<commit_message>
tabs - video and screenshots added
</commit_message>
<xml_diff>
--- a/Field Service WorkOrder Optimization.docx
+++ b/Field Service WorkOrder Optimization.docx
@@ -167,6 +167,13 @@
         </w:rPr>
         <w:t>, and skills. The system employs a prioritization algorithm, focusing on assigning tasks to technician. Automated communication keeps technicians informed, while analytics offer insights for continuous improvement. Overall, this solution maximizes efficiency, reduces operational costs, and improves customer satisfaction in the dynamic realm of field service operations.</w:t>
       </w:r>
+    </w:p>
+    <w:p>
+      <w:pPr>
+        <w:rPr>
+          <w:lang w:val="en-GB" w:eastAsia="en-GB"/>
+        </w:rPr>
+      </w:pPr>
     </w:p>
     <w:p>
       <w:pPr>
@@ -723,6 +730,27 @@
         </w:rPr>
         <w:t>Once the account is verified, you will be redirected to the Salesforce Setup page.</w:t>
       </w:r>
+      <w:r>
+        <w:t xml:space="preserve"> </w:t>
+      </w:r>
+    </w:p>
+    <w:p>
+      <w:pPr>
+        <w:spacing w:before="100" w:beforeAutospacing="1" w:after="100" w:afterAutospacing="1" w:line="240" w:lineRule="auto"/>
+        <w:rPr>
+          <w:rFonts w:ascii="Times New Roman" w:eastAsia="Times New Roman" w:hAnsi="Times New Roman" w:cs="Times New Roman"/>
+          <w:kern w:val="0"/>
+          <w:sz w:val="20"/>
+          <w:szCs w:val="20"/>
+          <w:lang w:eastAsia="en-IN"/>
+          <w14:ligatures w14:val="none"/>
+        </w:rPr>
+      </w:pPr>
+      <w:r>
+        <w:pict w14:anchorId="3F8A4052">
+          <v:rect id="_x0000_i1035" style="width:0;height:1.5pt" o:hralign="center" o:hrstd="t" o:hr="t" fillcolor="#a0a0a0" stroked="f"/>
+        </w:pict>
+      </w:r>
     </w:p>
     <w:p>
       <w:pPr>
@@ -1565,6 +1593,451 @@
         </w:rPr>
         <w:t>Save the object.</w:t>
       </w:r>
+      <w:r>
+        <w:t xml:space="preserve"> </w:t>
+      </w:r>
+    </w:p>
+    <w:p>
+      <w:pPr>
+        <w:spacing w:before="100" w:beforeAutospacing="1" w:after="100" w:afterAutospacing="1" w:line="240" w:lineRule="auto"/>
+        <w:rPr>
+          <w:rFonts w:ascii="Times New Roman" w:eastAsia="Times New Roman" w:hAnsi="Times New Roman" w:cs="Times New Roman"/>
+          <w:kern w:val="0"/>
+          <w:sz w:val="20"/>
+          <w:szCs w:val="20"/>
+          <w:lang w:eastAsia="en-IN"/>
+          <w14:ligatures w14:val="none"/>
+        </w:rPr>
+      </w:pPr>
+      <w:r>
+        <w:pict w14:anchorId="186F3F95">
+          <v:rect id="_x0000_i1033" style="width:0;height:1.5pt" o:hralign="center" o:hrstd="t" o:hr="t" fillcolor="#a0a0a0" stroked="f"/>
+        </w:pict>
+      </w:r>
+    </w:p>
+    <w:p>
+      <w:pPr>
+        <w:pStyle w:val="Heading1"/>
+      </w:pPr>
+      <w:r>
+        <w:t>Custom Tabs in Salesforce</w:t>
+      </w:r>
+    </w:p>
+    <w:p>
+      <w:pPr>
+        <w:pStyle w:val="NormalWeb"/>
+        <w:rPr>
+          <w:sz w:val="20"/>
+          <w:szCs w:val="20"/>
+        </w:rPr>
+      </w:pPr>
+      <w:r>
+        <w:rPr>
+          <w:sz w:val="20"/>
+          <w:szCs w:val="20"/>
+        </w:rPr>
+        <w:t>This section explains how to create a custom tab for the Assignment object in Salesforce. Tabs provide a user-friendly way to access and manage object data.</w:t>
+      </w:r>
+    </w:p>
+    <w:p>
+      <w:pPr>
+        <w:spacing w:before="100" w:beforeAutospacing="1" w:after="100" w:afterAutospacing="1" w:line="240" w:lineRule="auto"/>
+        <w:outlineLvl w:val="3"/>
+      </w:pPr>
+      <w:r>
+        <w:rPr>
+          <w:rFonts w:ascii="Times New Roman" w:eastAsia="Times New Roman" w:hAnsi="Times New Roman" w:cs="Times New Roman"/>
+          <w:b/>
+          <w:bCs/>
+          <w:kern w:val="0"/>
+          <w:sz w:val="20"/>
+          <w:szCs w:val="20"/>
+          <w:lang w:eastAsia="en-IN"/>
+          <w14:ligatures w14:val="none"/>
+        </w:rPr>
+        <w:t>3.1 Creating a Custom Tab for Assignment:</w:t>
+      </w:r>
+    </w:p>
+    <w:p>
+      <w:pPr>
+        <w:numPr>
+          <w:ilvl w:val="0"/>
+          <w:numId w:val="13"/>
+        </w:numPr>
+        <w:spacing w:before="100" w:beforeAutospacing="1" w:after="100" w:afterAutospacing="1" w:line="240" w:lineRule="auto"/>
+        <w:rPr>
+          <w:rFonts w:ascii="Times New Roman" w:hAnsi="Times New Roman" w:cs="Times New Roman"/>
+          <w:sz w:val="20"/>
+          <w:szCs w:val="20"/>
+        </w:rPr>
+      </w:pPr>
+      <w:r>
+        <w:rPr>
+          <w:rFonts w:ascii="Times New Roman" w:hAnsi="Times New Roman" w:cs="Times New Roman"/>
+          <w:sz w:val="20"/>
+          <w:szCs w:val="20"/>
+        </w:rPr>
+        <w:t xml:space="preserve">Navigate to </w:t>
+      </w:r>
+      <w:r>
+        <w:rPr>
+          <w:rStyle w:val="Strong"/>
+          <w:rFonts w:ascii="Times New Roman" w:hAnsi="Times New Roman" w:cs="Times New Roman"/>
+          <w:sz w:val="20"/>
+          <w:szCs w:val="20"/>
+        </w:rPr>
+        <w:t>Setup</w:t>
+      </w:r>
+      <w:r>
+        <w:rPr>
+          <w:rFonts w:ascii="Times New Roman" w:hAnsi="Times New Roman" w:cs="Times New Roman"/>
+          <w:sz w:val="20"/>
+          <w:szCs w:val="20"/>
+        </w:rPr>
+        <w:t xml:space="preserve"> → </w:t>
+      </w:r>
+      <w:r>
+        <w:rPr>
+          <w:rStyle w:val="Strong"/>
+          <w:rFonts w:ascii="Times New Roman" w:hAnsi="Times New Roman" w:cs="Times New Roman"/>
+          <w:sz w:val="20"/>
+          <w:szCs w:val="20"/>
+        </w:rPr>
+        <w:t>Tabs</w:t>
+      </w:r>
+      <w:r>
+        <w:rPr>
+          <w:rFonts w:ascii="Times New Roman" w:hAnsi="Times New Roman" w:cs="Times New Roman"/>
+          <w:sz w:val="20"/>
+          <w:szCs w:val="20"/>
+        </w:rPr>
+        <w:t>.</w:t>
+      </w:r>
+    </w:p>
+    <w:p>
+      <w:pPr>
+        <w:numPr>
+          <w:ilvl w:val="0"/>
+          <w:numId w:val="13"/>
+        </w:numPr>
+        <w:spacing w:before="100" w:beforeAutospacing="1" w:after="100" w:afterAutospacing="1" w:line="240" w:lineRule="auto"/>
+        <w:rPr>
+          <w:rFonts w:ascii="Times New Roman" w:hAnsi="Times New Roman" w:cs="Times New Roman"/>
+          <w:sz w:val="20"/>
+          <w:szCs w:val="20"/>
+        </w:rPr>
+      </w:pPr>
+      <w:r>
+        <w:rPr>
+          <w:rFonts w:ascii="Times New Roman" w:hAnsi="Times New Roman" w:cs="Times New Roman"/>
+          <w:sz w:val="20"/>
+          <w:szCs w:val="20"/>
+        </w:rPr>
+        <w:t xml:space="preserve">Click </w:t>
+      </w:r>
+      <w:r>
+        <w:rPr>
+          <w:rStyle w:val="Strong"/>
+          <w:rFonts w:ascii="Times New Roman" w:hAnsi="Times New Roman" w:cs="Times New Roman"/>
+          <w:sz w:val="20"/>
+          <w:szCs w:val="20"/>
+        </w:rPr>
+        <w:t>New</w:t>
+      </w:r>
+      <w:r>
+        <w:rPr>
+          <w:rFonts w:ascii="Times New Roman" w:hAnsi="Times New Roman" w:cs="Times New Roman"/>
+          <w:sz w:val="20"/>
+          <w:szCs w:val="20"/>
+        </w:rPr>
+        <w:t xml:space="preserve"> under the </w:t>
+      </w:r>
+      <w:r>
+        <w:rPr>
+          <w:rStyle w:val="Strong"/>
+          <w:rFonts w:ascii="Times New Roman" w:hAnsi="Times New Roman" w:cs="Times New Roman"/>
+          <w:sz w:val="20"/>
+          <w:szCs w:val="20"/>
+        </w:rPr>
+        <w:t>Custom Object Tabs</w:t>
+      </w:r>
+      <w:r>
+        <w:rPr>
+          <w:rFonts w:ascii="Times New Roman" w:hAnsi="Times New Roman" w:cs="Times New Roman"/>
+          <w:sz w:val="20"/>
+          <w:szCs w:val="20"/>
+        </w:rPr>
+        <w:t xml:space="preserve"> section.</w:t>
+      </w:r>
+    </w:p>
+    <w:p>
+      <w:pPr>
+        <w:numPr>
+          <w:ilvl w:val="0"/>
+          <w:numId w:val="13"/>
+        </w:numPr>
+        <w:spacing w:before="100" w:beforeAutospacing="1" w:after="100" w:afterAutospacing="1" w:line="240" w:lineRule="auto"/>
+        <w:rPr>
+          <w:rFonts w:ascii="Times New Roman" w:hAnsi="Times New Roman" w:cs="Times New Roman"/>
+          <w:sz w:val="20"/>
+          <w:szCs w:val="20"/>
+        </w:rPr>
+      </w:pPr>
+      <w:r>
+        <w:rPr>
+          <w:rFonts w:ascii="Times New Roman" w:hAnsi="Times New Roman" w:cs="Times New Roman"/>
+          <w:sz w:val="20"/>
+          <w:szCs w:val="20"/>
+        </w:rPr>
+        <w:t xml:space="preserve">Select </w:t>
+      </w:r>
+      <w:r>
+        <w:rPr>
+          <w:rStyle w:val="Strong"/>
+          <w:rFonts w:ascii="Times New Roman" w:hAnsi="Times New Roman" w:cs="Times New Roman"/>
+          <w:sz w:val="20"/>
+          <w:szCs w:val="20"/>
+        </w:rPr>
+        <w:t>Assignment</w:t>
+      </w:r>
+      <w:r>
+        <w:rPr>
+          <w:rFonts w:ascii="Times New Roman" w:hAnsi="Times New Roman" w:cs="Times New Roman"/>
+          <w:sz w:val="20"/>
+          <w:szCs w:val="20"/>
+        </w:rPr>
+        <w:t xml:space="preserve"> as the object and choose a tab style.</w:t>
+      </w:r>
+    </w:p>
+    <w:p>
+      <w:pPr>
+        <w:numPr>
+          <w:ilvl w:val="0"/>
+          <w:numId w:val="13"/>
+        </w:numPr>
+        <w:spacing w:before="100" w:beforeAutospacing="1" w:after="100" w:afterAutospacing="1" w:line="240" w:lineRule="auto"/>
+        <w:rPr>
+          <w:rFonts w:ascii="Times New Roman" w:hAnsi="Times New Roman" w:cs="Times New Roman"/>
+          <w:sz w:val="20"/>
+          <w:szCs w:val="20"/>
+        </w:rPr>
+      </w:pPr>
+      <w:r>
+        <w:rPr>
+          <w:rFonts w:ascii="Times New Roman" w:hAnsi="Times New Roman" w:cs="Times New Roman"/>
+          <w:sz w:val="20"/>
+          <w:szCs w:val="20"/>
+        </w:rPr>
+        <w:t xml:space="preserve">On the </w:t>
+      </w:r>
+      <w:r>
+        <w:rPr>
+          <w:rStyle w:val="Strong"/>
+          <w:rFonts w:ascii="Times New Roman" w:hAnsi="Times New Roman" w:cs="Times New Roman"/>
+          <w:sz w:val="20"/>
+          <w:szCs w:val="20"/>
+        </w:rPr>
+        <w:t>Add to Profiles</w:t>
+      </w:r>
+      <w:r>
+        <w:rPr>
+          <w:rFonts w:ascii="Times New Roman" w:hAnsi="Times New Roman" w:cs="Times New Roman"/>
+          <w:sz w:val="20"/>
+          <w:szCs w:val="20"/>
+        </w:rPr>
+        <w:t xml:space="preserve"> page, retain default settings and click </w:t>
+      </w:r>
+      <w:r>
+        <w:rPr>
+          <w:rStyle w:val="Strong"/>
+          <w:rFonts w:ascii="Times New Roman" w:hAnsi="Times New Roman" w:cs="Times New Roman"/>
+          <w:sz w:val="20"/>
+          <w:szCs w:val="20"/>
+        </w:rPr>
+        <w:t>Next</w:t>
+      </w:r>
+      <w:r>
+        <w:rPr>
+          <w:rFonts w:ascii="Times New Roman" w:hAnsi="Times New Roman" w:cs="Times New Roman"/>
+          <w:sz w:val="20"/>
+          <w:szCs w:val="20"/>
+        </w:rPr>
+        <w:t>.</w:t>
+      </w:r>
+    </w:p>
+    <w:p>
+      <w:pPr>
+        <w:numPr>
+          <w:ilvl w:val="0"/>
+          <w:numId w:val="13"/>
+        </w:numPr>
+        <w:spacing w:before="100" w:beforeAutospacing="1" w:after="100" w:afterAutospacing="1" w:line="240" w:lineRule="auto"/>
+        <w:rPr>
+          <w:rFonts w:ascii="Times New Roman" w:hAnsi="Times New Roman" w:cs="Times New Roman"/>
+          <w:sz w:val="20"/>
+          <w:szCs w:val="20"/>
+        </w:rPr>
+      </w:pPr>
+      <w:r>
+        <w:rPr>
+          <w:rFonts w:ascii="Times New Roman" w:hAnsi="Times New Roman" w:cs="Times New Roman"/>
+          <w:sz w:val="20"/>
+          <w:szCs w:val="20"/>
+        </w:rPr>
+        <w:t xml:space="preserve">On the </w:t>
+      </w:r>
+      <w:r>
+        <w:rPr>
+          <w:rStyle w:val="Strong"/>
+          <w:rFonts w:ascii="Times New Roman" w:hAnsi="Times New Roman" w:cs="Times New Roman"/>
+          <w:sz w:val="20"/>
+          <w:szCs w:val="20"/>
+        </w:rPr>
+        <w:t>Add to Custom App</w:t>
+      </w:r>
+      <w:r>
+        <w:rPr>
+          <w:rFonts w:ascii="Times New Roman" w:hAnsi="Times New Roman" w:cs="Times New Roman"/>
+          <w:sz w:val="20"/>
+          <w:szCs w:val="20"/>
+        </w:rPr>
+        <w:t xml:space="preserve"> page, keep default settings and click </w:t>
+      </w:r>
+      <w:r>
+        <w:rPr>
+          <w:rStyle w:val="Strong"/>
+          <w:rFonts w:ascii="Times New Roman" w:hAnsi="Times New Roman" w:cs="Times New Roman"/>
+          <w:sz w:val="20"/>
+          <w:szCs w:val="20"/>
+        </w:rPr>
+        <w:t>Next</w:t>
+      </w:r>
+      <w:r>
+        <w:rPr>
+          <w:rFonts w:ascii="Times New Roman" w:hAnsi="Times New Roman" w:cs="Times New Roman"/>
+          <w:sz w:val="20"/>
+          <w:szCs w:val="20"/>
+        </w:rPr>
+        <w:t>.</w:t>
+      </w:r>
+    </w:p>
+    <w:p>
+      <w:pPr>
+        <w:numPr>
+          <w:ilvl w:val="0"/>
+          <w:numId w:val="13"/>
+        </w:numPr>
+        <w:spacing w:before="100" w:beforeAutospacing="1" w:after="100" w:afterAutospacing="1" w:line="240" w:lineRule="auto"/>
+        <w:rPr>
+          <w:rFonts w:ascii="Times New Roman" w:hAnsi="Times New Roman" w:cs="Times New Roman"/>
+          <w:sz w:val="20"/>
+          <w:szCs w:val="20"/>
+        </w:rPr>
+      </w:pPr>
+      <w:r>
+        <w:rPr>
+          <w:rFonts w:ascii="Times New Roman" w:hAnsi="Times New Roman" w:cs="Times New Roman"/>
+          <w:sz w:val="20"/>
+          <w:szCs w:val="20"/>
+        </w:rPr>
+        <w:t xml:space="preserve">Click </w:t>
+      </w:r>
+      <w:r>
+        <w:rPr>
+          <w:rStyle w:val="Strong"/>
+          <w:rFonts w:ascii="Times New Roman" w:hAnsi="Times New Roman" w:cs="Times New Roman"/>
+          <w:sz w:val="20"/>
+          <w:szCs w:val="20"/>
+        </w:rPr>
+        <w:t>Save</w:t>
+      </w:r>
+      <w:r>
+        <w:rPr>
+          <w:rFonts w:ascii="Times New Roman" w:hAnsi="Times New Roman" w:cs="Times New Roman"/>
+          <w:sz w:val="20"/>
+          <w:szCs w:val="20"/>
+        </w:rPr>
+        <w:t xml:space="preserve"> to finalize the tab creation.</w:t>
+      </w:r>
+    </w:p>
+    <w:p>
+      <w:pPr>
+        <w:pStyle w:val="NormalWeb"/>
+        <w:rPr>
+          <w:sz w:val="20"/>
+          <w:szCs w:val="20"/>
+        </w:rPr>
+      </w:pPr>
+      <w:r>
+        <w:rPr>
+          <w:rStyle w:val="Strong"/>
+          <w:rFonts w:eastAsiaTheme="majorEastAsia"/>
+          <w:sz w:val="20"/>
+          <w:szCs w:val="20"/>
+        </w:rPr>
+        <w:t>Note:</w:t>
+      </w:r>
+      <w:r>
+        <w:rPr>
+          <w:sz w:val="20"/>
+          <w:szCs w:val="20"/>
+        </w:rPr>
+        <w:t xml:space="preserve"> Tabs for </w:t>
+      </w:r>
+      <w:proofErr w:type="spellStart"/>
+      <w:r>
+        <w:rPr>
+          <w:rStyle w:val="Strong"/>
+          <w:rFonts w:eastAsiaTheme="majorEastAsia"/>
+          <w:sz w:val="20"/>
+          <w:szCs w:val="20"/>
+        </w:rPr>
+        <w:t>WorkOrder</w:t>
+      </w:r>
+      <w:proofErr w:type="spellEnd"/>
+      <w:r>
+        <w:rPr>
+          <w:sz w:val="20"/>
+          <w:szCs w:val="20"/>
+        </w:rPr>
+        <w:t xml:space="preserve"> and </w:t>
+      </w:r>
+      <w:r>
+        <w:rPr>
+          <w:rStyle w:val="Strong"/>
+          <w:rFonts w:eastAsiaTheme="majorEastAsia"/>
+          <w:sz w:val="20"/>
+          <w:szCs w:val="20"/>
+        </w:rPr>
+        <w:t>Technician</w:t>
+      </w:r>
+      <w:r>
+        <w:rPr>
+          <w:sz w:val="20"/>
+          <w:szCs w:val="20"/>
+        </w:rPr>
+        <w:t xml:space="preserve"> objects are created automatically when the objects are created.</w:t>
+      </w:r>
+    </w:p>
+    <w:p>
+      <w:r>
+        <w:pict w14:anchorId="465B493D">
+          <v:rect id="_x0000_i1025" style="width:0;height:1.5pt" o:hralign="center" o:hrstd="t" o:hr="t" fillcolor="#a0a0a0" stroked="f"/>
+        </w:pict>
+      </w:r>
+    </w:p>
+    <w:p>
+      <w:pPr>
+        <w:spacing w:before="100" w:beforeAutospacing="1" w:after="100" w:afterAutospacing="1" w:line="240" w:lineRule="auto"/>
+        <w:rPr>
+          <w:rFonts w:ascii="Times New Roman" w:eastAsia="Times New Roman" w:hAnsi="Times New Roman" w:cs="Times New Roman"/>
+          <w:kern w:val="0"/>
+          <w:sz w:val="20"/>
+          <w:szCs w:val="20"/>
+          <w:lang w:eastAsia="en-IN"/>
+          <w14:ligatures w14:val="none"/>
+        </w:rPr>
+      </w:pPr>
     </w:p>
     <w:p>
       <w:pPr>
@@ -2487,6 +2960,119 @@
     </w:lvl>
   </w:abstractNum>
   <w:abstractNum w:abstractNumId="8" w15:restartNumberingAfterBreak="0">
+    <w:nsid w:val="62214618"/>
+    <w:multiLevelType w:val="multilevel"/>
+    <w:tmpl w:val="984E64E0"/>
+    <w:lvl w:ilvl="0">
+      <w:start w:val="1"/>
+      <w:numFmt w:val="decimal"/>
+      <w:lvlText w:val="%1."/>
+      <w:lvlJc w:val="left"/>
+      <w:pPr>
+        <w:tabs>
+          <w:tab w:val="num" w:pos="720"/>
+        </w:tabs>
+        <w:ind w:left="720" w:hanging="360"/>
+      </w:pPr>
+    </w:lvl>
+    <w:lvl w:ilvl="1" w:tentative="1">
+      <w:start w:val="1"/>
+      <w:numFmt w:val="decimal"/>
+      <w:lvlText w:val="%2."/>
+      <w:lvlJc w:val="left"/>
+      <w:pPr>
+        <w:tabs>
+          <w:tab w:val="num" w:pos="1440"/>
+        </w:tabs>
+        <w:ind w:left="1440" w:hanging="360"/>
+      </w:pPr>
+    </w:lvl>
+    <w:lvl w:ilvl="2" w:tentative="1">
+      <w:start w:val="1"/>
+      <w:numFmt w:val="decimal"/>
+      <w:lvlText w:val="%3."/>
+      <w:lvlJc w:val="left"/>
+      <w:pPr>
+        <w:tabs>
+          <w:tab w:val="num" w:pos="2160"/>
+        </w:tabs>
+        <w:ind w:left="2160" w:hanging="360"/>
+      </w:pPr>
+    </w:lvl>
+    <w:lvl w:ilvl="3" w:tentative="1">
+      <w:start w:val="1"/>
+      <w:numFmt w:val="decimal"/>
+      <w:lvlText w:val="%4."/>
+      <w:lvlJc w:val="left"/>
+      <w:pPr>
+        <w:tabs>
+          <w:tab w:val="num" w:pos="2880"/>
+        </w:tabs>
+        <w:ind w:left="2880" w:hanging="360"/>
+      </w:pPr>
+    </w:lvl>
+    <w:lvl w:ilvl="4" w:tentative="1">
+      <w:start w:val="1"/>
+      <w:numFmt w:val="decimal"/>
+      <w:lvlText w:val="%5."/>
+      <w:lvlJc w:val="left"/>
+      <w:pPr>
+        <w:tabs>
+          <w:tab w:val="num" w:pos="3600"/>
+        </w:tabs>
+        <w:ind w:left="3600" w:hanging="360"/>
+      </w:pPr>
+    </w:lvl>
+    <w:lvl w:ilvl="5" w:tentative="1">
+      <w:start w:val="1"/>
+      <w:numFmt w:val="decimal"/>
+      <w:lvlText w:val="%6."/>
+      <w:lvlJc w:val="left"/>
+      <w:pPr>
+        <w:tabs>
+          <w:tab w:val="num" w:pos="4320"/>
+        </w:tabs>
+        <w:ind w:left="4320" w:hanging="360"/>
+      </w:pPr>
+    </w:lvl>
+    <w:lvl w:ilvl="6" w:tentative="1">
+      <w:start w:val="1"/>
+      <w:numFmt w:val="decimal"/>
+      <w:lvlText w:val="%7."/>
+      <w:lvlJc w:val="left"/>
+      <w:pPr>
+        <w:tabs>
+          <w:tab w:val="num" w:pos="5040"/>
+        </w:tabs>
+        <w:ind w:left="5040" w:hanging="360"/>
+      </w:pPr>
+    </w:lvl>
+    <w:lvl w:ilvl="7" w:tentative="1">
+      <w:start w:val="1"/>
+      <w:numFmt w:val="decimal"/>
+      <w:lvlText w:val="%8."/>
+      <w:lvlJc w:val="left"/>
+      <w:pPr>
+        <w:tabs>
+          <w:tab w:val="num" w:pos="5760"/>
+        </w:tabs>
+        <w:ind w:left="5760" w:hanging="360"/>
+      </w:pPr>
+    </w:lvl>
+    <w:lvl w:ilvl="8" w:tentative="1">
+      <w:start w:val="1"/>
+      <w:numFmt w:val="decimal"/>
+      <w:lvlText w:val="%9."/>
+      <w:lvlJc w:val="left"/>
+      <w:pPr>
+        <w:tabs>
+          <w:tab w:val="num" w:pos="6480"/>
+        </w:tabs>
+        <w:ind w:left="6480" w:hanging="360"/>
+      </w:pPr>
+    </w:lvl>
+  </w:abstractNum>
+  <w:abstractNum w:abstractNumId="9" w15:restartNumberingAfterBreak="0">
     <w:nsid w:val="691A4F91"/>
     <w:multiLevelType w:val="multilevel"/>
     <w:tmpl w:val="1EF4C058"/>
@@ -2599,7 +3185,7 @@
       </w:pPr>
     </w:lvl>
   </w:abstractNum>
-  <w:abstractNum w:abstractNumId="9" w15:restartNumberingAfterBreak="0">
+  <w:abstractNum w:abstractNumId="10" w15:restartNumberingAfterBreak="0">
     <w:nsid w:val="69AD59F0"/>
     <w:multiLevelType w:val="multilevel"/>
     <w:tmpl w:val="18141BDE"/>
@@ -2716,7 +3302,7 @@
       </w:pPr>
     </w:lvl>
   </w:abstractNum>
-  <w:abstractNum w:abstractNumId="10" w15:restartNumberingAfterBreak="0">
+  <w:abstractNum w:abstractNumId="11" w15:restartNumberingAfterBreak="0">
     <w:nsid w:val="6EA86692"/>
     <w:multiLevelType w:val="hybridMultilevel"/>
     <w:tmpl w:val="243468B4"/>
@@ -2804,7 +3390,7 @@
     </w:lvl>
   </w:abstractNum>
   <w:num w:numId="1" w16cid:durableId="917862381">
-    <w:abstractNumId w:val="9"/>
+    <w:abstractNumId w:val="10"/>
   </w:num>
   <w:num w:numId="2" w16cid:durableId="1670863888">
     <w:abstractNumId w:val="4"/>
@@ -2819,7 +3405,7 @@
     <w:abstractNumId w:val="2"/>
   </w:num>
   <w:num w:numId="6" w16cid:durableId="686062530">
-    <w:abstractNumId w:val="8"/>
+    <w:abstractNumId w:val="9"/>
   </w:num>
   <w:num w:numId="7" w16cid:durableId="1794976907">
     <w:abstractNumId w:val="5"/>
@@ -2831,13 +3417,16 @@
     <w:abstractNumId w:val="1"/>
   </w:num>
   <w:num w:numId="10" w16cid:durableId="1470899755">
-    <w:abstractNumId w:val="10"/>
+    <w:abstractNumId w:val="11"/>
   </w:num>
   <w:num w:numId="11" w16cid:durableId="591739686">
-    <w:abstractNumId w:val="10"/>
+    <w:abstractNumId w:val="11"/>
   </w:num>
   <w:num w:numId="12" w16cid:durableId="27805625">
     <w:abstractNumId w:val="7"/>
+  </w:num>
+  <w:num w:numId="13" w16cid:durableId="860554412">
+    <w:abstractNumId w:val="8"/>
   </w:num>
 </w:numbering>
 </file>
@@ -3904,6 +4493,36 @@
       <w:shd w:val="clear" w:color="auto" w:fill="E1DFDD"/>
     </w:rPr>
   </w:style>
+  <w:style w:type="paragraph" w:styleId="NormalWeb">
+    <w:name w:val="Normal (Web)"/>
+    <w:basedOn w:val="Normal"/>
+    <w:uiPriority w:val="99"/>
+    <w:semiHidden/>
+    <w:unhideWhenUsed/>
+    <w:rsid w:val="00CF34D9"/>
+    <w:pPr>
+      <w:spacing w:before="100" w:beforeAutospacing="1" w:after="100" w:afterAutospacing="1" w:line="240" w:lineRule="auto"/>
+    </w:pPr>
+    <w:rPr>
+      <w:rFonts w:ascii="Times New Roman" w:eastAsia="Times New Roman" w:hAnsi="Times New Roman" w:cs="Times New Roman"/>
+      <w:kern w:val="0"/>
+      <w:sz w:val="24"/>
+      <w:szCs w:val="24"/>
+      <w:lang w:eastAsia="en-IN"/>
+      <w14:ligatures w14:val="none"/>
+    </w:rPr>
+  </w:style>
+  <w:style w:type="character" w:styleId="Strong">
+    <w:name w:val="Strong"/>
+    <w:basedOn w:val="DefaultParagraphFont"/>
+    <w:uiPriority w:val="22"/>
+    <w:qFormat/>
+    <w:rsid w:val="00CF34D9"/>
+    <w:rPr>
+      <w:b/>
+      <w:bCs/>
+    </w:rPr>
+  </w:style>
 </w:styles>
 </file>
 

</xml_diff>

<commit_message>
The Lighting App- videos and screenshots
</commit_message>
<xml_diff>
--- a/Field Service WorkOrder Optimization.docx
+++ b/Field Service WorkOrder Optimization.docx
@@ -748,7 +748,7 @@
       </w:pPr>
       <w:r>
         <w:pict w14:anchorId="3F8A4052">
-          <v:rect id="_x0000_i1035" style="width:0;height:1.5pt" o:hralign="center" o:hrstd="t" o:hr="t" fillcolor="#a0a0a0" stroked="f"/>
+          <v:rect id="_x0000_i1025" style="width:0;height:1.5pt" o:hralign="center" o:hrstd="t" o:hr="t" fillcolor="#a0a0a0" stroked="f"/>
         </w:pict>
       </w:r>
     </w:p>
@@ -1611,7 +1611,7 @@
       </w:pPr>
       <w:r>
         <w:pict w14:anchorId="186F3F95">
-          <v:rect id="_x0000_i1033" style="width:0;height:1.5pt" o:hralign="center" o:hrstd="t" o:hr="t" fillcolor="#a0a0a0" stroked="f"/>
+          <v:rect id="_x0000_i1026" style="width:0;height:1.5pt" o:hralign="center" o:hrstd="t" o:hr="t" fillcolor="#a0a0a0" stroked="f"/>
         </w:pict>
       </w:r>
     </w:p>
@@ -2022,9 +2022,915 @@
     <w:p>
       <w:r>
         <w:pict w14:anchorId="465B493D">
-          <v:rect id="_x0000_i1025" style="width:0;height:1.5pt" o:hralign="center" o:hrstd="t" o:hr="t" fillcolor="#a0a0a0" stroked="f"/>
+          <v:rect id="_x0000_i1027" style="width:0;height:1.5pt" o:hralign="center" o:hrstd="t" o:hr="t" fillcolor="#a0a0a0" stroked="f"/>
         </w:pict>
       </w:r>
+    </w:p>
+    <w:p>
+      <w:pPr>
+        <w:pStyle w:val="Heading1"/>
+      </w:pPr>
+      <w:r>
+        <w:t>The Lightning App</w:t>
+      </w:r>
+    </w:p>
+    <w:p>
+      <w:pPr>
+        <w:spacing w:before="100" w:beforeAutospacing="1" w:after="100" w:afterAutospacing="1" w:line="240" w:lineRule="auto"/>
+        <w:rPr>
+          <w:rFonts w:ascii="Times New Roman" w:eastAsia="Times New Roman" w:hAnsi="Times New Roman" w:cs="Times New Roman"/>
+          <w:b/>
+          <w:bCs/>
+          <w:kern w:val="0"/>
+          <w:sz w:val="20"/>
+          <w:szCs w:val="20"/>
+          <w:lang w:eastAsia="en-IN"/>
+          <w14:ligatures w14:val="none"/>
+        </w:rPr>
+      </w:pPr>
+      <w:r>
+        <w:rPr>
+          <w:rFonts w:ascii="Times New Roman" w:eastAsia="Times New Roman" w:hAnsi="Times New Roman" w:cs="Times New Roman"/>
+          <w:kern w:val="0"/>
+          <w:sz w:val="16"/>
+          <w:szCs w:val="16"/>
+          <w:lang w:eastAsia="en-IN"/>
+          <w14:ligatures w14:val="none"/>
+        </w:rPr>
+        <w:br/>
+      </w:r>
+      <w:r>
+        <w:rPr>
+          <w:rFonts w:ascii="Times New Roman" w:eastAsia="Times New Roman" w:hAnsi="Times New Roman" w:cs="Times New Roman"/>
+          <w:kern w:val="0"/>
+          <w:sz w:val="20"/>
+          <w:szCs w:val="20"/>
+          <w:lang w:eastAsia="en-IN"/>
+          <w14:ligatures w14:val="none"/>
+        </w:rPr>
+        <w:t xml:space="preserve">This section guides the creation of a Lightning App to manage and streamline navigation across custom objects and other relevant items for the Field Service </w:t>
+      </w:r>
+      <w:proofErr w:type="spellStart"/>
+      <w:r>
+        <w:rPr>
+          <w:rFonts w:ascii="Times New Roman" w:eastAsia="Times New Roman" w:hAnsi="Times New Roman" w:cs="Times New Roman"/>
+          <w:kern w:val="0"/>
+          <w:sz w:val="20"/>
+          <w:szCs w:val="20"/>
+          <w:lang w:eastAsia="en-IN"/>
+          <w14:ligatures w14:val="none"/>
+        </w:rPr>
+        <w:t>WorkOrder</w:t>
+      </w:r>
+      <w:proofErr w:type="spellEnd"/>
+      <w:r>
+        <w:rPr>
+          <w:rFonts w:ascii="Times New Roman" w:eastAsia="Times New Roman" w:hAnsi="Times New Roman" w:cs="Times New Roman"/>
+          <w:kern w:val="0"/>
+          <w:sz w:val="20"/>
+          <w:szCs w:val="20"/>
+          <w:lang w:eastAsia="en-IN"/>
+          <w14:ligatures w14:val="none"/>
+        </w:rPr>
+        <w:t xml:space="preserve"> Optimization system.</w:t>
+      </w:r>
+    </w:p>
+    <w:p>
+      <w:pPr>
+        <w:spacing w:before="100" w:beforeAutospacing="1" w:after="100" w:afterAutospacing="1" w:line="240" w:lineRule="auto"/>
+        <w:rPr>
+          <w:rFonts w:ascii="Times New Roman" w:eastAsia="Times New Roman" w:hAnsi="Times New Roman" w:cs="Times New Roman"/>
+          <w:b/>
+          <w:bCs/>
+          <w:kern w:val="0"/>
+          <w:sz w:val="20"/>
+          <w:szCs w:val="20"/>
+          <w:lang w:eastAsia="en-IN"/>
+          <w14:ligatures w14:val="none"/>
+        </w:rPr>
+      </w:pPr>
+      <w:r>
+        <w:rPr>
+          <w:rFonts w:ascii="Times New Roman" w:eastAsia="Times New Roman" w:hAnsi="Times New Roman" w:cs="Times New Roman"/>
+          <w:b/>
+          <w:bCs/>
+          <w:kern w:val="0"/>
+          <w:sz w:val="20"/>
+          <w:szCs w:val="20"/>
+          <w:lang w:eastAsia="en-IN"/>
+          <w14:ligatures w14:val="none"/>
+        </w:rPr>
+        <w:lastRenderedPageBreak/>
+        <w:t xml:space="preserve">4.1 </w:t>
+      </w:r>
+      <w:r>
+        <w:rPr>
+          <w:rFonts w:ascii="Times New Roman" w:eastAsia="Times New Roman" w:hAnsi="Times New Roman" w:cs="Times New Roman"/>
+          <w:b/>
+          <w:bCs/>
+          <w:kern w:val="0"/>
+          <w:sz w:val="20"/>
+          <w:szCs w:val="20"/>
+          <w:lang w:eastAsia="en-IN"/>
+          <w14:ligatures w14:val="none"/>
+        </w:rPr>
+        <w:t>Steps to Create a Lightning App:</w:t>
+      </w:r>
+    </w:p>
+    <w:p>
+      <w:pPr>
+        <w:numPr>
+          <w:ilvl w:val="0"/>
+          <w:numId w:val="14"/>
+        </w:numPr>
+        <w:spacing w:before="100" w:beforeAutospacing="1" w:after="100" w:afterAutospacing="1" w:line="240" w:lineRule="auto"/>
+        <w:rPr>
+          <w:rFonts w:ascii="Times New Roman" w:eastAsia="Times New Roman" w:hAnsi="Times New Roman" w:cs="Times New Roman"/>
+          <w:kern w:val="0"/>
+          <w:sz w:val="20"/>
+          <w:szCs w:val="20"/>
+          <w:lang w:eastAsia="en-IN"/>
+          <w14:ligatures w14:val="none"/>
+        </w:rPr>
+      </w:pPr>
+      <w:r>
+        <w:rPr>
+          <w:rFonts w:ascii="Times New Roman" w:eastAsia="Times New Roman" w:hAnsi="Times New Roman" w:cs="Times New Roman"/>
+          <w:b/>
+          <w:bCs/>
+          <w:kern w:val="0"/>
+          <w:sz w:val="20"/>
+          <w:szCs w:val="20"/>
+          <w:lang w:eastAsia="en-IN"/>
+          <w14:ligatures w14:val="none"/>
+        </w:rPr>
+        <w:t>Access App Manager:</w:t>
+      </w:r>
+    </w:p>
+    <w:p>
+      <w:pPr>
+        <w:numPr>
+          <w:ilvl w:val="1"/>
+          <w:numId w:val="17"/>
+        </w:numPr>
+        <w:spacing w:before="100" w:beforeAutospacing="1" w:after="100" w:afterAutospacing="1" w:line="240" w:lineRule="auto"/>
+        <w:rPr>
+          <w:rFonts w:ascii="Times New Roman" w:eastAsia="Times New Roman" w:hAnsi="Times New Roman" w:cs="Times New Roman"/>
+          <w:kern w:val="0"/>
+          <w:sz w:val="20"/>
+          <w:szCs w:val="20"/>
+          <w:lang w:eastAsia="en-IN"/>
+          <w14:ligatures w14:val="none"/>
+        </w:rPr>
+      </w:pPr>
+      <w:r>
+        <w:rPr>
+          <w:rFonts w:ascii="Times New Roman" w:eastAsia="Times New Roman" w:hAnsi="Times New Roman" w:cs="Times New Roman"/>
+          <w:kern w:val="0"/>
+          <w:sz w:val="20"/>
+          <w:szCs w:val="20"/>
+          <w:lang w:eastAsia="en-IN"/>
+          <w14:ligatures w14:val="none"/>
+        </w:rPr>
+        <w:t xml:space="preserve">Navigate to </w:t>
+      </w:r>
+      <w:r>
+        <w:rPr>
+          <w:rFonts w:ascii="Times New Roman" w:eastAsia="Times New Roman" w:hAnsi="Times New Roman" w:cs="Times New Roman"/>
+          <w:b/>
+          <w:bCs/>
+          <w:kern w:val="0"/>
+          <w:sz w:val="20"/>
+          <w:szCs w:val="20"/>
+          <w:lang w:eastAsia="en-IN"/>
+          <w14:ligatures w14:val="none"/>
+        </w:rPr>
+        <w:t>Setup</w:t>
+      </w:r>
+      <w:r>
+        <w:rPr>
+          <w:rFonts w:ascii="Times New Roman" w:eastAsia="Times New Roman" w:hAnsi="Times New Roman" w:cs="Times New Roman"/>
+          <w:kern w:val="0"/>
+          <w:sz w:val="20"/>
+          <w:szCs w:val="20"/>
+          <w:lang w:eastAsia="en-IN"/>
+          <w14:ligatures w14:val="none"/>
+        </w:rPr>
+        <w:t xml:space="preserve"> → </w:t>
+      </w:r>
+      <w:r>
+        <w:rPr>
+          <w:rFonts w:ascii="Times New Roman" w:eastAsia="Times New Roman" w:hAnsi="Times New Roman" w:cs="Times New Roman"/>
+          <w:b/>
+          <w:bCs/>
+          <w:kern w:val="0"/>
+          <w:sz w:val="20"/>
+          <w:szCs w:val="20"/>
+          <w:lang w:eastAsia="en-IN"/>
+          <w14:ligatures w14:val="none"/>
+        </w:rPr>
+        <w:t>App Manager</w:t>
+      </w:r>
+      <w:r>
+        <w:rPr>
+          <w:rFonts w:ascii="Times New Roman" w:eastAsia="Times New Roman" w:hAnsi="Times New Roman" w:cs="Times New Roman"/>
+          <w:kern w:val="0"/>
+          <w:sz w:val="20"/>
+          <w:szCs w:val="20"/>
+          <w:lang w:eastAsia="en-IN"/>
+          <w14:ligatures w14:val="none"/>
+        </w:rPr>
+        <w:t xml:space="preserve"> → </w:t>
+      </w:r>
+      <w:r>
+        <w:rPr>
+          <w:rFonts w:ascii="Times New Roman" w:eastAsia="Times New Roman" w:hAnsi="Times New Roman" w:cs="Times New Roman"/>
+          <w:b/>
+          <w:bCs/>
+          <w:kern w:val="0"/>
+          <w:sz w:val="20"/>
+          <w:szCs w:val="20"/>
+          <w:lang w:eastAsia="en-IN"/>
+          <w14:ligatures w14:val="none"/>
+        </w:rPr>
+        <w:t>New Lightning App</w:t>
+      </w:r>
+      <w:r>
+        <w:rPr>
+          <w:rFonts w:ascii="Times New Roman" w:eastAsia="Times New Roman" w:hAnsi="Times New Roman" w:cs="Times New Roman"/>
+          <w:kern w:val="0"/>
+          <w:sz w:val="20"/>
+          <w:szCs w:val="20"/>
+          <w:lang w:eastAsia="en-IN"/>
+          <w14:ligatures w14:val="none"/>
+        </w:rPr>
+        <w:t>.</w:t>
+      </w:r>
+    </w:p>
+    <w:p>
+      <w:pPr>
+        <w:numPr>
+          <w:ilvl w:val="0"/>
+          <w:numId w:val="14"/>
+        </w:numPr>
+        <w:spacing w:before="100" w:beforeAutospacing="1" w:after="100" w:afterAutospacing="1" w:line="240" w:lineRule="auto"/>
+        <w:rPr>
+          <w:rFonts w:ascii="Times New Roman" w:eastAsia="Times New Roman" w:hAnsi="Times New Roman" w:cs="Times New Roman"/>
+          <w:kern w:val="0"/>
+          <w:sz w:val="20"/>
+          <w:szCs w:val="20"/>
+          <w:lang w:eastAsia="en-IN"/>
+          <w14:ligatures w14:val="none"/>
+        </w:rPr>
+      </w:pPr>
+      <w:r>
+        <w:rPr>
+          <w:rFonts w:ascii="Times New Roman" w:eastAsia="Times New Roman" w:hAnsi="Times New Roman" w:cs="Times New Roman"/>
+          <w:b/>
+          <w:bCs/>
+          <w:kern w:val="0"/>
+          <w:sz w:val="20"/>
+          <w:szCs w:val="20"/>
+          <w:lang w:eastAsia="en-IN"/>
+          <w14:ligatures w14:val="none"/>
+        </w:rPr>
+        <w:t>Provide App Details:</w:t>
+      </w:r>
+    </w:p>
+    <w:p>
+      <w:pPr>
+        <w:numPr>
+          <w:ilvl w:val="1"/>
+          <w:numId w:val="18"/>
+        </w:numPr>
+        <w:spacing w:before="100" w:beforeAutospacing="1" w:after="100" w:afterAutospacing="1" w:line="240" w:lineRule="auto"/>
+        <w:rPr>
+          <w:rFonts w:ascii="Times New Roman" w:eastAsia="Times New Roman" w:hAnsi="Times New Roman" w:cs="Times New Roman"/>
+          <w:kern w:val="0"/>
+          <w:sz w:val="20"/>
+          <w:szCs w:val="20"/>
+          <w:lang w:eastAsia="en-IN"/>
+          <w14:ligatures w14:val="none"/>
+        </w:rPr>
+      </w:pPr>
+      <w:r>
+        <w:rPr>
+          <w:rFonts w:ascii="Times New Roman" w:eastAsia="Times New Roman" w:hAnsi="Times New Roman" w:cs="Times New Roman"/>
+          <w:kern w:val="0"/>
+          <w:sz w:val="20"/>
+          <w:szCs w:val="20"/>
+          <w:lang w:eastAsia="en-IN"/>
+          <w14:ligatures w14:val="none"/>
+        </w:rPr>
+        <w:t xml:space="preserve">App Name: Field Service </w:t>
+      </w:r>
+      <w:proofErr w:type="spellStart"/>
+      <w:r>
+        <w:rPr>
+          <w:rFonts w:ascii="Times New Roman" w:eastAsia="Times New Roman" w:hAnsi="Times New Roman" w:cs="Times New Roman"/>
+          <w:kern w:val="0"/>
+          <w:sz w:val="20"/>
+          <w:szCs w:val="20"/>
+          <w:lang w:eastAsia="en-IN"/>
+          <w14:ligatures w14:val="none"/>
+        </w:rPr>
+        <w:t>WorkOrder</w:t>
+      </w:r>
+      <w:proofErr w:type="spellEnd"/>
+      <w:r>
+        <w:rPr>
+          <w:rFonts w:ascii="Times New Roman" w:eastAsia="Times New Roman" w:hAnsi="Times New Roman" w:cs="Times New Roman"/>
+          <w:kern w:val="0"/>
+          <w:sz w:val="20"/>
+          <w:szCs w:val="20"/>
+          <w:lang w:eastAsia="en-IN"/>
+          <w14:ligatures w14:val="none"/>
+        </w:rPr>
+        <w:t xml:space="preserve"> Optimization</w:t>
+      </w:r>
+    </w:p>
+    <w:p>
+      <w:pPr>
+        <w:numPr>
+          <w:ilvl w:val="1"/>
+          <w:numId w:val="18"/>
+        </w:numPr>
+        <w:spacing w:before="100" w:beforeAutospacing="1" w:after="100" w:afterAutospacing="1" w:line="240" w:lineRule="auto"/>
+        <w:rPr>
+          <w:rFonts w:ascii="Times New Roman" w:eastAsia="Times New Roman" w:hAnsi="Times New Roman" w:cs="Times New Roman"/>
+          <w:kern w:val="0"/>
+          <w:sz w:val="20"/>
+          <w:szCs w:val="20"/>
+          <w:lang w:eastAsia="en-IN"/>
+          <w14:ligatures w14:val="none"/>
+        </w:rPr>
+      </w:pPr>
+      <w:r>
+        <w:rPr>
+          <w:rFonts w:ascii="Times New Roman" w:eastAsia="Times New Roman" w:hAnsi="Times New Roman" w:cs="Times New Roman"/>
+          <w:kern w:val="0"/>
+          <w:sz w:val="20"/>
+          <w:szCs w:val="20"/>
+          <w:lang w:eastAsia="en-IN"/>
+          <w14:ligatures w14:val="none"/>
+        </w:rPr>
+        <w:t>Developer Name: Auto-populated</w:t>
+      </w:r>
+    </w:p>
+    <w:p>
+      <w:pPr>
+        <w:numPr>
+          <w:ilvl w:val="1"/>
+          <w:numId w:val="18"/>
+        </w:numPr>
+        <w:spacing w:before="100" w:beforeAutospacing="1" w:after="100" w:afterAutospacing="1" w:line="240" w:lineRule="auto"/>
+        <w:rPr>
+          <w:rFonts w:ascii="Times New Roman" w:eastAsia="Times New Roman" w:hAnsi="Times New Roman" w:cs="Times New Roman"/>
+          <w:kern w:val="0"/>
+          <w:sz w:val="20"/>
+          <w:szCs w:val="20"/>
+          <w:lang w:eastAsia="en-IN"/>
+          <w14:ligatures w14:val="none"/>
+        </w:rPr>
+      </w:pPr>
+      <w:r>
+        <w:rPr>
+          <w:rFonts w:ascii="Times New Roman" w:eastAsia="Times New Roman" w:hAnsi="Times New Roman" w:cs="Times New Roman"/>
+          <w:kern w:val="0"/>
+          <w:sz w:val="20"/>
+          <w:szCs w:val="20"/>
+          <w:lang w:eastAsia="en-IN"/>
+          <w14:ligatures w14:val="none"/>
+        </w:rPr>
+        <w:t>Description: "An app to optimize field service operations by streamlining work orders, technicians, and assignments."</w:t>
+      </w:r>
+    </w:p>
+    <w:p>
+      <w:pPr>
+        <w:numPr>
+          <w:ilvl w:val="1"/>
+          <w:numId w:val="18"/>
+        </w:numPr>
+        <w:spacing w:before="100" w:beforeAutospacing="1" w:after="100" w:afterAutospacing="1" w:line="240" w:lineRule="auto"/>
+        <w:rPr>
+          <w:rFonts w:ascii="Times New Roman" w:eastAsia="Times New Roman" w:hAnsi="Times New Roman" w:cs="Times New Roman"/>
+          <w:kern w:val="0"/>
+          <w:sz w:val="20"/>
+          <w:szCs w:val="20"/>
+          <w:lang w:eastAsia="en-IN"/>
+          <w14:ligatures w14:val="none"/>
+        </w:rPr>
+      </w:pPr>
+      <w:r>
+        <w:rPr>
+          <w:rFonts w:ascii="Times New Roman" w:eastAsia="Times New Roman" w:hAnsi="Times New Roman" w:cs="Times New Roman"/>
+          <w:kern w:val="0"/>
+          <w:sz w:val="20"/>
+          <w:szCs w:val="20"/>
+          <w:lang w:eastAsia="en-IN"/>
+          <w14:ligatures w14:val="none"/>
+        </w:rPr>
+        <w:t>Image: Optional</w:t>
+      </w:r>
+    </w:p>
+    <w:p>
+      <w:pPr>
+        <w:numPr>
+          <w:ilvl w:val="1"/>
+          <w:numId w:val="18"/>
+        </w:numPr>
+        <w:spacing w:before="100" w:beforeAutospacing="1" w:after="100" w:afterAutospacing="1" w:line="240" w:lineRule="auto"/>
+        <w:rPr>
+          <w:rFonts w:ascii="Times New Roman" w:eastAsia="Times New Roman" w:hAnsi="Times New Roman" w:cs="Times New Roman"/>
+          <w:kern w:val="0"/>
+          <w:sz w:val="20"/>
+          <w:szCs w:val="20"/>
+          <w:lang w:eastAsia="en-IN"/>
+          <w14:ligatures w14:val="none"/>
+        </w:rPr>
+      </w:pPr>
+      <w:r>
+        <w:rPr>
+          <w:rFonts w:ascii="Times New Roman" w:eastAsia="Times New Roman" w:hAnsi="Times New Roman" w:cs="Times New Roman"/>
+          <w:kern w:val="0"/>
+          <w:sz w:val="20"/>
+          <w:szCs w:val="20"/>
+          <w:lang w:eastAsia="en-IN"/>
+          <w14:ligatures w14:val="none"/>
+        </w:rPr>
+        <w:t xml:space="preserve">Primary </w:t>
+      </w:r>
+      <w:proofErr w:type="spellStart"/>
+      <w:r>
+        <w:rPr>
+          <w:rFonts w:ascii="Times New Roman" w:eastAsia="Times New Roman" w:hAnsi="Times New Roman" w:cs="Times New Roman"/>
+          <w:kern w:val="0"/>
+          <w:sz w:val="20"/>
+          <w:szCs w:val="20"/>
+          <w:lang w:eastAsia="en-IN"/>
+          <w14:ligatures w14:val="none"/>
+        </w:rPr>
+        <w:t>Color</w:t>
+      </w:r>
+      <w:proofErr w:type="spellEnd"/>
+      <w:r>
+        <w:rPr>
+          <w:rFonts w:ascii="Times New Roman" w:eastAsia="Times New Roman" w:hAnsi="Times New Roman" w:cs="Times New Roman"/>
+          <w:kern w:val="0"/>
+          <w:sz w:val="20"/>
+          <w:szCs w:val="20"/>
+          <w:lang w:eastAsia="en-IN"/>
+          <w14:ligatures w14:val="none"/>
+        </w:rPr>
+        <w:t xml:space="preserve"> Hex Value: Default</w:t>
+      </w:r>
+    </w:p>
+    <w:p>
+      <w:pPr>
+        <w:numPr>
+          <w:ilvl w:val="0"/>
+          <w:numId w:val="14"/>
+        </w:numPr>
+        <w:spacing w:before="100" w:beforeAutospacing="1" w:after="100" w:afterAutospacing="1" w:line="240" w:lineRule="auto"/>
+        <w:rPr>
+          <w:rFonts w:ascii="Times New Roman" w:eastAsia="Times New Roman" w:hAnsi="Times New Roman" w:cs="Times New Roman"/>
+          <w:kern w:val="0"/>
+          <w:sz w:val="20"/>
+          <w:szCs w:val="20"/>
+          <w:lang w:eastAsia="en-IN"/>
+          <w14:ligatures w14:val="none"/>
+        </w:rPr>
+      </w:pPr>
+      <w:r>
+        <w:rPr>
+          <w:rFonts w:ascii="Times New Roman" w:eastAsia="Times New Roman" w:hAnsi="Times New Roman" w:cs="Times New Roman"/>
+          <w:b/>
+          <w:bCs/>
+          <w:kern w:val="0"/>
+          <w:sz w:val="20"/>
+          <w:szCs w:val="20"/>
+          <w:lang w:eastAsia="en-IN"/>
+          <w14:ligatures w14:val="none"/>
+        </w:rPr>
+        <w:t>Configure App Options:</w:t>
+      </w:r>
+    </w:p>
+    <w:p>
+      <w:pPr>
+        <w:numPr>
+          <w:ilvl w:val="1"/>
+          <w:numId w:val="19"/>
+        </w:numPr>
+        <w:spacing w:before="100" w:beforeAutospacing="1" w:after="100" w:afterAutospacing="1" w:line="240" w:lineRule="auto"/>
+        <w:rPr>
+          <w:rFonts w:ascii="Times New Roman" w:eastAsia="Times New Roman" w:hAnsi="Times New Roman" w:cs="Times New Roman"/>
+          <w:kern w:val="0"/>
+          <w:sz w:val="20"/>
+          <w:szCs w:val="20"/>
+          <w:lang w:eastAsia="en-IN"/>
+          <w14:ligatures w14:val="none"/>
+        </w:rPr>
+      </w:pPr>
+      <w:r>
+        <w:rPr>
+          <w:rFonts w:ascii="Times New Roman" w:eastAsia="Times New Roman" w:hAnsi="Times New Roman" w:cs="Times New Roman"/>
+          <w:kern w:val="0"/>
+          <w:sz w:val="20"/>
+          <w:szCs w:val="20"/>
+          <w:lang w:eastAsia="en-IN"/>
+          <w14:ligatures w14:val="none"/>
+        </w:rPr>
+        <w:t>Keep default settings.</w:t>
+      </w:r>
+    </w:p>
+    <w:p>
+      <w:pPr>
+        <w:numPr>
+          <w:ilvl w:val="0"/>
+          <w:numId w:val="14"/>
+        </w:numPr>
+        <w:spacing w:before="100" w:beforeAutospacing="1" w:after="100" w:afterAutospacing="1" w:line="240" w:lineRule="auto"/>
+        <w:rPr>
+          <w:rFonts w:ascii="Times New Roman" w:eastAsia="Times New Roman" w:hAnsi="Times New Roman" w:cs="Times New Roman"/>
+          <w:kern w:val="0"/>
+          <w:sz w:val="20"/>
+          <w:szCs w:val="20"/>
+          <w:lang w:eastAsia="en-IN"/>
+          <w14:ligatures w14:val="none"/>
+        </w:rPr>
+      </w:pPr>
+      <w:r>
+        <w:rPr>
+          <w:rFonts w:ascii="Times New Roman" w:eastAsia="Times New Roman" w:hAnsi="Times New Roman" w:cs="Times New Roman"/>
+          <w:b/>
+          <w:bCs/>
+          <w:kern w:val="0"/>
+          <w:sz w:val="20"/>
+          <w:szCs w:val="20"/>
+          <w:lang w:eastAsia="en-IN"/>
+          <w14:ligatures w14:val="none"/>
+        </w:rPr>
+        <w:t>Add Navigation Items:</w:t>
+      </w:r>
+    </w:p>
+    <w:p>
+      <w:pPr>
+        <w:numPr>
+          <w:ilvl w:val="1"/>
+          <w:numId w:val="20"/>
+        </w:numPr>
+        <w:spacing w:before="100" w:beforeAutospacing="1" w:after="100" w:afterAutospacing="1" w:line="240" w:lineRule="auto"/>
+        <w:rPr>
+          <w:rFonts w:ascii="Times New Roman" w:eastAsia="Times New Roman" w:hAnsi="Times New Roman" w:cs="Times New Roman"/>
+          <w:kern w:val="0"/>
+          <w:sz w:val="20"/>
+          <w:szCs w:val="20"/>
+          <w:lang w:eastAsia="en-IN"/>
+          <w14:ligatures w14:val="none"/>
+        </w:rPr>
+      </w:pPr>
+      <w:r>
+        <w:rPr>
+          <w:rFonts w:ascii="Times New Roman" w:eastAsia="Times New Roman" w:hAnsi="Times New Roman" w:cs="Times New Roman"/>
+          <w:kern w:val="0"/>
+          <w:sz w:val="20"/>
+          <w:szCs w:val="20"/>
+          <w:lang w:eastAsia="en-IN"/>
+          <w14:ligatures w14:val="none"/>
+        </w:rPr>
+        <w:t xml:space="preserve">Items to </w:t>
+      </w:r>
+      <w:proofErr w:type="gramStart"/>
+      <w:r>
+        <w:rPr>
+          <w:rFonts w:ascii="Times New Roman" w:eastAsia="Times New Roman" w:hAnsi="Times New Roman" w:cs="Times New Roman"/>
+          <w:kern w:val="0"/>
+          <w:sz w:val="20"/>
+          <w:szCs w:val="20"/>
+          <w:lang w:eastAsia="en-IN"/>
+          <w14:ligatures w14:val="none"/>
+        </w:rPr>
+        <w:t>include:</w:t>
+      </w:r>
+      <w:proofErr w:type="gramEnd"/>
+      <w:r>
+        <w:rPr>
+          <w:rFonts w:ascii="Times New Roman" w:eastAsia="Times New Roman" w:hAnsi="Times New Roman" w:cs="Times New Roman"/>
+          <w:kern w:val="0"/>
+          <w:sz w:val="20"/>
+          <w:szCs w:val="20"/>
+          <w:lang w:eastAsia="en-IN"/>
+          <w14:ligatures w14:val="none"/>
+        </w:rPr>
+        <w:t xml:space="preserve"> </w:t>
+      </w:r>
+      <w:r>
+        <w:rPr>
+          <w:rFonts w:ascii="Times New Roman" w:eastAsia="Times New Roman" w:hAnsi="Times New Roman" w:cs="Times New Roman"/>
+          <w:b/>
+          <w:bCs/>
+          <w:kern w:val="0"/>
+          <w:sz w:val="20"/>
+          <w:szCs w:val="20"/>
+          <w:lang w:eastAsia="en-IN"/>
+          <w14:ligatures w14:val="none"/>
+        </w:rPr>
+        <w:t xml:space="preserve">Home, </w:t>
+      </w:r>
+      <w:proofErr w:type="spellStart"/>
+      <w:r>
+        <w:rPr>
+          <w:rFonts w:ascii="Times New Roman" w:eastAsia="Times New Roman" w:hAnsi="Times New Roman" w:cs="Times New Roman"/>
+          <w:b/>
+          <w:bCs/>
+          <w:kern w:val="0"/>
+          <w:sz w:val="20"/>
+          <w:szCs w:val="20"/>
+          <w:lang w:eastAsia="en-IN"/>
+          <w14:ligatures w14:val="none"/>
+        </w:rPr>
+        <w:t>WorkOrder</w:t>
+      </w:r>
+      <w:proofErr w:type="spellEnd"/>
+      <w:r>
+        <w:rPr>
+          <w:rFonts w:ascii="Times New Roman" w:eastAsia="Times New Roman" w:hAnsi="Times New Roman" w:cs="Times New Roman"/>
+          <w:b/>
+          <w:bCs/>
+          <w:kern w:val="0"/>
+          <w:sz w:val="20"/>
+          <w:szCs w:val="20"/>
+          <w:lang w:eastAsia="en-IN"/>
+          <w14:ligatures w14:val="none"/>
+        </w:rPr>
+        <w:t>, Technician, Assignment, Reports, Dashboard</w:t>
+      </w:r>
+      <w:r>
+        <w:rPr>
+          <w:rFonts w:ascii="Times New Roman" w:eastAsia="Times New Roman" w:hAnsi="Times New Roman" w:cs="Times New Roman"/>
+          <w:kern w:val="0"/>
+          <w:sz w:val="20"/>
+          <w:szCs w:val="20"/>
+          <w:lang w:eastAsia="en-IN"/>
+          <w14:ligatures w14:val="none"/>
+        </w:rPr>
+        <w:t>.</w:t>
+      </w:r>
+    </w:p>
+    <w:p>
+      <w:pPr>
+        <w:numPr>
+          <w:ilvl w:val="1"/>
+          <w:numId w:val="20"/>
+        </w:numPr>
+        <w:spacing w:before="100" w:beforeAutospacing="1" w:after="100" w:afterAutospacing="1" w:line="240" w:lineRule="auto"/>
+        <w:rPr>
+          <w:rFonts w:ascii="Times New Roman" w:eastAsia="Times New Roman" w:hAnsi="Times New Roman" w:cs="Times New Roman"/>
+          <w:kern w:val="0"/>
+          <w:sz w:val="20"/>
+          <w:szCs w:val="20"/>
+          <w:lang w:eastAsia="en-IN"/>
+          <w14:ligatures w14:val="none"/>
+        </w:rPr>
+      </w:pPr>
+      <w:r>
+        <w:rPr>
+          <w:rFonts w:ascii="Times New Roman" w:eastAsia="Times New Roman" w:hAnsi="Times New Roman" w:cs="Times New Roman"/>
+          <w:kern w:val="0"/>
+          <w:sz w:val="20"/>
+          <w:szCs w:val="20"/>
+          <w:lang w:eastAsia="en-IN"/>
+          <w14:ligatures w14:val="none"/>
+        </w:rPr>
+        <w:t xml:space="preserve">Ensure proper mapping for custom objects (e.g., </w:t>
+      </w:r>
+      <w:r>
+        <w:rPr>
+          <w:rFonts w:ascii="Times New Roman" w:eastAsia="Times New Roman" w:hAnsi="Times New Roman" w:cs="Times New Roman"/>
+          <w:b/>
+          <w:bCs/>
+          <w:kern w:val="0"/>
+          <w:sz w:val="20"/>
+          <w:szCs w:val="20"/>
+          <w:lang w:eastAsia="en-IN"/>
+          <w14:ligatures w14:val="none"/>
+        </w:rPr>
+        <w:t>Asset</w:t>
+      </w:r>
+      <w:r>
+        <w:rPr>
+          <w:rFonts w:ascii="Times New Roman" w:eastAsia="Times New Roman" w:hAnsi="Times New Roman" w:cs="Times New Roman"/>
+          <w:kern w:val="0"/>
+          <w:sz w:val="20"/>
+          <w:szCs w:val="20"/>
+          <w:lang w:eastAsia="en-IN"/>
+          <w14:ligatures w14:val="none"/>
+        </w:rPr>
+        <w:t xml:space="preserve"> for custom object).</w:t>
+      </w:r>
+    </w:p>
+    <w:p>
+      <w:pPr>
+        <w:numPr>
+          <w:ilvl w:val="0"/>
+          <w:numId w:val="14"/>
+        </w:numPr>
+        <w:spacing w:before="100" w:beforeAutospacing="1" w:after="100" w:afterAutospacing="1" w:line="240" w:lineRule="auto"/>
+        <w:rPr>
+          <w:rFonts w:ascii="Times New Roman" w:eastAsia="Times New Roman" w:hAnsi="Times New Roman" w:cs="Times New Roman"/>
+          <w:kern w:val="0"/>
+          <w:sz w:val="20"/>
+          <w:szCs w:val="20"/>
+          <w:lang w:eastAsia="en-IN"/>
+          <w14:ligatures w14:val="none"/>
+        </w:rPr>
+      </w:pPr>
+      <w:r>
+        <w:rPr>
+          <w:rFonts w:ascii="Times New Roman" w:eastAsia="Times New Roman" w:hAnsi="Times New Roman" w:cs="Times New Roman"/>
+          <w:b/>
+          <w:bCs/>
+          <w:kern w:val="0"/>
+          <w:sz w:val="20"/>
+          <w:szCs w:val="20"/>
+          <w:lang w:eastAsia="en-IN"/>
+          <w14:ligatures w14:val="none"/>
+        </w:rPr>
+        <w:t>Add User Profiles:</w:t>
+      </w:r>
+    </w:p>
+    <w:p>
+      <w:pPr>
+        <w:numPr>
+          <w:ilvl w:val="1"/>
+          <w:numId w:val="21"/>
+        </w:numPr>
+        <w:spacing w:before="100" w:beforeAutospacing="1" w:after="100" w:afterAutospacing="1" w:line="240" w:lineRule="auto"/>
+        <w:rPr>
+          <w:rFonts w:ascii="Times New Roman" w:eastAsia="Times New Roman" w:hAnsi="Times New Roman" w:cs="Times New Roman"/>
+          <w:kern w:val="0"/>
+          <w:sz w:val="20"/>
+          <w:szCs w:val="20"/>
+          <w:lang w:eastAsia="en-IN"/>
+          <w14:ligatures w14:val="none"/>
+        </w:rPr>
+      </w:pPr>
+      <w:r>
+        <w:rPr>
+          <w:rFonts w:ascii="Times New Roman" w:eastAsia="Times New Roman" w:hAnsi="Times New Roman" w:cs="Times New Roman"/>
+          <w:kern w:val="0"/>
+          <w:sz w:val="20"/>
+          <w:szCs w:val="20"/>
+          <w:lang w:eastAsia="en-IN"/>
+          <w14:ligatures w14:val="none"/>
+        </w:rPr>
+        <w:t xml:space="preserve">Assign the </w:t>
+      </w:r>
+      <w:r>
+        <w:rPr>
+          <w:rFonts w:ascii="Times New Roman" w:eastAsia="Times New Roman" w:hAnsi="Times New Roman" w:cs="Times New Roman"/>
+          <w:b/>
+          <w:bCs/>
+          <w:kern w:val="0"/>
+          <w:sz w:val="20"/>
+          <w:szCs w:val="20"/>
+          <w:lang w:eastAsia="en-IN"/>
+          <w14:ligatures w14:val="none"/>
+        </w:rPr>
+        <w:t>System Administrator</w:t>
+      </w:r>
+      <w:r>
+        <w:rPr>
+          <w:rFonts w:ascii="Times New Roman" w:eastAsia="Times New Roman" w:hAnsi="Times New Roman" w:cs="Times New Roman"/>
+          <w:kern w:val="0"/>
+          <w:sz w:val="20"/>
+          <w:szCs w:val="20"/>
+          <w:lang w:eastAsia="en-IN"/>
+          <w14:ligatures w14:val="none"/>
+        </w:rPr>
+        <w:t xml:space="preserve"> profile to the app.</w:t>
+      </w:r>
+    </w:p>
+    <w:p>
+      <w:pPr>
+        <w:numPr>
+          <w:ilvl w:val="0"/>
+          <w:numId w:val="14"/>
+        </w:numPr>
+        <w:spacing w:before="100" w:beforeAutospacing="1" w:after="100" w:afterAutospacing="1" w:line="240" w:lineRule="auto"/>
+        <w:rPr>
+          <w:rFonts w:ascii="Times New Roman" w:eastAsia="Times New Roman" w:hAnsi="Times New Roman" w:cs="Times New Roman"/>
+          <w:kern w:val="0"/>
+          <w:sz w:val="20"/>
+          <w:szCs w:val="20"/>
+          <w:lang w:eastAsia="en-IN"/>
+          <w14:ligatures w14:val="none"/>
+        </w:rPr>
+      </w:pPr>
+      <w:r>
+        <w:rPr>
+          <w:rFonts w:ascii="Times New Roman" w:eastAsia="Times New Roman" w:hAnsi="Times New Roman" w:cs="Times New Roman"/>
+          <w:b/>
+          <w:bCs/>
+          <w:kern w:val="0"/>
+          <w:sz w:val="20"/>
+          <w:szCs w:val="20"/>
+          <w:lang w:eastAsia="en-IN"/>
+          <w14:ligatures w14:val="none"/>
+        </w:rPr>
+        <w:t>Save and Finalize:</w:t>
+      </w:r>
+    </w:p>
+    <w:p>
+      <w:pPr>
+        <w:numPr>
+          <w:ilvl w:val="1"/>
+          <w:numId w:val="22"/>
+        </w:numPr>
+        <w:spacing w:before="100" w:beforeAutospacing="1" w:after="100" w:afterAutospacing="1" w:line="240" w:lineRule="auto"/>
+        <w:rPr>
+          <w:rFonts w:ascii="Times New Roman" w:eastAsia="Times New Roman" w:hAnsi="Times New Roman" w:cs="Times New Roman"/>
+          <w:kern w:val="0"/>
+          <w:sz w:val="20"/>
+          <w:szCs w:val="20"/>
+          <w:lang w:eastAsia="en-IN"/>
+          <w14:ligatures w14:val="none"/>
+        </w:rPr>
+      </w:pPr>
+      <w:r>
+        <w:rPr>
+          <w:rFonts w:ascii="Times New Roman" w:eastAsia="Times New Roman" w:hAnsi="Times New Roman" w:cs="Times New Roman"/>
+          <w:kern w:val="0"/>
+          <w:sz w:val="20"/>
+          <w:szCs w:val="20"/>
+          <w:lang w:eastAsia="en-IN"/>
+          <w14:ligatures w14:val="none"/>
+        </w:rPr>
+        <w:t xml:space="preserve">Click </w:t>
+      </w:r>
+      <w:r>
+        <w:rPr>
+          <w:rFonts w:ascii="Times New Roman" w:eastAsia="Times New Roman" w:hAnsi="Times New Roman" w:cs="Times New Roman"/>
+          <w:b/>
+          <w:bCs/>
+          <w:kern w:val="0"/>
+          <w:sz w:val="20"/>
+          <w:szCs w:val="20"/>
+          <w:lang w:eastAsia="en-IN"/>
+          <w14:ligatures w14:val="none"/>
+        </w:rPr>
+        <w:t>Save &amp; Finish</w:t>
+      </w:r>
+      <w:r>
+        <w:rPr>
+          <w:rFonts w:ascii="Times New Roman" w:eastAsia="Times New Roman" w:hAnsi="Times New Roman" w:cs="Times New Roman"/>
+          <w:kern w:val="0"/>
+          <w:sz w:val="20"/>
+          <w:szCs w:val="20"/>
+          <w:lang w:eastAsia="en-IN"/>
+          <w14:ligatures w14:val="none"/>
+        </w:rPr>
+        <w:t xml:space="preserve"> to complete the app creation.</w:t>
+      </w:r>
+    </w:p>
+    <w:p>
+      <w:pPr>
+        <w:spacing w:before="100" w:beforeAutospacing="1" w:after="100" w:afterAutospacing="1" w:line="240" w:lineRule="auto"/>
+        <w:rPr>
+          <w:rFonts w:ascii="Times New Roman" w:eastAsia="Times New Roman" w:hAnsi="Times New Roman" w:cs="Times New Roman"/>
+          <w:kern w:val="0"/>
+          <w:sz w:val="20"/>
+          <w:szCs w:val="20"/>
+          <w:lang w:eastAsia="en-IN"/>
+          <w14:ligatures w14:val="none"/>
+        </w:rPr>
+      </w:pPr>
+      <w:r>
+        <w:rPr>
+          <w:rFonts w:ascii="Times New Roman" w:eastAsia="Times New Roman" w:hAnsi="Times New Roman" w:cs="Times New Roman"/>
+          <w:kern w:val="0"/>
+          <w:sz w:val="20"/>
+          <w:szCs w:val="20"/>
+          <w:lang w:eastAsia="en-IN"/>
+          <w14:ligatures w14:val="none"/>
+        </w:rPr>
+        <w:pict w14:anchorId="2765947B">
+          <v:rect id="_x0000_i1028" style="width:0;height:1.5pt" o:hralign="center" o:hrstd="t" o:hr="t" fillcolor="#a0a0a0" stroked="f"/>
+        </w:pict>
+      </w:r>
+    </w:p>
+    <w:p>
+      <w:pPr>
+        <w:spacing w:before="100" w:beforeAutospacing="1" w:after="100" w:afterAutospacing="1" w:line="240" w:lineRule="auto"/>
+        <w:rPr>
+          <w:rFonts w:ascii="Times New Roman" w:eastAsia="Times New Roman" w:hAnsi="Times New Roman" w:cs="Times New Roman"/>
+          <w:kern w:val="0"/>
+          <w:sz w:val="20"/>
+          <w:szCs w:val="20"/>
+          <w:lang w:eastAsia="en-IN"/>
+          <w14:ligatures w14:val="none"/>
+        </w:rPr>
+      </w:pPr>
     </w:p>
     <w:p>
       <w:pPr>
@@ -2504,6 +3410,119 @@
     </w:lvl>
   </w:abstractNum>
   <w:abstractNum w:abstractNumId="4" w15:restartNumberingAfterBreak="0">
+    <w:nsid w:val="09A22F90"/>
+    <w:multiLevelType w:val="multilevel"/>
+    <w:tmpl w:val="47C48D64"/>
+    <w:lvl w:ilvl="0">
+      <w:start w:val="1"/>
+      <w:numFmt w:val="decimal"/>
+      <w:lvlText w:val="%1."/>
+      <w:lvlJc w:val="left"/>
+      <w:pPr>
+        <w:tabs>
+          <w:tab w:val="num" w:pos="720"/>
+        </w:tabs>
+        <w:ind w:left="720" w:hanging="360"/>
+      </w:pPr>
+    </w:lvl>
+    <w:lvl w:ilvl="1">
+      <w:start w:val="1"/>
+      <w:numFmt w:val="bullet"/>
+      <w:lvlText w:val=""/>
+      <w:lvlJc w:val="left"/>
+      <w:pPr>
+        <w:ind w:left="1440" w:hanging="360"/>
+      </w:pPr>
+      <w:rPr>
+        <w:rFonts w:ascii="Wingdings" w:hAnsi="Wingdings" w:hint="default"/>
+      </w:rPr>
+    </w:lvl>
+    <w:lvl w:ilvl="2" w:tentative="1">
+      <w:start w:val="1"/>
+      <w:numFmt w:val="decimal"/>
+      <w:lvlText w:val="%3."/>
+      <w:lvlJc w:val="left"/>
+      <w:pPr>
+        <w:tabs>
+          <w:tab w:val="num" w:pos="2160"/>
+        </w:tabs>
+        <w:ind w:left="2160" w:hanging="360"/>
+      </w:pPr>
+    </w:lvl>
+    <w:lvl w:ilvl="3" w:tentative="1">
+      <w:start w:val="1"/>
+      <w:numFmt w:val="decimal"/>
+      <w:lvlText w:val="%4."/>
+      <w:lvlJc w:val="left"/>
+      <w:pPr>
+        <w:tabs>
+          <w:tab w:val="num" w:pos="2880"/>
+        </w:tabs>
+        <w:ind w:left="2880" w:hanging="360"/>
+      </w:pPr>
+    </w:lvl>
+    <w:lvl w:ilvl="4" w:tentative="1">
+      <w:start w:val="1"/>
+      <w:numFmt w:val="decimal"/>
+      <w:lvlText w:val="%5."/>
+      <w:lvlJc w:val="left"/>
+      <w:pPr>
+        <w:tabs>
+          <w:tab w:val="num" w:pos="3600"/>
+        </w:tabs>
+        <w:ind w:left="3600" w:hanging="360"/>
+      </w:pPr>
+    </w:lvl>
+    <w:lvl w:ilvl="5" w:tentative="1">
+      <w:start w:val="1"/>
+      <w:numFmt w:val="decimal"/>
+      <w:lvlText w:val="%6."/>
+      <w:lvlJc w:val="left"/>
+      <w:pPr>
+        <w:tabs>
+          <w:tab w:val="num" w:pos="4320"/>
+        </w:tabs>
+        <w:ind w:left="4320" w:hanging="360"/>
+      </w:pPr>
+    </w:lvl>
+    <w:lvl w:ilvl="6" w:tentative="1">
+      <w:start w:val="1"/>
+      <w:numFmt w:val="decimal"/>
+      <w:lvlText w:val="%7."/>
+      <w:lvlJc w:val="left"/>
+      <w:pPr>
+        <w:tabs>
+          <w:tab w:val="num" w:pos="5040"/>
+        </w:tabs>
+        <w:ind w:left="5040" w:hanging="360"/>
+      </w:pPr>
+    </w:lvl>
+    <w:lvl w:ilvl="7" w:tentative="1">
+      <w:start w:val="1"/>
+      <w:numFmt w:val="decimal"/>
+      <w:lvlText w:val="%8."/>
+      <w:lvlJc w:val="left"/>
+      <w:pPr>
+        <w:tabs>
+          <w:tab w:val="num" w:pos="5760"/>
+        </w:tabs>
+        <w:ind w:left="5760" w:hanging="360"/>
+      </w:pPr>
+    </w:lvl>
+    <w:lvl w:ilvl="8" w:tentative="1">
+      <w:start w:val="1"/>
+      <w:numFmt w:val="decimal"/>
+      <w:lvlText w:val="%9."/>
+      <w:lvlJc w:val="left"/>
+      <w:pPr>
+        <w:tabs>
+          <w:tab w:val="num" w:pos="6480"/>
+        </w:tabs>
+        <w:ind w:left="6480" w:hanging="360"/>
+      </w:pPr>
+    </w:lvl>
+  </w:abstractNum>
+  <w:abstractNum w:abstractNumId="5" w15:restartNumberingAfterBreak="0">
     <w:nsid w:val="0BC942A8"/>
     <w:multiLevelType w:val="multilevel"/>
     <w:tmpl w:val="CDC203EC"/>
@@ -2620,7 +3639,233 @@
       </w:pPr>
     </w:lvl>
   </w:abstractNum>
-  <w:abstractNum w:abstractNumId="5" w15:restartNumberingAfterBreak="0">
+  <w:abstractNum w:abstractNumId="6" w15:restartNumberingAfterBreak="0">
+    <w:nsid w:val="37C13050"/>
+    <w:multiLevelType w:val="multilevel"/>
+    <w:tmpl w:val="92540878"/>
+    <w:lvl w:ilvl="0">
+      <w:start w:val="1"/>
+      <w:numFmt w:val="decimal"/>
+      <w:lvlText w:val="%1."/>
+      <w:lvlJc w:val="left"/>
+      <w:pPr>
+        <w:tabs>
+          <w:tab w:val="num" w:pos="720"/>
+        </w:tabs>
+        <w:ind w:left="720" w:hanging="360"/>
+      </w:pPr>
+    </w:lvl>
+    <w:lvl w:ilvl="1">
+      <w:start w:val="1"/>
+      <w:numFmt w:val="bullet"/>
+      <w:lvlText w:val=""/>
+      <w:lvlJc w:val="left"/>
+      <w:pPr>
+        <w:ind w:left="1440" w:hanging="360"/>
+      </w:pPr>
+      <w:rPr>
+        <w:rFonts w:ascii="Wingdings" w:hAnsi="Wingdings" w:hint="default"/>
+      </w:rPr>
+    </w:lvl>
+    <w:lvl w:ilvl="2" w:tentative="1">
+      <w:start w:val="1"/>
+      <w:numFmt w:val="decimal"/>
+      <w:lvlText w:val="%3."/>
+      <w:lvlJc w:val="left"/>
+      <w:pPr>
+        <w:tabs>
+          <w:tab w:val="num" w:pos="2160"/>
+        </w:tabs>
+        <w:ind w:left="2160" w:hanging="360"/>
+      </w:pPr>
+    </w:lvl>
+    <w:lvl w:ilvl="3" w:tentative="1">
+      <w:start w:val="1"/>
+      <w:numFmt w:val="decimal"/>
+      <w:lvlText w:val="%4."/>
+      <w:lvlJc w:val="left"/>
+      <w:pPr>
+        <w:tabs>
+          <w:tab w:val="num" w:pos="2880"/>
+        </w:tabs>
+        <w:ind w:left="2880" w:hanging="360"/>
+      </w:pPr>
+    </w:lvl>
+    <w:lvl w:ilvl="4" w:tentative="1">
+      <w:start w:val="1"/>
+      <w:numFmt w:val="decimal"/>
+      <w:lvlText w:val="%5."/>
+      <w:lvlJc w:val="left"/>
+      <w:pPr>
+        <w:tabs>
+          <w:tab w:val="num" w:pos="3600"/>
+        </w:tabs>
+        <w:ind w:left="3600" w:hanging="360"/>
+      </w:pPr>
+    </w:lvl>
+    <w:lvl w:ilvl="5" w:tentative="1">
+      <w:start w:val="1"/>
+      <w:numFmt w:val="decimal"/>
+      <w:lvlText w:val="%6."/>
+      <w:lvlJc w:val="left"/>
+      <w:pPr>
+        <w:tabs>
+          <w:tab w:val="num" w:pos="4320"/>
+        </w:tabs>
+        <w:ind w:left="4320" w:hanging="360"/>
+      </w:pPr>
+    </w:lvl>
+    <w:lvl w:ilvl="6" w:tentative="1">
+      <w:start w:val="1"/>
+      <w:numFmt w:val="decimal"/>
+      <w:lvlText w:val="%7."/>
+      <w:lvlJc w:val="left"/>
+      <w:pPr>
+        <w:tabs>
+          <w:tab w:val="num" w:pos="5040"/>
+        </w:tabs>
+        <w:ind w:left="5040" w:hanging="360"/>
+      </w:pPr>
+    </w:lvl>
+    <w:lvl w:ilvl="7" w:tentative="1">
+      <w:start w:val="1"/>
+      <w:numFmt w:val="decimal"/>
+      <w:lvlText w:val="%8."/>
+      <w:lvlJc w:val="left"/>
+      <w:pPr>
+        <w:tabs>
+          <w:tab w:val="num" w:pos="5760"/>
+        </w:tabs>
+        <w:ind w:left="5760" w:hanging="360"/>
+      </w:pPr>
+    </w:lvl>
+    <w:lvl w:ilvl="8" w:tentative="1">
+      <w:start w:val="1"/>
+      <w:numFmt w:val="decimal"/>
+      <w:lvlText w:val="%9."/>
+      <w:lvlJc w:val="left"/>
+      <w:pPr>
+        <w:tabs>
+          <w:tab w:val="num" w:pos="6480"/>
+        </w:tabs>
+        <w:ind w:left="6480" w:hanging="360"/>
+      </w:pPr>
+    </w:lvl>
+  </w:abstractNum>
+  <w:abstractNum w:abstractNumId="7" w15:restartNumberingAfterBreak="0">
+    <w:nsid w:val="38D87ABA"/>
+    <w:multiLevelType w:val="multilevel"/>
+    <w:tmpl w:val="70DAB906"/>
+    <w:lvl w:ilvl="0">
+      <w:start w:val="1"/>
+      <w:numFmt w:val="decimal"/>
+      <w:lvlText w:val="%1."/>
+      <w:lvlJc w:val="left"/>
+      <w:pPr>
+        <w:tabs>
+          <w:tab w:val="num" w:pos="720"/>
+        </w:tabs>
+        <w:ind w:left="720" w:hanging="360"/>
+      </w:pPr>
+    </w:lvl>
+    <w:lvl w:ilvl="1">
+      <w:start w:val="1"/>
+      <w:numFmt w:val="bullet"/>
+      <w:lvlText w:val=""/>
+      <w:lvlJc w:val="left"/>
+      <w:pPr>
+        <w:ind w:left="1440" w:hanging="360"/>
+      </w:pPr>
+      <w:rPr>
+        <w:rFonts w:ascii="Wingdings" w:hAnsi="Wingdings" w:hint="default"/>
+      </w:rPr>
+    </w:lvl>
+    <w:lvl w:ilvl="2" w:tentative="1">
+      <w:start w:val="1"/>
+      <w:numFmt w:val="decimal"/>
+      <w:lvlText w:val="%3."/>
+      <w:lvlJc w:val="left"/>
+      <w:pPr>
+        <w:tabs>
+          <w:tab w:val="num" w:pos="2160"/>
+        </w:tabs>
+        <w:ind w:left="2160" w:hanging="360"/>
+      </w:pPr>
+    </w:lvl>
+    <w:lvl w:ilvl="3" w:tentative="1">
+      <w:start w:val="1"/>
+      <w:numFmt w:val="decimal"/>
+      <w:lvlText w:val="%4."/>
+      <w:lvlJc w:val="left"/>
+      <w:pPr>
+        <w:tabs>
+          <w:tab w:val="num" w:pos="2880"/>
+        </w:tabs>
+        <w:ind w:left="2880" w:hanging="360"/>
+      </w:pPr>
+    </w:lvl>
+    <w:lvl w:ilvl="4" w:tentative="1">
+      <w:start w:val="1"/>
+      <w:numFmt w:val="decimal"/>
+      <w:lvlText w:val="%5."/>
+      <w:lvlJc w:val="left"/>
+      <w:pPr>
+        <w:tabs>
+          <w:tab w:val="num" w:pos="3600"/>
+        </w:tabs>
+        <w:ind w:left="3600" w:hanging="360"/>
+      </w:pPr>
+    </w:lvl>
+    <w:lvl w:ilvl="5" w:tentative="1">
+      <w:start w:val="1"/>
+      <w:numFmt w:val="decimal"/>
+      <w:lvlText w:val="%6."/>
+      <w:lvlJc w:val="left"/>
+      <w:pPr>
+        <w:tabs>
+          <w:tab w:val="num" w:pos="4320"/>
+        </w:tabs>
+        <w:ind w:left="4320" w:hanging="360"/>
+      </w:pPr>
+    </w:lvl>
+    <w:lvl w:ilvl="6" w:tentative="1">
+      <w:start w:val="1"/>
+      <w:numFmt w:val="decimal"/>
+      <w:lvlText w:val="%7."/>
+      <w:lvlJc w:val="left"/>
+      <w:pPr>
+        <w:tabs>
+          <w:tab w:val="num" w:pos="5040"/>
+        </w:tabs>
+        <w:ind w:left="5040" w:hanging="360"/>
+      </w:pPr>
+    </w:lvl>
+    <w:lvl w:ilvl="7" w:tentative="1">
+      <w:start w:val="1"/>
+      <w:numFmt w:val="decimal"/>
+      <w:lvlText w:val="%8."/>
+      <w:lvlJc w:val="left"/>
+      <w:pPr>
+        <w:tabs>
+          <w:tab w:val="num" w:pos="5760"/>
+        </w:tabs>
+        <w:ind w:left="5760" w:hanging="360"/>
+      </w:pPr>
+    </w:lvl>
+    <w:lvl w:ilvl="8" w:tentative="1">
+      <w:start w:val="1"/>
+      <w:numFmt w:val="decimal"/>
+      <w:lvlText w:val="%9."/>
+      <w:lvlJc w:val="left"/>
+      <w:pPr>
+        <w:tabs>
+          <w:tab w:val="num" w:pos="6480"/>
+        </w:tabs>
+        <w:ind w:left="6480" w:hanging="360"/>
+      </w:pPr>
+    </w:lvl>
+  </w:abstractNum>
+  <w:abstractNum w:abstractNumId="8" w15:restartNumberingAfterBreak="0">
     <w:nsid w:val="3B173200"/>
     <w:multiLevelType w:val="multilevel"/>
     <w:tmpl w:val="C680A6DC"/>
@@ -2733,7 +3978,7 @@
       </w:pPr>
     </w:lvl>
   </w:abstractNum>
-  <w:abstractNum w:abstractNumId="6" w15:restartNumberingAfterBreak="0">
+  <w:abstractNum w:abstractNumId="9" w15:restartNumberingAfterBreak="0">
     <w:nsid w:val="45B564B3"/>
     <w:multiLevelType w:val="multilevel"/>
     <w:tmpl w:val="DBA8355C"/>
@@ -2846,7 +4091,120 @@
       </w:pPr>
     </w:lvl>
   </w:abstractNum>
-  <w:abstractNum w:abstractNumId="7" w15:restartNumberingAfterBreak="0">
+  <w:abstractNum w:abstractNumId="10" w15:restartNumberingAfterBreak="0">
+    <w:nsid w:val="4A2C2CE1"/>
+    <w:multiLevelType w:val="multilevel"/>
+    <w:tmpl w:val="87A40276"/>
+    <w:lvl w:ilvl="0">
+      <w:start w:val="1"/>
+      <w:numFmt w:val="decimal"/>
+      <w:lvlText w:val="%1."/>
+      <w:lvlJc w:val="left"/>
+      <w:pPr>
+        <w:tabs>
+          <w:tab w:val="num" w:pos="720"/>
+        </w:tabs>
+        <w:ind w:left="720" w:hanging="360"/>
+      </w:pPr>
+    </w:lvl>
+    <w:lvl w:ilvl="1">
+      <w:start w:val="1"/>
+      <w:numFmt w:val="bullet"/>
+      <w:lvlText w:val=""/>
+      <w:lvlJc w:val="left"/>
+      <w:pPr>
+        <w:ind w:left="1440" w:hanging="360"/>
+      </w:pPr>
+      <w:rPr>
+        <w:rFonts w:ascii="Wingdings" w:hAnsi="Wingdings" w:hint="default"/>
+      </w:rPr>
+    </w:lvl>
+    <w:lvl w:ilvl="2" w:tentative="1">
+      <w:start w:val="1"/>
+      <w:numFmt w:val="decimal"/>
+      <w:lvlText w:val="%3."/>
+      <w:lvlJc w:val="left"/>
+      <w:pPr>
+        <w:tabs>
+          <w:tab w:val="num" w:pos="2160"/>
+        </w:tabs>
+        <w:ind w:left="2160" w:hanging="360"/>
+      </w:pPr>
+    </w:lvl>
+    <w:lvl w:ilvl="3" w:tentative="1">
+      <w:start w:val="1"/>
+      <w:numFmt w:val="decimal"/>
+      <w:lvlText w:val="%4."/>
+      <w:lvlJc w:val="left"/>
+      <w:pPr>
+        <w:tabs>
+          <w:tab w:val="num" w:pos="2880"/>
+        </w:tabs>
+        <w:ind w:left="2880" w:hanging="360"/>
+      </w:pPr>
+    </w:lvl>
+    <w:lvl w:ilvl="4" w:tentative="1">
+      <w:start w:val="1"/>
+      <w:numFmt w:val="decimal"/>
+      <w:lvlText w:val="%5."/>
+      <w:lvlJc w:val="left"/>
+      <w:pPr>
+        <w:tabs>
+          <w:tab w:val="num" w:pos="3600"/>
+        </w:tabs>
+        <w:ind w:left="3600" w:hanging="360"/>
+      </w:pPr>
+    </w:lvl>
+    <w:lvl w:ilvl="5" w:tentative="1">
+      <w:start w:val="1"/>
+      <w:numFmt w:val="decimal"/>
+      <w:lvlText w:val="%6."/>
+      <w:lvlJc w:val="left"/>
+      <w:pPr>
+        <w:tabs>
+          <w:tab w:val="num" w:pos="4320"/>
+        </w:tabs>
+        <w:ind w:left="4320" w:hanging="360"/>
+      </w:pPr>
+    </w:lvl>
+    <w:lvl w:ilvl="6" w:tentative="1">
+      <w:start w:val="1"/>
+      <w:numFmt w:val="decimal"/>
+      <w:lvlText w:val="%7."/>
+      <w:lvlJc w:val="left"/>
+      <w:pPr>
+        <w:tabs>
+          <w:tab w:val="num" w:pos="5040"/>
+        </w:tabs>
+        <w:ind w:left="5040" w:hanging="360"/>
+      </w:pPr>
+    </w:lvl>
+    <w:lvl w:ilvl="7" w:tentative="1">
+      <w:start w:val="1"/>
+      <w:numFmt w:val="decimal"/>
+      <w:lvlText w:val="%8."/>
+      <w:lvlJc w:val="left"/>
+      <w:pPr>
+        <w:tabs>
+          <w:tab w:val="num" w:pos="5760"/>
+        </w:tabs>
+        <w:ind w:left="5760" w:hanging="360"/>
+      </w:pPr>
+    </w:lvl>
+    <w:lvl w:ilvl="8" w:tentative="1">
+      <w:start w:val="1"/>
+      <w:numFmt w:val="decimal"/>
+      <w:lvlText w:val="%9."/>
+      <w:lvlJc w:val="left"/>
+      <w:pPr>
+        <w:tabs>
+          <w:tab w:val="num" w:pos="6480"/>
+        </w:tabs>
+        <w:ind w:left="6480" w:hanging="360"/>
+      </w:pPr>
+    </w:lvl>
+  </w:abstractNum>
+  <w:abstractNum w:abstractNumId="11" w15:restartNumberingAfterBreak="0">
     <w:nsid w:val="4A68346D"/>
     <w:multiLevelType w:val="multilevel"/>
     <w:tmpl w:val="95AEC292"/>
@@ -2959,7 +4317,233 @@
       </w:pPr>
     </w:lvl>
   </w:abstractNum>
-  <w:abstractNum w:abstractNumId="8" w15:restartNumberingAfterBreak="0">
+  <w:abstractNum w:abstractNumId="12" w15:restartNumberingAfterBreak="0">
+    <w:nsid w:val="4CD36CD8"/>
+    <w:multiLevelType w:val="multilevel"/>
+    <w:tmpl w:val="272C0A18"/>
+    <w:lvl w:ilvl="0">
+      <w:start w:val="1"/>
+      <w:numFmt w:val="decimal"/>
+      <w:lvlText w:val="%1."/>
+      <w:lvlJc w:val="left"/>
+      <w:pPr>
+        <w:tabs>
+          <w:tab w:val="num" w:pos="720"/>
+        </w:tabs>
+        <w:ind w:left="720" w:hanging="360"/>
+      </w:pPr>
+    </w:lvl>
+    <w:lvl w:ilvl="1">
+      <w:start w:val="1"/>
+      <w:numFmt w:val="bullet"/>
+      <w:lvlText w:val=""/>
+      <w:lvlJc w:val="left"/>
+      <w:pPr>
+        <w:ind w:left="1440" w:hanging="360"/>
+      </w:pPr>
+      <w:rPr>
+        <w:rFonts w:ascii="Wingdings" w:hAnsi="Wingdings" w:hint="default"/>
+      </w:rPr>
+    </w:lvl>
+    <w:lvl w:ilvl="2" w:tentative="1">
+      <w:start w:val="1"/>
+      <w:numFmt w:val="decimal"/>
+      <w:lvlText w:val="%3."/>
+      <w:lvlJc w:val="left"/>
+      <w:pPr>
+        <w:tabs>
+          <w:tab w:val="num" w:pos="2160"/>
+        </w:tabs>
+        <w:ind w:left="2160" w:hanging="360"/>
+      </w:pPr>
+    </w:lvl>
+    <w:lvl w:ilvl="3" w:tentative="1">
+      <w:start w:val="1"/>
+      <w:numFmt w:val="decimal"/>
+      <w:lvlText w:val="%4."/>
+      <w:lvlJc w:val="left"/>
+      <w:pPr>
+        <w:tabs>
+          <w:tab w:val="num" w:pos="2880"/>
+        </w:tabs>
+        <w:ind w:left="2880" w:hanging="360"/>
+      </w:pPr>
+    </w:lvl>
+    <w:lvl w:ilvl="4" w:tentative="1">
+      <w:start w:val="1"/>
+      <w:numFmt w:val="decimal"/>
+      <w:lvlText w:val="%5."/>
+      <w:lvlJc w:val="left"/>
+      <w:pPr>
+        <w:tabs>
+          <w:tab w:val="num" w:pos="3600"/>
+        </w:tabs>
+        <w:ind w:left="3600" w:hanging="360"/>
+      </w:pPr>
+    </w:lvl>
+    <w:lvl w:ilvl="5" w:tentative="1">
+      <w:start w:val="1"/>
+      <w:numFmt w:val="decimal"/>
+      <w:lvlText w:val="%6."/>
+      <w:lvlJc w:val="left"/>
+      <w:pPr>
+        <w:tabs>
+          <w:tab w:val="num" w:pos="4320"/>
+        </w:tabs>
+        <w:ind w:left="4320" w:hanging="360"/>
+      </w:pPr>
+    </w:lvl>
+    <w:lvl w:ilvl="6" w:tentative="1">
+      <w:start w:val="1"/>
+      <w:numFmt w:val="decimal"/>
+      <w:lvlText w:val="%7."/>
+      <w:lvlJc w:val="left"/>
+      <w:pPr>
+        <w:tabs>
+          <w:tab w:val="num" w:pos="5040"/>
+        </w:tabs>
+        <w:ind w:left="5040" w:hanging="360"/>
+      </w:pPr>
+    </w:lvl>
+    <w:lvl w:ilvl="7" w:tentative="1">
+      <w:start w:val="1"/>
+      <w:numFmt w:val="decimal"/>
+      <w:lvlText w:val="%8."/>
+      <w:lvlJc w:val="left"/>
+      <w:pPr>
+        <w:tabs>
+          <w:tab w:val="num" w:pos="5760"/>
+        </w:tabs>
+        <w:ind w:left="5760" w:hanging="360"/>
+      </w:pPr>
+    </w:lvl>
+    <w:lvl w:ilvl="8" w:tentative="1">
+      <w:start w:val="1"/>
+      <w:numFmt w:val="decimal"/>
+      <w:lvlText w:val="%9."/>
+      <w:lvlJc w:val="left"/>
+      <w:pPr>
+        <w:tabs>
+          <w:tab w:val="num" w:pos="6480"/>
+        </w:tabs>
+        <w:ind w:left="6480" w:hanging="360"/>
+      </w:pPr>
+    </w:lvl>
+  </w:abstractNum>
+  <w:abstractNum w:abstractNumId="13" w15:restartNumberingAfterBreak="0">
+    <w:nsid w:val="51432B56"/>
+    <w:multiLevelType w:val="multilevel"/>
+    <w:tmpl w:val="B1A0EEE2"/>
+    <w:lvl w:ilvl="0">
+      <w:start w:val="1"/>
+      <w:numFmt w:val="decimal"/>
+      <w:lvlText w:val="%1."/>
+      <w:lvlJc w:val="left"/>
+      <w:pPr>
+        <w:tabs>
+          <w:tab w:val="num" w:pos="720"/>
+        </w:tabs>
+        <w:ind w:left="720" w:hanging="360"/>
+      </w:pPr>
+    </w:lvl>
+    <w:lvl w:ilvl="1">
+      <w:start w:val="1"/>
+      <w:numFmt w:val="bullet"/>
+      <w:lvlText w:val=""/>
+      <w:lvlJc w:val="left"/>
+      <w:pPr>
+        <w:ind w:left="1440" w:hanging="360"/>
+      </w:pPr>
+      <w:rPr>
+        <w:rFonts w:ascii="Wingdings" w:hAnsi="Wingdings" w:hint="default"/>
+      </w:rPr>
+    </w:lvl>
+    <w:lvl w:ilvl="2" w:tentative="1">
+      <w:start w:val="1"/>
+      <w:numFmt w:val="decimal"/>
+      <w:lvlText w:val="%3."/>
+      <w:lvlJc w:val="left"/>
+      <w:pPr>
+        <w:tabs>
+          <w:tab w:val="num" w:pos="2160"/>
+        </w:tabs>
+        <w:ind w:left="2160" w:hanging="360"/>
+      </w:pPr>
+    </w:lvl>
+    <w:lvl w:ilvl="3" w:tentative="1">
+      <w:start w:val="1"/>
+      <w:numFmt w:val="decimal"/>
+      <w:lvlText w:val="%4."/>
+      <w:lvlJc w:val="left"/>
+      <w:pPr>
+        <w:tabs>
+          <w:tab w:val="num" w:pos="2880"/>
+        </w:tabs>
+        <w:ind w:left="2880" w:hanging="360"/>
+      </w:pPr>
+    </w:lvl>
+    <w:lvl w:ilvl="4" w:tentative="1">
+      <w:start w:val="1"/>
+      <w:numFmt w:val="decimal"/>
+      <w:lvlText w:val="%5."/>
+      <w:lvlJc w:val="left"/>
+      <w:pPr>
+        <w:tabs>
+          <w:tab w:val="num" w:pos="3600"/>
+        </w:tabs>
+        <w:ind w:left="3600" w:hanging="360"/>
+      </w:pPr>
+    </w:lvl>
+    <w:lvl w:ilvl="5" w:tentative="1">
+      <w:start w:val="1"/>
+      <w:numFmt w:val="decimal"/>
+      <w:lvlText w:val="%6."/>
+      <w:lvlJc w:val="left"/>
+      <w:pPr>
+        <w:tabs>
+          <w:tab w:val="num" w:pos="4320"/>
+        </w:tabs>
+        <w:ind w:left="4320" w:hanging="360"/>
+      </w:pPr>
+    </w:lvl>
+    <w:lvl w:ilvl="6" w:tentative="1">
+      <w:start w:val="1"/>
+      <w:numFmt w:val="decimal"/>
+      <w:lvlText w:val="%7."/>
+      <w:lvlJc w:val="left"/>
+      <w:pPr>
+        <w:tabs>
+          <w:tab w:val="num" w:pos="5040"/>
+        </w:tabs>
+        <w:ind w:left="5040" w:hanging="360"/>
+      </w:pPr>
+    </w:lvl>
+    <w:lvl w:ilvl="7" w:tentative="1">
+      <w:start w:val="1"/>
+      <w:numFmt w:val="decimal"/>
+      <w:lvlText w:val="%8."/>
+      <w:lvlJc w:val="left"/>
+      <w:pPr>
+        <w:tabs>
+          <w:tab w:val="num" w:pos="5760"/>
+        </w:tabs>
+        <w:ind w:left="5760" w:hanging="360"/>
+      </w:pPr>
+    </w:lvl>
+    <w:lvl w:ilvl="8" w:tentative="1">
+      <w:start w:val="1"/>
+      <w:numFmt w:val="decimal"/>
+      <w:lvlText w:val="%9."/>
+      <w:lvlJc w:val="left"/>
+      <w:pPr>
+        <w:tabs>
+          <w:tab w:val="num" w:pos="6480"/>
+        </w:tabs>
+        <w:ind w:left="6480" w:hanging="360"/>
+      </w:pPr>
+    </w:lvl>
+  </w:abstractNum>
+  <w:abstractNum w:abstractNumId="14" w15:restartNumberingAfterBreak="0">
     <w:nsid w:val="62214618"/>
     <w:multiLevelType w:val="multilevel"/>
     <w:tmpl w:val="984E64E0"/>
@@ -3072,7 +4656,124 @@
       </w:pPr>
     </w:lvl>
   </w:abstractNum>
-  <w:abstractNum w:abstractNumId="9" w15:restartNumberingAfterBreak="0">
+  <w:abstractNum w:abstractNumId="15" w15:restartNumberingAfterBreak="0">
+    <w:nsid w:val="67CB1AA4"/>
+    <w:multiLevelType w:val="multilevel"/>
+    <w:tmpl w:val="771C04A8"/>
+    <w:lvl w:ilvl="0">
+      <w:start w:val="1"/>
+      <w:numFmt w:val="decimal"/>
+      <w:lvlText w:val="%1."/>
+      <w:lvlJc w:val="left"/>
+      <w:pPr>
+        <w:tabs>
+          <w:tab w:val="num" w:pos="720"/>
+        </w:tabs>
+        <w:ind w:left="720" w:hanging="360"/>
+      </w:pPr>
+    </w:lvl>
+    <w:lvl w:ilvl="1">
+      <w:start w:val="1"/>
+      <w:numFmt w:val="bullet"/>
+      <w:lvlText w:val="o"/>
+      <w:lvlJc w:val="left"/>
+      <w:pPr>
+        <w:tabs>
+          <w:tab w:val="num" w:pos="1440"/>
+        </w:tabs>
+        <w:ind w:left="1440" w:hanging="360"/>
+      </w:pPr>
+      <w:rPr>
+        <w:rFonts w:ascii="Courier New" w:hAnsi="Courier New" w:hint="default"/>
+        <w:sz w:val="20"/>
+      </w:rPr>
+    </w:lvl>
+    <w:lvl w:ilvl="2" w:tentative="1">
+      <w:start w:val="1"/>
+      <w:numFmt w:val="decimal"/>
+      <w:lvlText w:val="%3."/>
+      <w:lvlJc w:val="left"/>
+      <w:pPr>
+        <w:tabs>
+          <w:tab w:val="num" w:pos="2160"/>
+        </w:tabs>
+        <w:ind w:left="2160" w:hanging="360"/>
+      </w:pPr>
+    </w:lvl>
+    <w:lvl w:ilvl="3" w:tentative="1">
+      <w:start w:val="1"/>
+      <w:numFmt w:val="decimal"/>
+      <w:lvlText w:val="%4."/>
+      <w:lvlJc w:val="left"/>
+      <w:pPr>
+        <w:tabs>
+          <w:tab w:val="num" w:pos="2880"/>
+        </w:tabs>
+        <w:ind w:left="2880" w:hanging="360"/>
+      </w:pPr>
+    </w:lvl>
+    <w:lvl w:ilvl="4" w:tentative="1">
+      <w:start w:val="1"/>
+      <w:numFmt w:val="decimal"/>
+      <w:lvlText w:val="%5."/>
+      <w:lvlJc w:val="left"/>
+      <w:pPr>
+        <w:tabs>
+          <w:tab w:val="num" w:pos="3600"/>
+        </w:tabs>
+        <w:ind w:left="3600" w:hanging="360"/>
+      </w:pPr>
+    </w:lvl>
+    <w:lvl w:ilvl="5" w:tentative="1">
+      <w:start w:val="1"/>
+      <w:numFmt w:val="decimal"/>
+      <w:lvlText w:val="%6."/>
+      <w:lvlJc w:val="left"/>
+      <w:pPr>
+        <w:tabs>
+          <w:tab w:val="num" w:pos="4320"/>
+        </w:tabs>
+        <w:ind w:left="4320" w:hanging="360"/>
+      </w:pPr>
+    </w:lvl>
+    <w:lvl w:ilvl="6" w:tentative="1">
+      <w:start w:val="1"/>
+      <w:numFmt w:val="decimal"/>
+      <w:lvlText w:val="%7."/>
+      <w:lvlJc w:val="left"/>
+      <w:pPr>
+        <w:tabs>
+          <w:tab w:val="num" w:pos="5040"/>
+        </w:tabs>
+        <w:ind w:left="5040" w:hanging="360"/>
+      </w:pPr>
+    </w:lvl>
+    <w:lvl w:ilvl="7" w:tentative="1">
+      <w:start w:val="1"/>
+      <w:numFmt w:val="decimal"/>
+      <w:lvlText w:val="%8."/>
+      <w:lvlJc w:val="left"/>
+      <w:pPr>
+        <w:tabs>
+          <w:tab w:val="num" w:pos="5760"/>
+        </w:tabs>
+        <w:ind w:left="5760" w:hanging="360"/>
+      </w:pPr>
+    </w:lvl>
+    <w:lvl w:ilvl="8" w:tentative="1">
+      <w:start w:val="1"/>
+      <w:numFmt w:val="decimal"/>
+      <w:lvlText w:val="%9."/>
+      <w:lvlJc w:val="left"/>
+      <w:pPr>
+        <w:tabs>
+          <w:tab w:val="num" w:pos="6480"/>
+        </w:tabs>
+        <w:ind w:left="6480" w:hanging="360"/>
+      </w:pPr>
+    </w:lvl>
+  </w:abstractNum>
+  <w:abstractNum w:abstractNumId="16" w15:restartNumberingAfterBreak="0">
     <w:nsid w:val="691A4F91"/>
     <w:multiLevelType w:val="multilevel"/>
     <w:tmpl w:val="1EF4C058"/>
@@ -3185,7 +4886,7 @@
       </w:pPr>
     </w:lvl>
   </w:abstractNum>
-  <w:abstractNum w:abstractNumId="10" w15:restartNumberingAfterBreak="0">
+  <w:abstractNum w:abstractNumId="17" w15:restartNumberingAfterBreak="0">
     <w:nsid w:val="69AD59F0"/>
     <w:multiLevelType w:val="multilevel"/>
     <w:tmpl w:val="18141BDE"/>
@@ -3302,11 +5003,11 @@
       </w:pPr>
     </w:lvl>
   </w:abstractNum>
-  <w:abstractNum w:abstractNumId="11" w15:restartNumberingAfterBreak="0">
+  <w:abstractNum w:abstractNumId="18" w15:restartNumberingAfterBreak="0">
     <w:nsid w:val="6EA86692"/>
     <w:multiLevelType w:val="hybridMultilevel"/>
-    <w:tmpl w:val="243468B4"/>
-    <w:lvl w:ilvl="0" w:tplc="3652507E">
+    <w:tmpl w:val="EC2AB12A"/>
+    <w:lvl w:ilvl="0" w:tplc="241CBFD8">
       <w:start w:val="1"/>
       <w:numFmt w:val="decimal"/>
       <w:pStyle w:val="Heading1"/>
@@ -3390,25 +5091,25 @@
     </w:lvl>
   </w:abstractNum>
   <w:num w:numId="1" w16cid:durableId="917862381">
-    <w:abstractNumId w:val="10"/>
+    <w:abstractNumId w:val="17"/>
   </w:num>
   <w:num w:numId="2" w16cid:durableId="1670863888">
-    <w:abstractNumId w:val="4"/>
+    <w:abstractNumId w:val="5"/>
   </w:num>
   <w:num w:numId="3" w16cid:durableId="634877371">
     <w:abstractNumId w:val="3"/>
   </w:num>
   <w:num w:numId="4" w16cid:durableId="913203743">
-    <w:abstractNumId w:val="6"/>
+    <w:abstractNumId w:val="9"/>
   </w:num>
   <w:num w:numId="5" w16cid:durableId="868571978">
     <w:abstractNumId w:val="2"/>
   </w:num>
   <w:num w:numId="6" w16cid:durableId="686062530">
-    <w:abstractNumId w:val="9"/>
+    <w:abstractNumId w:val="16"/>
   </w:num>
   <w:num w:numId="7" w16cid:durableId="1794976907">
-    <w:abstractNumId w:val="5"/>
+    <w:abstractNumId w:val="8"/>
   </w:num>
   <w:num w:numId="8" w16cid:durableId="263851675">
     <w:abstractNumId w:val="0"/>
@@ -3417,16 +5118,43 @@
     <w:abstractNumId w:val="1"/>
   </w:num>
   <w:num w:numId="10" w16cid:durableId="1470899755">
+    <w:abstractNumId w:val="18"/>
+  </w:num>
+  <w:num w:numId="11" w16cid:durableId="591739686">
+    <w:abstractNumId w:val="18"/>
+  </w:num>
+  <w:num w:numId="12" w16cid:durableId="27805625">
     <w:abstractNumId w:val="11"/>
   </w:num>
-  <w:num w:numId="11" w16cid:durableId="591739686">
-    <w:abstractNumId w:val="11"/>
+  <w:num w:numId="13" w16cid:durableId="860554412">
+    <w:abstractNumId w:val="14"/>
   </w:num>
-  <w:num w:numId="12" w16cid:durableId="27805625">
+  <w:num w:numId="14" w16cid:durableId="1892423060">
+    <w:abstractNumId w:val="15"/>
+  </w:num>
+  <w:num w:numId="15" w16cid:durableId="1372727661">
+    <w:abstractNumId w:val="18"/>
+  </w:num>
+  <w:num w:numId="16" w16cid:durableId="29917020">
+    <w:abstractNumId w:val="18"/>
+  </w:num>
+  <w:num w:numId="17" w16cid:durableId="1668824049">
+    <w:abstractNumId w:val="10"/>
+  </w:num>
+  <w:num w:numId="18" w16cid:durableId="2005159738">
     <w:abstractNumId w:val="7"/>
   </w:num>
-  <w:num w:numId="13" w16cid:durableId="860554412">
-    <w:abstractNumId w:val="8"/>
+  <w:num w:numId="19" w16cid:durableId="1077021818">
+    <w:abstractNumId w:val="13"/>
+  </w:num>
+  <w:num w:numId="20" w16cid:durableId="585770895">
+    <w:abstractNumId w:val="6"/>
+  </w:num>
+  <w:num w:numId="21" w16cid:durableId="1492985598">
+    <w:abstractNumId w:val="12"/>
+  </w:num>
+  <w:num w:numId="22" w16cid:durableId="1952541940">
+    <w:abstractNumId w:val="4"/>
   </w:num>
 </w:numbering>
 </file>
@@ -3840,7 +5568,7 @@
     <w:autoRedefine/>
     <w:uiPriority w:val="9"/>
     <w:qFormat/>
-    <w:rsid w:val="004203D4"/>
+    <w:rsid w:val="00BE4994"/>
     <w:pPr>
       <w:keepNext/>
       <w:keepLines/>
@@ -4041,7 +5769,6 @@
   <w:style w:type="character" w:default="1" w:styleId="DefaultParagraphFont">
     <w:name w:val="Default Paragraph Font"/>
     <w:uiPriority w:val="1"/>
-    <w:semiHidden/>
     <w:unhideWhenUsed/>
   </w:style>
   <w:style w:type="table" w:default="1" w:styleId="TableNormal">
@@ -4070,7 +5797,7 @@
     <w:basedOn w:val="DefaultParagraphFont"/>
     <w:link w:val="Heading1"/>
     <w:uiPriority w:val="9"/>
-    <w:rsid w:val="004203D4"/>
+    <w:rsid w:val="00BE4994"/>
     <w:rPr>
       <w:rFonts w:ascii="Times New Roman" w:eastAsia="Times New Roman" w:hAnsi="Times New Roman" w:cs="Times New Roman"/>
       <w:b/>

</xml_diff>

<commit_message>
Profiles - videos and screenshots
</commit_message>
<xml_diff>
--- a/Field Service WorkOrder Optimization.docx
+++ b/Field Service WorkOrder Optimization.docx
@@ -3691,7 +3691,7 @@
           <w14:ligatures w14:val="none"/>
         </w:rPr>
         <w:pict w14:anchorId="4820439A">
-          <v:rect id="_x0000_i1030" style="width:0;height:1.5pt" o:hralign="center" o:hrstd="t" o:hr="t" fillcolor="#a0a0a0" stroked="f"/>
+          <v:rect id="_x0000_i1029" style="width:0;height:1.5pt" o:hralign="center" o:hrstd="t" o:hr="t" fillcolor="#a0a0a0" stroked="f"/>
         </w:pict>
       </w:r>
     </w:p>
@@ -4163,7 +4163,7 @@
           <w14:ligatures w14:val="none"/>
         </w:rPr>
         <w:pict w14:anchorId="18CE580B">
-          <v:rect id="_x0000_i1031" style="width:0;height:1.5pt" o:hralign="center" o:hrstd="t" o:hr="t" fillcolor="#a0a0a0" stroked="f"/>
+          <v:rect id="_x0000_i1030" style="width:0;height:1.5pt" o:hralign="center" o:hrstd="t" o:hr="t" fillcolor="#a0a0a0" stroked="f"/>
         </w:pict>
       </w:r>
     </w:p>
@@ -4305,7 +4305,7 @@
       <w:pPr>
         <w:numPr>
           <w:ilvl w:val="1"/>
-          <w:numId w:val="33"/>
+          <w:numId w:val="45"/>
         </w:numPr>
         <w:spacing w:before="100" w:beforeAutospacing="1" w:after="100" w:afterAutospacing="1" w:line="240" w:lineRule="auto"/>
         <w:rPr>
@@ -4370,7 +4370,7 @@
       <w:pPr>
         <w:numPr>
           <w:ilvl w:val="1"/>
-          <w:numId w:val="33"/>
+          <w:numId w:val="45"/>
         </w:numPr>
         <w:spacing w:before="100" w:beforeAutospacing="1" w:after="100" w:afterAutospacing="1" w:line="240" w:lineRule="auto"/>
         <w:rPr>
@@ -4411,7 +4411,7 @@
       <w:pPr>
         <w:numPr>
           <w:ilvl w:val="2"/>
-          <w:numId w:val="25"/>
+          <w:numId w:val="46"/>
         </w:numPr>
         <w:spacing w:before="100" w:beforeAutospacing="1" w:after="100" w:afterAutospacing="1" w:line="240" w:lineRule="auto"/>
         <w:rPr>
@@ -4439,7 +4439,7 @@
       <w:pPr>
         <w:numPr>
           <w:ilvl w:val="2"/>
-          <w:numId w:val="25"/>
+          <w:numId w:val="46"/>
         </w:numPr>
         <w:spacing w:before="100" w:beforeAutospacing="1" w:after="100" w:afterAutospacing="1" w:line="240" w:lineRule="auto"/>
         <w:rPr>
@@ -4467,7 +4467,7 @@
       <w:pPr>
         <w:numPr>
           <w:ilvl w:val="2"/>
-          <w:numId w:val="25"/>
+          <w:numId w:val="46"/>
         </w:numPr>
         <w:spacing w:before="100" w:beforeAutospacing="1" w:after="100" w:afterAutospacing="1" w:line="240" w:lineRule="auto"/>
         <w:rPr>
@@ -4541,7 +4541,7 @@
           <w14:ligatures w14:val="none"/>
         </w:rPr>
         <w:pict w14:anchorId="3F146374">
-          <v:rect id="_x0000_i1032" style="width:0;height:1.5pt" o:hralign="center" o:hrstd="t" o:hr="t" fillcolor="#a0a0a0" stroked="f"/>
+          <v:rect id="_x0000_i1031" style="width:0;height:1.5pt" o:hralign="center" o:hrstd="t" o:hr="t" fillcolor="#a0a0a0" stroked="f"/>
         </w:pict>
       </w:r>
     </w:p>
@@ -5331,7 +5331,7 @@
           <w14:ligatures w14:val="none"/>
         </w:rPr>
         <w:pict w14:anchorId="0C384198">
-          <v:rect id="_x0000_i1033" style="width:0;height:1.5pt" o:hralign="center" o:hrstd="t" o:hr="t" fillcolor="#a0a0a0" stroked="f"/>
+          <v:rect id="_x0000_i1032" style="width:0;height:1.5pt" o:hralign="center" o:hrstd="t" o:hr="t" fillcolor="#a0a0a0" stroked="f"/>
         </w:pict>
       </w:r>
     </w:p>
@@ -5570,6 +5570,7 @@
           <w:lang w:eastAsia="en-IN"/>
           <w14:ligatures w14:val="none"/>
         </w:rPr>
+        <w:lastRenderedPageBreak/>
         <w:t xml:space="preserve">Create a </w:t>
       </w:r>
       <w:r>
@@ -5624,7 +5625,6 @@
           <w:lang w:eastAsia="en-IN"/>
           <w14:ligatures w14:val="none"/>
         </w:rPr>
-        <w:lastRenderedPageBreak/>
         <w:t>Field Name:</w:t>
       </w:r>
       <w:r>
@@ -6061,7 +6061,1099 @@
           <w14:ligatures w14:val="none"/>
         </w:rPr>
         <w:pict w14:anchorId="65391FA3">
-          <v:rect id="_x0000_i1034" style="width:0;height:1.5pt" o:hralign="center" o:hrstd="t" o:hr="t" fillcolor="#a0a0a0" stroked="f"/>
+          <v:rect id="_x0000_i1033" style="width:0;height:1.5pt" o:hralign="center" o:hrstd="t" o:hr="t" fillcolor="#a0a0a0" stroked="f"/>
+        </w:pict>
+      </w:r>
+    </w:p>
+    <w:p>
+      <w:pPr>
+        <w:pStyle w:val="Heading1"/>
+      </w:pPr>
+      <w:r>
+        <w:t>Profiles</w:t>
+      </w:r>
+    </w:p>
+    <w:p>
+      <w:pPr>
+        <w:spacing w:before="100" w:beforeAutospacing="1" w:after="100" w:afterAutospacing="1" w:line="240" w:lineRule="auto"/>
+        <w:rPr>
+          <w:rFonts w:ascii="Times New Roman" w:eastAsia="Times New Roman" w:hAnsi="Times New Roman" w:cs="Times New Roman"/>
+          <w:kern w:val="0"/>
+          <w:sz w:val="20"/>
+          <w:szCs w:val="20"/>
+          <w:lang w:eastAsia="en-IN"/>
+          <w14:ligatures w14:val="none"/>
+        </w:rPr>
+      </w:pPr>
+      <w:r>
+        <w:rPr>
+          <w:rFonts w:ascii="Times New Roman" w:eastAsia="Times New Roman" w:hAnsi="Times New Roman" w:cs="Times New Roman"/>
+          <w:kern w:val="0"/>
+          <w:sz w:val="20"/>
+          <w:szCs w:val="20"/>
+          <w:lang w:eastAsia="en-IN"/>
+          <w14:ligatures w14:val="none"/>
+        </w:rPr>
+        <w:t>Profiles control user permissions and access in Salesforce. This section describes the creation of the Technician profile to restrict access to specific objects and fields.</w:t>
+      </w:r>
+    </w:p>
+    <w:p>
+      <w:pPr>
+        <w:spacing w:before="100" w:beforeAutospacing="1" w:after="100" w:afterAutospacing="1" w:line="240" w:lineRule="auto"/>
+        <w:rPr>
+          <w:rFonts w:ascii="Times New Roman" w:eastAsia="Times New Roman" w:hAnsi="Times New Roman" w:cs="Times New Roman"/>
+          <w:b/>
+          <w:bCs/>
+          <w:kern w:val="0"/>
+          <w:sz w:val="20"/>
+          <w:szCs w:val="20"/>
+          <w:lang w:eastAsia="en-IN"/>
+          <w14:ligatures w14:val="none"/>
+        </w:rPr>
+      </w:pPr>
+      <w:r>
+        <w:rPr>
+          <w:rFonts w:ascii="Times New Roman" w:eastAsia="Times New Roman" w:hAnsi="Times New Roman" w:cs="Times New Roman"/>
+          <w:b/>
+          <w:bCs/>
+          <w:kern w:val="0"/>
+          <w:sz w:val="20"/>
+          <w:szCs w:val="20"/>
+          <w:lang w:eastAsia="en-IN"/>
+          <w14:ligatures w14:val="none"/>
+        </w:rPr>
+        <w:t>6.1 Creating the Technician Profile</w:t>
+      </w:r>
+    </w:p>
+    <w:p>
+      <w:pPr>
+        <w:numPr>
+          <w:ilvl w:val="0"/>
+          <w:numId w:val="37"/>
+        </w:numPr>
+        <w:spacing w:before="100" w:beforeAutospacing="1" w:after="100" w:afterAutospacing="1" w:line="240" w:lineRule="auto"/>
+        <w:rPr>
+          <w:rFonts w:ascii="Times New Roman" w:eastAsia="Times New Roman" w:hAnsi="Times New Roman" w:cs="Times New Roman"/>
+          <w:kern w:val="0"/>
+          <w:sz w:val="20"/>
+          <w:szCs w:val="20"/>
+          <w:lang w:eastAsia="en-IN"/>
+          <w14:ligatures w14:val="none"/>
+        </w:rPr>
+      </w:pPr>
+      <w:r>
+        <w:rPr>
+          <w:rFonts w:ascii="Times New Roman" w:eastAsia="Times New Roman" w:hAnsi="Times New Roman" w:cs="Times New Roman"/>
+          <w:b/>
+          <w:bCs/>
+          <w:kern w:val="0"/>
+          <w:sz w:val="20"/>
+          <w:szCs w:val="20"/>
+          <w:lang w:eastAsia="en-IN"/>
+          <w14:ligatures w14:val="none"/>
+        </w:rPr>
+        <w:t>Create the Profile:</w:t>
+      </w:r>
+    </w:p>
+    <w:p>
+      <w:pPr>
+        <w:numPr>
+          <w:ilvl w:val="1"/>
+          <w:numId w:val="39"/>
+        </w:numPr>
+        <w:spacing w:before="100" w:beforeAutospacing="1" w:after="100" w:afterAutospacing="1" w:line="240" w:lineRule="auto"/>
+        <w:rPr>
+          <w:rFonts w:ascii="Times New Roman" w:eastAsia="Times New Roman" w:hAnsi="Times New Roman" w:cs="Times New Roman"/>
+          <w:kern w:val="0"/>
+          <w:sz w:val="20"/>
+          <w:szCs w:val="20"/>
+          <w:lang w:eastAsia="en-IN"/>
+          <w14:ligatures w14:val="none"/>
+        </w:rPr>
+      </w:pPr>
+      <w:r>
+        <w:rPr>
+          <w:rFonts w:ascii="Times New Roman" w:eastAsia="Times New Roman" w:hAnsi="Times New Roman" w:cs="Times New Roman"/>
+          <w:kern w:val="0"/>
+          <w:sz w:val="20"/>
+          <w:szCs w:val="20"/>
+          <w:lang w:eastAsia="en-IN"/>
+          <w14:ligatures w14:val="none"/>
+        </w:rPr>
+        <w:t xml:space="preserve">Go to </w:t>
+      </w:r>
+      <w:r>
+        <w:rPr>
+          <w:rFonts w:ascii="Times New Roman" w:eastAsia="Times New Roman" w:hAnsi="Times New Roman" w:cs="Times New Roman"/>
+          <w:b/>
+          <w:bCs/>
+          <w:kern w:val="0"/>
+          <w:sz w:val="20"/>
+          <w:szCs w:val="20"/>
+          <w:lang w:eastAsia="en-IN"/>
+          <w14:ligatures w14:val="none"/>
+        </w:rPr>
+        <w:t>Setup</w:t>
+      </w:r>
+      <w:r>
+        <w:rPr>
+          <w:rFonts w:ascii="Times New Roman" w:eastAsia="Times New Roman" w:hAnsi="Times New Roman" w:cs="Times New Roman"/>
+          <w:kern w:val="0"/>
+          <w:sz w:val="20"/>
+          <w:szCs w:val="20"/>
+          <w:lang w:eastAsia="en-IN"/>
+          <w14:ligatures w14:val="none"/>
+        </w:rPr>
+        <w:t xml:space="preserve"> → Search for </w:t>
+      </w:r>
+      <w:r>
+        <w:rPr>
+          <w:rFonts w:ascii="Times New Roman" w:eastAsia="Times New Roman" w:hAnsi="Times New Roman" w:cs="Times New Roman"/>
+          <w:b/>
+          <w:bCs/>
+          <w:kern w:val="0"/>
+          <w:sz w:val="20"/>
+          <w:szCs w:val="20"/>
+          <w:lang w:eastAsia="en-IN"/>
+          <w14:ligatures w14:val="none"/>
+        </w:rPr>
+        <w:t>Profiles</w:t>
+      </w:r>
+      <w:r>
+        <w:rPr>
+          <w:rFonts w:ascii="Times New Roman" w:eastAsia="Times New Roman" w:hAnsi="Times New Roman" w:cs="Times New Roman"/>
+          <w:kern w:val="0"/>
+          <w:sz w:val="20"/>
+          <w:szCs w:val="20"/>
+          <w:lang w:eastAsia="en-IN"/>
+          <w14:ligatures w14:val="none"/>
+        </w:rPr>
+        <w:t xml:space="preserve"> in the Quick Find box → Click on </w:t>
+      </w:r>
+      <w:r>
+        <w:rPr>
+          <w:rFonts w:ascii="Times New Roman" w:eastAsia="Times New Roman" w:hAnsi="Times New Roman" w:cs="Times New Roman"/>
+          <w:b/>
+          <w:bCs/>
+          <w:kern w:val="0"/>
+          <w:sz w:val="20"/>
+          <w:szCs w:val="20"/>
+          <w:lang w:eastAsia="en-IN"/>
+          <w14:ligatures w14:val="none"/>
+        </w:rPr>
+        <w:t>Profiles</w:t>
+      </w:r>
+      <w:r>
+        <w:rPr>
+          <w:rFonts w:ascii="Times New Roman" w:eastAsia="Times New Roman" w:hAnsi="Times New Roman" w:cs="Times New Roman"/>
+          <w:kern w:val="0"/>
+          <w:sz w:val="20"/>
+          <w:szCs w:val="20"/>
+          <w:lang w:eastAsia="en-IN"/>
+          <w14:ligatures w14:val="none"/>
+        </w:rPr>
+        <w:t>.</w:t>
+      </w:r>
+    </w:p>
+    <w:p>
+      <w:pPr>
+        <w:numPr>
+          <w:ilvl w:val="1"/>
+          <w:numId w:val="39"/>
+        </w:numPr>
+        <w:spacing w:before="100" w:beforeAutospacing="1" w:after="100" w:afterAutospacing="1" w:line="240" w:lineRule="auto"/>
+        <w:rPr>
+          <w:rFonts w:ascii="Times New Roman" w:eastAsia="Times New Roman" w:hAnsi="Times New Roman" w:cs="Times New Roman"/>
+          <w:kern w:val="0"/>
+          <w:sz w:val="20"/>
+          <w:szCs w:val="20"/>
+          <w:lang w:eastAsia="en-IN"/>
+          <w14:ligatures w14:val="none"/>
+        </w:rPr>
+      </w:pPr>
+      <w:r>
+        <w:rPr>
+          <w:rFonts w:ascii="Times New Roman" w:eastAsia="Times New Roman" w:hAnsi="Times New Roman" w:cs="Times New Roman"/>
+          <w:kern w:val="0"/>
+          <w:sz w:val="20"/>
+          <w:szCs w:val="20"/>
+          <w:lang w:eastAsia="en-IN"/>
+          <w14:ligatures w14:val="none"/>
+        </w:rPr>
+        <w:t xml:space="preserve">Click </w:t>
+      </w:r>
+      <w:r>
+        <w:rPr>
+          <w:rFonts w:ascii="Times New Roman" w:eastAsia="Times New Roman" w:hAnsi="Times New Roman" w:cs="Times New Roman"/>
+          <w:b/>
+          <w:bCs/>
+          <w:kern w:val="0"/>
+          <w:sz w:val="20"/>
+          <w:szCs w:val="20"/>
+          <w:lang w:eastAsia="en-IN"/>
+          <w14:ligatures w14:val="none"/>
+        </w:rPr>
+        <w:t>New Profile</w:t>
+      </w:r>
+      <w:r>
+        <w:rPr>
+          <w:rFonts w:ascii="Times New Roman" w:eastAsia="Times New Roman" w:hAnsi="Times New Roman" w:cs="Times New Roman"/>
+          <w:kern w:val="0"/>
+          <w:sz w:val="20"/>
+          <w:szCs w:val="20"/>
+          <w:lang w:eastAsia="en-IN"/>
+          <w14:ligatures w14:val="none"/>
+        </w:rPr>
+        <w:t>.</w:t>
+      </w:r>
+    </w:p>
+    <w:p>
+      <w:pPr>
+        <w:numPr>
+          <w:ilvl w:val="1"/>
+          <w:numId w:val="39"/>
+        </w:numPr>
+        <w:spacing w:before="100" w:beforeAutospacing="1" w:after="100" w:afterAutospacing="1" w:line="240" w:lineRule="auto"/>
+        <w:rPr>
+          <w:rFonts w:ascii="Times New Roman" w:eastAsia="Times New Roman" w:hAnsi="Times New Roman" w:cs="Times New Roman"/>
+          <w:kern w:val="0"/>
+          <w:sz w:val="20"/>
+          <w:szCs w:val="20"/>
+          <w:lang w:eastAsia="en-IN"/>
+          <w14:ligatures w14:val="none"/>
+        </w:rPr>
+      </w:pPr>
+      <w:r>
+        <w:rPr>
+          <w:rFonts w:ascii="Times New Roman" w:eastAsia="Times New Roman" w:hAnsi="Times New Roman" w:cs="Times New Roman"/>
+          <w:kern w:val="0"/>
+          <w:sz w:val="20"/>
+          <w:szCs w:val="20"/>
+          <w:lang w:eastAsia="en-IN"/>
+          <w14:ligatures w14:val="none"/>
+        </w:rPr>
+        <w:t xml:space="preserve">In the </w:t>
+      </w:r>
+      <w:r>
+        <w:rPr>
+          <w:rFonts w:ascii="Times New Roman" w:eastAsia="Times New Roman" w:hAnsi="Times New Roman" w:cs="Times New Roman"/>
+          <w:b/>
+          <w:bCs/>
+          <w:kern w:val="0"/>
+          <w:sz w:val="20"/>
+          <w:szCs w:val="20"/>
+          <w:lang w:eastAsia="en-IN"/>
+          <w14:ligatures w14:val="none"/>
+        </w:rPr>
+        <w:t>Existing Profile</w:t>
+      </w:r>
+      <w:r>
+        <w:rPr>
+          <w:rFonts w:ascii="Times New Roman" w:eastAsia="Times New Roman" w:hAnsi="Times New Roman" w:cs="Times New Roman"/>
+          <w:kern w:val="0"/>
+          <w:sz w:val="20"/>
+          <w:szCs w:val="20"/>
+          <w:lang w:eastAsia="en-IN"/>
+          <w14:ligatures w14:val="none"/>
+        </w:rPr>
+        <w:t xml:space="preserve"> dropdown, select </w:t>
+      </w:r>
+      <w:r>
+        <w:rPr>
+          <w:rFonts w:ascii="Times New Roman" w:eastAsia="Times New Roman" w:hAnsi="Times New Roman" w:cs="Times New Roman"/>
+          <w:b/>
+          <w:bCs/>
+          <w:kern w:val="0"/>
+          <w:sz w:val="20"/>
+          <w:szCs w:val="20"/>
+          <w:lang w:eastAsia="en-IN"/>
+          <w14:ligatures w14:val="none"/>
+        </w:rPr>
+        <w:t>Standard Platform User</w:t>
+      </w:r>
+      <w:r>
+        <w:rPr>
+          <w:rFonts w:ascii="Times New Roman" w:eastAsia="Times New Roman" w:hAnsi="Times New Roman" w:cs="Times New Roman"/>
+          <w:kern w:val="0"/>
+          <w:sz w:val="20"/>
+          <w:szCs w:val="20"/>
+          <w:lang w:eastAsia="en-IN"/>
+          <w14:ligatures w14:val="none"/>
+        </w:rPr>
+        <w:t>.</w:t>
+      </w:r>
+    </w:p>
+    <w:p>
+      <w:pPr>
+        <w:numPr>
+          <w:ilvl w:val="1"/>
+          <w:numId w:val="39"/>
+        </w:numPr>
+        <w:spacing w:before="100" w:beforeAutospacing="1" w:after="100" w:afterAutospacing="1" w:line="240" w:lineRule="auto"/>
+        <w:rPr>
+          <w:rFonts w:ascii="Times New Roman" w:eastAsia="Times New Roman" w:hAnsi="Times New Roman" w:cs="Times New Roman"/>
+          <w:kern w:val="0"/>
+          <w:sz w:val="20"/>
+          <w:szCs w:val="20"/>
+          <w:lang w:eastAsia="en-IN"/>
+          <w14:ligatures w14:val="none"/>
+        </w:rPr>
+      </w:pPr>
+      <w:r>
+        <w:rPr>
+          <w:rFonts w:ascii="Times New Roman" w:eastAsia="Times New Roman" w:hAnsi="Times New Roman" w:cs="Times New Roman"/>
+          <w:kern w:val="0"/>
+          <w:sz w:val="20"/>
+          <w:szCs w:val="20"/>
+          <w:lang w:eastAsia="en-IN"/>
+          <w14:ligatures w14:val="none"/>
+        </w:rPr>
+        <w:t xml:space="preserve">Set </w:t>
+      </w:r>
+      <w:r>
+        <w:rPr>
+          <w:rFonts w:ascii="Times New Roman" w:eastAsia="Times New Roman" w:hAnsi="Times New Roman" w:cs="Times New Roman"/>
+          <w:b/>
+          <w:bCs/>
+          <w:kern w:val="0"/>
+          <w:sz w:val="20"/>
+          <w:szCs w:val="20"/>
+          <w:lang w:eastAsia="en-IN"/>
+          <w14:ligatures w14:val="none"/>
+        </w:rPr>
+        <w:t>Profile Name</w:t>
+      </w:r>
+      <w:r>
+        <w:rPr>
+          <w:rFonts w:ascii="Times New Roman" w:eastAsia="Times New Roman" w:hAnsi="Times New Roman" w:cs="Times New Roman"/>
+          <w:kern w:val="0"/>
+          <w:sz w:val="20"/>
+          <w:szCs w:val="20"/>
+          <w:lang w:eastAsia="en-IN"/>
+          <w14:ligatures w14:val="none"/>
+        </w:rPr>
+        <w:t xml:space="preserve"> to </w:t>
+      </w:r>
+      <w:r>
+        <w:rPr>
+          <w:rFonts w:ascii="Times New Roman" w:eastAsia="Times New Roman" w:hAnsi="Times New Roman" w:cs="Times New Roman"/>
+          <w:b/>
+          <w:bCs/>
+          <w:kern w:val="0"/>
+          <w:sz w:val="20"/>
+          <w:szCs w:val="20"/>
+          <w:lang w:eastAsia="en-IN"/>
+          <w14:ligatures w14:val="none"/>
+        </w:rPr>
+        <w:t>Technician</w:t>
+      </w:r>
+      <w:r>
+        <w:rPr>
+          <w:rFonts w:ascii="Times New Roman" w:eastAsia="Times New Roman" w:hAnsi="Times New Roman" w:cs="Times New Roman"/>
+          <w:kern w:val="0"/>
+          <w:sz w:val="20"/>
+          <w:szCs w:val="20"/>
+          <w:lang w:eastAsia="en-IN"/>
+          <w14:ligatures w14:val="none"/>
+        </w:rPr>
+        <w:t>.</w:t>
+      </w:r>
+    </w:p>
+    <w:p>
+      <w:pPr>
+        <w:numPr>
+          <w:ilvl w:val="1"/>
+          <w:numId w:val="39"/>
+        </w:numPr>
+        <w:spacing w:before="100" w:beforeAutospacing="1" w:after="100" w:afterAutospacing="1" w:line="240" w:lineRule="auto"/>
+        <w:rPr>
+          <w:rFonts w:ascii="Times New Roman" w:eastAsia="Times New Roman" w:hAnsi="Times New Roman" w:cs="Times New Roman"/>
+          <w:kern w:val="0"/>
+          <w:sz w:val="20"/>
+          <w:szCs w:val="20"/>
+          <w:lang w:eastAsia="en-IN"/>
+          <w14:ligatures w14:val="none"/>
+        </w:rPr>
+      </w:pPr>
+      <w:r>
+        <w:rPr>
+          <w:rFonts w:ascii="Times New Roman" w:eastAsia="Times New Roman" w:hAnsi="Times New Roman" w:cs="Times New Roman"/>
+          <w:kern w:val="0"/>
+          <w:sz w:val="20"/>
+          <w:szCs w:val="20"/>
+          <w:lang w:eastAsia="en-IN"/>
+          <w14:ligatures w14:val="none"/>
+        </w:rPr>
+        <w:t xml:space="preserve">Click </w:t>
+      </w:r>
+      <w:r>
+        <w:rPr>
+          <w:rFonts w:ascii="Times New Roman" w:eastAsia="Times New Roman" w:hAnsi="Times New Roman" w:cs="Times New Roman"/>
+          <w:b/>
+          <w:bCs/>
+          <w:kern w:val="0"/>
+          <w:sz w:val="20"/>
+          <w:szCs w:val="20"/>
+          <w:lang w:eastAsia="en-IN"/>
+          <w14:ligatures w14:val="none"/>
+        </w:rPr>
+        <w:t>Save</w:t>
+      </w:r>
+      <w:r>
+        <w:rPr>
+          <w:rFonts w:ascii="Times New Roman" w:eastAsia="Times New Roman" w:hAnsi="Times New Roman" w:cs="Times New Roman"/>
+          <w:kern w:val="0"/>
+          <w:sz w:val="20"/>
+          <w:szCs w:val="20"/>
+          <w:lang w:eastAsia="en-IN"/>
+          <w14:ligatures w14:val="none"/>
+        </w:rPr>
+        <w:t>.</w:t>
+      </w:r>
+    </w:p>
+    <w:p>
+      <w:pPr>
+        <w:numPr>
+          <w:ilvl w:val="0"/>
+          <w:numId w:val="37"/>
+        </w:numPr>
+        <w:spacing w:before="100" w:beforeAutospacing="1" w:after="100" w:afterAutospacing="1" w:line="240" w:lineRule="auto"/>
+        <w:rPr>
+          <w:rFonts w:ascii="Times New Roman" w:eastAsia="Times New Roman" w:hAnsi="Times New Roman" w:cs="Times New Roman"/>
+          <w:kern w:val="0"/>
+          <w:sz w:val="20"/>
+          <w:szCs w:val="20"/>
+          <w:lang w:eastAsia="en-IN"/>
+          <w14:ligatures w14:val="none"/>
+        </w:rPr>
+      </w:pPr>
+      <w:r>
+        <w:rPr>
+          <w:rFonts w:ascii="Times New Roman" w:eastAsia="Times New Roman" w:hAnsi="Times New Roman" w:cs="Times New Roman"/>
+          <w:b/>
+          <w:bCs/>
+          <w:kern w:val="0"/>
+          <w:sz w:val="20"/>
+          <w:szCs w:val="20"/>
+          <w:lang w:eastAsia="en-IN"/>
+          <w14:ligatures w14:val="none"/>
+        </w:rPr>
+        <w:t>Edit the Profile:</w:t>
+      </w:r>
+    </w:p>
+    <w:p>
+      <w:pPr>
+        <w:numPr>
+          <w:ilvl w:val="1"/>
+          <w:numId w:val="40"/>
+        </w:numPr>
+        <w:spacing w:before="100" w:beforeAutospacing="1" w:after="100" w:afterAutospacing="1" w:line="240" w:lineRule="auto"/>
+        <w:rPr>
+          <w:rFonts w:ascii="Times New Roman" w:eastAsia="Times New Roman" w:hAnsi="Times New Roman" w:cs="Times New Roman"/>
+          <w:kern w:val="0"/>
+          <w:sz w:val="20"/>
+          <w:szCs w:val="20"/>
+          <w:lang w:eastAsia="en-IN"/>
+          <w14:ligatures w14:val="none"/>
+        </w:rPr>
+      </w:pPr>
+      <w:r>
+        <w:rPr>
+          <w:rFonts w:ascii="Times New Roman" w:eastAsia="Times New Roman" w:hAnsi="Times New Roman" w:cs="Times New Roman"/>
+          <w:kern w:val="0"/>
+          <w:sz w:val="20"/>
+          <w:szCs w:val="20"/>
+          <w:lang w:eastAsia="en-IN"/>
+          <w14:ligatures w14:val="none"/>
+        </w:rPr>
+        <w:t xml:space="preserve">While on the </w:t>
+      </w:r>
+      <w:r>
+        <w:rPr>
+          <w:rFonts w:ascii="Times New Roman" w:eastAsia="Times New Roman" w:hAnsi="Times New Roman" w:cs="Times New Roman"/>
+          <w:b/>
+          <w:bCs/>
+          <w:kern w:val="0"/>
+          <w:sz w:val="20"/>
+          <w:szCs w:val="20"/>
+          <w:lang w:eastAsia="en-IN"/>
+          <w14:ligatures w14:val="none"/>
+        </w:rPr>
+        <w:t>Technician Profile</w:t>
+      </w:r>
+      <w:r>
+        <w:rPr>
+          <w:rFonts w:ascii="Times New Roman" w:eastAsia="Times New Roman" w:hAnsi="Times New Roman" w:cs="Times New Roman"/>
+          <w:kern w:val="0"/>
+          <w:sz w:val="20"/>
+          <w:szCs w:val="20"/>
+          <w:lang w:eastAsia="en-IN"/>
+          <w14:ligatures w14:val="none"/>
+        </w:rPr>
+        <w:t xml:space="preserve"> page, click </w:t>
+      </w:r>
+      <w:r>
+        <w:rPr>
+          <w:rFonts w:ascii="Times New Roman" w:eastAsia="Times New Roman" w:hAnsi="Times New Roman" w:cs="Times New Roman"/>
+          <w:b/>
+          <w:bCs/>
+          <w:kern w:val="0"/>
+          <w:sz w:val="20"/>
+          <w:szCs w:val="20"/>
+          <w:lang w:eastAsia="en-IN"/>
+          <w14:ligatures w14:val="none"/>
+        </w:rPr>
+        <w:t>Edit</w:t>
+      </w:r>
+      <w:r>
+        <w:rPr>
+          <w:rFonts w:ascii="Times New Roman" w:eastAsia="Times New Roman" w:hAnsi="Times New Roman" w:cs="Times New Roman"/>
+          <w:kern w:val="0"/>
+          <w:sz w:val="20"/>
+          <w:szCs w:val="20"/>
+          <w:lang w:eastAsia="en-IN"/>
+          <w14:ligatures w14:val="none"/>
+        </w:rPr>
+        <w:t>.</w:t>
+      </w:r>
+    </w:p>
+    <w:p>
+      <w:pPr>
+        <w:numPr>
+          <w:ilvl w:val="1"/>
+          <w:numId w:val="40"/>
+        </w:numPr>
+        <w:spacing w:before="100" w:beforeAutospacing="1" w:after="100" w:afterAutospacing="1" w:line="240" w:lineRule="auto"/>
+        <w:rPr>
+          <w:rFonts w:ascii="Times New Roman" w:eastAsia="Times New Roman" w:hAnsi="Times New Roman" w:cs="Times New Roman"/>
+          <w:kern w:val="0"/>
+          <w:sz w:val="20"/>
+          <w:szCs w:val="20"/>
+          <w:lang w:eastAsia="en-IN"/>
+          <w14:ligatures w14:val="none"/>
+        </w:rPr>
+      </w:pPr>
+      <w:r>
+        <w:rPr>
+          <w:rFonts w:ascii="Times New Roman" w:eastAsia="Times New Roman" w:hAnsi="Times New Roman" w:cs="Times New Roman"/>
+          <w:kern w:val="0"/>
+          <w:sz w:val="20"/>
+          <w:szCs w:val="20"/>
+          <w:lang w:eastAsia="en-IN"/>
+          <w14:ligatures w14:val="none"/>
+        </w:rPr>
+        <w:t xml:space="preserve">Scroll down to the </w:t>
+      </w:r>
+      <w:r>
+        <w:rPr>
+          <w:rFonts w:ascii="Times New Roman" w:eastAsia="Times New Roman" w:hAnsi="Times New Roman" w:cs="Times New Roman"/>
+          <w:b/>
+          <w:bCs/>
+          <w:kern w:val="0"/>
+          <w:sz w:val="20"/>
+          <w:szCs w:val="20"/>
+          <w:lang w:eastAsia="en-IN"/>
+          <w14:ligatures w14:val="none"/>
+        </w:rPr>
+        <w:t>Custom Object Permissions</w:t>
+      </w:r>
+      <w:r>
+        <w:rPr>
+          <w:rFonts w:ascii="Times New Roman" w:eastAsia="Times New Roman" w:hAnsi="Times New Roman" w:cs="Times New Roman"/>
+          <w:kern w:val="0"/>
+          <w:sz w:val="20"/>
+          <w:szCs w:val="20"/>
+          <w:lang w:eastAsia="en-IN"/>
+          <w14:ligatures w14:val="none"/>
+        </w:rPr>
+        <w:t xml:space="preserve"> section.</w:t>
+      </w:r>
+    </w:p>
+    <w:p>
+      <w:pPr>
+        <w:numPr>
+          <w:ilvl w:val="1"/>
+          <w:numId w:val="40"/>
+        </w:numPr>
+        <w:spacing w:before="100" w:beforeAutospacing="1" w:after="100" w:afterAutospacing="1" w:line="240" w:lineRule="auto"/>
+        <w:rPr>
+          <w:rFonts w:ascii="Times New Roman" w:eastAsia="Times New Roman" w:hAnsi="Times New Roman" w:cs="Times New Roman"/>
+          <w:kern w:val="0"/>
+          <w:sz w:val="20"/>
+          <w:szCs w:val="20"/>
+          <w:lang w:eastAsia="en-IN"/>
+          <w14:ligatures w14:val="none"/>
+        </w:rPr>
+      </w:pPr>
+      <w:r>
+        <w:rPr>
+          <w:rFonts w:ascii="Times New Roman" w:eastAsia="Times New Roman" w:hAnsi="Times New Roman" w:cs="Times New Roman"/>
+          <w:kern w:val="0"/>
+          <w:sz w:val="20"/>
+          <w:szCs w:val="20"/>
+          <w:lang w:eastAsia="en-IN"/>
+          <w14:ligatures w14:val="none"/>
+        </w:rPr>
+        <w:t xml:space="preserve">Set </w:t>
+      </w:r>
+      <w:r>
+        <w:rPr>
+          <w:rFonts w:ascii="Times New Roman" w:eastAsia="Times New Roman" w:hAnsi="Times New Roman" w:cs="Times New Roman"/>
+          <w:b/>
+          <w:bCs/>
+          <w:kern w:val="0"/>
+          <w:sz w:val="20"/>
+          <w:szCs w:val="20"/>
+          <w:lang w:eastAsia="en-IN"/>
+          <w14:ligatures w14:val="none"/>
+        </w:rPr>
+        <w:t>Read-only Access</w:t>
+      </w:r>
+      <w:r>
+        <w:rPr>
+          <w:rFonts w:ascii="Times New Roman" w:eastAsia="Times New Roman" w:hAnsi="Times New Roman" w:cs="Times New Roman"/>
+          <w:kern w:val="0"/>
+          <w:sz w:val="20"/>
+          <w:szCs w:val="20"/>
+          <w:lang w:eastAsia="en-IN"/>
+          <w14:ligatures w14:val="none"/>
+        </w:rPr>
+        <w:t xml:space="preserve"> for the following objects:</w:t>
+      </w:r>
+    </w:p>
+    <w:p>
+      <w:pPr>
+        <w:numPr>
+          <w:ilvl w:val="2"/>
+          <w:numId w:val="43"/>
+        </w:numPr>
+        <w:spacing w:before="100" w:beforeAutospacing="1" w:after="100" w:afterAutospacing="1" w:line="240" w:lineRule="auto"/>
+        <w:rPr>
+          <w:rFonts w:ascii="Times New Roman" w:eastAsia="Times New Roman" w:hAnsi="Times New Roman" w:cs="Times New Roman"/>
+          <w:kern w:val="0"/>
+          <w:sz w:val="20"/>
+          <w:szCs w:val="20"/>
+          <w:lang w:eastAsia="en-IN"/>
+          <w14:ligatures w14:val="none"/>
+        </w:rPr>
+      </w:pPr>
+      <w:r>
+        <w:rPr>
+          <w:rFonts w:ascii="Times New Roman" w:eastAsia="Times New Roman" w:hAnsi="Times New Roman" w:cs="Times New Roman"/>
+          <w:kern w:val="0"/>
+          <w:sz w:val="20"/>
+          <w:szCs w:val="20"/>
+          <w:lang w:eastAsia="en-IN"/>
+          <w14:ligatures w14:val="none"/>
+        </w:rPr>
+        <w:t>Technician</w:t>
+      </w:r>
+    </w:p>
+    <w:p>
+      <w:pPr>
+        <w:numPr>
+          <w:ilvl w:val="2"/>
+          <w:numId w:val="43"/>
+        </w:numPr>
+        <w:spacing w:before="100" w:beforeAutospacing="1" w:after="100" w:afterAutospacing="1" w:line="240" w:lineRule="auto"/>
+        <w:rPr>
+          <w:rFonts w:ascii="Times New Roman" w:eastAsia="Times New Roman" w:hAnsi="Times New Roman" w:cs="Times New Roman"/>
+          <w:kern w:val="0"/>
+          <w:sz w:val="20"/>
+          <w:szCs w:val="20"/>
+          <w:lang w:eastAsia="en-IN"/>
+          <w14:ligatures w14:val="none"/>
+        </w:rPr>
+      </w:pPr>
+      <w:proofErr w:type="spellStart"/>
+      <w:r>
+        <w:rPr>
+          <w:rFonts w:ascii="Times New Roman" w:eastAsia="Times New Roman" w:hAnsi="Times New Roman" w:cs="Times New Roman"/>
+          <w:kern w:val="0"/>
+          <w:sz w:val="20"/>
+          <w:szCs w:val="20"/>
+          <w:lang w:eastAsia="en-IN"/>
+          <w14:ligatures w14:val="none"/>
+        </w:rPr>
+        <w:t>WorkOrder</w:t>
+      </w:r>
+      <w:proofErr w:type="spellEnd"/>
+    </w:p>
+    <w:p>
+      <w:pPr>
+        <w:numPr>
+          <w:ilvl w:val="2"/>
+          <w:numId w:val="43"/>
+        </w:numPr>
+        <w:spacing w:before="100" w:beforeAutospacing="1" w:after="100" w:afterAutospacing="1" w:line="240" w:lineRule="auto"/>
+        <w:rPr>
+          <w:rFonts w:ascii="Times New Roman" w:eastAsia="Times New Roman" w:hAnsi="Times New Roman" w:cs="Times New Roman"/>
+          <w:kern w:val="0"/>
+          <w:sz w:val="20"/>
+          <w:szCs w:val="20"/>
+          <w:lang w:eastAsia="en-IN"/>
+          <w14:ligatures w14:val="none"/>
+        </w:rPr>
+      </w:pPr>
+      <w:r>
+        <w:rPr>
+          <w:rFonts w:ascii="Times New Roman" w:eastAsia="Times New Roman" w:hAnsi="Times New Roman" w:cs="Times New Roman"/>
+          <w:kern w:val="0"/>
+          <w:sz w:val="20"/>
+          <w:szCs w:val="20"/>
+          <w:lang w:eastAsia="en-IN"/>
+          <w14:ligatures w14:val="none"/>
+        </w:rPr>
+        <w:t>Assignment</w:t>
+      </w:r>
+    </w:p>
+    <w:p>
+      <w:pPr>
+        <w:numPr>
+          <w:ilvl w:val="0"/>
+          <w:numId w:val="37"/>
+        </w:numPr>
+        <w:spacing w:before="100" w:beforeAutospacing="1" w:after="100" w:afterAutospacing="1" w:line="240" w:lineRule="auto"/>
+        <w:rPr>
+          <w:rFonts w:ascii="Times New Roman" w:eastAsia="Times New Roman" w:hAnsi="Times New Roman" w:cs="Times New Roman"/>
+          <w:kern w:val="0"/>
+          <w:sz w:val="20"/>
+          <w:szCs w:val="20"/>
+          <w:lang w:eastAsia="en-IN"/>
+          <w14:ligatures w14:val="none"/>
+        </w:rPr>
+      </w:pPr>
+      <w:r>
+        <w:rPr>
+          <w:rFonts w:ascii="Times New Roman" w:eastAsia="Times New Roman" w:hAnsi="Times New Roman" w:cs="Times New Roman"/>
+          <w:b/>
+          <w:bCs/>
+          <w:kern w:val="0"/>
+          <w:sz w:val="20"/>
+          <w:szCs w:val="20"/>
+          <w:lang w:eastAsia="en-IN"/>
+          <w14:ligatures w14:val="none"/>
+        </w:rPr>
+        <w:t>Set Field Access Permissions:</w:t>
+      </w:r>
+    </w:p>
+    <w:p>
+      <w:pPr>
+        <w:numPr>
+          <w:ilvl w:val="1"/>
+          <w:numId w:val="42"/>
+        </w:numPr>
+        <w:spacing w:before="100" w:beforeAutospacing="1" w:after="100" w:afterAutospacing="1" w:line="240" w:lineRule="auto"/>
+        <w:rPr>
+          <w:rFonts w:ascii="Times New Roman" w:eastAsia="Times New Roman" w:hAnsi="Times New Roman" w:cs="Times New Roman"/>
+          <w:kern w:val="0"/>
+          <w:sz w:val="20"/>
+          <w:szCs w:val="20"/>
+          <w:lang w:eastAsia="en-IN"/>
+          <w14:ligatures w14:val="none"/>
+        </w:rPr>
+      </w:pPr>
+      <w:r>
+        <w:rPr>
+          <w:rFonts w:ascii="Times New Roman" w:eastAsia="Times New Roman" w:hAnsi="Times New Roman" w:cs="Times New Roman"/>
+          <w:kern w:val="0"/>
+          <w:sz w:val="20"/>
+          <w:szCs w:val="20"/>
+          <w:lang w:eastAsia="en-IN"/>
+          <w14:ligatures w14:val="none"/>
+        </w:rPr>
+        <w:t xml:space="preserve">While still in the </w:t>
+      </w:r>
+      <w:r>
+        <w:rPr>
+          <w:rFonts w:ascii="Times New Roman" w:eastAsia="Times New Roman" w:hAnsi="Times New Roman" w:cs="Times New Roman"/>
+          <w:b/>
+          <w:bCs/>
+          <w:kern w:val="0"/>
+          <w:sz w:val="20"/>
+          <w:szCs w:val="20"/>
+          <w:lang w:eastAsia="en-IN"/>
+          <w14:ligatures w14:val="none"/>
+        </w:rPr>
+        <w:t>Technician Profile</w:t>
+      </w:r>
+      <w:r>
+        <w:rPr>
+          <w:rFonts w:ascii="Times New Roman" w:eastAsia="Times New Roman" w:hAnsi="Times New Roman" w:cs="Times New Roman"/>
+          <w:kern w:val="0"/>
+          <w:sz w:val="20"/>
+          <w:szCs w:val="20"/>
+          <w:lang w:eastAsia="en-IN"/>
+          <w14:ligatures w14:val="none"/>
+        </w:rPr>
+        <w:t xml:space="preserve">, scroll down to </w:t>
+      </w:r>
+      <w:r>
+        <w:rPr>
+          <w:rFonts w:ascii="Times New Roman" w:eastAsia="Times New Roman" w:hAnsi="Times New Roman" w:cs="Times New Roman"/>
+          <w:b/>
+          <w:bCs/>
+          <w:kern w:val="0"/>
+          <w:sz w:val="20"/>
+          <w:szCs w:val="20"/>
+          <w:lang w:eastAsia="en-IN"/>
+          <w14:ligatures w14:val="none"/>
+        </w:rPr>
+        <w:t>Custom Field-Level Security</w:t>
+      </w:r>
+      <w:r>
+        <w:rPr>
+          <w:rFonts w:ascii="Times New Roman" w:eastAsia="Times New Roman" w:hAnsi="Times New Roman" w:cs="Times New Roman"/>
+          <w:kern w:val="0"/>
+          <w:sz w:val="20"/>
+          <w:szCs w:val="20"/>
+          <w:lang w:eastAsia="en-IN"/>
+          <w14:ligatures w14:val="none"/>
+        </w:rPr>
+        <w:t>.</w:t>
+      </w:r>
+    </w:p>
+    <w:p>
+      <w:pPr>
+        <w:numPr>
+          <w:ilvl w:val="1"/>
+          <w:numId w:val="42"/>
+        </w:numPr>
+        <w:spacing w:before="100" w:beforeAutospacing="1" w:after="100" w:afterAutospacing="1" w:line="240" w:lineRule="auto"/>
+        <w:rPr>
+          <w:rFonts w:ascii="Times New Roman" w:eastAsia="Times New Roman" w:hAnsi="Times New Roman" w:cs="Times New Roman"/>
+          <w:kern w:val="0"/>
+          <w:sz w:val="20"/>
+          <w:szCs w:val="20"/>
+          <w:lang w:eastAsia="en-IN"/>
+          <w14:ligatures w14:val="none"/>
+        </w:rPr>
+      </w:pPr>
+      <w:r>
+        <w:rPr>
+          <w:rFonts w:ascii="Times New Roman" w:eastAsia="Times New Roman" w:hAnsi="Times New Roman" w:cs="Times New Roman"/>
+          <w:kern w:val="0"/>
+          <w:sz w:val="20"/>
+          <w:szCs w:val="20"/>
+          <w:lang w:eastAsia="en-IN"/>
+          <w14:ligatures w14:val="none"/>
+        </w:rPr>
+        <w:t xml:space="preserve">Next to the </w:t>
+      </w:r>
+      <w:proofErr w:type="spellStart"/>
+      <w:r>
+        <w:rPr>
+          <w:rFonts w:ascii="Times New Roman" w:eastAsia="Times New Roman" w:hAnsi="Times New Roman" w:cs="Times New Roman"/>
+          <w:b/>
+          <w:bCs/>
+          <w:kern w:val="0"/>
+          <w:sz w:val="20"/>
+          <w:szCs w:val="20"/>
+          <w:lang w:eastAsia="en-IN"/>
+          <w14:ligatures w14:val="none"/>
+        </w:rPr>
+        <w:t>WorkOrder</w:t>
+      </w:r>
+      <w:proofErr w:type="spellEnd"/>
+      <w:r>
+        <w:rPr>
+          <w:rFonts w:ascii="Times New Roman" w:eastAsia="Times New Roman" w:hAnsi="Times New Roman" w:cs="Times New Roman"/>
+          <w:kern w:val="0"/>
+          <w:sz w:val="20"/>
+          <w:szCs w:val="20"/>
+          <w:lang w:eastAsia="en-IN"/>
+          <w14:ligatures w14:val="none"/>
+        </w:rPr>
+        <w:t xml:space="preserve"> object, click </w:t>
+      </w:r>
+      <w:r>
+        <w:rPr>
+          <w:rFonts w:ascii="Times New Roman" w:eastAsia="Times New Roman" w:hAnsi="Times New Roman" w:cs="Times New Roman"/>
+          <w:b/>
+          <w:bCs/>
+          <w:kern w:val="0"/>
+          <w:sz w:val="20"/>
+          <w:szCs w:val="20"/>
+          <w:lang w:eastAsia="en-IN"/>
+          <w14:ligatures w14:val="none"/>
+        </w:rPr>
+        <w:t>View</w:t>
+      </w:r>
+      <w:r>
+        <w:rPr>
+          <w:rFonts w:ascii="Times New Roman" w:eastAsia="Times New Roman" w:hAnsi="Times New Roman" w:cs="Times New Roman"/>
+          <w:kern w:val="0"/>
+          <w:sz w:val="20"/>
+          <w:szCs w:val="20"/>
+          <w:lang w:eastAsia="en-IN"/>
+          <w14:ligatures w14:val="none"/>
+        </w:rPr>
+        <w:t>.</w:t>
+      </w:r>
+    </w:p>
+    <w:p>
+      <w:pPr>
+        <w:numPr>
+          <w:ilvl w:val="1"/>
+          <w:numId w:val="42"/>
+        </w:numPr>
+        <w:spacing w:before="100" w:beforeAutospacing="1" w:after="100" w:afterAutospacing="1" w:line="240" w:lineRule="auto"/>
+        <w:rPr>
+          <w:rFonts w:ascii="Times New Roman" w:eastAsia="Times New Roman" w:hAnsi="Times New Roman" w:cs="Times New Roman"/>
+          <w:kern w:val="0"/>
+          <w:sz w:val="20"/>
+          <w:szCs w:val="20"/>
+          <w:lang w:eastAsia="en-IN"/>
+          <w14:ligatures w14:val="none"/>
+        </w:rPr>
+      </w:pPr>
+      <w:r>
+        <w:rPr>
+          <w:rFonts w:ascii="Times New Roman" w:eastAsia="Times New Roman" w:hAnsi="Times New Roman" w:cs="Times New Roman"/>
+          <w:kern w:val="0"/>
+          <w:sz w:val="20"/>
+          <w:szCs w:val="20"/>
+          <w:lang w:eastAsia="en-IN"/>
+          <w14:ligatures w14:val="none"/>
+        </w:rPr>
+        <w:t xml:space="preserve">Click </w:t>
+      </w:r>
+      <w:r>
+        <w:rPr>
+          <w:rFonts w:ascii="Times New Roman" w:eastAsia="Times New Roman" w:hAnsi="Times New Roman" w:cs="Times New Roman"/>
+          <w:b/>
+          <w:bCs/>
+          <w:kern w:val="0"/>
+          <w:sz w:val="20"/>
+          <w:szCs w:val="20"/>
+          <w:lang w:eastAsia="en-IN"/>
+          <w14:ligatures w14:val="none"/>
+        </w:rPr>
+        <w:t>Edit</w:t>
+      </w:r>
+      <w:r>
+        <w:rPr>
+          <w:rFonts w:ascii="Times New Roman" w:eastAsia="Times New Roman" w:hAnsi="Times New Roman" w:cs="Times New Roman"/>
+          <w:kern w:val="0"/>
+          <w:sz w:val="20"/>
+          <w:szCs w:val="20"/>
+          <w:lang w:eastAsia="en-IN"/>
+          <w14:ligatures w14:val="none"/>
+        </w:rPr>
+        <w:t>.</w:t>
+      </w:r>
+    </w:p>
+    <w:p>
+      <w:pPr>
+        <w:numPr>
+          <w:ilvl w:val="1"/>
+          <w:numId w:val="42"/>
+        </w:numPr>
+        <w:spacing w:before="100" w:beforeAutospacing="1" w:after="100" w:afterAutospacing="1" w:line="240" w:lineRule="auto"/>
+        <w:rPr>
+          <w:rFonts w:ascii="Times New Roman" w:eastAsia="Times New Roman" w:hAnsi="Times New Roman" w:cs="Times New Roman"/>
+          <w:kern w:val="0"/>
+          <w:sz w:val="20"/>
+          <w:szCs w:val="20"/>
+          <w:lang w:eastAsia="en-IN"/>
+          <w14:ligatures w14:val="none"/>
+        </w:rPr>
+      </w:pPr>
+      <w:r>
+        <w:rPr>
+          <w:rFonts w:ascii="Times New Roman" w:eastAsia="Times New Roman" w:hAnsi="Times New Roman" w:cs="Times New Roman"/>
+          <w:kern w:val="0"/>
+          <w:sz w:val="20"/>
+          <w:szCs w:val="20"/>
+          <w:lang w:eastAsia="en-IN"/>
+          <w14:ligatures w14:val="none"/>
+        </w:rPr>
+        <w:t xml:space="preserve">Enable the checkbox for the </w:t>
+      </w:r>
+      <w:r>
+        <w:rPr>
+          <w:rFonts w:ascii="Times New Roman" w:eastAsia="Times New Roman" w:hAnsi="Times New Roman" w:cs="Times New Roman"/>
+          <w:b/>
+          <w:bCs/>
+          <w:kern w:val="0"/>
+          <w:sz w:val="20"/>
+          <w:szCs w:val="20"/>
+          <w:lang w:eastAsia="en-IN"/>
+          <w14:ligatures w14:val="none"/>
+        </w:rPr>
+        <w:t>Status</w:t>
+      </w:r>
+      <w:r>
+        <w:rPr>
+          <w:rFonts w:ascii="Times New Roman" w:eastAsia="Times New Roman" w:hAnsi="Times New Roman" w:cs="Times New Roman"/>
+          <w:kern w:val="0"/>
+          <w:sz w:val="20"/>
+          <w:szCs w:val="20"/>
+          <w:lang w:eastAsia="en-IN"/>
+          <w14:ligatures w14:val="none"/>
+        </w:rPr>
+        <w:t xml:space="preserve"> field.</w:t>
+      </w:r>
+    </w:p>
+    <w:p>
+      <w:pPr>
+        <w:numPr>
+          <w:ilvl w:val="1"/>
+          <w:numId w:val="42"/>
+        </w:numPr>
+        <w:spacing w:before="100" w:beforeAutospacing="1" w:after="100" w:afterAutospacing="1" w:line="240" w:lineRule="auto"/>
+        <w:rPr>
+          <w:rFonts w:ascii="Times New Roman" w:eastAsia="Times New Roman" w:hAnsi="Times New Roman" w:cs="Times New Roman"/>
+          <w:kern w:val="0"/>
+          <w:sz w:val="20"/>
+          <w:szCs w:val="20"/>
+          <w:lang w:eastAsia="en-IN"/>
+          <w14:ligatures w14:val="none"/>
+        </w:rPr>
+      </w:pPr>
+      <w:r>
+        <w:rPr>
+          <w:rFonts w:ascii="Times New Roman" w:eastAsia="Times New Roman" w:hAnsi="Times New Roman" w:cs="Times New Roman"/>
+          <w:kern w:val="0"/>
+          <w:sz w:val="20"/>
+          <w:szCs w:val="20"/>
+          <w:lang w:eastAsia="en-IN"/>
+          <w14:ligatures w14:val="none"/>
+        </w:rPr>
+        <w:t xml:space="preserve">Click </w:t>
+      </w:r>
+      <w:r>
+        <w:rPr>
+          <w:rFonts w:ascii="Times New Roman" w:eastAsia="Times New Roman" w:hAnsi="Times New Roman" w:cs="Times New Roman"/>
+          <w:b/>
+          <w:bCs/>
+          <w:kern w:val="0"/>
+          <w:sz w:val="20"/>
+          <w:szCs w:val="20"/>
+          <w:lang w:eastAsia="en-IN"/>
+          <w14:ligatures w14:val="none"/>
+        </w:rPr>
+        <w:t>Save</w:t>
+      </w:r>
+      <w:r>
+        <w:rPr>
+          <w:rFonts w:ascii="Times New Roman" w:eastAsia="Times New Roman" w:hAnsi="Times New Roman" w:cs="Times New Roman"/>
+          <w:kern w:val="0"/>
+          <w:sz w:val="20"/>
+          <w:szCs w:val="20"/>
+          <w:lang w:eastAsia="en-IN"/>
+          <w14:ligatures w14:val="none"/>
+        </w:rPr>
+        <w:t>.</w:t>
+      </w:r>
+    </w:p>
+    <w:p>
+      <w:pPr>
+        <w:spacing w:after="0"/>
+      </w:pPr>
+      <w:r>
+        <w:pict w14:anchorId="2885B1E3">
+          <v:rect id="_x0000_i1037" style="width:0;height:1.5pt" o:hralign="center" o:hrstd="t" o:hr="t" fillcolor="#a0a0a0" stroked="f"/>
         </w:pict>
       </w:r>
     </w:p>
@@ -6092,6 +7184,123 @@
 <file path=word/numbering.xml><?xml version="1.0" encoding="utf-8"?>
 <w:numbering xmlns:wpc="http://schemas.microsoft.com/office/word/2010/wordprocessingCanvas" xmlns:cx="http://schemas.microsoft.com/office/drawing/2014/chartex" xmlns:cx1="http://schemas.microsoft.com/office/drawing/2015/9/8/chartex" xmlns:cx2="http://schemas.microsoft.com/office/drawing/2015/10/21/chartex" xmlns:cx3="http://schemas.microsoft.com/office/drawing/2016/5/9/chartex" xmlns:cx4="http://schemas.microsoft.com/office/drawing/2016/5/10/chartex" xmlns:cx5="http://schemas.microsoft.com/office/drawing/2016/5/11/chartex" xmlns:cx6="http://schemas.microsoft.com/office/drawing/2016/5/12/chartex" xmlns:cx7="http://schemas.microsoft.com/office/drawing/2016/5/13/chartex" xmlns:cx8="http://schemas.microsoft.com/office/drawing/2016/5/14/chartex" xmlns:mc="http://schemas.openxmlformats.org/markup-compatibility/2006" xmlns:aink="http://schemas.microsoft.com/office/drawing/2016/ink" xmlns:am3d="http://schemas.microsoft.com/office/drawing/2017/model3d" xmlns:o="urn:schemas-microsoft-com:office:office" xmlns:oel="http://schemas.microsoft.com/office/2019/extlst" xmlns:r="http://schemas.openxmlformats.org/officeDocument/2006/relationships" xmlns:m="http://schemas.openxmlformats.org/officeDocument/2006/math" xmlns:v="urn:schemas-microsoft-com:vml" xmlns:wp14="http://schemas.microsoft.com/office/word/2010/wordprocessingDrawing" xmlns:wp="http://schemas.openxmlformats.org/drawingml/2006/wordprocessingDrawing" xmlns:w10="urn:schemas-microsoft-com:office:word" xmlns:w="http://schemas.openxmlformats.org/wordprocessingml/2006/main" xmlns:w14="http://schemas.microsoft.com/office/word/2010/wordml" xmlns:w15="http://schemas.microsoft.com/office/word/2012/wordml" xmlns:w16cex="http://schemas.microsoft.com/office/word/2018/wordml/cex" xmlns:w16cid="http://schemas.microsoft.com/office/word/2016/wordml/cid" xmlns:w16="http://schemas.microsoft.com/office/word/2018/wordml" xmlns:w16du="http://schemas.microsoft.com/office/word/2023/wordml/word16du" xmlns:w16sdtdh="http://schemas.microsoft.com/office/word/2020/wordml/sdtdatahash" xmlns:w16se="http://schemas.microsoft.com/office/word/2015/wordml/symex" xmlns:wpg="http://schemas.microsoft.com/office/word/2010/wordprocessingGroup" xmlns:wpi="http://schemas.microsoft.com/office/word/2010/wordprocessingInk" xmlns:wne="http://schemas.microsoft.com/office/word/2006/wordml" xmlns:wps="http://schemas.microsoft.com/office/word/2010/wordprocessingShape" mc:Ignorable="w14 w15 w16se w16cid w16 w16cex w16sdtdh w16du wp14">
   <w:abstractNum w:abstractNumId="0" w15:restartNumberingAfterBreak="0">
+    <w:nsid w:val="019D046D"/>
+    <w:multiLevelType w:val="multilevel"/>
+    <w:tmpl w:val="14CE8BE0"/>
+    <w:lvl w:ilvl="0">
+      <w:start w:val="1"/>
+      <w:numFmt w:val="decimal"/>
+      <w:lvlText w:val="%1."/>
+      <w:lvlJc w:val="left"/>
+      <w:pPr>
+        <w:tabs>
+          <w:tab w:val="num" w:pos="720"/>
+        </w:tabs>
+        <w:ind w:left="720" w:hanging="360"/>
+      </w:pPr>
+    </w:lvl>
+    <w:lvl w:ilvl="1">
+      <w:start w:val="1"/>
+      <w:numFmt w:val="bullet"/>
+      <w:lvlText w:val=""/>
+      <w:lvlJc w:val="left"/>
+      <w:pPr>
+        <w:ind w:left="1440" w:hanging="360"/>
+      </w:pPr>
+      <w:rPr>
+        <w:rFonts w:ascii="Wingdings" w:hAnsi="Wingdings" w:hint="default"/>
+      </w:rPr>
+    </w:lvl>
+    <w:lvl w:ilvl="2">
+      <w:start w:val="1"/>
+      <w:numFmt w:val="bullet"/>
+      <w:lvlText w:val=""/>
+      <w:lvlJc w:val="left"/>
+      <w:pPr>
+        <w:tabs>
+          <w:tab w:val="num" w:pos="2160"/>
+        </w:tabs>
+        <w:ind w:left="2160" w:hanging="360"/>
+      </w:pPr>
+      <w:rPr>
+        <w:rFonts w:ascii="Wingdings" w:hAnsi="Wingdings" w:hint="default"/>
+        <w:sz w:val="20"/>
+      </w:rPr>
+    </w:lvl>
+    <w:lvl w:ilvl="3" w:tentative="1">
+      <w:start w:val="1"/>
+      <w:numFmt w:val="decimal"/>
+      <w:lvlText w:val="%4."/>
+      <w:lvlJc w:val="left"/>
+      <w:pPr>
+        <w:tabs>
+          <w:tab w:val="num" w:pos="2880"/>
+        </w:tabs>
+        <w:ind w:left="2880" w:hanging="360"/>
+      </w:pPr>
+    </w:lvl>
+    <w:lvl w:ilvl="4" w:tentative="1">
+      <w:start w:val="1"/>
+      <w:numFmt w:val="decimal"/>
+      <w:lvlText w:val="%5."/>
+      <w:lvlJc w:val="left"/>
+      <w:pPr>
+        <w:tabs>
+          <w:tab w:val="num" w:pos="3600"/>
+        </w:tabs>
+        <w:ind w:left="3600" w:hanging="360"/>
+      </w:pPr>
+    </w:lvl>
+    <w:lvl w:ilvl="5" w:tentative="1">
+      <w:start w:val="1"/>
+      <w:numFmt w:val="decimal"/>
+      <w:lvlText w:val="%6."/>
+      <w:lvlJc w:val="left"/>
+      <w:pPr>
+        <w:tabs>
+          <w:tab w:val="num" w:pos="4320"/>
+        </w:tabs>
+        <w:ind w:left="4320" w:hanging="360"/>
+      </w:pPr>
+    </w:lvl>
+    <w:lvl w:ilvl="6" w:tentative="1">
+      <w:start w:val="1"/>
+      <w:numFmt w:val="decimal"/>
+      <w:lvlText w:val="%7."/>
+      <w:lvlJc w:val="left"/>
+      <w:pPr>
+        <w:tabs>
+          <w:tab w:val="num" w:pos="5040"/>
+        </w:tabs>
+        <w:ind w:left="5040" w:hanging="360"/>
+      </w:pPr>
+    </w:lvl>
+    <w:lvl w:ilvl="7" w:tentative="1">
+      <w:start w:val="1"/>
+      <w:numFmt w:val="decimal"/>
+      <w:lvlText w:val="%8."/>
+      <w:lvlJc w:val="left"/>
+      <w:pPr>
+        <w:tabs>
+          <w:tab w:val="num" w:pos="5760"/>
+        </w:tabs>
+        <w:ind w:left="5760" w:hanging="360"/>
+      </w:pPr>
+    </w:lvl>
+    <w:lvl w:ilvl="8" w:tentative="1">
+      <w:start w:val="1"/>
+      <w:numFmt w:val="decimal"/>
+      <w:lvlText w:val="%9."/>
+      <w:lvlJc w:val="left"/>
+      <w:pPr>
+        <w:tabs>
+          <w:tab w:val="num" w:pos="6480"/>
+        </w:tabs>
+        <w:ind w:left="6480" w:hanging="360"/>
+      </w:pPr>
+    </w:lvl>
+  </w:abstractNum>
+  <w:abstractNum w:abstractNumId="1" w15:restartNumberingAfterBreak="0">
     <w:nsid w:val="05E55548"/>
     <w:multiLevelType w:val="multilevel"/>
     <w:tmpl w:val="E7EAC430"/>
@@ -6204,7 +7413,7 @@
       </w:pPr>
     </w:lvl>
   </w:abstractNum>
-  <w:abstractNum w:abstractNumId="1" w15:restartNumberingAfterBreak="0">
+  <w:abstractNum w:abstractNumId="2" w15:restartNumberingAfterBreak="0">
     <w:nsid w:val="06215700"/>
     <w:multiLevelType w:val="multilevel"/>
     <w:tmpl w:val="ADFE5F22"/>
@@ -6321,7 +7530,7 @@
       </w:pPr>
     </w:lvl>
   </w:abstractNum>
-  <w:abstractNum w:abstractNumId="2" w15:restartNumberingAfterBreak="0">
+  <w:abstractNum w:abstractNumId="3" w15:restartNumberingAfterBreak="0">
     <w:nsid w:val="08153061"/>
     <w:multiLevelType w:val="hybridMultilevel"/>
     <w:tmpl w:val="FCBA0EF8"/>
@@ -6412,7 +7621,7 @@
       </w:pPr>
     </w:lvl>
   </w:abstractNum>
-  <w:abstractNum w:abstractNumId="3" w15:restartNumberingAfterBreak="0">
+  <w:abstractNum w:abstractNumId="4" w15:restartNumberingAfterBreak="0">
     <w:nsid w:val="08AE243F"/>
     <w:multiLevelType w:val="multilevel"/>
     <w:tmpl w:val="602CE3A2"/>
@@ -6529,7 +7738,7 @@
       </w:pPr>
     </w:lvl>
   </w:abstractNum>
-  <w:abstractNum w:abstractNumId="4" w15:restartNumberingAfterBreak="0">
+  <w:abstractNum w:abstractNumId="5" w15:restartNumberingAfterBreak="0">
     <w:nsid w:val="09A22F90"/>
     <w:multiLevelType w:val="multilevel"/>
     <w:tmpl w:val="47C48D64"/>
@@ -6642,7 +7851,7 @@
       </w:pPr>
     </w:lvl>
   </w:abstractNum>
-  <w:abstractNum w:abstractNumId="5" w15:restartNumberingAfterBreak="0">
+  <w:abstractNum w:abstractNumId="6" w15:restartNumberingAfterBreak="0">
     <w:nsid w:val="0BC942A8"/>
     <w:multiLevelType w:val="multilevel"/>
     <w:tmpl w:val="CDC203EC"/>
@@ -6759,7 +7968,124 @@
       </w:pPr>
     </w:lvl>
   </w:abstractNum>
-  <w:abstractNum w:abstractNumId="6" w15:restartNumberingAfterBreak="0">
+  <w:abstractNum w:abstractNumId="7" w15:restartNumberingAfterBreak="0">
+    <w:nsid w:val="0FE31991"/>
+    <w:multiLevelType w:val="multilevel"/>
+    <w:tmpl w:val="1C7C155E"/>
+    <w:lvl w:ilvl="0">
+      <w:start w:val="1"/>
+      <w:numFmt w:val="decimal"/>
+      <w:lvlText w:val="%1."/>
+      <w:lvlJc w:val="left"/>
+      <w:pPr>
+        <w:tabs>
+          <w:tab w:val="num" w:pos="720"/>
+        </w:tabs>
+        <w:ind w:left="720" w:hanging="360"/>
+      </w:pPr>
+    </w:lvl>
+    <w:lvl w:ilvl="1">
+      <w:start w:val="1"/>
+      <w:numFmt w:val="bullet"/>
+      <w:lvlText w:val="o"/>
+      <w:lvlJc w:val="left"/>
+      <w:pPr>
+        <w:tabs>
+          <w:tab w:val="num" w:pos="1440"/>
+        </w:tabs>
+        <w:ind w:left="1440" w:hanging="360"/>
+      </w:pPr>
+      <w:rPr>
+        <w:rFonts w:ascii="Courier New" w:hAnsi="Courier New" w:hint="default"/>
+        <w:sz w:val="20"/>
+      </w:rPr>
+    </w:lvl>
+    <w:lvl w:ilvl="2">
+      <w:start w:val="1"/>
+      <w:numFmt w:val="bullet"/>
+      <w:lvlText w:val=""/>
+      <w:lvlJc w:val="left"/>
+      <w:pPr>
+        <w:ind w:left="2160" w:hanging="360"/>
+      </w:pPr>
+      <w:rPr>
+        <w:rFonts w:ascii="Symbol" w:hAnsi="Symbol" w:hint="default"/>
+      </w:rPr>
+    </w:lvl>
+    <w:lvl w:ilvl="3" w:tentative="1">
+      <w:start w:val="1"/>
+      <w:numFmt w:val="decimal"/>
+      <w:lvlText w:val="%4."/>
+      <w:lvlJc w:val="left"/>
+      <w:pPr>
+        <w:tabs>
+          <w:tab w:val="num" w:pos="2880"/>
+        </w:tabs>
+        <w:ind w:left="2880" w:hanging="360"/>
+      </w:pPr>
+    </w:lvl>
+    <w:lvl w:ilvl="4" w:tentative="1">
+      <w:start w:val="1"/>
+      <w:numFmt w:val="decimal"/>
+      <w:lvlText w:val="%5."/>
+      <w:lvlJc w:val="left"/>
+      <w:pPr>
+        <w:tabs>
+          <w:tab w:val="num" w:pos="3600"/>
+        </w:tabs>
+        <w:ind w:left="3600" w:hanging="360"/>
+      </w:pPr>
+    </w:lvl>
+    <w:lvl w:ilvl="5" w:tentative="1">
+      <w:start w:val="1"/>
+      <w:numFmt w:val="decimal"/>
+      <w:lvlText w:val="%6."/>
+      <w:lvlJc w:val="left"/>
+      <w:pPr>
+        <w:tabs>
+          <w:tab w:val="num" w:pos="4320"/>
+        </w:tabs>
+        <w:ind w:left="4320" w:hanging="360"/>
+      </w:pPr>
+    </w:lvl>
+    <w:lvl w:ilvl="6" w:tentative="1">
+      <w:start w:val="1"/>
+      <w:numFmt w:val="decimal"/>
+      <w:lvlText w:val="%7."/>
+      <w:lvlJc w:val="left"/>
+      <w:pPr>
+        <w:tabs>
+          <w:tab w:val="num" w:pos="5040"/>
+        </w:tabs>
+        <w:ind w:left="5040" w:hanging="360"/>
+      </w:pPr>
+    </w:lvl>
+    <w:lvl w:ilvl="7" w:tentative="1">
+      <w:start w:val="1"/>
+      <w:numFmt w:val="decimal"/>
+      <w:lvlText w:val="%8."/>
+      <w:lvlJc w:val="left"/>
+      <w:pPr>
+        <w:tabs>
+          <w:tab w:val="num" w:pos="5760"/>
+        </w:tabs>
+        <w:ind w:left="5760" w:hanging="360"/>
+      </w:pPr>
+    </w:lvl>
+    <w:lvl w:ilvl="8" w:tentative="1">
+      <w:start w:val="1"/>
+      <w:numFmt w:val="decimal"/>
+      <w:lvlText w:val="%9."/>
+      <w:lvlJc w:val="left"/>
+      <w:pPr>
+        <w:tabs>
+          <w:tab w:val="num" w:pos="6480"/>
+        </w:tabs>
+        <w:ind w:left="6480" w:hanging="360"/>
+      </w:pPr>
+    </w:lvl>
+  </w:abstractNum>
+  <w:abstractNum w:abstractNumId="8" w15:restartNumberingAfterBreak="0">
     <w:nsid w:val="1051311F"/>
     <w:multiLevelType w:val="multilevel"/>
     <w:tmpl w:val="84BEE020"/>
@@ -6872,7 +8198,7 @@
       </w:pPr>
     </w:lvl>
   </w:abstractNum>
-  <w:abstractNum w:abstractNumId="7" w15:restartNumberingAfterBreak="0">
+  <w:abstractNum w:abstractNumId="9" w15:restartNumberingAfterBreak="0">
     <w:nsid w:val="1FB87D66"/>
     <w:multiLevelType w:val="multilevel"/>
     <w:tmpl w:val="2114825E"/>
@@ -7021,7 +8347,7 @@
       </w:rPr>
     </w:lvl>
   </w:abstractNum>
-  <w:abstractNum w:abstractNumId="8" w15:restartNumberingAfterBreak="0">
+  <w:abstractNum w:abstractNumId="10" w15:restartNumberingAfterBreak="0">
     <w:nsid w:val="22141CC5"/>
     <w:multiLevelType w:val="multilevel"/>
     <w:tmpl w:val="B6EC1E32"/>
@@ -7170,7 +8496,7 @@
       </w:rPr>
     </w:lvl>
   </w:abstractNum>
-  <w:abstractNum w:abstractNumId="9" w15:restartNumberingAfterBreak="0">
+  <w:abstractNum w:abstractNumId="11" w15:restartNumberingAfterBreak="0">
     <w:nsid w:val="22320D09"/>
     <w:multiLevelType w:val="multilevel"/>
     <w:tmpl w:val="A1DAAF5E"/>
@@ -7319,7 +8645,7 @@
       </w:rPr>
     </w:lvl>
   </w:abstractNum>
-  <w:abstractNum w:abstractNumId="10" w15:restartNumberingAfterBreak="0">
+  <w:abstractNum w:abstractNumId="12" w15:restartNumberingAfterBreak="0">
     <w:nsid w:val="2367550A"/>
     <w:multiLevelType w:val="multilevel"/>
     <w:tmpl w:val="BF164434"/>
@@ -7436,7 +8762,124 @@
       </w:pPr>
     </w:lvl>
   </w:abstractNum>
-  <w:abstractNum w:abstractNumId="11" w15:restartNumberingAfterBreak="0">
+  <w:abstractNum w:abstractNumId="13" w15:restartNumberingAfterBreak="0">
+    <w:nsid w:val="23AE15FF"/>
+    <w:multiLevelType w:val="multilevel"/>
+    <w:tmpl w:val="E9CCC94A"/>
+    <w:lvl w:ilvl="0">
+      <w:start w:val="1"/>
+      <w:numFmt w:val="decimal"/>
+      <w:lvlText w:val="%1."/>
+      <w:lvlJc w:val="left"/>
+      <w:pPr>
+        <w:tabs>
+          <w:tab w:val="num" w:pos="720"/>
+        </w:tabs>
+        <w:ind w:left="720" w:hanging="360"/>
+      </w:pPr>
+    </w:lvl>
+    <w:lvl w:ilvl="1">
+      <w:start w:val="1"/>
+      <w:numFmt w:val="bullet"/>
+      <w:lvlText w:val=""/>
+      <w:lvlJc w:val="left"/>
+      <w:pPr>
+        <w:ind w:left="1440" w:hanging="360"/>
+      </w:pPr>
+      <w:rPr>
+        <w:rFonts w:ascii="Wingdings" w:hAnsi="Wingdings" w:hint="default"/>
+      </w:rPr>
+    </w:lvl>
+    <w:lvl w:ilvl="2">
+      <w:start w:val="1"/>
+      <w:numFmt w:val="bullet"/>
+      <w:lvlText w:val=""/>
+      <w:lvlJc w:val="left"/>
+      <w:pPr>
+        <w:tabs>
+          <w:tab w:val="num" w:pos="2160"/>
+        </w:tabs>
+        <w:ind w:left="2160" w:hanging="360"/>
+      </w:pPr>
+      <w:rPr>
+        <w:rFonts w:ascii="Wingdings" w:hAnsi="Wingdings" w:hint="default"/>
+        <w:sz w:val="20"/>
+      </w:rPr>
+    </w:lvl>
+    <w:lvl w:ilvl="3" w:tentative="1">
+      <w:start w:val="1"/>
+      <w:numFmt w:val="decimal"/>
+      <w:lvlText w:val="%4."/>
+      <w:lvlJc w:val="left"/>
+      <w:pPr>
+        <w:tabs>
+          <w:tab w:val="num" w:pos="2880"/>
+        </w:tabs>
+        <w:ind w:left="2880" w:hanging="360"/>
+      </w:pPr>
+    </w:lvl>
+    <w:lvl w:ilvl="4" w:tentative="1">
+      <w:start w:val="1"/>
+      <w:numFmt w:val="decimal"/>
+      <w:lvlText w:val="%5."/>
+      <w:lvlJc w:val="left"/>
+      <w:pPr>
+        <w:tabs>
+          <w:tab w:val="num" w:pos="3600"/>
+        </w:tabs>
+        <w:ind w:left="3600" w:hanging="360"/>
+      </w:pPr>
+    </w:lvl>
+    <w:lvl w:ilvl="5" w:tentative="1">
+      <w:start w:val="1"/>
+      <w:numFmt w:val="decimal"/>
+      <w:lvlText w:val="%6."/>
+      <w:lvlJc w:val="left"/>
+      <w:pPr>
+        <w:tabs>
+          <w:tab w:val="num" w:pos="4320"/>
+        </w:tabs>
+        <w:ind w:left="4320" w:hanging="360"/>
+      </w:pPr>
+    </w:lvl>
+    <w:lvl w:ilvl="6" w:tentative="1">
+      <w:start w:val="1"/>
+      <w:numFmt w:val="decimal"/>
+      <w:lvlText w:val="%7."/>
+      <w:lvlJc w:val="left"/>
+      <w:pPr>
+        <w:tabs>
+          <w:tab w:val="num" w:pos="5040"/>
+        </w:tabs>
+        <w:ind w:left="5040" w:hanging="360"/>
+      </w:pPr>
+    </w:lvl>
+    <w:lvl w:ilvl="7" w:tentative="1">
+      <w:start w:val="1"/>
+      <w:numFmt w:val="decimal"/>
+      <w:lvlText w:val="%8."/>
+      <w:lvlJc w:val="left"/>
+      <w:pPr>
+        <w:tabs>
+          <w:tab w:val="num" w:pos="5760"/>
+        </w:tabs>
+        <w:ind w:left="5760" w:hanging="360"/>
+      </w:pPr>
+    </w:lvl>
+    <w:lvl w:ilvl="8" w:tentative="1">
+      <w:start w:val="1"/>
+      <w:numFmt w:val="decimal"/>
+      <w:lvlText w:val="%9."/>
+      <w:lvlJc w:val="left"/>
+      <w:pPr>
+        <w:tabs>
+          <w:tab w:val="num" w:pos="6480"/>
+        </w:tabs>
+        <w:ind w:left="6480" w:hanging="360"/>
+      </w:pPr>
+    </w:lvl>
+  </w:abstractNum>
+  <w:abstractNum w:abstractNumId="14" w15:restartNumberingAfterBreak="0">
     <w:nsid w:val="23B472CA"/>
     <w:multiLevelType w:val="multilevel"/>
     <w:tmpl w:val="F16EC1D6"/>
@@ -7549,7 +8992,7 @@
       </w:pPr>
     </w:lvl>
   </w:abstractNum>
-  <w:abstractNum w:abstractNumId="12" w15:restartNumberingAfterBreak="0">
+  <w:abstractNum w:abstractNumId="15" w15:restartNumberingAfterBreak="0">
     <w:nsid w:val="25F319F1"/>
     <w:multiLevelType w:val="multilevel"/>
     <w:tmpl w:val="AFEC9E96"/>
@@ -7662,7 +9105,245 @@
       </w:pPr>
     </w:lvl>
   </w:abstractNum>
-  <w:abstractNum w:abstractNumId="13" w15:restartNumberingAfterBreak="0">
+  <w:abstractNum w:abstractNumId="16" w15:restartNumberingAfterBreak="0">
+    <w:nsid w:val="2CBC580D"/>
+    <w:multiLevelType w:val="multilevel"/>
+    <w:tmpl w:val="2D7AE7CE"/>
+    <w:lvl w:ilvl="0">
+      <w:start w:val="1"/>
+      <w:numFmt w:val="decimal"/>
+      <w:lvlText w:val="%1."/>
+      <w:lvlJc w:val="left"/>
+      <w:pPr>
+        <w:tabs>
+          <w:tab w:val="num" w:pos="720"/>
+        </w:tabs>
+        <w:ind w:left="720" w:hanging="360"/>
+      </w:pPr>
+    </w:lvl>
+    <w:lvl w:ilvl="1">
+      <w:start w:val="1"/>
+      <w:numFmt w:val="bullet"/>
+      <w:lvlText w:val=""/>
+      <w:lvlJc w:val="left"/>
+      <w:pPr>
+        <w:ind w:left="1440" w:hanging="360"/>
+      </w:pPr>
+      <w:rPr>
+        <w:rFonts w:ascii="Wingdings" w:hAnsi="Wingdings" w:hint="default"/>
+      </w:rPr>
+    </w:lvl>
+    <w:lvl w:ilvl="2">
+      <w:start w:val="1"/>
+      <w:numFmt w:val="bullet"/>
+      <w:lvlText w:val=""/>
+      <w:lvlJc w:val="left"/>
+      <w:pPr>
+        <w:tabs>
+          <w:tab w:val="num" w:pos="2160"/>
+        </w:tabs>
+        <w:ind w:left="2160" w:hanging="360"/>
+      </w:pPr>
+      <w:rPr>
+        <w:rFonts w:ascii="Wingdings" w:hAnsi="Wingdings" w:hint="default"/>
+        <w:sz w:val="20"/>
+      </w:rPr>
+    </w:lvl>
+    <w:lvl w:ilvl="3" w:tentative="1">
+      <w:start w:val="1"/>
+      <w:numFmt w:val="decimal"/>
+      <w:lvlText w:val="%4."/>
+      <w:lvlJc w:val="left"/>
+      <w:pPr>
+        <w:tabs>
+          <w:tab w:val="num" w:pos="2880"/>
+        </w:tabs>
+        <w:ind w:left="2880" w:hanging="360"/>
+      </w:pPr>
+    </w:lvl>
+    <w:lvl w:ilvl="4" w:tentative="1">
+      <w:start w:val="1"/>
+      <w:numFmt w:val="decimal"/>
+      <w:lvlText w:val="%5."/>
+      <w:lvlJc w:val="left"/>
+      <w:pPr>
+        <w:tabs>
+          <w:tab w:val="num" w:pos="3600"/>
+        </w:tabs>
+        <w:ind w:left="3600" w:hanging="360"/>
+      </w:pPr>
+    </w:lvl>
+    <w:lvl w:ilvl="5" w:tentative="1">
+      <w:start w:val="1"/>
+      <w:numFmt w:val="decimal"/>
+      <w:lvlText w:val="%6."/>
+      <w:lvlJc w:val="left"/>
+      <w:pPr>
+        <w:tabs>
+          <w:tab w:val="num" w:pos="4320"/>
+        </w:tabs>
+        <w:ind w:left="4320" w:hanging="360"/>
+      </w:pPr>
+    </w:lvl>
+    <w:lvl w:ilvl="6" w:tentative="1">
+      <w:start w:val="1"/>
+      <w:numFmt w:val="decimal"/>
+      <w:lvlText w:val="%7."/>
+      <w:lvlJc w:val="left"/>
+      <w:pPr>
+        <w:tabs>
+          <w:tab w:val="num" w:pos="5040"/>
+        </w:tabs>
+        <w:ind w:left="5040" w:hanging="360"/>
+      </w:pPr>
+    </w:lvl>
+    <w:lvl w:ilvl="7" w:tentative="1">
+      <w:start w:val="1"/>
+      <w:numFmt w:val="decimal"/>
+      <w:lvlText w:val="%8."/>
+      <w:lvlJc w:val="left"/>
+      <w:pPr>
+        <w:tabs>
+          <w:tab w:val="num" w:pos="5760"/>
+        </w:tabs>
+        <w:ind w:left="5760" w:hanging="360"/>
+      </w:pPr>
+    </w:lvl>
+    <w:lvl w:ilvl="8" w:tentative="1">
+      <w:start w:val="1"/>
+      <w:numFmt w:val="decimal"/>
+      <w:lvlText w:val="%9."/>
+      <w:lvlJc w:val="left"/>
+      <w:pPr>
+        <w:tabs>
+          <w:tab w:val="num" w:pos="6480"/>
+        </w:tabs>
+        <w:ind w:left="6480" w:hanging="360"/>
+      </w:pPr>
+    </w:lvl>
+  </w:abstractNum>
+  <w:abstractNum w:abstractNumId="17" w15:restartNumberingAfterBreak="0">
+    <w:nsid w:val="346B2389"/>
+    <w:multiLevelType w:val="multilevel"/>
+    <w:tmpl w:val="E51A949A"/>
+    <w:lvl w:ilvl="0">
+      <w:start w:val="1"/>
+      <w:numFmt w:val="decimal"/>
+      <w:lvlText w:val="%1."/>
+      <w:lvlJc w:val="left"/>
+      <w:pPr>
+        <w:tabs>
+          <w:tab w:val="num" w:pos="720"/>
+        </w:tabs>
+        <w:ind w:left="720" w:hanging="360"/>
+      </w:pPr>
+    </w:lvl>
+    <w:lvl w:ilvl="1">
+      <w:start w:val="1"/>
+      <w:numFmt w:val="bullet"/>
+      <w:lvlText w:val="o"/>
+      <w:lvlJc w:val="left"/>
+      <w:pPr>
+        <w:tabs>
+          <w:tab w:val="num" w:pos="1440"/>
+        </w:tabs>
+        <w:ind w:left="1440" w:hanging="360"/>
+      </w:pPr>
+      <w:rPr>
+        <w:rFonts w:ascii="Courier New" w:hAnsi="Courier New" w:hint="default"/>
+        <w:sz w:val="20"/>
+      </w:rPr>
+    </w:lvl>
+    <w:lvl w:ilvl="2">
+      <w:start w:val="1"/>
+      <w:numFmt w:val="bullet"/>
+      <w:lvlText w:val=""/>
+      <w:lvlJc w:val="left"/>
+      <w:pPr>
+        <w:tabs>
+          <w:tab w:val="num" w:pos="2160"/>
+        </w:tabs>
+        <w:ind w:left="2160" w:hanging="360"/>
+      </w:pPr>
+      <w:rPr>
+        <w:rFonts w:ascii="Wingdings" w:hAnsi="Wingdings" w:hint="default"/>
+        <w:sz w:val="20"/>
+      </w:rPr>
+    </w:lvl>
+    <w:lvl w:ilvl="3" w:tentative="1">
+      <w:start w:val="1"/>
+      <w:numFmt w:val="decimal"/>
+      <w:lvlText w:val="%4."/>
+      <w:lvlJc w:val="left"/>
+      <w:pPr>
+        <w:tabs>
+          <w:tab w:val="num" w:pos="2880"/>
+        </w:tabs>
+        <w:ind w:left="2880" w:hanging="360"/>
+      </w:pPr>
+    </w:lvl>
+    <w:lvl w:ilvl="4" w:tentative="1">
+      <w:start w:val="1"/>
+      <w:numFmt w:val="decimal"/>
+      <w:lvlText w:val="%5."/>
+      <w:lvlJc w:val="left"/>
+      <w:pPr>
+        <w:tabs>
+          <w:tab w:val="num" w:pos="3600"/>
+        </w:tabs>
+        <w:ind w:left="3600" w:hanging="360"/>
+      </w:pPr>
+    </w:lvl>
+    <w:lvl w:ilvl="5" w:tentative="1">
+      <w:start w:val="1"/>
+      <w:numFmt w:val="decimal"/>
+      <w:lvlText w:val="%6."/>
+      <w:lvlJc w:val="left"/>
+      <w:pPr>
+        <w:tabs>
+          <w:tab w:val="num" w:pos="4320"/>
+        </w:tabs>
+        <w:ind w:left="4320" w:hanging="360"/>
+      </w:pPr>
+    </w:lvl>
+    <w:lvl w:ilvl="6" w:tentative="1">
+      <w:start w:val="1"/>
+      <w:numFmt w:val="decimal"/>
+      <w:lvlText w:val="%7."/>
+      <w:lvlJc w:val="left"/>
+      <w:pPr>
+        <w:tabs>
+          <w:tab w:val="num" w:pos="5040"/>
+        </w:tabs>
+        <w:ind w:left="5040" w:hanging="360"/>
+      </w:pPr>
+    </w:lvl>
+    <w:lvl w:ilvl="7" w:tentative="1">
+      <w:start w:val="1"/>
+      <w:numFmt w:val="decimal"/>
+      <w:lvlText w:val="%8."/>
+      <w:lvlJc w:val="left"/>
+      <w:pPr>
+        <w:tabs>
+          <w:tab w:val="num" w:pos="5760"/>
+        </w:tabs>
+        <w:ind w:left="5760" w:hanging="360"/>
+      </w:pPr>
+    </w:lvl>
+    <w:lvl w:ilvl="8" w:tentative="1">
+      <w:start w:val="1"/>
+      <w:numFmt w:val="decimal"/>
+      <w:lvlText w:val="%9."/>
+      <w:lvlJc w:val="left"/>
+      <w:pPr>
+        <w:tabs>
+          <w:tab w:val="num" w:pos="6480"/>
+        </w:tabs>
+        <w:ind w:left="6480" w:hanging="360"/>
+      </w:pPr>
+    </w:lvl>
+  </w:abstractNum>
+  <w:abstractNum w:abstractNumId="18" w15:restartNumberingAfterBreak="0">
     <w:nsid w:val="37C13050"/>
     <w:multiLevelType w:val="multilevel"/>
     <w:tmpl w:val="92540878"/>
@@ -7775,7 +9456,7 @@
       </w:pPr>
     </w:lvl>
   </w:abstractNum>
-  <w:abstractNum w:abstractNumId="14" w15:restartNumberingAfterBreak="0">
+  <w:abstractNum w:abstractNumId="19" w15:restartNumberingAfterBreak="0">
     <w:nsid w:val="38D87ABA"/>
     <w:multiLevelType w:val="multilevel"/>
     <w:tmpl w:val="70DAB906"/>
@@ -7888,7 +9569,7 @@
       </w:pPr>
     </w:lvl>
   </w:abstractNum>
-  <w:abstractNum w:abstractNumId="15" w15:restartNumberingAfterBreak="0">
+  <w:abstractNum w:abstractNumId="20" w15:restartNumberingAfterBreak="0">
     <w:nsid w:val="39A94A9F"/>
     <w:multiLevelType w:val="multilevel"/>
     <w:tmpl w:val="D714C59C"/>
@@ -8037,7 +9718,7 @@
       </w:rPr>
     </w:lvl>
   </w:abstractNum>
-  <w:abstractNum w:abstractNumId="16" w15:restartNumberingAfterBreak="0">
+  <w:abstractNum w:abstractNumId="21" w15:restartNumberingAfterBreak="0">
     <w:nsid w:val="3B173200"/>
     <w:multiLevelType w:val="multilevel"/>
     <w:tmpl w:val="C680A6DC"/>
@@ -8150,7 +9831,7 @@
       </w:pPr>
     </w:lvl>
   </w:abstractNum>
-  <w:abstractNum w:abstractNumId="17" w15:restartNumberingAfterBreak="0">
+  <w:abstractNum w:abstractNumId="22" w15:restartNumberingAfterBreak="0">
     <w:nsid w:val="3C5A04A5"/>
     <w:multiLevelType w:val="multilevel"/>
     <w:tmpl w:val="95B242CE"/>
@@ -8267,7 +9948,124 @@
       </w:pPr>
     </w:lvl>
   </w:abstractNum>
-  <w:abstractNum w:abstractNumId="18" w15:restartNumberingAfterBreak="0">
+  <w:abstractNum w:abstractNumId="23" w15:restartNumberingAfterBreak="0">
+    <w:nsid w:val="3D622A34"/>
+    <w:multiLevelType w:val="multilevel"/>
+    <w:tmpl w:val="717874FC"/>
+    <w:lvl w:ilvl="0">
+      <w:start w:val="1"/>
+      <w:numFmt w:val="decimal"/>
+      <w:lvlText w:val="%1."/>
+      <w:lvlJc w:val="left"/>
+      <w:pPr>
+        <w:tabs>
+          <w:tab w:val="num" w:pos="720"/>
+        </w:tabs>
+        <w:ind w:left="720" w:hanging="360"/>
+      </w:pPr>
+    </w:lvl>
+    <w:lvl w:ilvl="1">
+      <w:start w:val="1"/>
+      <w:numFmt w:val="bullet"/>
+      <w:lvlText w:val="o"/>
+      <w:lvlJc w:val="left"/>
+      <w:pPr>
+        <w:tabs>
+          <w:tab w:val="num" w:pos="1440"/>
+        </w:tabs>
+        <w:ind w:left="1440" w:hanging="360"/>
+      </w:pPr>
+      <w:rPr>
+        <w:rFonts w:ascii="Courier New" w:hAnsi="Courier New" w:hint="default"/>
+        <w:sz w:val="20"/>
+      </w:rPr>
+    </w:lvl>
+    <w:lvl w:ilvl="2" w:tentative="1">
+      <w:start w:val="1"/>
+      <w:numFmt w:val="decimal"/>
+      <w:lvlText w:val="%3."/>
+      <w:lvlJc w:val="left"/>
+      <w:pPr>
+        <w:tabs>
+          <w:tab w:val="num" w:pos="2160"/>
+        </w:tabs>
+        <w:ind w:left="2160" w:hanging="360"/>
+      </w:pPr>
+    </w:lvl>
+    <w:lvl w:ilvl="3" w:tentative="1">
+      <w:start w:val="1"/>
+      <w:numFmt w:val="decimal"/>
+      <w:lvlText w:val="%4."/>
+      <w:lvlJc w:val="left"/>
+      <w:pPr>
+        <w:tabs>
+          <w:tab w:val="num" w:pos="2880"/>
+        </w:tabs>
+        <w:ind w:left="2880" w:hanging="360"/>
+      </w:pPr>
+    </w:lvl>
+    <w:lvl w:ilvl="4" w:tentative="1">
+      <w:start w:val="1"/>
+      <w:numFmt w:val="decimal"/>
+      <w:lvlText w:val="%5."/>
+      <w:lvlJc w:val="left"/>
+      <w:pPr>
+        <w:tabs>
+          <w:tab w:val="num" w:pos="3600"/>
+        </w:tabs>
+        <w:ind w:left="3600" w:hanging="360"/>
+      </w:pPr>
+    </w:lvl>
+    <w:lvl w:ilvl="5" w:tentative="1">
+      <w:start w:val="1"/>
+      <w:numFmt w:val="decimal"/>
+      <w:lvlText w:val="%6."/>
+      <w:lvlJc w:val="left"/>
+      <w:pPr>
+        <w:tabs>
+          <w:tab w:val="num" w:pos="4320"/>
+        </w:tabs>
+        <w:ind w:left="4320" w:hanging="360"/>
+      </w:pPr>
+    </w:lvl>
+    <w:lvl w:ilvl="6" w:tentative="1">
+      <w:start w:val="1"/>
+      <w:numFmt w:val="decimal"/>
+      <w:lvlText w:val="%7."/>
+      <w:lvlJc w:val="left"/>
+      <w:pPr>
+        <w:tabs>
+          <w:tab w:val="num" w:pos="5040"/>
+        </w:tabs>
+        <w:ind w:left="5040" w:hanging="360"/>
+      </w:pPr>
+    </w:lvl>
+    <w:lvl w:ilvl="7" w:tentative="1">
+      <w:start w:val="1"/>
+      <w:numFmt w:val="decimal"/>
+      <w:lvlText w:val="%8."/>
+      <w:lvlJc w:val="left"/>
+      <w:pPr>
+        <w:tabs>
+          <w:tab w:val="num" w:pos="5760"/>
+        </w:tabs>
+        <w:ind w:left="5760" w:hanging="360"/>
+      </w:pPr>
+    </w:lvl>
+    <w:lvl w:ilvl="8" w:tentative="1">
+      <w:start w:val="1"/>
+      <w:numFmt w:val="decimal"/>
+      <w:lvlText w:val="%9."/>
+      <w:lvlJc w:val="left"/>
+      <w:pPr>
+        <w:tabs>
+          <w:tab w:val="num" w:pos="6480"/>
+        </w:tabs>
+        <w:ind w:left="6480" w:hanging="360"/>
+      </w:pPr>
+    </w:lvl>
+  </w:abstractNum>
+  <w:abstractNum w:abstractNumId="24" w15:restartNumberingAfterBreak="0">
     <w:nsid w:val="45B564B3"/>
     <w:multiLevelType w:val="multilevel"/>
     <w:tmpl w:val="DBA8355C"/>
@@ -8380,7 +10178,7 @@
       </w:pPr>
     </w:lvl>
   </w:abstractNum>
-  <w:abstractNum w:abstractNumId="19" w15:restartNumberingAfterBreak="0">
+  <w:abstractNum w:abstractNumId="25" w15:restartNumberingAfterBreak="0">
     <w:nsid w:val="4A2C2CE1"/>
     <w:multiLevelType w:val="multilevel"/>
     <w:tmpl w:val="87A40276"/>
@@ -8493,7 +10291,7 @@
       </w:pPr>
     </w:lvl>
   </w:abstractNum>
-  <w:abstractNum w:abstractNumId="20" w15:restartNumberingAfterBreak="0">
+  <w:abstractNum w:abstractNumId="26" w15:restartNumberingAfterBreak="0">
     <w:nsid w:val="4A68346D"/>
     <w:multiLevelType w:val="multilevel"/>
     <w:tmpl w:val="95AEC292"/>
@@ -8606,7 +10404,124 @@
       </w:pPr>
     </w:lvl>
   </w:abstractNum>
-  <w:abstractNum w:abstractNumId="21" w15:restartNumberingAfterBreak="0">
+  <w:abstractNum w:abstractNumId="27" w15:restartNumberingAfterBreak="0">
+    <w:nsid w:val="4A8D5317"/>
+    <w:multiLevelType w:val="multilevel"/>
+    <w:tmpl w:val="0A3E588E"/>
+    <w:lvl w:ilvl="0">
+      <w:start w:val="1"/>
+      <w:numFmt w:val="decimal"/>
+      <w:lvlText w:val="%1."/>
+      <w:lvlJc w:val="left"/>
+      <w:pPr>
+        <w:tabs>
+          <w:tab w:val="num" w:pos="720"/>
+        </w:tabs>
+        <w:ind w:left="720" w:hanging="360"/>
+      </w:pPr>
+    </w:lvl>
+    <w:lvl w:ilvl="1">
+      <w:start w:val="1"/>
+      <w:numFmt w:val="bullet"/>
+      <w:lvlText w:val="o"/>
+      <w:lvlJc w:val="left"/>
+      <w:pPr>
+        <w:tabs>
+          <w:tab w:val="num" w:pos="1440"/>
+        </w:tabs>
+        <w:ind w:left="1440" w:hanging="360"/>
+      </w:pPr>
+      <w:rPr>
+        <w:rFonts w:ascii="Courier New" w:hAnsi="Courier New" w:hint="default"/>
+        <w:sz w:val="20"/>
+      </w:rPr>
+    </w:lvl>
+    <w:lvl w:ilvl="2">
+      <w:start w:val="1"/>
+      <w:numFmt w:val="bullet"/>
+      <w:lvlText w:val=""/>
+      <w:lvlJc w:val="left"/>
+      <w:pPr>
+        <w:ind w:left="2160" w:hanging="360"/>
+      </w:pPr>
+      <w:rPr>
+        <w:rFonts w:ascii="Symbol" w:hAnsi="Symbol" w:hint="default"/>
+      </w:rPr>
+    </w:lvl>
+    <w:lvl w:ilvl="3" w:tentative="1">
+      <w:start w:val="1"/>
+      <w:numFmt w:val="decimal"/>
+      <w:lvlText w:val="%4."/>
+      <w:lvlJc w:val="left"/>
+      <w:pPr>
+        <w:tabs>
+          <w:tab w:val="num" w:pos="2880"/>
+        </w:tabs>
+        <w:ind w:left="2880" w:hanging="360"/>
+      </w:pPr>
+    </w:lvl>
+    <w:lvl w:ilvl="4" w:tentative="1">
+      <w:start w:val="1"/>
+      <w:numFmt w:val="decimal"/>
+      <w:lvlText w:val="%5."/>
+      <w:lvlJc w:val="left"/>
+      <w:pPr>
+        <w:tabs>
+          <w:tab w:val="num" w:pos="3600"/>
+        </w:tabs>
+        <w:ind w:left="3600" w:hanging="360"/>
+      </w:pPr>
+    </w:lvl>
+    <w:lvl w:ilvl="5" w:tentative="1">
+      <w:start w:val="1"/>
+      <w:numFmt w:val="decimal"/>
+      <w:lvlText w:val="%6."/>
+      <w:lvlJc w:val="left"/>
+      <w:pPr>
+        <w:tabs>
+          <w:tab w:val="num" w:pos="4320"/>
+        </w:tabs>
+        <w:ind w:left="4320" w:hanging="360"/>
+      </w:pPr>
+    </w:lvl>
+    <w:lvl w:ilvl="6" w:tentative="1">
+      <w:start w:val="1"/>
+      <w:numFmt w:val="decimal"/>
+      <w:lvlText w:val="%7."/>
+      <w:lvlJc w:val="left"/>
+      <w:pPr>
+        <w:tabs>
+          <w:tab w:val="num" w:pos="5040"/>
+        </w:tabs>
+        <w:ind w:left="5040" w:hanging="360"/>
+      </w:pPr>
+    </w:lvl>
+    <w:lvl w:ilvl="7" w:tentative="1">
+      <w:start w:val="1"/>
+      <w:numFmt w:val="decimal"/>
+      <w:lvlText w:val="%8."/>
+      <w:lvlJc w:val="left"/>
+      <w:pPr>
+        <w:tabs>
+          <w:tab w:val="num" w:pos="5760"/>
+        </w:tabs>
+        <w:ind w:left="5760" w:hanging="360"/>
+      </w:pPr>
+    </w:lvl>
+    <w:lvl w:ilvl="8" w:tentative="1">
+      <w:start w:val="1"/>
+      <w:numFmt w:val="decimal"/>
+      <w:lvlText w:val="%9."/>
+      <w:lvlJc w:val="left"/>
+      <w:pPr>
+        <w:tabs>
+          <w:tab w:val="num" w:pos="6480"/>
+        </w:tabs>
+        <w:ind w:left="6480" w:hanging="360"/>
+      </w:pPr>
+    </w:lvl>
+  </w:abstractNum>
+  <w:abstractNum w:abstractNumId="28" w15:restartNumberingAfterBreak="0">
     <w:nsid w:val="4CD36CD8"/>
     <w:multiLevelType w:val="multilevel"/>
     <w:tmpl w:val="272C0A18"/>
@@ -8719,7 +10634,7 @@
       </w:pPr>
     </w:lvl>
   </w:abstractNum>
-  <w:abstractNum w:abstractNumId="22" w15:restartNumberingAfterBreak="0">
+  <w:abstractNum w:abstractNumId="29" w15:restartNumberingAfterBreak="0">
     <w:nsid w:val="4E705CF9"/>
     <w:multiLevelType w:val="multilevel"/>
     <w:tmpl w:val="488441AC"/>
@@ -8832,7 +10747,7 @@
       </w:pPr>
     </w:lvl>
   </w:abstractNum>
-  <w:abstractNum w:abstractNumId="23" w15:restartNumberingAfterBreak="0">
+  <w:abstractNum w:abstractNumId="30" w15:restartNumberingAfterBreak="0">
     <w:nsid w:val="51432B56"/>
     <w:multiLevelType w:val="multilevel"/>
     <w:tmpl w:val="B1A0EEE2"/>
@@ -8945,7 +10860,124 @@
       </w:pPr>
     </w:lvl>
   </w:abstractNum>
-  <w:abstractNum w:abstractNumId="24" w15:restartNumberingAfterBreak="0">
+  <w:abstractNum w:abstractNumId="31" w15:restartNumberingAfterBreak="0">
+    <w:nsid w:val="5B9D6DCC"/>
+    <w:multiLevelType w:val="multilevel"/>
+    <w:tmpl w:val="0C08D44E"/>
+    <w:lvl w:ilvl="0">
+      <w:start w:val="1"/>
+      <w:numFmt w:val="decimal"/>
+      <w:lvlText w:val="%1."/>
+      <w:lvlJc w:val="left"/>
+      <w:pPr>
+        <w:tabs>
+          <w:tab w:val="num" w:pos="720"/>
+        </w:tabs>
+        <w:ind w:left="720" w:hanging="360"/>
+      </w:pPr>
+    </w:lvl>
+    <w:lvl w:ilvl="1">
+      <w:start w:val="1"/>
+      <w:numFmt w:val="bullet"/>
+      <w:lvlText w:val=""/>
+      <w:lvlJc w:val="left"/>
+      <w:pPr>
+        <w:ind w:left="1440" w:hanging="360"/>
+      </w:pPr>
+      <w:rPr>
+        <w:rFonts w:ascii="Symbol" w:hAnsi="Symbol" w:hint="default"/>
+      </w:rPr>
+    </w:lvl>
+    <w:lvl w:ilvl="2">
+      <w:start w:val="1"/>
+      <w:numFmt w:val="bullet"/>
+      <w:lvlText w:val=""/>
+      <w:lvlJc w:val="left"/>
+      <w:pPr>
+        <w:tabs>
+          <w:tab w:val="num" w:pos="2160"/>
+        </w:tabs>
+        <w:ind w:left="2160" w:hanging="360"/>
+      </w:pPr>
+      <w:rPr>
+        <w:rFonts w:ascii="Wingdings" w:hAnsi="Wingdings" w:hint="default"/>
+        <w:sz w:val="20"/>
+      </w:rPr>
+    </w:lvl>
+    <w:lvl w:ilvl="3" w:tentative="1">
+      <w:start w:val="1"/>
+      <w:numFmt w:val="decimal"/>
+      <w:lvlText w:val="%4."/>
+      <w:lvlJc w:val="left"/>
+      <w:pPr>
+        <w:tabs>
+          <w:tab w:val="num" w:pos="2880"/>
+        </w:tabs>
+        <w:ind w:left="2880" w:hanging="360"/>
+      </w:pPr>
+    </w:lvl>
+    <w:lvl w:ilvl="4" w:tentative="1">
+      <w:start w:val="1"/>
+      <w:numFmt w:val="decimal"/>
+      <w:lvlText w:val="%5."/>
+      <w:lvlJc w:val="left"/>
+      <w:pPr>
+        <w:tabs>
+          <w:tab w:val="num" w:pos="3600"/>
+        </w:tabs>
+        <w:ind w:left="3600" w:hanging="360"/>
+      </w:pPr>
+    </w:lvl>
+    <w:lvl w:ilvl="5" w:tentative="1">
+      <w:start w:val="1"/>
+      <w:numFmt w:val="decimal"/>
+      <w:lvlText w:val="%6."/>
+      <w:lvlJc w:val="left"/>
+      <w:pPr>
+        <w:tabs>
+          <w:tab w:val="num" w:pos="4320"/>
+        </w:tabs>
+        <w:ind w:left="4320" w:hanging="360"/>
+      </w:pPr>
+    </w:lvl>
+    <w:lvl w:ilvl="6" w:tentative="1">
+      <w:start w:val="1"/>
+      <w:numFmt w:val="decimal"/>
+      <w:lvlText w:val="%7."/>
+      <w:lvlJc w:val="left"/>
+      <w:pPr>
+        <w:tabs>
+          <w:tab w:val="num" w:pos="5040"/>
+        </w:tabs>
+        <w:ind w:left="5040" w:hanging="360"/>
+      </w:pPr>
+    </w:lvl>
+    <w:lvl w:ilvl="7" w:tentative="1">
+      <w:start w:val="1"/>
+      <w:numFmt w:val="decimal"/>
+      <w:lvlText w:val="%8."/>
+      <w:lvlJc w:val="left"/>
+      <w:pPr>
+        <w:tabs>
+          <w:tab w:val="num" w:pos="5760"/>
+        </w:tabs>
+        <w:ind w:left="5760" w:hanging="360"/>
+      </w:pPr>
+    </w:lvl>
+    <w:lvl w:ilvl="8" w:tentative="1">
+      <w:start w:val="1"/>
+      <w:numFmt w:val="decimal"/>
+      <w:lvlText w:val="%9."/>
+      <w:lvlJc w:val="left"/>
+      <w:pPr>
+        <w:tabs>
+          <w:tab w:val="num" w:pos="6480"/>
+        </w:tabs>
+        <w:ind w:left="6480" w:hanging="360"/>
+      </w:pPr>
+    </w:lvl>
+  </w:abstractNum>
+  <w:abstractNum w:abstractNumId="32" w15:restartNumberingAfterBreak="0">
     <w:nsid w:val="5CFB538B"/>
     <w:multiLevelType w:val="multilevel"/>
     <w:tmpl w:val="66DEBB4C"/>
@@ -9066,7 +11098,7 @@
       </w:pPr>
     </w:lvl>
   </w:abstractNum>
-  <w:abstractNum w:abstractNumId="25" w15:restartNumberingAfterBreak="0">
+  <w:abstractNum w:abstractNumId="33" w15:restartNumberingAfterBreak="0">
     <w:nsid w:val="62214618"/>
     <w:multiLevelType w:val="multilevel"/>
     <w:tmpl w:val="984E64E0"/>
@@ -9179,7 +11211,7 @@
       </w:pPr>
     </w:lvl>
   </w:abstractNum>
-  <w:abstractNum w:abstractNumId="26" w15:restartNumberingAfterBreak="0">
+  <w:abstractNum w:abstractNumId="34" w15:restartNumberingAfterBreak="0">
     <w:nsid w:val="640E32AB"/>
     <w:multiLevelType w:val="multilevel"/>
     <w:tmpl w:val="9EB051FE"/>
@@ -9292,7 +11324,7 @@
       </w:pPr>
     </w:lvl>
   </w:abstractNum>
-  <w:abstractNum w:abstractNumId="27" w15:restartNumberingAfterBreak="0">
+  <w:abstractNum w:abstractNumId="35" w15:restartNumberingAfterBreak="0">
     <w:nsid w:val="665D56B2"/>
     <w:multiLevelType w:val="multilevel"/>
     <w:tmpl w:val="9F6C699C"/>
@@ -9405,7 +11437,7 @@
       </w:pPr>
     </w:lvl>
   </w:abstractNum>
-  <w:abstractNum w:abstractNumId="28" w15:restartNumberingAfterBreak="0">
+  <w:abstractNum w:abstractNumId="36" w15:restartNumberingAfterBreak="0">
     <w:nsid w:val="66CD1DBD"/>
     <w:multiLevelType w:val="multilevel"/>
     <w:tmpl w:val="206C484A"/>
@@ -9522,7 +11554,124 @@
       </w:pPr>
     </w:lvl>
   </w:abstractNum>
-  <w:abstractNum w:abstractNumId="29" w15:restartNumberingAfterBreak="0">
+  <w:abstractNum w:abstractNumId="37" w15:restartNumberingAfterBreak="0">
+    <w:nsid w:val="679D3878"/>
+    <w:multiLevelType w:val="multilevel"/>
+    <w:tmpl w:val="7A9C2CB0"/>
+    <w:lvl w:ilvl="0">
+      <w:start w:val="1"/>
+      <w:numFmt w:val="decimal"/>
+      <w:lvlText w:val="%1."/>
+      <w:lvlJc w:val="left"/>
+      <w:pPr>
+        <w:tabs>
+          <w:tab w:val="num" w:pos="720"/>
+        </w:tabs>
+        <w:ind w:left="720" w:hanging="360"/>
+      </w:pPr>
+    </w:lvl>
+    <w:lvl w:ilvl="1">
+      <w:start w:val="1"/>
+      <w:numFmt w:val="bullet"/>
+      <w:lvlText w:val=""/>
+      <w:lvlJc w:val="left"/>
+      <w:pPr>
+        <w:ind w:left="1440" w:hanging="360"/>
+      </w:pPr>
+      <w:rPr>
+        <w:rFonts w:ascii="Wingdings" w:hAnsi="Wingdings" w:hint="default"/>
+      </w:rPr>
+    </w:lvl>
+    <w:lvl w:ilvl="2">
+      <w:start w:val="1"/>
+      <w:numFmt w:val="bullet"/>
+      <w:lvlText w:val=""/>
+      <w:lvlJc w:val="left"/>
+      <w:pPr>
+        <w:tabs>
+          <w:tab w:val="num" w:pos="2160"/>
+        </w:tabs>
+        <w:ind w:left="2160" w:hanging="360"/>
+      </w:pPr>
+      <w:rPr>
+        <w:rFonts w:ascii="Wingdings" w:hAnsi="Wingdings" w:hint="default"/>
+        <w:sz w:val="20"/>
+      </w:rPr>
+    </w:lvl>
+    <w:lvl w:ilvl="3" w:tentative="1">
+      <w:start w:val="1"/>
+      <w:numFmt w:val="decimal"/>
+      <w:lvlText w:val="%4."/>
+      <w:lvlJc w:val="left"/>
+      <w:pPr>
+        <w:tabs>
+          <w:tab w:val="num" w:pos="2880"/>
+        </w:tabs>
+        <w:ind w:left="2880" w:hanging="360"/>
+      </w:pPr>
+    </w:lvl>
+    <w:lvl w:ilvl="4" w:tentative="1">
+      <w:start w:val="1"/>
+      <w:numFmt w:val="decimal"/>
+      <w:lvlText w:val="%5."/>
+      <w:lvlJc w:val="left"/>
+      <w:pPr>
+        <w:tabs>
+          <w:tab w:val="num" w:pos="3600"/>
+        </w:tabs>
+        <w:ind w:left="3600" w:hanging="360"/>
+      </w:pPr>
+    </w:lvl>
+    <w:lvl w:ilvl="5" w:tentative="1">
+      <w:start w:val="1"/>
+      <w:numFmt w:val="decimal"/>
+      <w:lvlText w:val="%6."/>
+      <w:lvlJc w:val="left"/>
+      <w:pPr>
+        <w:tabs>
+          <w:tab w:val="num" w:pos="4320"/>
+        </w:tabs>
+        <w:ind w:left="4320" w:hanging="360"/>
+      </w:pPr>
+    </w:lvl>
+    <w:lvl w:ilvl="6" w:tentative="1">
+      <w:start w:val="1"/>
+      <w:numFmt w:val="decimal"/>
+      <w:lvlText w:val="%7."/>
+      <w:lvlJc w:val="left"/>
+      <w:pPr>
+        <w:tabs>
+          <w:tab w:val="num" w:pos="5040"/>
+        </w:tabs>
+        <w:ind w:left="5040" w:hanging="360"/>
+      </w:pPr>
+    </w:lvl>
+    <w:lvl w:ilvl="7" w:tentative="1">
+      <w:start w:val="1"/>
+      <w:numFmt w:val="decimal"/>
+      <w:lvlText w:val="%8."/>
+      <w:lvlJc w:val="left"/>
+      <w:pPr>
+        <w:tabs>
+          <w:tab w:val="num" w:pos="5760"/>
+        </w:tabs>
+        <w:ind w:left="5760" w:hanging="360"/>
+      </w:pPr>
+    </w:lvl>
+    <w:lvl w:ilvl="8" w:tentative="1">
+      <w:start w:val="1"/>
+      <w:numFmt w:val="decimal"/>
+      <w:lvlText w:val="%9."/>
+      <w:lvlJc w:val="left"/>
+      <w:pPr>
+        <w:tabs>
+          <w:tab w:val="num" w:pos="6480"/>
+        </w:tabs>
+        <w:ind w:left="6480" w:hanging="360"/>
+      </w:pPr>
+    </w:lvl>
+  </w:abstractNum>
+  <w:abstractNum w:abstractNumId="38" w15:restartNumberingAfterBreak="0">
     <w:nsid w:val="67CB1AA4"/>
     <w:multiLevelType w:val="multilevel"/>
     <w:tmpl w:val="771C04A8"/>
@@ -9639,7 +11788,7 @@
       </w:pPr>
     </w:lvl>
   </w:abstractNum>
-  <w:abstractNum w:abstractNumId="30" w15:restartNumberingAfterBreak="0">
+  <w:abstractNum w:abstractNumId="39" w15:restartNumberingAfterBreak="0">
     <w:nsid w:val="691A4F91"/>
     <w:multiLevelType w:val="multilevel"/>
     <w:tmpl w:val="1EF4C058"/>
@@ -9752,7 +11901,7 @@
       </w:pPr>
     </w:lvl>
   </w:abstractNum>
-  <w:abstractNum w:abstractNumId="31" w15:restartNumberingAfterBreak="0">
+  <w:abstractNum w:abstractNumId="40" w15:restartNumberingAfterBreak="0">
     <w:nsid w:val="69AD59F0"/>
     <w:multiLevelType w:val="multilevel"/>
     <w:tmpl w:val="18141BDE"/>
@@ -9869,7 +12018,7 @@
       </w:pPr>
     </w:lvl>
   </w:abstractNum>
-  <w:abstractNum w:abstractNumId="32" w15:restartNumberingAfterBreak="0">
+  <w:abstractNum w:abstractNumId="41" w15:restartNumberingAfterBreak="0">
     <w:nsid w:val="6EA86692"/>
     <w:multiLevelType w:val="hybridMultilevel"/>
     <w:tmpl w:val="EC2AB12A"/>
@@ -9956,113 +12105,260 @@
       </w:pPr>
     </w:lvl>
   </w:abstractNum>
+  <w:abstractNum w:abstractNumId="42" w15:restartNumberingAfterBreak="0">
+    <w:nsid w:val="76E33158"/>
+    <w:multiLevelType w:val="multilevel"/>
+    <w:tmpl w:val="D6FC2C80"/>
+    <w:lvl w:ilvl="0">
+      <w:start w:val="1"/>
+      <w:numFmt w:val="decimal"/>
+      <w:lvlText w:val="%1."/>
+      <w:lvlJc w:val="left"/>
+      <w:pPr>
+        <w:tabs>
+          <w:tab w:val="num" w:pos="720"/>
+        </w:tabs>
+        <w:ind w:left="720" w:hanging="360"/>
+      </w:pPr>
+    </w:lvl>
+    <w:lvl w:ilvl="1">
+      <w:start w:val="1"/>
+      <w:numFmt w:val="bullet"/>
+      <w:lvlText w:val="o"/>
+      <w:lvlJc w:val="left"/>
+      <w:pPr>
+        <w:tabs>
+          <w:tab w:val="num" w:pos="1440"/>
+        </w:tabs>
+        <w:ind w:left="1440" w:hanging="360"/>
+      </w:pPr>
+      <w:rPr>
+        <w:rFonts w:ascii="Courier New" w:hAnsi="Courier New" w:hint="default"/>
+        <w:sz w:val="20"/>
+      </w:rPr>
+    </w:lvl>
+    <w:lvl w:ilvl="2">
+      <w:start w:val="1"/>
+      <w:numFmt w:val="bullet"/>
+      <w:lvlText w:val=""/>
+      <w:lvlJc w:val="left"/>
+      <w:pPr>
+        <w:ind w:left="2160" w:hanging="360"/>
+      </w:pPr>
+      <w:rPr>
+        <w:rFonts w:ascii="Symbol" w:hAnsi="Symbol" w:hint="default"/>
+      </w:rPr>
+    </w:lvl>
+    <w:lvl w:ilvl="3" w:tentative="1">
+      <w:start w:val="1"/>
+      <w:numFmt w:val="decimal"/>
+      <w:lvlText w:val="%4."/>
+      <w:lvlJc w:val="left"/>
+      <w:pPr>
+        <w:tabs>
+          <w:tab w:val="num" w:pos="2880"/>
+        </w:tabs>
+        <w:ind w:left="2880" w:hanging="360"/>
+      </w:pPr>
+    </w:lvl>
+    <w:lvl w:ilvl="4" w:tentative="1">
+      <w:start w:val="1"/>
+      <w:numFmt w:val="decimal"/>
+      <w:lvlText w:val="%5."/>
+      <w:lvlJc w:val="left"/>
+      <w:pPr>
+        <w:tabs>
+          <w:tab w:val="num" w:pos="3600"/>
+        </w:tabs>
+        <w:ind w:left="3600" w:hanging="360"/>
+      </w:pPr>
+    </w:lvl>
+    <w:lvl w:ilvl="5" w:tentative="1">
+      <w:start w:val="1"/>
+      <w:numFmt w:val="decimal"/>
+      <w:lvlText w:val="%6."/>
+      <w:lvlJc w:val="left"/>
+      <w:pPr>
+        <w:tabs>
+          <w:tab w:val="num" w:pos="4320"/>
+        </w:tabs>
+        <w:ind w:left="4320" w:hanging="360"/>
+      </w:pPr>
+    </w:lvl>
+    <w:lvl w:ilvl="6" w:tentative="1">
+      <w:start w:val="1"/>
+      <w:numFmt w:val="decimal"/>
+      <w:lvlText w:val="%7."/>
+      <w:lvlJc w:val="left"/>
+      <w:pPr>
+        <w:tabs>
+          <w:tab w:val="num" w:pos="5040"/>
+        </w:tabs>
+        <w:ind w:left="5040" w:hanging="360"/>
+      </w:pPr>
+    </w:lvl>
+    <w:lvl w:ilvl="7" w:tentative="1">
+      <w:start w:val="1"/>
+      <w:numFmt w:val="decimal"/>
+      <w:lvlText w:val="%8."/>
+      <w:lvlJc w:val="left"/>
+      <w:pPr>
+        <w:tabs>
+          <w:tab w:val="num" w:pos="5760"/>
+        </w:tabs>
+        <w:ind w:left="5760" w:hanging="360"/>
+      </w:pPr>
+    </w:lvl>
+    <w:lvl w:ilvl="8" w:tentative="1">
+      <w:start w:val="1"/>
+      <w:numFmt w:val="decimal"/>
+      <w:lvlText w:val="%9."/>
+      <w:lvlJc w:val="left"/>
+      <w:pPr>
+        <w:tabs>
+          <w:tab w:val="num" w:pos="6480"/>
+        </w:tabs>
+        <w:ind w:left="6480" w:hanging="360"/>
+      </w:pPr>
+    </w:lvl>
+  </w:abstractNum>
   <w:num w:numId="1" w16cid:durableId="917862381">
+    <w:abstractNumId w:val="40"/>
+  </w:num>
+  <w:num w:numId="2" w16cid:durableId="1670863888">
+    <w:abstractNumId w:val="6"/>
+  </w:num>
+  <w:num w:numId="3" w16cid:durableId="634877371">
+    <w:abstractNumId w:val="4"/>
+  </w:num>
+  <w:num w:numId="4" w16cid:durableId="913203743">
+    <w:abstractNumId w:val="24"/>
+  </w:num>
+  <w:num w:numId="5" w16cid:durableId="868571978">
+    <w:abstractNumId w:val="3"/>
+  </w:num>
+  <w:num w:numId="6" w16cid:durableId="686062530">
+    <w:abstractNumId w:val="39"/>
+  </w:num>
+  <w:num w:numId="7" w16cid:durableId="1794976907">
+    <w:abstractNumId w:val="21"/>
+  </w:num>
+  <w:num w:numId="8" w16cid:durableId="263851675">
+    <w:abstractNumId w:val="1"/>
+  </w:num>
+  <w:num w:numId="9" w16cid:durableId="17588975">
+    <w:abstractNumId w:val="2"/>
+  </w:num>
+  <w:num w:numId="10" w16cid:durableId="1470899755">
+    <w:abstractNumId w:val="41"/>
+  </w:num>
+  <w:num w:numId="11" w16cid:durableId="591739686">
+    <w:abstractNumId w:val="41"/>
+  </w:num>
+  <w:num w:numId="12" w16cid:durableId="27805625">
+    <w:abstractNumId w:val="26"/>
+  </w:num>
+  <w:num w:numId="13" w16cid:durableId="860554412">
+    <w:abstractNumId w:val="33"/>
+  </w:num>
+  <w:num w:numId="14" w16cid:durableId="1892423060">
+    <w:abstractNumId w:val="38"/>
+  </w:num>
+  <w:num w:numId="15" w16cid:durableId="1372727661">
+    <w:abstractNumId w:val="41"/>
+  </w:num>
+  <w:num w:numId="16" w16cid:durableId="29917020">
+    <w:abstractNumId w:val="41"/>
+  </w:num>
+  <w:num w:numId="17" w16cid:durableId="1668824049">
+    <w:abstractNumId w:val="25"/>
+  </w:num>
+  <w:num w:numId="18" w16cid:durableId="2005159738">
+    <w:abstractNumId w:val="19"/>
+  </w:num>
+  <w:num w:numId="19" w16cid:durableId="1077021818">
+    <w:abstractNumId w:val="30"/>
+  </w:num>
+  <w:num w:numId="20" w16cid:durableId="585770895">
+    <w:abstractNumId w:val="18"/>
+  </w:num>
+  <w:num w:numId="21" w16cid:durableId="1492985598">
+    <w:abstractNumId w:val="28"/>
+  </w:num>
+  <w:num w:numId="22" w16cid:durableId="1952541940">
+    <w:abstractNumId w:val="5"/>
+  </w:num>
+  <w:num w:numId="23" w16cid:durableId="1052072243">
+    <w:abstractNumId w:val="34"/>
+  </w:num>
+  <w:num w:numId="24" w16cid:durableId="831218786">
+    <w:abstractNumId w:val="22"/>
+  </w:num>
+  <w:num w:numId="25" w16cid:durableId="1623262392">
+    <w:abstractNumId w:val="32"/>
+  </w:num>
+  <w:num w:numId="26" w16cid:durableId="1701011638">
+    <w:abstractNumId w:val="14"/>
+  </w:num>
+  <w:num w:numId="27" w16cid:durableId="1341201223">
+    <w:abstractNumId w:val="36"/>
+  </w:num>
+  <w:num w:numId="28" w16cid:durableId="1546985174">
+    <w:abstractNumId w:val="10"/>
+  </w:num>
+  <w:num w:numId="29" w16cid:durableId="954943870">
+    <w:abstractNumId w:val="20"/>
+  </w:num>
+  <w:num w:numId="30" w16cid:durableId="2063291241">
+    <w:abstractNumId w:val="9"/>
+  </w:num>
+  <w:num w:numId="31" w16cid:durableId="588739860">
+    <w:abstractNumId w:val="11"/>
+  </w:num>
+  <w:num w:numId="32" w16cid:durableId="704602520">
+    <w:abstractNumId w:val="35"/>
+  </w:num>
+  <w:num w:numId="33" w16cid:durableId="520778298">
+    <w:abstractNumId w:val="12"/>
+  </w:num>
+  <w:num w:numId="34" w16cid:durableId="578445610">
+    <w:abstractNumId w:val="8"/>
+  </w:num>
+  <w:num w:numId="35" w16cid:durableId="1928878985">
+    <w:abstractNumId w:val="15"/>
+  </w:num>
+  <w:num w:numId="36" w16cid:durableId="2126732928">
+    <w:abstractNumId w:val="29"/>
+  </w:num>
+  <w:num w:numId="37" w16cid:durableId="658770981">
+    <w:abstractNumId w:val="17"/>
+  </w:num>
+  <w:num w:numId="38" w16cid:durableId="787748226">
+    <w:abstractNumId w:val="23"/>
+  </w:num>
+  <w:num w:numId="39" w16cid:durableId="424883421">
+    <w:abstractNumId w:val="37"/>
+  </w:num>
+  <w:num w:numId="40" w16cid:durableId="1092776851">
+    <w:abstractNumId w:val="16"/>
+  </w:num>
+  <w:num w:numId="41" w16cid:durableId="1065687701">
+    <w:abstractNumId w:val="42"/>
+  </w:num>
+  <w:num w:numId="42" w16cid:durableId="1945459644">
+    <w:abstractNumId w:val="0"/>
+  </w:num>
+  <w:num w:numId="43" w16cid:durableId="1756323315">
+    <w:abstractNumId w:val="27"/>
+  </w:num>
+  <w:num w:numId="44" w16cid:durableId="2131775319">
     <w:abstractNumId w:val="31"/>
   </w:num>
-  <w:num w:numId="2" w16cid:durableId="1670863888">
-    <w:abstractNumId w:val="5"/>
-  </w:num>
-  <w:num w:numId="3" w16cid:durableId="634877371">
-    <w:abstractNumId w:val="3"/>
-  </w:num>
-  <w:num w:numId="4" w16cid:durableId="913203743">
-    <w:abstractNumId w:val="18"/>
-  </w:num>
-  <w:num w:numId="5" w16cid:durableId="868571978">
-    <w:abstractNumId w:val="2"/>
-  </w:num>
-  <w:num w:numId="6" w16cid:durableId="686062530">
-    <w:abstractNumId w:val="30"/>
-  </w:num>
-  <w:num w:numId="7" w16cid:durableId="1794976907">
-    <w:abstractNumId w:val="16"/>
-  </w:num>
-  <w:num w:numId="8" w16cid:durableId="263851675">
-    <w:abstractNumId w:val="0"/>
-  </w:num>
-  <w:num w:numId="9" w16cid:durableId="17588975">
-    <w:abstractNumId w:val="1"/>
-  </w:num>
-  <w:num w:numId="10" w16cid:durableId="1470899755">
-    <w:abstractNumId w:val="32"/>
-  </w:num>
-  <w:num w:numId="11" w16cid:durableId="591739686">
-    <w:abstractNumId w:val="32"/>
-  </w:num>
-  <w:num w:numId="12" w16cid:durableId="27805625">
-    <w:abstractNumId w:val="20"/>
-  </w:num>
-  <w:num w:numId="13" w16cid:durableId="860554412">
-    <w:abstractNumId w:val="25"/>
-  </w:num>
-  <w:num w:numId="14" w16cid:durableId="1892423060">
-    <w:abstractNumId w:val="29"/>
-  </w:num>
-  <w:num w:numId="15" w16cid:durableId="1372727661">
-    <w:abstractNumId w:val="32"/>
-  </w:num>
-  <w:num w:numId="16" w16cid:durableId="29917020">
-    <w:abstractNumId w:val="32"/>
-  </w:num>
-  <w:num w:numId="17" w16cid:durableId="1668824049">
-    <w:abstractNumId w:val="19"/>
-  </w:num>
-  <w:num w:numId="18" w16cid:durableId="2005159738">
-    <w:abstractNumId w:val="14"/>
-  </w:num>
-  <w:num w:numId="19" w16cid:durableId="1077021818">
-    <w:abstractNumId w:val="23"/>
-  </w:num>
-  <w:num w:numId="20" w16cid:durableId="585770895">
+  <w:num w:numId="45" w16cid:durableId="224487940">
     <w:abstractNumId w:val="13"/>
   </w:num>
-  <w:num w:numId="21" w16cid:durableId="1492985598">
-    <w:abstractNumId w:val="21"/>
-  </w:num>
-  <w:num w:numId="22" w16cid:durableId="1952541940">
-    <w:abstractNumId w:val="4"/>
-  </w:num>
-  <w:num w:numId="23" w16cid:durableId="1052072243">
-    <w:abstractNumId w:val="26"/>
-  </w:num>
-  <w:num w:numId="24" w16cid:durableId="831218786">
-    <w:abstractNumId w:val="17"/>
-  </w:num>
-  <w:num w:numId="25" w16cid:durableId="1623262392">
-    <w:abstractNumId w:val="24"/>
-  </w:num>
-  <w:num w:numId="26" w16cid:durableId="1701011638">
-    <w:abstractNumId w:val="11"/>
-  </w:num>
-  <w:num w:numId="27" w16cid:durableId="1341201223">
-    <w:abstractNumId w:val="28"/>
-  </w:num>
-  <w:num w:numId="28" w16cid:durableId="1546985174">
-    <w:abstractNumId w:val="8"/>
-  </w:num>
-  <w:num w:numId="29" w16cid:durableId="954943870">
-    <w:abstractNumId w:val="15"/>
-  </w:num>
-  <w:num w:numId="30" w16cid:durableId="2063291241">
+  <w:num w:numId="46" w16cid:durableId="285627230">
     <w:abstractNumId w:val="7"/>
-  </w:num>
-  <w:num w:numId="31" w16cid:durableId="588739860">
-    <w:abstractNumId w:val="9"/>
-  </w:num>
-  <w:num w:numId="32" w16cid:durableId="704602520">
-    <w:abstractNumId w:val="27"/>
-  </w:num>
-  <w:num w:numId="33" w16cid:durableId="520778298">
-    <w:abstractNumId w:val="10"/>
-  </w:num>
-  <w:num w:numId="34" w16cid:durableId="578445610">
-    <w:abstractNumId w:val="6"/>
-  </w:num>
-  <w:num w:numId="35" w16cid:durableId="1928878985">
-    <w:abstractNumId w:val="12"/>
-  </w:num>
-  <w:num w:numId="36" w16cid:durableId="2126732928">
-    <w:abstractNumId w:val="22"/>
   </w:num>
 </w:numbering>
 </file>

</xml_diff>

<commit_message>
users- screenshots and videos
</commit_message>
<xml_diff>
--- a/Field Service WorkOrder Optimization.docx
+++ b/Field Service WorkOrder Optimization.docx
@@ -7153,18 +7153,478 @@
       </w:pPr>
       <w:r>
         <w:pict w14:anchorId="2885B1E3">
-          <v:rect id="_x0000_i1037" style="width:0;height:1.5pt" o:hralign="center" o:hrstd="t" o:hr="t" fillcolor="#a0a0a0" stroked="f"/>
+          <v:rect id="_x0000_i1037" style="width:0;height:1.5pt" o:hralign="center" o:bullet="t" o:hrstd="t" o:hr="t" fillcolor="#a0a0a0" stroked="f"/>
         </w:pict>
       </w:r>
     </w:p>
     <w:p>
       <w:pPr>
-        <w:spacing w:before="100" w:beforeAutospacing="1" w:after="100" w:afterAutospacing="1" w:line="240" w:lineRule="auto"/>
-        <w:rPr>
-          <w:rFonts w:ascii="Times New Roman" w:eastAsia="Times New Roman" w:hAnsi="Times New Roman" w:cs="Times New Roman"/>
-          <w:kern w:val="0"/>
-          <w:sz w:val="20"/>
-          <w:szCs w:val="20"/>
+        <w:pStyle w:val="Heading1"/>
+      </w:pPr>
+      <w:r>
+        <w:t>Users</w:t>
+      </w:r>
+    </w:p>
+    <w:p>
+      <w:pPr>
+        <w:spacing w:before="100" w:beforeAutospacing="1" w:after="100" w:afterAutospacing="1" w:line="240" w:lineRule="auto"/>
+        <w:rPr>
+          <w:rFonts w:ascii="Times New Roman" w:eastAsia="Times New Roman" w:hAnsi="Times New Roman" w:cs="Times New Roman"/>
+          <w:kern w:val="0"/>
+          <w:sz w:val="20"/>
+          <w:szCs w:val="20"/>
+          <w:lang w:eastAsia="en-IN"/>
+          <w14:ligatures w14:val="none"/>
+        </w:rPr>
+      </w:pPr>
+      <w:r>
+        <w:rPr>
+          <w:rFonts w:ascii="Times New Roman" w:eastAsia="Times New Roman" w:hAnsi="Times New Roman" w:cs="Times New Roman"/>
+          <w:kern w:val="0"/>
+          <w:sz w:val="20"/>
+          <w:szCs w:val="20"/>
+          <w:lang w:eastAsia="en-IN"/>
+          <w14:ligatures w14:val="none"/>
+        </w:rPr>
+        <w:t>Users are employees or individuals associated with the organization who interact with the Salesforce platform. This section explains the steps to create a new user, assign relevant roles, licenses, and profiles, and grant access to system features.</w:t>
+      </w:r>
+    </w:p>
+    <w:p>
+      <w:pPr>
+        <w:spacing w:before="100" w:beforeAutospacing="1" w:after="100" w:afterAutospacing="1" w:line="240" w:lineRule="auto"/>
+        <w:outlineLvl w:val="3"/>
+        <w:rPr>
+          <w:rFonts w:ascii="Times New Roman" w:eastAsia="Times New Roman" w:hAnsi="Times New Roman" w:cs="Times New Roman"/>
+          <w:b/>
+          <w:bCs/>
+          <w:kern w:val="0"/>
+          <w:sz w:val="20"/>
+          <w:szCs w:val="20"/>
+          <w:lang w:eastAsia="en-IN"/>
+          <w14:ligatures w14:val="none"/>
+        </w:rPr>
+      </w:pPr>
+      <w:r>
+        <w:rPr>
+          <w:rFonts w:ascii="Times New Roman" w:eastAsia="Times New Roman" w:hAnsi="Times New Roman" w:cs="Times New Roman"/>
+          <w:b/>
+          <w:bCs/>
+          <w:kern w:val="0"/>
+          <w:sz w:val="20"/>
+          <w:szCs w:val="20"/>
+          <w:lang w:eastAsia="en-IN"/>
+          <w14:ligatures w14:val="none"/>
+        </w:rPr>
+        <w:t>7.1 Create User</w:t>
+      </w:r>
+    </w:p>
+    <w:p>
+      <w:pPr>
+        <w:numPr>
+          <w:ilvl w:val="0"/>
+          <w:numId w:val="47"/>
+        </w:numPr>
+        <w:spacing w:before="100" w:beforeAutospacing="1" w:after="100" w:afterAutospacing="1" w:line="240" w:lineRule="auto"/>
+        <w:rPr>
+          <w:rFonts w:ascii="Times New Roman" w:eastAsia="Times New Roman" w:hAnsi="Times New Roman" w:cs="Times New Roman"/>
+          <w:kern w:val="0"/>
+          <w:sz w:val="20"/>
+          <w:szCs w:val="20"/>
+          <w:lang w:eastAsia="en-IN"/>
+          <w14:ligatures w14:val="none"/>
+        </w:rPr>
+      </w:pPr>
+      <w:r>
+        <w:rPr>
+          <w:rFonts w:ascii="Times New Roman" w:eastAsia="Times New Roman" w:hAnsi="Times New Roman" w:cs="Times New Roman"/>
+          <w:b/>
+          <w:bCs/>
+          <w:kern w:val="0"/>
+          <w:sz w:val="20"/>
+          <w:szCs w:val="20"/>
+          <w:lang w:eastAsia="en-IN"/>
+          <w14:ligatures w14:val="none"/>
+        </w:rPr>
+        <w:t>User Details:</w:t>
+      </w:r>
+    </w:p>
+    <w:p>
+      <w:pPr>
+        <w:numPr>
+          <w:ilvl w:val="1"/>
+          <w:numId w:val="48"/>
+        </w:numPr>
+        <w:spacing w:before="100" w:beforeAutospacing="1" w:after="100" w:afterAutospacing="1" w:line="240" w:lineRule="auto"/>
+        <w:rPr>
+          <w:rFonts w:ascii="Times New Roman" w:eastAsia="Times New Roman" w:hAnsi="Times New Roman" w:cs="Times New Roman"/>
+          <w:kern w:val="0"/>
+          <w:sz w:val="20"/>
+          <w:szCs w:val="20"/>
+          <w:lang w:eastAsia="en-IN"/>
+          <w14:ligatures w14:val="none"/>
+        </w:rPr>
+      </w:pPr>
+      <w:r>
+        <w:rPr>
+          <w:rFonts w:ascii="Times New Roman" w:eastAsia="Times New Roman" w:hAnsi="Times New Roman" w:cs="Times New Roman"/>
+          <w:b/>
+          <w:bCs/>
+          <w:kern w:val="0"/>
+          <w:sz w:val="20"/>
+          <w:szCs w:val="20"/>
+          <w:lang w:eastAsia="en-IN"/>
+          <w14:ligatures w14:val="none"/>
+        </w:rPr>
+        <w:t>First Name:</w:t>
+      </w:r>
+      <w:r>
+        <w:rPr>
+          <w:rFonts w:ascii="Times New Roman" w:eastAsia="Times New Roman" w:hAnsi="Times New Roman" w:cs="Times New Roman"/>
+          <w:kern w:val="0"/>
+          <w:sz w:val="20"/>
+          <w:szCs w:val="20"/>
+          <w:lang w:eastAsia="en-IN"/>
+          <w14:ligatures w14:val="none"/>
+        </w:rPr>
+        <w:t xml:space="preserve"> Elina</w:t>
+      </w:r>
+    </w:p>
+    <w:p>
+      <w:pPr>
+        <w:numPr>
+          <w:ilvl w:val="1"/>
+          <w:numId w:val="48"/>
+        </w:numPr>
+        <w:spacing w:before="100" w:beforeAutospacing="1" w:after="100" w:afterAutospacing="1" w:line="240" w:lineRule="auto"/>
+        <w:rPr>
+          <w:rFonts w:ascii="Times New Roman" w:eastAsia="Times New Roman" w:hAnsi="Times New Roman" w:cs="Times New Roman"/>
+          <w:kern w:val="0"/>
+          <w:sz w:val="20"/>
+          <w:szCs w:val="20"/>
+          <w:lang w:eastAsia="en-IN"/>
+          <w14:ligatures w14:val="none"/>
+        </w:rPr>
+      </w:pPr>
+      <w:r>
+        <w:rPr>
+          <w:rFonts w:ascii="Times New Roman" w:eastAsia="Times New Roman" w:hAnsi="Times New Roman" w:cs="Times New Roman"/>
+          <w:b/>
+          <w:bCs/>
+          <w:kern w:val="0"/>
+          <w:sz w:val="20"/>
+          <w:szCs w:val="20"/>
+          <w:lang w:eastAsia="en-IN"/>
+          <w14:ligatures w14:val="none"/>
+        </w:rPr>
+        <w:t>Last Name:</w:t>
+      </w:r>
+      <w:r>
+        <w:rPr>
+          <w:rFonts w:ascii="Times New Roman" w:eastAsia="Times New Roman" w:hAnsi="Times New Roman" w:cs="Times New Roman"/>
+          <w:kern w:val="0"/>
+          <w:sz w:val="20"/>
+          <w:szCs w:val="20"/>
+          <w:lang w:eastAsia="en-IN"/>
+          <w14:ligatures w14:val="none"/>
+        </w:rPr>
+        <w:t xml:space="preserve"> Gilbert</w:t>
+      </w:r>
+    </w:p>
+    <w:p>
+      <w:pPr>
+        <w:numPr>
+          <w:ilvl w:val="1"/>
+          <w:numId w:val="48"/>
+        </w:numPr>
+        <w:spacing w:before="100" w:beforeAutospacing="1" w:after="100" w:afterAutospacing="1" w:line="240" w:lineRule="auto"/>
+        <w:rPr>
+          <w:rFonts w:ascii="Times New Roman" w:eastAsia="Times New Roman" w:hAnsi="Times New Roman" w:cs="Times New Roman"/>
+          <w:kern w:val="0"/>
+          <w:sz w:val="20"/>
+          <w:szCs w:val="20"/>
+          <w:lang w:eastAsia="en-IN"/>
+          <w14:ligatures w14:val="none"/>
+        </w:rPr>
+      </w:pPr>
+      <w:r>
+        <w:rPr>
+          <w:rFonts w:ascii="Times New Roman" w:eastAsia="Times New Roman" w:hAnsi="Times New Roman" w:cs="Times New Roman"/>
+          <w:b/>
+          <w:bCs/>
+          <w:kern w:val="0"/>
+          <w:sz w:val="20"/>
+          <w:szCs w:val="20"/>
+          <w:lang w:eastAsia="en-IN"/>
+          <w14:ligatures w14:val="none"/>
+        </w:rPr>
+        <w:t>Alias:</w:t>
+      </w:r>
+      <w:r>
+        <w:rPr>
+          <w:rFonts w:ascii="Times New Roman" w:eastAsia="Times New Roman" w:hAnsi="Times New Roman" w:cs="Times New Roman"/>
+          <w:kern w:val="0"/>
+          <w:sz w:val="20"/>
+          <w:szCs w:val="20"/>
+          <w:lang w:eastAsia="en-IN"/>
+          <w14:ligatures w14:val="none"/>
+        </w:rPr>
+        <w:t xml:space="preserve"> </w:t>
+      </w:r>
+      <w:proofErr w:type="spellStart"/>
+      <w:proofErr w:type="gramStart"/>
+      <w:r>
+        <w:rPr>
+          <w:rFonts w:ascii="Times New Roman" w:eastAsia="Times New Roman" w:hAnsi="Times New Roman" w:cs="Times New Roman"/>
+          <w:kern w:val="0"/>
+          <w:sz w:val="20"/>
+          <w:szCs w:val="20"/>
+          <w:lang w:eastAsia="en-IN"/>
+          <w14:ligatures w14:val="none"/>
+        </w:rPr>
+        <w:t>E.Gilbert</w:t>
+      </w:r>
+      <w:proofErr w:type="spellEnd"/>
+      <w:proofErr w:type="gramEnd"/>
+    </w:p>
+    <w:p>
+      <w:pPr>
+        <w:numPr>
+          <w:ilvl w:val="1"/>
+          <w:numId w:val="48"/>
+        </w:numPr>
+        <w:spacing w:before="100" w:beforeAutospacing="1" w:after="100" w:afterAutospacing="1" w:line="240" w:lineRule="auto"/>
+        <w:rPr>
+          <w:rFonts w:ascii="Times New Roman" w:eastAsia="Times New Roman" w:hAnsi="Times New Roman" w:cs="Times New Roman"/>
+          <w:kern w:val="0"/>
+          <w:sz w:val="20"/>
+          <w:szCs w:val="20"/>
+          <w:lang w:eastAsia="en-IN"/>
+          <w14:ligatures w14:val="none"/>
+        </w:rPr>
+      </w:pPr>
+      <w:r>
+        <w:rPr>
+          <w:rFonts w:ascii="Times New Roman" w:eastAsia="Times New Roman" w:hAnsi="Times New Roman" w:cs="Times New Roman"/>
+          <w:b/>
+          <w:bCs/>
+          <w:kern w:val="0"/>
+          <w:sz w:val="20"/>
+          <w:szCs w:val="20"/>
+          <w:lang w:eastAsia="en-IN"/>
+          <w14:ligatures w14:val="none"/>
+        </w:rPr>
+        <w:t>Email:</w:t>
+      </w:r>
+      <w:r>
+        <w:rPr>
+          <w:rFonts w:ascii="Times New Roman" w:eastAsia="Times New Roman" w:hAnsi="Times New Roman" w:cs="Times New Roman"/>
+          <w:kern w:val="0"/>
+          <w:sz w:val="20"/>
+          <w:szCs w:val="20"/>
+          <w:lang w:eastAsia="en-IN"/>
+          <w14:ligatures w14:val="none"/>
+        </w:rPr>
+        <w:t xml:space="preserve"> Provided personal email ID</w:t>
+      </w:r>
+    </w:p>
+    <w:p>
+      <w:pPr>
+        <w:numPr>
+          <w:ilvl w:val="1"/>
+          <w:numId w:val="48"/>
+        </w:numPr>
+        <w:spacing w:before="100" w:beforeAutospacing="1" w:after="100" w:afterAutospacing="1" w:line="240" w:lineRule="auto"/>
+        <w:rPr>
+          <w:rFonts w:ascii="Times New Roman" w:eastAsia="Times New Roman" w:hAnsi="Times New Roman" w:cs="Times New Roman"/>
+          <w:kern w:val="0"/>
+          <w:sz w:val="20"/>
+          <w:szCs w:val="20"/>
+          <w:lang w:eastAsia="en-IN"/>
+          <w14:ligatures w14:val="none"/>
+        </w:rPr>
+      </w:pPr>
+      <w:r>
+        <w:rPr>
+          <w:rFonts w:ascii="Times New Roman" w:eastAsia="Times New Roman" w:hAnsi="Times New Roman" w:cs="Times New Roman"/>
+          <w:b/>
+          <w:bCs/>
+          <w:kern w:val="0"/>
+          <w:sz w:val="20"/>
+          <w:szCs w:val="20"/>
+          <w:lang w:eastAsia="en-IN"/>
+          <w14:ligatures w14:val="none"/>
+        </w:rPr>
+        <w:t>Username:</w:t>
+      </w:r>
+      <w:r>
+        <w:rPr>
+          <w:rFonts w:ascii="Times New Roman" w:eastAsia="Times New Roman" w:hAnsi="Times New Roman" w:cs="Times New Roman"/>
+          <w:kern w:val="0"/>
+          <w:sz w:val="20"/>
+          <w:szCs w:val="20"/>
+          <w:lang w:eastAsia="en-IN"/>
+          <w14:ligatures w14:val="none"/>
+        </w:rPr>
+        <w:t xml:space="preserve"> elina.gilbert@company.com</w:t>
+      </w:r>
+    </w:p>
+    <w:p>
+      <w:pPr>
+        <w:numPr>
+          <w:ilvl w:val="1"/>
+          <w:numId w:val="48"/>
+        </w:numPr>
+        <w:spacing w:before="100" w:beforeAutospacing="1" w:after="100" w:afterAutospacing="1" w:line="240" w:lineRule="auto"/>
+        <w:rPr>
+          <w:rFonts w:ascii="Times New Roman" w:eastAsia="Times New Roman" w:hAnsi="Times New Roman" w:cs="Times New Roman"/>
+          <w:kern w:val="0"/>
+          <w:sz w:val="20"/>
+          <w:szCs w:val="20"/>
+          <w:lang w:eastAsia="en-IN"/>
+          <w14:ligatures w14:val="none"/>
+        </w:rPr>
+      </w:pPr>
+      <w:r>
+        <w:rPr>
+          <w:rFonts w:ascii="Times New Roman" w:eastAsia="Times New Roman" w:hAnsi="Times New Roman" w:cs="Times New Roman"/>
+          <w:b/>
+          <w:bCs/>
+          <w:kern w:val="0"/>
+          <w:sz w:val="20"/>
+          <w:szCs w:val="20"/>
+          <w:lang w:eastAsia="en-IN"/>
+          <w14:ligatures w14:val="none"/>
+        </w:rPr>
+        <w:t>Nickname:</w:t>
+      </w:r>
+      <w:r>
+        <w:rPr>
+          <w:rFonts w:ascii="Times New Roman" w:eastAsia="Times New Roman" w:hAnsi="Times New Roman" w:cs="Times New Roman"/>
+          <w:kern w:val="0"/>
+          <w:sz w:val="20"/>
+          <w:szCs w:val="20"/>
+          <w:lang w:eastAsia="en-IN"/>
+          <w14:ligatures w14:val="none"/>
+        </w:rPr>
+        <w:t xml:space="preserve"> Elina</w:t>
+      </w:r>
+    </w:p>
+    <w:p>
+      <w:pPr>
+        <w:numPr>
+          <w:ilvl w:val="1"/>
+          <w:numId w:val="48"/>
+        </w:numPr>
+        <w:spacing w:before="100" w:beforeAutospacing="1" w:after="100" w:afterAutospacing="1" w:line="240" w:lineRule="auto"/>
+        <w:rPr>
+          <w:rFonts w:ascii="Times New Roman" w:eastAsia="Times New Roman" w:hAnsi="Times New Roman" w:cs="Times New Roman"/>
+          <w:kern w:val="0"/>
+          <w:sz w:val="20"/>
+          <w:szCs w:val="20"/>
+          <w:lang w:eastAsia="en-IN"/>
+          <w14:ligatures w14:val="none"/>
+        </w:rPr>
+      </w:pPr>
+      <w:r>
+        <w:rPr>
+          <w:rFonts w:ascii="Times New Roman" w:eastAsia="Times New Roman" w:hAnsi="Times New Roman" w:cs="Times New Roman"/>
+          <w:b/>
+          <w:bCs/>
+          <w:kern w:val="0"/>
+          <w:sz w:val="20"/>
+          <w:szCs w:val="20"/>
+          <w:lang w:eastAsia="en-IN"/>
+          <w14:ligatures w14:val="none"/>
+        </w:rPr>
+        <w:t>User License:</w:t>
+      </w:r>
+      <w:r>
+        <w:rPr>
+          <w:rFonts w:ascii="Times New Roman" w:eastAsia="Times New Roman" w:hAnsi="Times New Roman" w:cs="Times New Roman"/>
+          <w:kern w:val="0"/>
+          <w:sz w:val="20"/>
+          <w:szCs w:val="20"/>
+          <w:lang w:eastAsia="en-IN"/>
+          <w14:ligatures w14:val="none"/>
+        </w:rPr>
+        <w:t xml:space="preserve"> Salesforce Platform</w:t>
+      </w:r>
+    </w:p>
+    <w:p>
+      <w:pPr>
+        <w:numPr>
+          <w:ilvl w:val="1"/>
+          <w:numId w:val="48"/>
+        </w:numPr>
+        <w:spacing w:before="100" w:beforeAutospacing="1" w:after="100" w:afterAutospacing="1" w:line="240" w:lineRule="auto"/>
+        <w:rPr>
+          <w:rFonts w:ascii="Times New Roman" w:eastAsia="Times New Roman" w:hAnsi="Times New Roman" w:cs="Times New Roman"/>
+          <w:kern w:val="0"/>
+          <w:sz w:val="20"/>
+          <w:szCs w:val="20"/>
+          <w:lang w:eastAsia="en-IN"/>
+          <w14:ligatures w14:val="none"/>
+        </w:rPr>
+      </w:pPr>
+      <w:r>
+        <w:rPr>
+          <w:rFonts w:ascii="Times New Roman" w:eastAsia="Times New Roman" w:hAnsi="Times New Roman" w:cs="Times New Roman"/>
+          <w:b/>
+          <w:bCs/>
+          <w:kern w:val="0"/>
+          <w:sz w:val="20"/>
+          <w:szCs w:val="20"/>
+          <w:lang w:eastAsia="en-IN"/>
+          <w14:ligatures w14:val="none"/>
+        </w:rPr>
+        <w:t>Profile:</w:t>
+      </w:r>
+      <w:r>
+        <w:rPr>
+          <w:rFonts w:ascii="Times New Roman" w:eastAsia="Times New Roman" w:hAnsi="Times New Roman" w:cs="Times New Roman"/>
+          <w:kern w:val="0"/>
+          <w:sz w:val="20"/>
+          <w:szCs w:val="20"/>
+          <w:lang w:eastAsia="en-IN"/>
+          <w14:ligatures w14:val="none"/>
+        </w:rPr>
+        <w:t xml:space="preserve"> Technician</w:t>
+      </w:r>
+    </w:p>
+    <w:p>
+      <w:pPr>
+        <w:spacing w:after="0" w:line="240" w:lineRule="auto"/>
+        <w:rPr>
+          <w:rFonts w:ascii="Times New Roman" w:eastAsia="Times New Roman" w:hAnsi="Times New Roman" w:cs="Times New Roman"/>
+          <w:kern w:val="0"/>
+          <w:sz w:val="24"/>
+          <w:szCs w:val="24"/>
+          <w:lang w:eastAsia="en-IN"/>
+          <w14:ligatures w14:val="none"/>
+        </w:rPr>
+      </w:pPr>
+      <w:r>
+        <w:rPr>
+          <w:rFonts w:ascii="Times New Roman" w:eastAsia="Times New Roman" w:hAnsi="Times New Roman" w:cs="Times New Roman"/>
+          <w:kern w:val="0"/>
+          <w:sz w:val="24"/>
+          <w:szCs w:val="24"/>
+          <w:lang w:eastAsia="en-IN"/>
+          <w14:ligatures w14:val="none"/>
+        </w:rPr>
+        <w:pict w14:anchorId="16E07D80">
+          <v:rect id="_x0000_i1043" style="width:0;height:1.5pt" o:hralign="center" o:hrstd="t" o:hr="t" fillcolor="#a0a0a0" stroked="f"/>
+        </w:pict>
+      </w:r>
+    </w:p>
+    <w:p>
+      <w:pPr>
+        <w:spacing w:after="0" w:line="240" w:lineRule="auto"/>
+        <w:rPr>
+          <w:rFonts w:ascii="Times New Roman" w:eastAsia="Times New Roman" w:hAnsi="Times New Roman" w:cs="Times New Roman"/>
+          <w:kern w:val="0"/>
+          <w:sz w:val="24"/>
+          <w:szCs w:val="24"/>
           <w:lang w:eastAsia="en-IN"/>
           <w14:ligatures w14:val="none"/>
         </w:rPr>
@@ -7183,6 +7643,11 @@
 
 <file path=word/numbering.xml><?xml version="1.0" encoding="utf-8"?>
 <w:numbering xmlns:wpc="http://schemas.microsoft.com/office/word/2010/wordprocessingCanvas" xmlns:cx="http://schemas.microsoft.com/office/drawing/2014/chartex" xmlns:cx1="http://schemas.microsoft.com/office/drawing/2015/9/8/chartex" xmlns:cx2="http://schemas.microsoft.com/office/drawing/2015/10/21/chartex" xmlns:cx3="http://schemas.microsoft.com/office/drawing/2016/5/9/chartex" xmlns:cx4="http://schemas.microsoft.com/office/drawing/2016/5/10/chartex" xmlns:cx5="http://schemas.microsoft.com/office/drawing/2016/5/11/chartex" xmlns:cx6="http://schemas.microsoft.com/office/drawing/2016/5/12/chartex" xmlns:cx7="http://schemas.microsoft.com/office/drawing/2016/5/13/chartex" xmlns:cx8="http://schemas.microsoft.com/office/drawing/2016/5/14/chartex" xmlns:mc="http://schemas.openxmlformats.org/markup-compatibility/2006" xmlns:aink="http://schemas.microsoft.com/office/drawing/2016/ink" xmlns:am3d="http://schemas.microsoft.com/office/drawing/2017/model3d" xmlns:o="urn:schemas-microsoft-com:office:office" xmlns:oel="http://schemas.microsoft.com/office/2019/extlst" xmlns:r="http://schemas.openxmlformats.org/officeDocument/2006/relationships" xmlns:m="http://schemas.openxmlformats.org/officeDocument/2006/math" xmlns:v="urn:schemas-microsoft-com:vml" xmlns:wp14="http://schemas.microsoft.com/office/word/2010/wordprocessingDrawing" xmlns:wp="http://schemas.openxmlformats.org/drawingml/2006/wordprocessingDrawing" xmlns:w10="urn:schemas-microsoft-com:office:word" xmlns:w="http://schemas.openxmlformats.org/wordprocessingml/2006/main" xmlns:w14="http://schemas.microsoft.com/office/word/2010/wordml" xmlns:w15="http://schemas.microsoft.com/office/word/2012/wordml" xmlns:w16cex="http://schemas.microsoft.com/office/word/2018/wordml/cex" xmlns:w16cid="http://schemas.microsoft.com/office/word/2016/wordml/cid" xmlns:w16="http://schemas.microsoft.com/office/word/2018/wordml" xmlns:w16du="http://schemas.microsoft.com/office/word/2023/wordml/word16du" xmlns:w16sdtdh="http://schemas.microsoft.com/office/word/2020/wordml/sdtdatahash" xmlns:w16se="http://schemas.microsoft.com/office/word/2015/wordml/symex" xmlns:wpg="http://schemas.microsoft.com/office/word/2010/wordprocessingGroup" xmlns:wpi="http://schemas.microsoft.com/office/word/2010/wordprocessingInk" xmlns:wne="http://schemas.microsoft.com/office/word/2006/wordml" xmlns:wps="http://schemas.microsoft.com/office/word/2010/wordprocessingShape" mc:Ignorable="w14 w15 w16se w16cid w16 w16cex w16sdtdh w16du wp14">
+  <w:numPicBullet w:numPicBulletId="0">
+    <w:pict>
+      <v:rect id="_x0000_i1047" style="width:0;height:1.5pt" o:hralign="center" o:bullet="t" o:hrstd="t" o:hr="t" fillcolor="#a0a0a0" stroked="f"/>
+    </w:pict>
+  </w:numPicBullet>
   <w:abstractNum w:abstractNumId="0" w15:restartNumberingAfterBreak="0">
     <w:nsid w:val="019D046D"/>
     <w:multiLevelType w:val="multilevel"/>
@@ -8497,6 +8962,119 @@
     </w:lvl>
   </w:abstractNum>
   <w:abstractNum w:abstractNumId="11" w15:restartNumberingAfterBreak="0">
+    <w:nsid w:val="221951D0"/>
+    <w:multiLevelType w:val="multilevel"/>
+    <w:tmpl w:val="AE129DBC"/>
+    <w:lvl w:ilvl="0">
+      <w:start w:val="1"/>
+      <w:numFmt w:val="decimal"/>
+      <w:lvlText w:val="%1."/>
+      <w:lvlJc w:val="left"/>
+      <w:pPr>
+        <w:tabs>
+          <w:tab w:val="num" w:pos="720"/>
+        </w:tabs>
+        <w:ind w:left="720" w:hanging="360"/>
+      </w:pPr>
+    </w:lvl>
+    <w:lvl w:ilvl="1" w:tentative="1">
+      <w:start w:val="1"/>
+      <w:numFmt w:val="decimal"/>
+      <w:lvlText w:val="%2."/>
+      <w:lvlJc w:val="left"/>
+      <w:pPr>
+        <w:tabs>
+          <w:tab w:val="num" w:pos="1440"/>
+        </w:tabs>
+        <w:ind w:left="1440" w:hanging="360"/>
+      </w:pPr>
+    </w:lvl>
+    <w:lvl w:ilvl="2" w:tentative="1">
+      <w:start w:val="1"/>
+      <w:numFmt w:val="decimal"/>
+      <w:lvlText w:val="%3."/>
+      <w:lvlJc w:val="left"/>
+      <w:pPr>
+        <w:tabs>
+          <w:tab w:val="num" w:pos="2160"/>
+        </w:tabs>
+        <w:ind w:left="2160" w:hanging="360"/>
+      </w:pPr>
+    </w:lvl>
+    <w:lvl w:ilvl="3" w:tentative="1">
+      <w:start w:val="1"/>
+      <w:numFmt w:val="decimal"/>
+      <w:lvlText w:val="%4."/>
+      <w:lvlJc w:val="left"/>
+      <w:pPr>
+        <w:tabs>
+          <w:tab w:val="num" w:pos="2880"/>
+        </w:tabs>
+        <w:ind w:left="2880" w:hanging="360"/>
+      </w:pPr>
+    </w:lvl>
+    <w:lvl w:ilvl="4" w:tentative="1">
+      <w:start w:val="1"/>
+      <w:numFmt w:val="decimal"/>
+      <w:lvlText w:val="%5."/>
+      <w:lvlJc w:val="left"/>
+      <w:pPr>
+        <w:tabs>
+          <w:tab w:val="num" w:pos="3600"/>
+        </w:tabs>
+        <w:ind w:left="3600" w:hanging="360"/>
+      </w:pPr>
+    </w:lvl>
+    <w:lvl w:ilvl="5" w:tentative="1">
+      <w:start w:val="1"/>
+      <w:numFmt w:val="decimal"/>
+      <w:lvlText w:val="%6."/>
+      <w:lvlJc w:val="left"/>
+      <w:pPr>
+        <w:tabs>
+          <w:tab w:val="num" w:pos="4320"/>
+        </w:tabs>
+        <w:ind w:left="4320" w:hanging="360"/>
+      </w:pPr>
+    </w:lvl>
+    <w:lvl w:ilvl="6" w:tentative="1">
+      <w:start w:val="1"/>
+      <w:numFmt w:val="decimal"/>
+      <w:lvlText w:val="%7."/>
+      <w:lvlJc w:val="left"/>
+      <w:pPr>
+        <w:tabs>
+          <w:tab w:val="num" w:pos="5040"/>
+        </w:tabs>
+        <w:ind w:left="5040" w:hanging="360"/>
+      </w:pPr>
+    </w:lvl>
+    <w:lvl w:ilvl="7" w:tentative="1">
+      <w:start w:val="1"/>
+      <w:numFmt w:val="decimal"/>
+      <w:lvlText w:val="%8."/>
+      <w:lvlJc w:val="left"/>
+      <w:pPr>
+        <w:tabs>
+          <w:tab w:val="num" w:pos="5760"/>
+        </w:tabs>
+        <w:ind w:left="5760" w:hanging="360"/>
+      </w:pPr>
+    </w:lvl>
+    <w:lvl w:ilvl="8" w:tentative="1">
+      <w:start w:val="1"/>
+      <w:numFmt w:val="decimal"/>
+      <w:lvlText w:val="%9."/>
+      <w:lvlJc w:val="left"/>
+      <w:pPr>
+        <w:tabs>
+          <w:tab w:val="num" w:pos="6480"/>
+        </w:tabs>
+        <w:ind w:left="6480" w:hanging="360"/>
+      </w:pPr>
+    </w:lvl>
+  </w:abstractNum>
+  <w:abstractNum w:abstractNumId="12" w15:restartNumberingAfterBreak="0">
     <w:nsid w:val="22320D09"/>
     <w:multiLevelType w:val="multilevel"/>
     <w:tmpl w:val="A1DAAF5E"/>
@@ -8645,7 +9223,7 @@
       </w:rPr>
     </w:lvl>
   </w:abstractNum>
-  <w:abstractNum w:abstractNumId="12" w15:restartNumberingAfterBreak="0">
+  <w:abstractNum w:abstractNumId="13" w15:restartNumberingAfterBreak="0">
     <w:nsid w:val="2367550A"/>
     <w:multiLevelType w:val="multilevel"/>
     <w:tmpl w:val="BF164434"/>
@@ -8762,7 +9340,7 @@
       </w:pPr>
     </w:lvl>
   </w:abstractNum>
-  <w:abstractNum w:abstractNumId="13" w15:restartNumberingAfterBreak="0">
+  <w:abstractNum w:abstractNumId="14" w15:restartNumberingAfterBreak="0">
     <w:nsid w:val="23AE15FF"/>
     <w:multiLevelType w:val="multilevel"/>
     <w:tmpl w:val="E9CCC94A"/>
@@ -8879,7 +9457,7 @@
       </w:pPr>
     </w:lvl>
   </w:abstractNum>
-  <w:abstractNum w:abstractNumId="14" w15:restartNumberingAfterBreak="0">
+  <w:abstractNum w:abstractNumId="15" w15:restartNumberingAfterBreak="0">
     <w:nsid w:val="23B472CA"/>
     <w:multiLevelType w:val="multilevel"/>
     <w:tmpl w:val="F16EC1D6"/>
@@ -8992,7 +9570,7 @@
       </w:pPr>
     </w:lvl>
   </w:abstractNum>
-  <w:abstractNum w:abstractNumId="15" w15:restartNumberingAfterBreak="0">
+  <w:abstractNum w:abstractNumId="16" w15:restartNumberingAfterBreak="0">
     <w:nsid w:val="25F319F1"/>
     <w:multiLevelType w:val="multilevel"/>
     <w:tmpl w:val="AFEC9E96"/>
@@ -9105,7 +9683,7 @@
       </w:pPr>
     </w:lvl>
   </w:abstractNum>
-  <w:abstractNum w:abstractNumId="16" w15:restartNumberingAfterBreak="0">
+  <w:abstractNum w:abstractNumId="17" w15:restartNumberingAfterBreak="0">
     <w:nsid w:val="2CBC580D"/>
     <w:multiLevelType w:val="multilevel"/>
     <w:tmpl w:val="2D7AE7CE"/>
@@ -9222,7 +9800,7 @@
       </w:pPr>
     </w:lvl>
   </w:abstractNum>
-  <w:abstractNum w:abstractNumId="17" w15:restartNumberingAfterBreak="0">
+  <w:abstractNum w:abstractNumId="18" w15:restartNumberingAfterBreak="0">
     <w:nsid w:val="346B2389"/>
     <w:multiLevelType w:val="multilevel"/>
     <w:tmpl w:val="E51A949A"/>
@@ -9343,7 +9921,7 @@
       </w:pPr>
     </w:lvl>
   </w:abstractNum>
-  <w:abstractNum w:abstractNumId="18" w15:restartNumberingAfterBreak="0">
+  <w:abstractNum w:abstractNumId="19" w15:restartNumberingAfterBreak="0">
     <w:nsid w:val="37C13050"/>
     <w:multiLevelType w:val="multilevel"/>
     <w:tmpl w:val="92540878"/>
@@ -9456,7 +10034,7 @@
       </w:pPr>
     </w:lvl>
   </w:abstractNum>
-  <w:abstractNum w:abstractNumId="19" w15:restartNumberingAfterBreak="0">
+  <w:abstractNum w:abstractNumId="20" w15:restartNumberingAfterBreak="0">
     <w:nsid w:val="38D87ABA"/>
     <w:multiLevelType w:val="multilevel"/>
     <w:tmpl w:val="70DAB906"/>
@@ -9569,7 +10147,7 @@
       </w:pPr>
     </w:lvl>
   </w:abstractNum>
-  <w:abstractNum w:abstractNumId="20" w15:restartNumberingAfterBreak="0">
+  <w:abstractNum w:abstractNumId="21" w15:restartNumberingAfterBreak="0">
     <w:nsid w:val="39A94A9F"/>
     <w:multiLevelType w:val="multilevel"/>
     <w:tmpl w:val="D714C59C"/>
@@ -9718,7 +10296,7 @@
       </w:rPr>
     </w:lvl>
   </w:abstractNum>
-  <w:abstractNum w:abstractNumId="21" w15:restartNumberingAfterBreak="0">
+  <w:abstractNum w:abstractNumId="22" w15:restartNumberingAfterBreak="0">
     <w:nsid w:val="3B173200"/>
     <w:multiLevelType w:val="multilevel"/>
     <w:tmpl w:val="C680A6DC"/>
@@ -9831,7 +10409,7 @@
       </w:pPr>
     </w:lvl>
   </w:abstractNum>
-  <w:abstractNum w:abstractNumId="22" w15:restartNumberingAfterBreak="0">
+  <w:abstractNum w:abstractNumId="23" w15:restartNumberingAfterBreak="0">
     <w:nsid w:val="3C5A04A5"/>
     <w:multiLevelType w:val="multilevel"/>
     <w:tmpl w:val="95B242CE"/>
@@ -9948,7 +10526,7 @@
       </w:pPr>
     </w:lvl>
   </w:abstractNum>
-  <w:abstractNum w:abstractNumId="23" w15:restartNumberingAfterBreak="0">
+  <w:abstractNum w:abstractNumId="24" w15:restartNumberingAfterBreak="0">
     <w:nsid w:val="3D622A34"/>
     <w:multiLevelType w:val="multilevel"/>
     <w:tmpl w:val="717874FC"/>
@@ -10065,7 +10643,152 @@
       </w:pPr>
     </w:lvl>
   </w:abstractNum>
-  <w:abstractNum w:abstractNumId="24" w15:restartNumberingAfterBreak="0">
+  <w:abstractNum w:abstractNumId="25" w15:restartNumberingAfterBreak="0">
+    <w:nsid w:val="40247866"/>
+    <w:multiLevelType w:val="multilevel"/>
+    <w:tmpl w:val="8CF4E62C"/>
+    <w:lvl w:ilvl="0">
+      <w:start w:val="1"/>
+      <w:numFmt w:val="bullet"/>
+      <w:lvlText w:val=""/>
+      <w:lvlJc w:val="left"/>
+      <w:pPr>
+        <w:tabs>
+          <w:tab w:val="num" w:pos="720"/>
+        </w:tabs>
+        <w:ind w:left="720" w:hanging="360"/>
+      </w:pPr>
+      <w:rPr>
+        <w:rFonts w:ascii="Symbol" w:hAnsi="Symbol" w:hint="default"/>
+        <w:sz w:val="20"/>
+      </w:rPr>
+    </w:lvl>
+    <w:lvl w:ilvl="1">
+      <w:start w:val="1"/>
+      <w:numFmt w:val="bullet"/>
+      <w:lvlText w:val=""/>
+      <w:lvlJc w:val="left"/>
+      <w:pPr>
+        <w:ind w:left="1440" w:hanging="360"/>
+      </w:pPr>
+      <w:rPr>
+        <w:rFonts w:ascii="Wingdings" w:hAnsi="Wingdings" w:hint="default"/>
+      </w:rPr>
+    </w:lvl>
+    <w:lvl w:ilvl="2" w:tentative="1">
+      <w:start w:val="1"/>
+      <w:numFmt w:val="bullet"/>
+      <w:lvlText w:val=""/>
+      <w:lvlJc w:val="left"/>
+      <w:pPr>
+        <w:tabs>
+          <w:tab w:val="num" w:pos="2160"/>
+        </w:tabs>
+        <w:ind w:left="2160" w:hanging="360"/>
+      </w:pPr>
+      <w:rPr>
+        <w:rFonts w:ascii="Wingdings" w:hAnsi="Wingdings" w:hint="default"/>
+        <w:sz w:val="20"/>
+      </w:rPr>
+    </w:lvl>
+    <w:lvl w:ilvl="3" w:tentative="1">
+      <w:start w:val="1"/>
+      <w:numFmt w:val="bullet"/>
+      <w:lvlText w:val=""/>
+      <w:lvlJc w:val="left"/>
+      <w:pPr>
+        <w:tabs>
+          <w:tab w:val="num" w:pos="2880"/>
+        </w:tabs>
+        <w:ind w:left="2880" w:hanging="360"/>
+      </w:pPr>
+      <w:rPr>
+        <w:rFonts w:ascii="Wingdings" w:hAnsi="Wingdings" w:hint="default"/>
+        <w:sz w:val="20"/>
+      </w:rPr>
+    </w:lvl>
+    <w:lvl w:ilvl="4" w:tentative="1">
+      <w:start w:val="1"/>
+      <w:numFmt w:val="bullet"/>
+      <w:lvlText w:val=""/>
+      <w:lvlJc w:val="left"/>
+      <w:pPr>
+        <w:tabs>
+          <w:tab w:val="num" w:pos="3600"/>
+        </w:tabs>
+        <w:ind w:left="3600" w:hanging="360"/>
+      </w:pPr>
+      <w:rPr>
+        <w:rFonts w:ascii="Wingdings" w:hAnsi="Wingdings" w:hint="default"/>
+        <w:sz w:val="20"/>
+      </w:rPr>
+    </w:lvl>
+    <w:lvl w:ilvl="5" w:tentative="1">
+      <w:start w:val="1"/>
+      <w:numFmt w:val="bullet"/>
+      <w:lvlText w:val=""/>
+      <w:lvlJc w:val="left"/>
+      <w:pPr>
+        <w:tabs>
+          <w:tab w:val="num" w:pos="4320"/>
+        </w:tabs>
+        <w:ind w:left="4320" w:hanging="360"/>
+      </w:pPr>
+      <w:rPr>
+        <w:rFonts w:ascii="Wingdings" w:hAnsi="Wingdings" w:hint="default"/>
+        <w:sz w:val="20"/>
+      </w:rPr>
+    </w:lvl>
+    <w:lvl w:ilvl="6" w:tentative="1">
+      <w:start w:val="1"/>
+      <w:numFmt w:val="bullet"/>
+      <w:lvlText w:val=""/>
+      <w:lvlJc w:val="left"/>
+      <w:pPr>
+        <w:tabs>
+          <w:tab w:val="num" w:pos="5040"/>
+        </w:tabs>
+        <w:ind w:left="5040" w:hanging="360"/>
+      </w:pPr>
+      <w:rPr>
+        <w:rFonts w:ascii="Wingdings" w:hAnsi="Wingdings" w:hint="default"/>
+        <w:sz w:val="20"/>
+      </w:rPr>
+    </w:lvl>
+    <w:lvl w:ilvl="7" w:tentative="1">
+      <w:start w:val="1"/>
+      <w:numFmt w:val="bullet"/>
+      <w:lvlText w:val=""/>
+      <w:lvlJc w:val="left"/>
+      <w:pPr>
+        <w:tabs>
+          <w:tab w:val="num" w:pos="5760"/>
+        </w:tabs>
+        <w:ind w:left="5760" w:hanging="360"/>
+      </w:pPr>
+      <w:rPr>
+        <w:rFonts w:ascii="Wingdings" w:hAnsi="Wingdings" w:hint="default"/>
+        <w:sz w:val="20"/>
+      </w:rPr>
+    </w:lvl>
+    <w:lvl w:ilvl="8" w:tentative="1">
+      <w:start w:val="1"/>
+      <w:numFmt w:val="bullet"/>
+      <w:lvlText w:val=""/>
+      <w:lvlJc w:val="left"/>
+      <w:pPr>
+        <w:tabs>
+          <w:tab w:val="num" w:pos="6480"/>
+        </w:tabs>
+        <w:ind w:left="6480" w:hanging="360"/>
+      </w:pPr>
+      <w:rPr>
+        <w:rFonts w:ascii="Wingdings" w:hAnsi="Wingdings" w:hint="default"/>
+        <w:sz w:val="20"/>
+      </w:rPr>
+    </w:lvl>
+  </w:abstractNum>
+  <w:abstractNum w:abstractNumId="26" w15:restartNumberingAfterBreak="0">
     <w:nsid w:val="45B564B3"/>
     <w:multiLevelType w:val="multilevel"/>
     <w:tmpl w:val="DBA8355C"/>
@@ -10178,7 +10901,7 @@
       </w:pPr>
     </w:lvl>
   </w:abstractNum>
-  <w:abstractNum w:abstractNumId="25" w15:restartNumberingAfterBreak="0">
+  <w:abstractNum w:abstractNumId="27" w15:restartNumberingAfterBreak="0">
     <w:nsid w:val="4A2C2CE1"/>
     <w:multiLevelType w:val="multilevel"/>
     <w:tmpl w:val="87A40276"/>
@@ -10291,7 +11014,7 @@
       </w:pPr>
     </w:lvl>
   </w:abstractNum>
-  <w:abstractNum w:abstractNumId="26" w15:restartNumberingAfterBreak="0">
+  <w:abstractNum w:abstractNumId="28" w15:restartNumberingAfterBreak="0">
     <w:nsid w:val="4A68346D"/>
     <w:multiLevelType w:val="multilevel"/>
     <w:tmpl w:val="95AEC292"/>
@@ -10404,7 +11127,7 @@
       </w:pPr>
     </w:lvl>
   </w:abstractNum>
-  <w:abstractNum w:abstractNumId="27" w15:restartNumberingAfterBreak="0">
+  <w:abstractNum w:abstractNumId="29" w15:restartNumberingAfterBreak="0">
     <w:nsid w:val="4A8D5317"/>
     <w:multiLevelType w:val="multilevel"/>
     <w:tmpl w:val="0A3E588E"/>
@@ -10521,7 +11244,7 @@
       </w:pPr>
     </w:lvl>
   </w:abstractNum>
-  <w:abstractNum w:abstractNumId="28" w15:restartNumberingAfterBreak="0">
+  <w:abstractNum w:abstractNumId="30" w15:restartNumberingAfterBreak="0">
     <w:nsid w:val="4CD36CD8"/>
     <w:multiLevelType w:val="multilevel"/>
     <w:tmpl w:val="272C0A18"/>
@@ -10634,7 +11357,7 @@
       </w:pPr>
     </w:lvl>
   </w:abstractNum>
-  <w:abstractNum w:abstractNumId="29" w15:restartNumberingAfterBreak="0">
+  <w:abstractNum w:abstractNumId="31" w15:restartNumberingAfterBreak="0">
     <w:nsid w:val="4E705CF9"/>
     <w:multiLevelType w:val="multilevel"/>
     <w:tmpl w:val="488441AC"/>
@@ -10747,7 +11470,7 @@
       </w:pPr>
     </w:lvl>
   </w:abstractNum>
-  <w:abstractNum w:abstractNumId="30" w15:restartNumberingAfterBreak="0">
+  <w:abstractNum w:abstractNumId="32" w15:restartNumberingAfterBreak="0">
     <w:nsid w:val="51432B56"/>
     <w:multiLevelType w:val="multilevel"/>
     <w:tmpl w:val="B1A0EEE2"/>
@@ -10860,7 +11583,7 @@
       </w:pPr>
     </w:lvl>
   </w:abstractNum>
-  <w:abstractNum w:abstractNumId="31" w15:restartNumberingAfterBreak="0">
+  <w:abstractNum w:abstractNumId="33" w15:restartNumberingAfterBreak="0">
     <w:nsid w:val="5B9D6DCC"/>
     <w:multiLevelType w:val="multilevel"/>
     <w:tmpl w:val="0C08D44E"/>
@@ -10977,7 +11700,7 @@
       </w:pPr>
     </w:lvl>
   </w:abstractNum>
-  <w:abstractNum w:abstractNumId="32" w15:restartNumberingAfterBreak="0">
+  <w:abstractNum w:abstractNumId="34" w15:restartNumberingAfterBreak="0">
     <w:nsid w:val="5CFB538B"/>
     <w:multiLevelType w:val="multilevel"/>
     <w:tmpl w:val="66DEBB4C"/>
@@ -11098,7 +11821,7 @@
       </w:pPr>
     </w:lvl>
   </w:abstractNum>
-  <w:abstractNum w:abstractNumId="33" w15:restartNumberingAfterBreak="0">
+  <w:abstractNum w:abstractNumId="35" w15:restartNumberingAfterBreak="0">
     <w:nsid w:val="62214618"/>
     <w:multiLevelType w:val="multilevel"/>
     <w:tmpl w:val="984E64E0"/>
@@ -11211,7 +11934,7 @@
       </w:pPr>
     </w:lvl>
   </w:abstractNum>
-  <w:abstractNum w:abstractNumId="34" w15:restartNumberingAfterBreak="0">
+  <w:abstractNum w:abstractNumId="36" w15:restartNumberingAfterBreak="0">
     <w:nsid w:val="640E32AB"/>
     <w:multiLevelType w:val="multilevel"/>
     <w:tmpl w:val="9EB051FE"/>
@@ -11324,7 +12047,7 @@
       </w:pPr>
     </w:lvl>
   </w:abstractNum>
-  <w:abstractNum w:abstractNumId="35" w15:restartNumberingAfterBreak="0">
+  <w:abstractNum w:abstractNumId="37" w15:restartNumberingAfterBreak="0">
     <w:nsid w:val="665D56B2"/>
     <w:multiLevelType w:val="multilevel"/>
     <w:tmpl w:val="9F6C699C"/>
@@ -11437,7 +12160,7 @@
       </w:pPr>
     </w:lvl>
   </w:abstractNum>
-  <w:abstractNum w:abstractNumId="36" w15:restartNumberingAfterBreak="0">
+  <w:abstractNum w:abstractNumId="38" w15:restartNumberingAfterBreak="0">
     <w:nsid w:val="66CD1DBD"/>
     <w:multiLevelType w:val="multilevel"/>
     <w:tmpl w:val="206C484A"/>
@@ -11554,7 +12277,7 @@
       </w:pPr>
     </w:lvl>
   </w:abstractNum>
-  <w:abstractNum w:abstractNumId="37" w15:restartNumberingAfterBreak="0">
+  <w:abstractNum w:abstractNumId="39" w15:restartNumberingAfterBreak="0">
     <w:nsid w:val="679D3878"/>
     <w:multiLevelType w:val="multilevel"/>
     <w:tmpl w:val="7A9C2CB0"/>
@@ -11671,7 +12394,7 @@
       </w:pPr>
     </w:lvl>
   </w:abstractNum>
-  <w:abstractNum w:abstractNumId="38" w15:restartNumberingAfterBreak="0">
+  <w:abstractNum w:abstractNumId="40" w15:restartNumberingAfterBreak="0">
     <w:nsid w:val="67CB1AA4"/>
     <w:multiLevelType w:val="multilevel"/>
     <w:tmpl w:val="771C04A8"/>
@@ -11788,7 +12511,7 @@
       </w:pPr>
     </w:lvl>
   </w:abstractNum>
-  <w:abstractNum w:abstractNumId="39" w15:restartNumberingAfterBreak="0">
+  <w:abstractNum w:abstractNumId="41" w15:restartNumberingAfterBreak="0">
     <w:nsid w:val="691A4F91"/>
     <w:multiLevelType w:val="multilevel"/>
     <w:tmpl w:val="1EF4C058"/>
@@ -11901,7 +12624,7 @@
       </w:pPr>
     </w:lvl>
   </w:abstractNum>
-  <w:abstractNum w:abstractNumId="40" w15:restartNumberingAfterBreak="0">
+  <w:abstractNum w:abstractNumId="42" w15:restartNumberingAfterBreak="0">
     <w:nsid w:val="69AD59F0"/>
     <w:multiLevelType w:val="multilevel"/>
     <w:tmpl w:val="18141BDE"/>
@@ -12018,7 +12741,7 @@
       </w:pPr>
     </w:lvl>
   </w:abstractNum>
-  <w:abstractNum w:abstractNumId="41" w15:restartNumberingAfterBreak="0">
+  <w:abstractNum w:abstractNumId="43" w15:restartNumberingAfterBreak="0">
     <w:nsid w:val="6EA86692"/>
     <w:multiLevelType w:val="hybridMultilevel"/>
     <w:tmpl w:val="EC2AB12A"/>
@@ -12105,7 +12828,7 @@
       </w:pPr>
     </w:lvl>
   </w:abstractNum>
-  <w:abstractNum w:abstractNumId="42" w15:restartNumberingAfterBreak="0">
+  <w:abstractNum w:abstractNumId="44" w15:restartNumberingAfterBreak="0">
     <w:nsid w:val="76E33158"/>
     <w:multiLevelType w:val="multilevel"/>
     <w:tmpl w:val="D6FC2C80"/>
@@ -12222,8 +12945,157 @@
       </w:pPr>
     </w:lvl>
   </w:abstractNum>
+  <w:abstractNum w:abstractNumId="45" w15:restartNumberingAfterBreak="0">
+    <w:nsid w:val="79D65EDD"/>
+    <w:multiLevelType w:val="multilevel"/>
+    <w:tmpl w:val="3C9A4B58"/>
+    <w:lvl w:ilvl="0">
+      <w:start w:val="1"/>
+      <w:numFmt w:val="bullet"/>
+      <w:lvlText w:val=""/>
+      <w:lvlJc w:val="left"/>
+      <w:pPr>
+        <w:tabs>
+          <w:tab w:val="num" w:pos="720"/>
+        </w:tabs>
+        <w:ind w:left="720" w:hanging="360"/>
+      </w:pPr>
+      <w:rPr>
+        <w:rFonts w:ascii="Symbol" w:hAnsi="Symbol" w:hint="default"/>
+        <w:sz w:val="20"/>
+      </w:rPr>
+    </w:lvl>
+    <w:lvl w:ilvl="1">
+      <w:start w:val="1"/>
+      <w:numFmt w:val="bullet"/>
+      <w:lvlText w:val="o"/>
+      <w:lvlJc w:val="left"/>
+      <w:pPr>
+        <w:tabs>
+          <w:tab w:val="num" w:pos="1440"/>
+        </w:tabs>
+        <w:ind w:left="1440" w:hanging="360"/>
+      </w:pPr>
+      <w:rPr>
+        <w:rFonts w:ascii="Courier New" w:hAnsi="Courier New" w:hint="default"/>
+        <w:sz w:val="20"/>
+      </w:rPr>
+    </w:lvl>
+    <w:lvl w:ilvl="2" w:tentative="1">
+      <w:start w:val="1"/>
+      <w:numFmt w:val="bullet"/>
+      <w:lvlText w:val=""/>
+      <w:lvlJc w:val="left"/>
+      <w:pPr>
+        <w:tabs>
+          <w:tab w:val="num" w:pos="2160"/>
+        </w:tabs>
+        <w:ind w:left="2160" w:hanging="360"/>
+      </w:pPr>
+      <w:rPr>
+        <w:rFonts w:ascii="Wingdings" w:hAnsi="Wingdings" w:hint="default"/>
+        <w:sz w:val="20"/>
+      </w:rPr>
+    </w:lvl>
+    <w:lvl w:ilvl="3" w:tentative="1">
+      <w:start w:val="1"/>
+      <w:numFmt w:val="bullet"/>
+      <w:lvlText w:val=""/>
+      <w:lvlJc w:val="left"/>
+      <w:pPr>
+        <w:tabs>
+          <w:tab w:val="num" w:pos="2880"/>
+        </w:tabs>
+        <w:ind w:left="2880" w:hanging="360"/>
+      </w:pPr>
+      <w:rPr>
+        <w:rFonts w:ascii="Wingdings" w:hAnsi="Wingdings" w:hint="default"/>
+        <w:sz w:val="20"/>
+      </w:rPr>
+    </w:lvl>
+    <w:lvl w:ilvl="4" w:tentative="1">
+      <w:start w:val="1"/>
+      <w:numFmt w:val="bullet"/>
+      <w:lvlText w:val=""/>
+      <w:lvlJc w:val="left"/>
+      <w:pPr>
+        <w:tabs>
+          <w:tab w:val="num" w:pos="3600"/>
+        </w:tabs>
+        <w:ind w:left="3600" w:hanging="360"/>
+      </w:pPr>
+      <w:rPr>
+        <w:rFonts w:ascii="Wingdings" w:hAnsi="Wingdings" w:hint="default"/>
+        <w:sz w:val="20"/>
+      </w:rPr>
+    </w:lvl>
+    <w:lvl w:ilvl="5" w:tentative="1">
+      <w:start w:val="1"/>
+      <w:numFmt w:val="bullet"/>
+      <w:lvlText w:val=""/>
+      <w:lvlJc w:val="left"/>
+      <w:pPr>
+        <w:tabs>
+          <w:tab w:val="num" w:pos="4320"/>
+        </w:tabs>
+        <w:ind w:left="4320" w:hanging="360"/>
+      </w:pPr>
+      <w:rPr>
+        <w:rFonts w:ascii="Wingdings" w:hAnsi="Wingdings" w:hint="default"/>
+        <w:sz w:val="20"/>
+      </w:rPr>
+    </w:lvl>
+    <w:lvl w:ilvl="6" w:tentative="1">
+      <w:start w:val="1"/>
+      <w:numFmt w:val="bullet"/>
+      <w:lvlText w:val=""/>
+      <w:lvlJc w:val="left"/>
+      <w:pPr>
+        <w:tabs>
+          <w:tab w:val="num" w:pos="5040"/>
+        </w:tabs>
+        <w:ind w:left="5040" w:hanging="360"/>
+      </w:pPr>
+      <w:rPr>
+        <w:rFonts w:ascii="Wingdings" w:hAnsi="Wingdings" w:hint="default"/>
+        <w:sz w:val="20"/>
+      </w:rPr>
+    </w:lvl>
+    <w:lvl w:ilvl="7" w:tentative="1">
+      <w:start w:val="1"/>
+      <w:numFmt w:val="bullet"/>
+      <w:lvlText w:val=""/>
+      <w:lvlJc w:val="left"/>
+      <w:pPr>
+        <w:tabs>
+          <w:tab w:val="num" w:pos="5760"/>
+        </w:tabs>
+        <w:ind w:left="5760" w:hanging="360"/>
+      </w:pPr>
+      <w:rPr>
+        <w:rFonts w:ascii="Wingdings" w:hAnsi="Wingdings" w:hint="default"/>
+        <w:sz w:val="20"/>
+      </w:rPr>
+    </w:lvl>
+    <w:lvl w:ilvl="8" w:tentative="1">
+      <w:start w:val="1"/>
+      <w:numFmt w:val="bullet"/>
+      <w:lvlText w:val=""/>
+      <w:lvlJc w:val="left"/>
+      <w:pPr>
+        <w:tabs>
+          <w:tab w:val="num" w:pos="6480"/>
+        </w:tabs>
+        <w:ind w:left="6480" w:hanging="360"/>
+      </w:pPr>
+      <w:rPr>
+        <w:rFonts w:ascii="Wingdings" w:hAnsi="Wingdings" w:hint="default"/>
+        <w:sz w:val="20"/>
+      </w:rPr>
+    </w:lvl>
+  </w:abstractNum>
   <w:num w:numId="1" w16cid:durableId="917862381">
-    <w:abstractNumId w:val="40"/>
+    <w:abstractNumId w:val="42"/>
   </w:num>
   <w:num w:numId="2" w16cid:durableId="1670863888">
     <w:abstractNumId w:val="6"/>
@@ -12232,16 +13104,16 @@
     <w:abstractNumId w:val="4"/>
   </w:num>
   <w:num w:numId="4" w16cid:durableId="913203743">
-    <w:abstractNumId w:val="24"/>
+    <w:abstractNumId w:val="26"/>
   </w:num>
   <w:num w:numId="5" w16cid:durableId="868571978">
     <w:abstractNumId w:val="3"/>
   </w:num>
   <w:num w:numId="6" w16cid:durableId="686062530">
-    <w:abstractNumId w:val="39"/>
+    <w:abstractNumId w:val="41"/>
   </w:num>
   <w:num w:numId="7" w16cid:durableId="1794976907">
-    <w:abstractNumId w:val="21"/>
+    <w:abstractNumId w:val="22"/>
   </w:num>
   <w:num w:numId="8" w16cid:durableId="263851675">
     <w:abstractNumId w:val="1"/>
@@ -12250,115 +13122,124 @@
     <w:abstractNumId w:val="2"/>
   </w:num>
   <w:num w:numId="10" w16cid:durableId="1470899755">
-    <w:abstractNumId w:val="41"/>
+    <w:abstractNumId w:val="43"/>
   </w:num>
   <w:num w:numId="11" w16cid:durableId="591739686">
-    <w:abstractNumId w:val="41"/>
+    <w:abstractNumId w:val="43"/>
   </w:num>
   <w:num w:numId="12" w16cid:durableId="27805625">
-    <w:abstractNumId w:val="26"/>
+    <w:abstractNumId w:val="28"/>
   </w:num>
   <w:num w:numId="13" w16cid:durableId="860554412">
-    <w:abstractNumId w:val="33"/>
+    <w:abstractNumId w:val="35"/>
   </w:num>
   <w:num w:numId="14" w16cid:durableId="1892423060">
-    <w:abstractNumId w:val="38"/>
+    <w:abstractNumId w:val="40"/>
   </w:num>
   <w:num w:numId="15" w16cid:durableId="1372727661">
-    <w:abstractNumId w:val="41"/>
+    <w:abstractNumId w:val="43"/>
   </w:num>
   <w:num w:numId="16" w16cid:durableId="29917020">
-    <w:abstractNumId w:val="41"/>
+    <w:abstractNumId w:val="43"/>
   </w:num>
   <w:num w:numId="17" w16cid:durableId="1668824049">
-    <w:abstractNumId w:val="25"/>
+    <w:abstractNumId w:val="27"/>
   </w:num>
   <w:num w:numId="18" w16cid:durableId="2005159738">
+    <w:abstractNumId w:val="20"/>
+  </w:num>
+  <w:num w:numId="19" w16cid:durableId="1077021818">
+    <w:abstractNumId w:val="32"/>
+  </w:num>
+  <w:num w:numId="20" w16cid:durableId="585770895">
     <w:abstractNumId w:val="19"/>
   </w:num>
-  <w:num w:numId="19" w16cid:durableId="1077021818">
+  <w:num w:numId="21" w16cid:durableId="1492985598">
     <w:abstractNumId w:val="30"/>
-  </w:num>
-  <w:num w:numId="20" w16cid:durableId="585770895">
-    <w:abstractNumId w:val="18"/>
-  </w:num>
-  <w:num w:numId="21" w16cid:durableId="1492985598">
-    <w:abstractNumId w:val="28"/>
   </w:num>
   <w:num w:numId="22" w16cid:durableId="1952541940">
     <w:abstractNumId w:val="5"/>
   </w:num>
   <w:num w:numId="23" w16cid:durableId="1052072243">
+    <w:abstractNumId w:val="36"/>
+  </w:num>
+  <w:num w:numId="24" w16cid:durableId="831218786">
+    <w:abstractNumId w:val="23"/>
+  </w:num>
+  <w:num w:numId="25" w16cid:durableId="1623262392">
     <w:abstractNumId w:val="34"/>
   </w:num>
-  <w:num w:numId="24" w16cid:durableId="831218786">
-    <w:abstractNumId w:val="22"/>
-  </w:num>
-  <w:num w:numId="25" w16cid:durableId="1623262392">
-    <w:abstractNumId w:val="32"/>
-  </w:num>
   <w:num w:numId="26" w16cid:durableId="1701011638">
-    <w:abstractNumId w:val="14"/>
+    <w:abstractNumId w:val="15"/>
   </w:num>
   <w:num w:numId="27" w16cid:durableId="1341201223">
-    <w:abstractNumId w:val="36"/>
+    <w:abstractNumId w:val="38"/>
   </w:num>
   <w:num w:numId="28" w16cid:durableId="1546985174">
     <w:abstractNumId w:val="10"/>
   </w:num>
   <w:num w:numId="29" w16cid:durableId="954943870">
-    <w:abstractNumId w:val="20"/>
+    <w:abstractNumId w:val="21"/>
   </w:num>
   <w:num w:numId="30" w16cid:durableId="2063291241">
     <w:abstractNumId w:val="9"/>
   </w:num>
   <w:num w:numId="31" w16cid:durableId="588739860">
-    <w:abstractNumId w:val="11"/>
+    <w:abstractNumId w:val="12"/>
   </w:num>
   <w:num w:numId="32" w16cid:durableId="704602520">
-    <w:abstractNumId w:val="35"/>
+    <w:abstractNumId w:val="37"/>
   </w:num>
   <w:num w:numId="33" w16cid:durableId="520778298">
-    <w:abstractNumId w:val="12"/>
+    <w:abstractNumId w:val="13"/>
   </w:num>
   <w:num w:numId="34" w16cid:durableId="578445610">
     <w:abstractNumId w:val="8"/>
   </w:num>
   <w:num w:numId="35" w16cid:durableId="1928878985">
-    <w:abstractNumId w:val="15"/>
+    <w:abstractNumId w:val="16"/>
   </w:num>
   <w:num w:numId="36" w16cid:durableId="2126732928">
-    <w:abstractNumId w:val="29"/>
+    <w:abstractNumId w:val="31"/>
   </w:num>
   <w:num w:numId="37" w16cid:durableId="658770981">
+    <w:abstractNumId w:val="18"/>
+  </w:num>
+  <w:num w:numId="38" w16cid:durableId="787748226">
+    <w:abstractNumId w:val="24"/>
+  </w:num>
+  <w:num w:numId="39" w16cid:durableId="424883421">
+    <w:abstractNumId w:val="39"/>
+  </w:num>
+  <w:num w:numId="40" w16cid:durableId="1092776851">
     <w:abstractNumId w:val="17"/>
   </w:num>
-  <w:num w:numId="38" w16cid:durableId="787748226">
-    <w:abstractNumId w:val="23"/>
-  </w:num>
-  <w:num w:numId="39" w16cid:durableId="424883421">
-    <w:abstractNumId w:val="37"/>
-  </w:num>
-  <w:num w:numId="40" w16cid:durableId="1092776851">
-    <w:abstractNumId w:val="16"/>
-  </w:num>
   <w:num w:numId="41" w16cid:durableId="1065687701">
-    <w:abstractNumId w:val="42"/>
+    <w:abstractNumId w:val="44"/>
   </w:num>
   <w:num w:numId="42" w16cid:durableId="1945459644">
     <w:abstractNumId w:val="0"/>
   </w:num>
   <w:num w:numId="43" w16cid:durableId="1756323315">
-    <w:abstractNumId w:val="27"/>
+    <w:abstractNumId w:val="29"/>
   </w:num>
   <w:num w:numId="44" w16cid:durableId="2131775319">
-    <w:abstractNumId w:val="31"/>
+    <w:abstractNumId w:val="33"/>
   </w:num>
   <w:num w:numId="45" w16cid:durableId="224487940">
-    <w:abstractNumId w:val="13"/>
+    <w:abstractNumId w:val="14"/>
   </w:num>
   <w:num w:numId="46" w16cid:durableId="285627230">
     <w:abstractNumId w:val="7"/>
+  </w:num>
+  <w:num w:numId="47" w16cid:durableId="2089574290">
+    <w:abstractNumId w:val="45"/>
+  </w:num>
+  <w:num w:numId="48" w16cid:durableId="829369338">
+    <w:abstractNumId w:val="25"/>
+  </w:num>
+  <w:num w:numId="49" w16cid:durableId="1417824677">
+    <w:abstractNumId w:val="11"/>
   </w:num>
 </w:numbering>
 </file>
@@ -12973,6 +13854,7 @@
   <w:style w:type="character" w:default="1" w:styleId="DefaultParagraphFont">
     <w:name w:val="Default Paragraph Font"/>
     <w:uiPriority w:val="1"/>
+    <w:semiHidden/>
     <w:unhideWhenUsed/>
   </w:style>
   <w:style w:type="table" w:default="1" w:styleId="TableNormal">
@@ -13454,6 +14336,11 @@
       <w:bCs/>
     </w:rPr>
   </w:style>
+  <w:style w:type="character" w:customStyle="1" w:styleId="overflow-hidden">
+    <w:name w:val="overflow-hidden"/>
+    <w:basedOn w:val="DefaultParagraphFont"/>
+    <w:rsid w:val="007876B0"/>
+  </w:style>
 </w:styles>
 </file>
 

</xml_diff>

<commit_message>
apex trigger - videos and developer console codes
</commit_message>
<xml_diff>
--- a/Field Service WorkOrder Optimization.docx
+++ b/Field Service WorkOrder Optimization.docx
@@ -748,7 +748,7 @@
       </w:pPr>
       <w:r>
         <w:pict w14:anchorId="3F8A4052">
-          <v:rect id="_x0000_i1025" style="width:0;height:1.5pt" o:hralign="center" o:hrstd="t" o:hr="t" fillcolor="#a0a0a0" stroked="f"/>
+          <v:rect id="_x0000_i1026" style="width:0;height:1.5pt" o:hralign="center" o:hrstd="t" o:hr="t" fillcolor="#a0a0a0" stroked="f"/>
         </w:pict>
       </w:r>
     </w:p>
@@ -1611,7 +1611,7 @@
       </w:pPr>
       <w:r>
         <w:pict w14:anchorId="186F3F95">
-          <v:rect id="_x0000_i1026" style="width:0;height:1.5pt" o:hralign="center" o:hrstd="t" o:hr="t" fillcolor="#a0a0a0" stroked="f"/>
+          <v:rect id="_x0000_i1027" style="width:0;height:1.5pt" o:hralign="center" o:hrstd="t" o:hr="t" fillcolor="#a0a0a0" stroked="f"/>
         </w:pict>
       </w:r>
     </w:p>
@@ -2022,7 +2022,7 @@
     <w:p>
       <w:r>
         <w:pict w14:anchorId="465B493D">
-          <v:rect id="_x0000_i1027" style="width:0;height:1.5pt" o:hralign="center" o:hrstd="t" o:hr="t" fillcolor="#a0a0a0" stroked="f"/>
+          <v:rect id="_x0000_i1028" style="width:0;height:1.5pt" o:hralign="center" o:hrstd="t" o:hr="t" fillcolor="#a0a0a0" stroked="f"/>
         </w:pict>
       </w:r>
     </w:p>
@@ -2915,7 +2915,7 @@
           <w14:ligatures w14:val="none"/>
         </w:rPr>
         <w:pict w14:anchorId="2765947B">
-          <v:rect id="_x0000_i1028" style="width:0;height:1.5pt" o:hralign="center" o:hrstd="t" o:hr="t" fillcolor="#a0a0a0" stroked="f"/>
+          <v:rect id="_x0000_i1029" style="width:0;height:1.5pt" o:hralign="center" o:hrstd="t" o:hr="t" fillcolor="#a0a0a0" stroked="f"/>
         </w:pict>
       </w:r>
     </w:p>
@@ -3691,7 +3691,7 @@
           <w14:ligatures w14:val="none"/>
         </w:rPr>
         <w:pict w14:anchorId="4820439A">
-          <v:rect id="_x0000_i1029" style="width:0;height:1.5pt" o:hralign="center" o:hrstd="t" o:hr="t" fillcolor="#a0a0a0" stroked="f"/>
+          <v:rect id="_x0000_i1030" style="width:0;height:1.5pt" o:hralign="center" o:hrstd="t" o:hr="t" fillcolor="#a0a0a0" stroked="f"/>
         </w:pict>
       </w:r>
     </w:p>
@@ -4163,7 +4163,7 @@
           <w14:ligatures w14:val="none"/>
         </w:rPr>
         <w:pict w14:anchorId="18CE580B">
-          <v:rect id="_x0000_i1030" style="width:0;height:1.5pt" o:hralign="center" o:hrstd="t" o:hr="t" fillcolor="#a0a0a0" stroked="f"/>
+          <v:rect id="_x0000_i1031" style="width:0;height:1.5pt" o:hralign="center" o:hrstd="t" o:hr="t" fillcolor="#a0a0a0" stroked="f"/>
         </w:pict>
       </w:r>
     </w:p>
@@ -4541,7 +4541,7 @@
           <w14:ligatures w14:val="none"/>
         </w:rPr>
         <w:pict w14:anchorId="3F146374">
-          <v:rect id="_x0000_i1031" style="width:0;height:1.5pt" o:hralign="center" o:hrstd="t" o:hr="t" fillcolor="#a0a0a0" stroked="f"/>
+          <v:rect id="_x0000_i1032" style="width:0;height:1.5pt" o:hralign="center" o:hrstd="t" o:hr="t" fillcolor="#a0a0a0" stroked="f"/>
         </w:pict>
       </w:r>
     </w:p>
@@ -5331,7 +5331,7 @@
           <w14:ligatures w14:val="none"/>
         </w:rPr>
         <w:pict w14:anchorId="0C384198">
-          <v:rect id="_x0000_i1032" style="width:0;height:1.5pt" o:hralign="center" o:hrstd="t" o:hr="t" fillcolor="#a0a0a0" stroked="f"/>
+          <v:rect id="_x0000_i1033" style="width:0;height:1.5pt" o:hralign="center" o:hrstd="t" o:hr="t" fillcolor="#a0a0a0" stroked="f"/>
         </w:pict>
       </w:r>
     </w:p>
@@ -6061,7 +6061,7 @@
           <w14:ligatures w14:val="none"/>
         </w:rPr>
         <w:pict w14:anchorId="65391FA3">
-          <v:rect id="_x0000_i1033" style="width:0;height:1.5pt" o:hralign="center" o:hrstd="t" o:hr="t" fillcolor="#a0a0a0" stroked="f"/>
+          <v:rect id="_x0000_i1034" style="width:0;height:1.5pt" o:hralign="center" o:hrstd="t" o:hr="t" fillcolor="#a0a0a0" stroked="f"/>
         </w:pict>
       </w:r>
     </w:p>
@@ -7153,7 +7153,7 @@
       </w:pPr>
       <w:r>
         <w:pict w14:anchorId="2885B1E3">
-          <v:rect id="_x0000_i1037" style="width:0;height:1.5pt" o:hralign="center" o:bullet="t" o:hrstd="t" o:hr="t" fillcolor="#a0a0a0" stroked="f"/>
+          <v:rect id="_x0000_i1035" style="width:0;height:1.5pt" o:hralign="center" o:bullet="t" o:hrstd="t" o:hr="t" fillcolor="#a0a0a0" stroked="f"/>
         </w:pict>
       </w:r>
     </w:p>
@@ -7613,22 +7613,1906 @@
           <w14:ligatures w14:val="none"/>
         </w:rPr>
         <w:pict w14:anchorId="16E07D80">
+          <v:rect id="_x0000_i1036" style="width:0;height:1.5pt" o:hralign="center" o:hrstd="t" o:hr="t" fillcolor="#a0a0a0" stroked="f"/>
+        </w:pict>
+      </w:r>
+    </w:p>
+    <w:p>
+      <w:pPr>
+        <w:pStyle w:val="Heading1"/>
+      </w:pPr>
+      <w:r>
+        <w:t>Apex Trigger</w:t>
+      </w:r>
+    </w:p>
+    <w:p>
+      <w:pPr>
+        <w:rPr>
+          <w:rFonts w:ascii="Times New Roman" w:hAnsi="Times New Roman" w:cs="Times New Roman"/>
+          <w:sz w:val="16"/>
+          <w:szCs w:val="16"/>
+          <w:lang w:eastAsia="en-IN"/>
+        </w:rPr>
+      </w:pPr>
+    </w:p>
+    <w:p>
+      <w:pPr>
+        <w:rPr>
+          <w:rFonts w:ascii="Times New Roman" w:hAnsi="Times New Roman" w:cs="Times New Roman"/>
+          <w:sz w:val="20"/>
+          <w:szCs w:val="20"/>
+        </w:rPr>
+      </w:pPr>
+      <w:r>
+        <w:rPr>
+          <w:rFonts w:ascii="Times New Roman" w:hAnsi="Times New Roman" w:cs="Times New Roman"/>
+          <w:sz w:val="20"/>
+          <w:szCs w:val="20"/>
+        </w:rPr>
+        <w:t>Utilize Apex classes and triggers to automate workflows, manage data, and send notifications in Salesforce.</w:t>
+      </w:r>
+    </w:p>
+    <w:p>
+      <w:pPr>
+        <w:rPr>
+          <w:rFonts w:ascii="Times New Roman" w:hAnsi="Times New Roman" w:cs="Times New Roman"/>
+          <w:b/>
+          <w:bCs/>
+          <w:sz w:val="20"/>
+          <w:szCs w:val="20"/>
+        </w:rPr>
+      </w:pPr>
+      <w:r>
+        <w:rPr>
+          <w:rFonts w:ascii="Times New Roman" w:hAnsi="Times New Roman" w:cs="Times New Roman"/>
+          <w:b/>
+          <w:bCs/>
+          <w:sz w:val="20"/>
+          <w:szCs w:val="20"/>
+        </w:rPr>
+        <w:t>8.1 Create an Apex Class (</w:t>
+      </w:r>
+      <w:proofErr w:type="spellStart"/>
+      <w:r>
+        <w:rPr>
+          <w:rFonts w:ascii="Times New Roman" w:hAnsi="Times New Roman" w:cs="Times New Roman"/>
+          <w:b/>
+          <w:bCs/>
+          <w:sz w:val="20"/>
+          <w:szCs w:val="20"/>
+        </w:rPr>
+        <w:t>WorkOrderClass</w:t>
+      </w:r>
+      <w:proofErr w:type="spellEnd"/>
+      <w:r>
+        <w:rPr>
+          <w:rFonts w:ascii="Times New Roman" w:hAnsi="Times New Roman" w:cs="Times New Roman"/>
+          <w:b/>
+          <w:bCs/>
+          <w:sz w:val="20"/>
+          <w:szCs w:val="20"/>
+        </w:rPr>
+        <w:t>)</w:t>
+      </w:r>
+    </w:p>
+    <w:p>
+      <w:pPr>
+        <w:numPr>
+          <w:ilvl w:val="0"/>
+          <w:numId w:val="50"/>
+        </w:numPr>
+        <w:rPr>
+          <w:rFonts w:ascii="Times New Roman" w:hAnsi="Times New Roman" w:cs="Times New Roman"/>
+          <w:sz w:val="20"/>
+          <w:szCs w:val="20"/>
+        </w:rPr>
+      </w:pPr>
+      <w:r>
+        <w:rPr>
+          <w:rFonts w:ascii="Times New Roman" w:hAnsi="Times New Roman" w:cs="Times New Roman"/>
+          <w:b/>
+          <w:bCs/>
+          <w:sz w:val="20"/>
+          <w:szCs w:val="20"/>
+        </w:rPr>
+        <w:t>Navigate to Developer Console:</w:t>
+      </w:r>
+    </w:p>
+    <w:p>
+      <w:pPr>
+        <w:numPr>
+          <w:ilvl w:val="1"/>
+          <w:numId w:val="50"/>
+        </w:numPr>
+        <w:rPr>
+          <w:rFonts w:ascii="Times New Roman" w:hAnsi="Times New Roman" w:cs="Times New Roman"/>
+          <w:sz w:val="20"/>
+          <w:szCs w:val="20"/>
+        </w:rPr>
+      </w:pPr>
+      <w:r>
+        <w:rPr>
+          <w:rFonts w:ascii="Times New Roman" w:hAnsi="Times New Roman" w:cs="Times New Roman"/>
+          <w:sz w:val="20"/>
+          <w:szCs w:val="20"/>
+        </w:rPr>
+        <w:t xml:space="preserve">Go to </w:t>
+      </w:r>
+      <w:r>
+        <w:rPr>
+          <w:rFonts w:ascii="Times New Roman" w:hAnsi="Times New Roman" w:cs="Times New Roman"/>
+          <w:b/>
+          <w:bCs/>
+          <w:sz w:val="20"/>
+          <w:szCs w:val="20"/>
+        </w:rPr>
+        <w:t>Setup</w:t>
+      </w:r>
+      <w:r>
+        <w:rPr>
+          <w:rFonts w:ascii="Times New Roman" w:hAnsi="Times New Roman" w:cs="Times New Roman"/>
+          <w:sz w:val="20"/>
+          <w:szCs w:val="20"/>
+        </w:rPr>
+        <w:t xml:space="preserve"> → Click on the gear icon → Select </w:t>
+      </w:r>
+      <w:r>
+        <w:rPr>
+          <w:rFonts w:ascii="Times New Roman" w:hAnsi="Times New Roman" w:cs="Times New Roman"/>
+          <w:b/>
+          <w:bCs/>
+          <w:sz w:val="20"/>
+          <w:szCs w:val="20"/>
+        </w:rPr>
+        <w:t>Developer Console</w:t>
+      </w:r>
+      <w:r>
+        <w:rPr>
+          <w:rFonts w:ascii="Times New Roman" w:hAnsi="Times New Roman" w:cs="Times New Roman"/>
+          <w:sz w:val="20"/>
+          <w:szCs w:val="20"/>
+        </w:rPr>
+        <w:t>.</w:t>
+      </w:r>
+    </w:p>
+    <w:p>
+      <w:pPr>
+        <w:numPr>
+          <w:ilvl w:val="0"/>
+          <w:numId w:val="50"/>
+        </w:numPr>
+        <w:rPr>
+          <w:rFonts w:ascii="Times New Roman" w:hAnsi="Times New Roman" w:cs="Times New Roman"/>
+          <w:sz w:val="20"/>
+          <w:szCs w:val="20"/>
+        </w:rPr>
+      </w:pPr>
+      <w:r>
+        <w:rPr>
+          <w:rFonts w:ascii="Times New Roman" w:hAnsi="Times New Roman" w:cs="Times New Roman"/>
+          <w:b/>
+          <w:bCs/>
+          <w:sz w:val="20"/>
+          <w:szCs w:val="20"/>
+        </w:rPr>
+        <w:t>Create the Apex Class:</w:t>
+      </w:r>
+    </w:p>
+    <w:p>
+      <w:pPr>
+        <w:numPr>
+          <w:ilvl w:val="1"/>
+          <w:numId w:val="50"/>
+        </w:numPr>
+        <w:rPr>
+          <w:rFonts w:ascii="Times New Roman" w:hAnsi="Times New Roman" w:cs="Times New Roman"/>
+          <w:sz w:val="20"/>
+          <w:szCs w:val="20"/>
+        </w:rPr>
+      </w:pPr>
+      <w:r>
+        <w:rPr>
+          <w:rFonts w:ascii="Times New Roman" w:hAnsi="Times New Roman" w:cs="Times New Roman"/>
+          <w:sz w:val="20"/>
+          <w:szCs w:val="20"/>
+        </w:rPr>
+        <w:t xml:space="preserve">In the Developer Console → Click </w:t>
+      </w:r>
+      <w:r>
+        <w:rPr>
+          <w:rFonts w:ascii="Times New Roman" w:hAnsi="Times New Roman" w:cs="Times New Roman"/>
+          <w:b/>
+          <w:bCs/>
+          <w:sz w:val="20"/>
+          <w:szCs w:val="20"/>
+        </w:rPr>
+        <w:t>File</w:t>
+      </w:r>
+      <w:r>
+        <w:rPr>
+          <w:rFonts w:ascii="Times New Roman" w:hAnsi="Times New Roman" w:cs="Times New Roman"/>
+          <w:sz w:val="20"/>
+          <w:szCs w:val="20"/>
+        </w:rPr>
+        <w:t xml:space="preserve"> → </w:t>
+      </w:r>
+      <w:r>
+        <w:rPr>
+          <w:rFonts w:ascii="Times New Roman" w:hAnsi="Times New Roman" w:cs="Times New Roman"/>
+          <w:b/>
+          <w:bCs/>
+          <w:sz w:val="20"/>
+          <w:szCs w:val="20"/>
+        </w:rPr>
+        <w:t>New</w:t>
+      </w:r>
+      <w:r>
+        <w:rPr>
+          <w:rFonts w:ascii="Times New Roman" w:hAnsi="Times New Roman" w:cs="Times New Roman"/>
+          <w:sz w:val="20"/>
+          <w:szCs w:val="20"/>
+        </w:rPr>
+        <w:t xml:space="preserve"> → </w:t>
+      </w:r>
+      <w:r>
+        <w:rPr>
+          <w:rFonts w:ascii="Times New Roman" w:hAnsi="Times New Roman" w:cs="Times New Roman"/>
+          <w:b/>
+          <w:bCs/>
+          <w:sz w:val="20"/>
+          <w:szCs w:val="20"/>
+        </w:rPr>
+        <w:t>Apex Class</w:t>
+      </w:r>
+      <w:r>
+        <w:rPr>
+          <w:rFonts w:ascii="Times New Roman" w:hAnsi="Times New Roman" w:cs="Times New Roman"/>
+          <w:sz w:val="20"/>
+          <w:szCs w:val="20"/>
+        </w:rPr>
+        <w:t>.</w:t>
+      </w:r>
+    </w:p>
+    <w:p>
+      <w:pPr>
+        <w:numPr>
+          <w:ilvl w:val="1"/>
+          <w:numId w:val="50"/>
+        </w:numPr>
+        <w:rPr>
+          <w:rFonts w:ascii="Times New Roman" w:hAnsi="Times New Roman" w:cs="Times New Roman"/>
+          <w:sz w:val="20"/>
+          <w:szCs w:val="20"/>
+        </w:rPr>
+      </w:pPr>
+      <w:r>
+        <w:rPr>
+          <w:rFonts w:ascii="Times New Roman" w:hAnsi="Times New Roman" w:cs="Times New Roman"/>
+          <w:sz w:val="20"/>
+          <w:szCs w:val="20"/>
+        </w:rPr>
+        <w:t xml:space="preserve">Name the class: </w:t>
+      </w:r>
+      <w:proofErr w:type="spellStart"/>
+      <w:r>
+        <w:rPr>
+          <w:rFonts w:ascii="Times New Roman" w:hAnsi="Times New Roman" w:cs="Times New Roman"/>
+          <w:b/>
+          <w:bCs/>
+          <w:sz w:val="20"/>
+          <w:szCs w:val="20"/>
+        </w:rPr>
+        <w:t>WorkOrderClass</w:t>
+      </w:r>
+      <w:proofErr w:type="spellEnd"/>
+      <w:r>
+        <w:rPr>
+          <w:rFonts w:ascii="Times New Roman" w:hAnsi="Times New Roman" w:cs="Times New Roman"/>
+          <w:sz w:val="20"/>
+          <w:szCs w:val="20"/>
+        </w:rPr>
+        <w:t xml:space="preserve"> → Click </w:t>
+      </w:r>
+      <w:r>
+        <w:rPr>
+          <w:rFonts w:ascii="Times New Roman" w:hAnsi="Times New Roman" w:cs="Times New Roman"/>
+          <w:b/>
+          <w:bCs/>
+          <w:sz w:val="20"/>
+          <w:szCs w:val="20"/>
+        </w:rPr>
+        <w:t>OK</w:t>
+      </w:r>
+      <w:r>
+        <w:rPr>
+          <w:rFonts w:ascii="Times New Roman" w:hAnsi="Times New Roman" w:cs="Times New Roman"/>
+          <w:sz w:val="20"/>
+          <w:szCs w:val="20"/>
+        </w:rPr>
+        <w:t>.</w:t>
+      </w:r>
+    </w:p>
+    <w:p>
+      <w:pPr>
+        <w:numPr>
+          <w:ilvl w:val="0"/>
+          <w:numId w:val="50"/>
+        </w:numPr>
+        <w:rPr>
+          <w:rFonts w:ascii="Times New Roman" w:hAnsi="Times New Roman" w:cs="Times New Roman"/>
+          <w:sz w:val="20"/>
+          <w:szCs w:val="20"/>
+        </w:rPr>
+      </w:pPr>
+      <w:r>
+        <w:rPr>
+          <w:rFonts w:ascii="Times New Roman" w:hAnsi="Times New Roman" w:cs="Times New Roman"/>
+          <w:b/>
+          <w:bCs/>
+          <w:sz w:val="20"/>
+          <w:szCs w:val="20"/>
+        </w:rPr>
+        <w:t>Write Code Logic:</w:t>
+      </w:r>
+      <w:r>
+        <w:rPr>
+          <w:rFonts w:ascii="Times New Roman" w:hAnsi="Times New Roman" w:cs="Times New Roman"/>
+          <w:sz w:val="20"/>
+          <w:szCs w:val="20"/>
+        </w:rPr>
+        <w:br/>
+        <w:t xml:space="preserve">Copy and paste the provided source code for </w:t>
+      </w:r>
+      <w:proofErr w:type="spellStart"/>
+      <w:r>
+        <w:rPr>
+          <w:rFonts w:ascii="Times New Roman" w:hAnsi="Times New Roman" w:cs="Times New Roman"/>
+          <w:b/>
+          <w:bCs/>
+          <w:sz w:val="20"/>
+          <w:szCs w:val="20"/>
+        </w:rPr>
+        <w:t>WorkOrderClass</w:t>
+      </w:r>
+      <w:proofErr w:type="spellEnd"/>
+      <w:r>
+        <w:rPr>
+          <w:rFonts w:ascii="Times New Roman" w:hAnsi="Times New Roman" w:cs="Times New Roman"/>
+          <w:sz w:val="20"/>
+          <w:szCs w:val="20"/>
+        </w:rPr>
+        <w:t xml:space="preserve"> and click </w:t>
+      </w:r>
+      <w:r>
+        <w:rPr>
+          <w:rFonts w:ascii="Times New Roman" w:hAnsi="Times New Roman" w:cs="Times New Roman"/>
+          <w:b/>
+          <w:bCs/>
+          <w:sz w:val="20"/>
+          <w:szCs w:val="20"/>
+        </w:rPr>
+        <w:t>Save</w:t>
+      </w:r>
+      <w:r>
+        <w:rPr>
+          <w:rFonts w:ascii="Times New Roman" w:hAnsi="Times New Roman" w:cs="Times New Roman"/>
+          <w:sz w:val="20"/>
+          <w:szCs w:val="20"/>
+        </w:rPr>
+        <w:t>.</w:t>
+      </w:r>
+    </w:p>
+    <w:p>
+      <w:pPr>
+        <w:rPr>
+          <w:rFonts w:ascii="Times New Roman" w:hAnsi="Times New Roman" w:cs="Times New Roman"/>
+          <w:sz w:val="20"/>
+          <w:szCs w:val="20"/>
+        </w:rPr>
+      </w:pPr>
+      <w:r>
+        <w:rPr>
+          <w:rFonts w:ascii="Times New Roman" w:hAnsi="Times New Roman" w:cs="Times New Roman"/>
+          <w:sz w:val="20"/>
+          <w:szCs w:val="20"/>
+        </w:rPr>
+        <w:pict w14:anchorId="3587B2E1">
+          <v:rect id="_x0000_i1038" style="width:0;height:1.5pt" o:hralign="center" o:hrstd="t" o:hr="t" fillcolor="#a0a0a0" stroked="f"/>
+        </w:pict>
+      </w:r>
+    </w:p>
+    <w:p>
+      <w:pPr>
+        <w:rPr>
+          <w:rFonts w:ascii="Times New Roman" w:hAnsi="Times New Roman" w:cs="Times New Roman"/>
+          <w:b/>
+          <w:bCs/>
+          <w:sz w:val="20"/>
+          <w:szCs w:val="20"/>
+        </w:rPr>
+      </w:pPr>
+      <w:r>
+        <w:rPr>
+          <w:rFonts w:ascii="Times New Roman" w:hAnsi="Times New Roman" w:cs="Times New Roman"/>
+          <w:b/>
+          <w:bCs/>
+          <w:sz w:val="20"/>
+          <w:szCs w:val="20"/>
+        </w:rPr>
+        <w:t>8.2 Create an Apex Trigger (</w:t>
+      </w:r>
+      <w:proofErr w:type="spellStart"/>
+      <w:r>
+        <w:rPr>
+          <w:rFonts w:ascii="Times New Roman" w:hAnsi="Times New Roman" w:cs="Times New Roman"/>
+          <w:b/>
+          <w:bCs/>
+          <w:sz w:val="20"/>
+          <w:szCs w:val="20"/>
+        </w:rPr>
+        <w:t>WorkOrderTrigger</w:t>
+      </w:r>
+      <w:proofErr w:type="spellEnd"/>
+      <w:r>
+        <w:rPr>
+          <w:rFonts w:ascii="Times New Roman" w:hAnsi="Times New Roman" w:cs="Times New Roman"/>
+          <w:b/>
+          <w:bCs/>
+          <w:sz w:val="20"/>
+          <w:szCs w:val="20"/>
+        </w:rPr>
+        <w:t>)</w:t>
+      </w:r>
+    </w:p>
+    <w:p>
+      <w:pPr>
+        <w:numPr>
+          <w:ilvl w:val="0"/>
+          <w:numId w:val="51"/>
+        </w:numPr>
+        <w:rPr>
+          <w:rFonts w:ascii="Times New Roman" w:hAnsi="Times New Roman" w:cs="Times New Roman"/>
+          <w:sz w:val="20"/>
+          <w:szCs w:val="20"/>
+        </w:rPr>
+      </w:pPr>
+      <w:r>
+        <w:rPr>
+          <w:rFonts w:ascii="Times New Roman" w:hAnsi="Times New Roman" w:cs="Times New Roman"/>
+          <w:b/>
+          <w:bCs/>
+          <w:sz w:val="20"/>
+          <w:szCs w:val="20"/>
+        </w:rPr>
+        <w:t>In Developer Console:</w:t>
+      </w:r>
+    </w:p>
+    <w:p>
+      <w:pPr>
+        <w:numPr>
+          <w:ilvl w:val="1"/>
+          <w:numId w:val="51"/>
+        </w:numPr>
+        <w:rPr>
+          <w:rFonts w:ascii="Times New Roman" w:hAnsi="Times New Roman" w:cs="Times New Roman"/>
+          <w:sz w:val="20"/>
+          <w:szCs w:val="20"/>
+        </w:rPr>
+      </w:pPr>
+      <w:r>
+        <w:rPr>
+          <w:rFonts w:ascii="Times New Roman" w:hAnsi="Times New Roman" w:cs="Times New Roman"/>
+          <w:sz w:val="20"/>
+          <w:szCs w:val="20"/>
+        </w:rPr>
+        <w:t xml:space="preserve">Go to </w:t>
+      </w:r>
+      <w:r>
+        <w:rPr>
+          <w:rFonts w:ascii="Times New Roman" w:hAnsi="Times New Roman" w:cs="Times New Roman"/>
+          <w:b/>
+          <w:bCs/>
+          <w:sz w:val="20"/>
+          <w:szCs w:val="20"/>
+        </w:rPr>
+        <w:t>File</w:t>
+      </w:r>
+      <w:r>
+        <w:rPr>
+          <w:rFonts w:ascii="Times New Roman" w:hAnsi="Times New Roman" w:cs="Times New Roman"/>
+          <w:sz w:val="20"/>
+          <w:szCs w:val="20"/>
+        </w:rPr>
+        <w:t xml:space="preserve"> → </w:t>
+      </w:r>
+      <w:r>
+        <w:rPr>
+          <w:rFonts w:ascii="Times New Roman" w:hAnsi="Times New Roman" w:cs="Times New Roman"/>
+          <w:b/>
+          <w:bCs/>
+          <w:sz w:val="20"/>
+          <w:szCs w:val="20"/>
+        </w:rPr>
+        <w:t>New</w:t>
+      </w:r>
+      <w:r>
+        <w:rPr>
+          <w:rFonts w:ascii="Times New Roman" w:hAnsi="Times New Roman" w:cs="Times New Roman"/>
+          <w:sz w:val="20"/>
+          <w:szCs w:val="20"/>
+        </w:rPr>
+        <w:t xml:space="preserve"> → </w:t>
+      </w:r>
+      <w:r>
+        <w:rPr>
+          <w:rFonts w:ascii="Times New Roman" w:hAnsi="Times New Roman" w:cs="Times New Roman"/>
+          <w:b/>
+          <w:bCs/>
+          <w:sz w:val="20"/>
+          <w:szCs w:val="20"/>
+        </w:rPr>
+        <w:t>Apex Trigger</w:t>
+      </w:r>
+      <w:r>
+        <w:rPr>
+          <w:rFonts w:ascii="Times New Roman" w:hAnsi="Times New Roman" w:cs="Times New Roman"/>
+          <w:sz w:val="20"/>
+          <w:szCs w:val="20"/>
+        </w:rPr>
+        <w:t>.</w:t>
+      </w:r>
+    </w:p>
+    <w:p>
+      <w:pPr>
+        <w:numPr>
+          <w:ilvl w:val="0"/>
+          <w:numId w:val="51"/>
+        </w:numPr>
+        <w:rPr>
+          <w:rFonts w:ascii="Times New Roman" w:hAnsi="Times New Roman" w:cs="Times New Roman"/>
+          <w:sz w:val="20"/>
+          <w:szCs w:val="20"/>
+        </w:rPr>
+      </w:pPr>
+      <w:r>
+        <w:rPr>
+          <w:rFonts w:ascii="Times New Roman" w:hAnsi="Times New Roman" w:cs="Times New Roman"/>
+          <w:b/>
+          <w:bCs/>
+          <w:sz w:val="20"/>
+          <w:szCs w:val="20"/>
+        </w:rPr>
+        <w:t>Trigger Details:</w:t>
+      </w:r>
+    </w:p>
+    <w:p>
+      <w:pPr>
+        <w:numPr>
+          <w:ilvl w:val="1"/>
+          <w:numId w:val="51"/>
+        </w:numPr>
+        <w:rPr>
+          <w:rFonts w:ascii="Times New Roman" w:hAnsi="Times New Roman" w:cs="Times New Roman"/>
+          <w:sz w:val="20"/>
+          <w:szCs w:val="20"/>
+        </w:rPr>
+      </w:pPr>
+      <w:r>
+        <w:rPr>
+          <w:rFonts w:ascii="Times New Roman" w:hAnsi="Times New Roman" w:cs="Times New Roman"/>
+          <w:sz w:val="20"/>
+          <w:szCs w:val="20"/>
+        </w:rPr>
+        <w:t xml:space="preserve">Name: </w:t>
+      </w:r>
+      <w:proofErr w:type="spellStart"/>
+      <w:r>
+        <w:rPr>
+          <w:rFonts w:ascii="Times New Roman" w:hAnsi="Times New Roman" w:cs="Times New Roman"/>
+          <w:b/>
+          <w:bCs/>
+          <w:sz w:val="20"/>
+          <w:szCs w:val="20"/>
+        </w:rPr>
+        <w:t>WorkOrderTrigger</w:t>
+      </w:r>
+      <w:proofErr w:type="spellEnd"/>
+    </w:p>
+    <w:p>
+      <w:pPr>
+        <w:numPr>
+          <w:ilvl w:val="1"/>
+          <w:numId w:val="51"/>
+        </w:numPr>
+        <w:rPr>
+          <w:rFonts w:ascii="Times New Roman" w:hAnsi="Times New Roman" w:cs="Times New Roman"/>
+          <w:sz w:val="20"/>
+          <w:szCs w:val="20"/>
+        </w:rPr>
+      </w:pPr>
+      <w:proofErr w:type="spellStart"/>
+      <w:r>
+        <w:rPr>
+          <w:rFonts w:ascii="Times New Roman" w:hAnsi="Times New Roman" w:cs="Times New Roman"/>
+          <w:sz w:val="20"/>
+          <w:szCs w:val="20"/>
+        </w:rPr>
+        <w:t>sObject</w:t>
+      </w:r>
+      <w:proofErr w:type="spellEnd"/>
+      <w:r>
+        <w:rPr>
+          <w:rFonts w:ascii="Times New Roman" w:hAnsi="Times New Roman" w:cs="Times New Roman"/>
+          <w:sz w:val="20"/>
+          <w:szCs w:val="20"/>
+        </w:rPr>
+        <w:t xml:space="preserve">: </w:t>
+      </w:r>
+      <w:proofErr w:type="spellStart"/>
+      <w:r>
+        <w:rPr>
+          <w:rFonts w:ascii="Times New Roman" w:hAnsi="Times New Roman" w:cs="Times New Roman"/>
+          <w:b/>
+          <w:bCs/>
+          <w:sz w:val="20"/>
+          <w:szCs w:val="20"/>
+        </w:rPr>
+        <w:t>WorkOrder</w:t>
+      </w:r>
+      <w:proofErr w:type="spellEnd"/>
+      <w:r>
+        <w:rPr>
+          <w:rFonts w:ascii="Times New Roman" w:hAnsi="Times New Roman" w:cs="Times New Roman"/>
+          <w:b/>
+          <w:bCs/>
+          <w:sz w:val="20"/>
+          <w:szCs w:val="20"/>
+        </w:rPr>
+        <w:t>__c</w:t>
+      </w:r>
+    </w:p>
+    <w:p>
+      <w:pPr>
+        <w:numPr>
+          <w:ilvl w:val="1"/>
+          <w:numId w:val="51"/>
+        </w:numPr>
+        <w:rPr>
+          <w:rFonts w:ascii="Times New Roman" w:hAnsi="Times New Roman" w:cs="Times New Roman"/>
+          <w:sz w:val="20"/>
+          <w:szCs w:val="20"/>
+        </w:rPr>
+      </w:pPr>
+      <w:r>
+        <w:rPr>
+          <w:rFonts w:ascii="Times New Roman" w:hAnsi="Times New Roman" w:cs="Times New Roman"/>
+          <w:sz w:val="20"/>
+          <w:szCs w:val="20"/>
+        </w:rPr>
+        <w:t xml:space="preserve">Click </w:t>
+      </w:r>
+      <w:r>
+        <w:rPr>
+          <w:rFonts w:ascii="Times New Roman" w:hAnsi="Times New Roman" w:cs="Times New Roman"/>
+          <w:b/>
+          <w:bCs/>
+          <w:sz w:val="20"/>
+          <w:szCs w:val="20"/>
+        </w:rPr>
+        <w:t>Submit</w:t>
+      </w:r>
+      <w:r>
+        <w:rPr>
+          <w:rFonts w:ascii="Times New Roman" w:hAnsi="Times New Roman" w:cs="Times New Roman"/>
+          <w:sz w:val="20"/>
+          <w:szCs w:val="20"/>
+        </w:rPr>
+        <w:t>.</w:t>
+      </w:r>
+    </w:p>
+    <w:p>
+      <w:pPr>
+        <w:numPr>
+          <w:ilvl w:val="0"/>
+          <w:numId w:val="51"/>
+        </w:numPr>
+        <w:rPr>
+          <w:rFonts w:ascii="Times New Roman" w:hAnsi="Times New Roman" w:cs="Times New Roman"/>
+          <w:sz w:val="20"/>
+          <w:szCs w:val="20"/>
+        </w:rPr>
+      </w:pPr>
+      <w:r>
+        <w:rPr>
+          <w:rFonts w:ascii="Times New Roman" w:hAnsi="Times New Roman" w:cs="Times New Roman"/>
+          <w:b/>
+          <w:bCs/>
+          <w:sz w:val="20"/>
+          <w:szCs w:val="20"/>
+        </w:rPr>
+        <w:t>Write Code Logic:</w:t>
+      </w:r>
+      <w:r>
+        <w:rPr>
+          <w:rFonts w:ascii="Times New Roman" w:hAnsi="Times New Roman" w:cs="Times New Roman"/>
+          <w:sz w:val="20"/>
+          <w:szCs w:val="20"/>
+        </w:rPr>
+        <w:br/>
+        <w:t xml:space="preserve">Copy and paste the provided source code for the trigger and click </w:t>
+      </w:r>
+      <w:r>
+        <w:rPr>
+          <w:rFonts w:ascii="Times New Roman" w:hAnsi="Times New Roman" w:cs="Times New Roman"/>
+          <w:b/>
+          <w:bCs/>
+          <w:sz w:val="20"/>
+          <w:szCs w:val="20"/>
+        </w:rPr>
+        <w:t>Save</w:t>
+      </w:r>
+      <w:r>
+        <w:rPr>
+          <w:rFonts w:ascii="Times New Roman" w:hAnsi="Times New Roman" w:cs="Times New Roman"/>
+          <w:sz w:val="20"/>
+          <w:szCs w:val="20"/>
+        </w:rPr>
+        <w:t>.</w:t>
+      </w:r>
+    </w:p>
+    <w:p>
+      <w:pPr>
+        <w:rPr>
+          <w:rFonts w:ascii="Times New Roman" w:hAnsi="Times New Roman" w:cs="Times New Roman"/>
+          <w:sz w:val="20"/>
+          <w:szCs w:val="20"/>
+        </w:rPr>
+      </w:pPr>
+      <w:r>
+        <w:rPr>
+          <w:rFonts w:ascii="Times New Roman" w:hAnsi="Times New Roman" w:cs="Times New Roman"/>
+          <w:sz w:val="20"/>
+          <w:szCs w:val="20"/>
+        </w:rPr>
+        <w:lastRenderedPageBreak/>
+        <w:pict w14:anchorId="31E629F8">
+          <v:rect id="_x0000_i1039" style="width:0;height:1.5pt" o:hralign="center" o:hrstd="t" o:hr="t" fillcolor="#a0a0a0" stroked="f"/>
+        </w:pict>
+      </w:r>
+    </w:p>
+    <w:p>
+      <w:pPr>
+        <w:rPr>
+          <w:rFonts w:ascii="Times New Roman" w:hAnsi="Times New Roman" w:cs="Times New Roman"/>
+          <w:b/>
+          <w:bCs/>
+          <w:sz w:val="20"/>
+          <w:szCs w:val="20"/>
+        </w:rPr>
+      </w:pPr>
+      <w:r>
+        <w:rPr>
+          <w:rFonts w:ascii="Times New Roman" w:hAnsi="Times New Roman" w:cs="Times New Roman"/>
+          <w:b/>
+          <w:bCs/>
+          <w:sz w:val="20"/>
+          <w:szCs w:val="20"/>
+        </w:rPr>
+        <w:t>8.3 Create an Apex Class (</w:t>
+      </w:r>
+      <w:proofErr w:type="spellStart"/>
+      <w:r>
+        <w:rPr>
+          <w:rFonts w:ascii="Times New Roman" w:hAnsi="Times New Roman" w:cs="Times New Roman"/>
+          <w:b/>
+          <w:bCs/>
+          <w:sz w:val="20"/>
+          <w:szCs w:val="20"/>
+        </w:rPr>
+        <w:t>AssigningEmail</w:t>
+      </w:r>
+      <w:proofErr w:type="spellEnd"/>
+      <w:r>
+        <w:rPr>
+          <w:rFonts w:ascii="Times New Roman" w:hAnsi="Times New Roman" w:cs="Times New Roman"/>
+          <w:b/>
+          <w:bCs/>
+          <w:sz w:val="20"/>
+          <w:szCs w:val="20"/>
+        </w:rPr>
+        <w:t>)</w:t>
+      </w:r>
+    </w:p>
+    <w:p>
+      <w:pPr>
+        <w:rPr>
+          <w:rFonts w:ascii="Times New Roman" w:hAnsi="Times New Roman" w:cs="Times New Roman"/>
+          <w:sz w:val="20"/>
+          <w:szCs w:val="20"/>
+        </w:rPr>
+      </w:pPr>
+      <w:r>
+        <w:rPr>
+          <w:rFonts w:ascii="Times New Roman" w:hAnsi="Times New Roman" w:cs="Times New Roman"/>
+          <w:sz w:val="20"/>
+          <w:szCs w:val="20"/>
+        </w:rPr>
+        <w:t xml:space="preserve">Repeat the steps to create a new Apex class. Name the class </w:t>
+      </w:r>
+      <w:proofErr w:type="spellStart"/>
+      <w:r>
+        <w:rPr>
+          <w:rFonts w:ascii="Times New Roman" w:hAnsi="Times New Roman" w:cs="Times New Roman"/>
+          <w:b/>
+          <w:bCs/>
+          <w:sz w:val="20"/>
+          <w:szCs w:val="20"/>
+        </w:rPr>
+        <w:t>AssigningEmail</w:t>
+      </w:r>
+      <w:proofErr w:type="spellEnd"/>
+      <w:r>
+        <w:rPr>
+          <w:rFonts w:ascii="Times New Roman" w:hAnsi="Times New Roman" w:cs="Times New Roman"/>
+          <w:sz w:val="20"/>
+          <w:szCs w:val="20"/>
+        </w:rPr>
+        <w:t>, write the provided source code, and save it.</w:t>
+      </w:r>
+    </w:p>
+    <w:p>
+      <w:pPr>
+        <w:rPr>
+          <w:rFonts w:ascii="Times New Roman" w:hAnsi="Times New Roman" w:cs="Times New Roman"/>
+          <w:sz w:val="20"/>
+          <w:szCs w:val="20"/>
+        </w:rPr>
+      </w:pPr>
+      <w:r>
+        <w:rPr>
+          <w:rFonts w:ascii="Times New Roman" w:hAnsi="Times New Roman" w:cs="Times New Roman"/>
+          <w:sz w:val="20"/>
+          <w:szCs w:val="20"/>
+        </w:rPr>
+        <w:pict w14:anchorId="65E4ECD4">
+          <v:rect id="_x0000_i1040" style="width:0;height:1.5pt" o:hralign="center" o:hrstd="t" o:hr="t" fillcolor="#a0a0a0" stroked="f"/>
+        </w:pict>
+      </w:r>
+    </w:p>
+    <w:p>
+      <w:pPr>
+        <w:rPr>
+          <w:rFonts w:ascii="Times New Roman" w:hAnsi="Times New Roman" w:cs="Times New Roman"/>
+          <w:b/>
+          <w:bCs/>
+          <w:sz w:val="20"/>
+          <w:szCs w:val="20"/>
+        </w:rPr>
+      </w:pPr>
+      <w:r>
+        <w:rPr>
+          <w:rFonts w:ascii="Times New Roman" w:hAnsi="Times New Roman" w:cs="Times New Roman"/>
+          <w:b/>
+          <w:bCs/>
+          <w:sz w:val="20"/>
+          <w:szCs w:val="20"/>
+        </w:rPr>
+        <w:t>8.4 Create an Apex Trigger (</w:t>
+      </w:r>
+      <w:proofErr w:type="spellStart"/>
+      <w:r>
+        <w:rPr>
+          <w:rFonts w:ascii="Times New Roman" w:hAnsi="Times New Roman" w:cs="Times New Roman"/>
+          <w:b/>
+          <w:bCs/>
+          <w:sz w:val="20"/>
+          <w:szCs w:val="20"/>
+        </w:rPr>
+        <w:t>AssignmentTrigger</w:t>
+      </w:r>
+      <w:proofErr w:type="spellEnd"/>
+      <w:r>
+        <w:rPr>
+          <w:rFonts w:ascii="Times New Roman" w:hAnsi="Times New Roman" w:cs="Times New Roman"/>
+          <w:b/>
+          <w:bCs/>
+          <w:sz w:val="20"/>
+          <w:szCs w:val="20"/>
+        </w:rPr>
+        <w:t>)</w:t>
+      </w:r>
+    </w:p>
+    <w:p>
+      <w:pPr>
+        <w:rPr>
+          <w:rFonts w:ascii="Times New Roman" w:hAnsi="Times New Roman" w:cs="Times New Roman"/>
+          <w:sz w:val="20"/>
+          <w:szCs w:val="20"/>
+        </w:rPr>
+      </w:pPr>
+      <w:r>
+        <w:rPr>
+          <w:rFonts w:ascii="Times New Roman" w:hAnsi="Times New Roman" w:cs="Times New Roman"/>
+          <w:sz w:val="20"/>
+          <w:szCs w:val="20"/>
+        </w:rPr>
+        <w:t xml:space="preserve">Create a new trigger for </w:t>
+      </w:r>
+      <w:proofErr w:type="spellStart"/>
+      <w:r>
+        <w:rPr>
+          <w:rFonts w:ascii="Times New Roman" w:hAnsi="Times New Roman" w:cs="Times New Roman"/>
+          <w:b/>
+          <w:bCs/>
+          <w:sz w:val="20"/>
+          <w:szCs w:val="20"/>
+        </w:rPr>
+        <w:t>Assignment__c</w:t>
+      </w:r>
+      <w:proofErr w:type="spellEnd"/>
+      <w:r>
+        <w:rPr>
+          <w:rFonts w:ascii="Times New Roman" w:hAnsi="Times New Roman" w:cs="Times New Roman"/>
+          <w:sz w:val="20"/>
+          <w:szCs w:val="20"/>
+        </w:rPr>
+        <w:t xml:space="preserve"> with the name </w:t>
+      </w:r>
+      <w:proofErr w:type="spellStart"/>
+      <w:r>
+        <w:rPr>
+          <w:rFonts w:ascii="Times New Roman" w:hAnsi="Times New Roman" w:cs="Times New Roman"/>
+          <w:b/>
+          <w:bCs/>
+          <w:sz w:val="20"/>
+          <w:szCs w:val="20"/>
+        </w:rPr>
+        <w:t>AssignmentTrigger</w:t>
+      </w:r>
+      <w:proofErr w:type="spellEnd"/>
+      <w:r>
+        <w:rPr>
+          <w:rFonts w:ascii="Times New Roman" w:hAnsi="Times New Roman" w:cs="Times New Roman"/>
+          <w:sz w:val="20"/>
+          <w:szCs w:val="20"/>
+        </w:rPr>
+        <w:t>, paste the source code, and save.</w:t>
+      </w:r>
+    </w:p>
+    <w:p>
+      <w:pPr>
+        <w:rPr>
+          <w:rFonts w:ascii="Times New Roman" w:hAnsi="Times New Roman" w:cs="Times New Roman"/>
+          <w:sz w:val="20"/>
+          <w:szCs w:val="20"/>
+        </w:rPr>
+      </w:pPr>
+      <w:r>
+        <w:rPr>
+          <w:rFonts w:ascii="Times New Roman" w:hAnsi="Times New Roman" w:cs="Times New Roman"/>
+          <w:sz w:val="20"/>
+          <w:szCs w:val="20"/>
+        </w:rPr>
+        <w:pict w14:anchorId="1A5E63C6">
+          <v:rect id="_x0000_i1041" style="width:0;height:1.5pt" o:hralign="center" o:hrstd="t" o:hr="t" fillcolor="#a0a0a0" stroked="f"/>
+        </w:pict>
+      </w:r>
+    </w:p>
+    <w:p>
+      <w:pPr>
+        <w:rPr>
+          <w:rFonts w:ascii="Times New Roman" w:hAnsi="Times New Roman" w:cs="Times New Roman"/>
+          <w:b/>
+          <w:bCs/>
+          <w:sz w:val="20"/>
+          <w:szCs w:val="20"/>
+        </w:rPr>
+      </w:pPr>
+      <w:r>
+        <w:rPr>
+          <w:rFonts w:ascii="Times New Roman" w:hAnsi="Times New Roman" w:cs="Times New Roman"/>
+          <w:b/>
+          <w:bCs/>
+          <w:sz w:val="20"/>
+          <w:szCs w:val="20"/>
+        </w:rPr>
+        <w:t>8.5 Create an Apex Class (</w:t>
+      </w:r>
+      <w:proofErr w:type="spellStart"/>
+      <w:r>
+        <w:rPr>
+          <w:rFonts w:ascii="Times New Roman" w:hAnsi="Times New Roman" w:cs="Times New Roman"/>
+          <w:b/>
+          <w:bCs/>
+          <w:sz w:val="20"/>
+          <w:szCs w:val="20"/>
+        </w:rPr>
+        <w:t>CompletionMail</w:t>
+      </w:r>
+      <w:proofErr w:type="spellEnd"/>
+      <w:r>
+        <w:rPr>
+          <w:rFonts w:ascii="Times New Roman" w:hAnsi="Times New Roman" w:cs="Times New Roman"/>
+          <w:b/>
+          <w:bCs/>
+          <w:sz w:val="20"/>
+          <w:szCs w:val="20"/>
+        </w:rPr>
+        <w:t>)</w:t>
+      </w:r>
+    </w:p>
+    <w:p>
+      <w:pPr>
+        <w:numPr>
+          <w:ilvl w:val="0"/>
+          <w:numId w:val="52"/>
+        </w:numPr>
+        <w:rPr>
+          <w:rFonts w:ascii="Times New Roman" w:hAnsi="Times New Roman" w:cs="Times New Roman"/>
+          <w:sz w:val="20"/>
+          <w:szCs w:val="20"/>
+        </w:rPr>
+      </w:pPr>
+      <w:r>
+        <w:rPr>
+          <w:rFonts w:ascii="Times New Roman" w:hAnsi="Times New Roman" w:cs="Times New Roman"/>
+          <w:sz w:val="20"/>
+          <w:szCs w:val="20"/>
+        </w:rPr>
+        <w:t>Follow the standard steps to create an Apex class.</w:t>
+      </w:r>
+    </w:p>
+    <w:p>
+      <w:pPr>
+        <w:numPr>
+          <w:ilvl w:val="0"/>
+          <w:numId w:val="52"/>
+        </w:numPr>
+        <w:rPr>
+          <w:rFonts w:ascii="Times New Roman" w:hAnsi="Times New Roman" w:cs="Times New Roman"/>
+          <w:sz w:val="20"/>
+          <w:szCs w:val="20"/>
+        </w:rPr>
+      </w:pPr>
+      <w:r>
+        <w:rPr>
+          <w:rFonts w:ascii="Times New Roman" w:hAnsi="Times New Roman" w:cs="Times New Roman"/>
+          <w:sz w:val="20"/>
+          <w:szCs w:val="20"/>
+        </w:rPr>
+        <w:t xml:space="preserve">Name: </w:t>
+      </w:r>
+      <w:proofErr w:type="spellStart"/>
+      <w:r>
+        <w:rPr>
+          <w:rFonts w:ascii="Times New Roman" w:hAnsi="Times New Roman" w:cs="Times New Roman"/>
+          <w:b/>
+          <w:bCs/>
+          <w:sz w:val="20"/>
+          <w:szCs w:val="20"/>
+        </w:rPr>
+        <w:t>CompletionMail</w:t>
+      </w:r>
+      <w:proofErr w:type="spellEnd"/>
+    </w:p>
+    <w:p>
+      <w:pPr>
+        <w:numPr>
+          <w:ilvl w:val="0"/>
+          <w:numId w:val="52"/>
+        </w:numPr>
+        <w:rPr>
+          <w:rFonts w:ascii="Times New Roman" w:hAnsi="Times New Roman" w:cs="Times New Roman"/>
+          <w:sz w:val="20"/>
+          <w:szCs w:val="20"/>
+        </w:rPr>
+      </w:pPr>
+      <w:r>
+        <w:rPr>
+          <w:rFonts w:ascii="Times New Roman" w:hAnsi="Times New Roman" w:cs="Times New Roman"/>
+          <w:sz w:val="20"/>
+          <w:szCs w:val="20"/>
+        </w:rPr>
+        <w:t>Write the provided source code and save it.</w:t>
+      </w:r>
+    </w:p>
+    <w:p>
+      <w:pPr>
+        <w:rPr>
+          <w:rFonts w:ascii="Times New Roman" w:hAnsi="Times New Roman" w:cs="Times New Roman"/>
+          <w:sz w:val="20"/>
+          <w:szCs w:val="20"/>
+        </w:rPr>
+      </w:pPr>
+      <w:r>
+        <w:rPr>
+          <w:rFonts w:ascii="Times New Roman" w:hAnsi="Times New Roman" w:cs="Times New Roman"/>
+          <w:sz w:val="20"/>
+          <w:szCs w:val="20"/>
+        </w:rPr>
+        <w:pict w14:anchorId="322665D8">
+          <v:rect id="_x0000_i1042" style="width:0;height:1.5pt" o:hralign="center" o:hrstd="t" o:hr="t" fillcolor="#a0a0a0" stroked="f"/>
+        </w:pict>
+      </w:r>
+    </w:p>
+    <w:p>
+      <w:pPr>
+        <w:rPr>
+          <w:rFonts w:ascii="Times New Roman" w:hAnsi="Times New Roman" w:cs="Times New Roman"/>
+          <w:b/>
+          <w:bCs/>
+          <w:sz w:val="20"/>
+          <w:szCs w:val="20"/>
+        </w:rPr>
+      </w:pPr>
+      <w:r>
+        <w:rPr>
+          <w:rFonts w:ascii="Times New Roman" w:hAnsi="Times New Roman" w:cs="Times New Roman"/>
+          <w:b/>
+          <w:bCs/>
+          <w:sz w:val="20"/>
+          <w:szCs w:val="20"/>
+        </w:rPr>
+        <w:t xml:space="preserve">8.6 Update the </w:t>
+      </w:r>
+      <w:proofErr w:type="spellStart"/>
+      <w:r>
+        <w:rPr>
+          <w:rFonts w:ascii="Times New Roman" w:hAnsi="Times New Roman" w:cs="Times New Roman"/>
+          <w:b/>
+          <w:bCs/>
+          <w:sz w:val="20"/>
+          <w:szCs w:val="20"/>
+        </w:rPr>
+        <w:t>WorkOrderTrigger</w:t>
+      </w:r>
+      <w:proofErr w:type="spellEnd"/>
+      <w:r>
+        <w:rPr>
+          <w:rFonts w:ascii="Times New Roman" w:hAnsi="Times New Roman" w:cs="Times New Roman"/>
+          <w:b/>
+          <w:bCs/>
+          <w:sz w:val="20"/>
+          <w:szCs w:val="20"/>
+        </w:rPr>
+        <w:t xml:space="preserve"> Class</w:t>
+      </w:r>
+    </w:p>
+    <w:p>
+      <w:pPr>
+        <w:numPr>
+          <w:ilvl w:val="0"/>
+          <w:numId w:val="53"/>
+        </w:numPr>
+        <w:rPr>
+          <w:rFonts w:ascii="Times New Roman" w:hAnsi="Times New Roman" w:cs="Times New Roman"/>
+          <w:sz w:val="20"/>
+          <w:szCs w:val="20"/>
+        </w:rPr>
+      </w:pPr>
+      <w:r>
+        <w:rPr>
+          <w:rFonts w:ascii="Times New Roman" w:hAnsi="Times New Roman" w:cs="Times New Roman"/>
+          <w:sz w:val="20"/>
+          <w:szCs w:val="20"/>
+        </w:rPr>
+        <w:t xml:space="preserve">Open the existing </w:t>
+      </w:r>
+      <w:proofErr w:type="spellStart"/>
+      <w:r>
+        <w:rPr>
+          <w:rFonts w:ascii="Times New Roman" w:hAnsi="Times New Roman" w:cs="Times New Roman"/>
+          <w:b/>
+          <w:bCs/>
+          <w:sz w:val="20"/>
+          <w:szCs w:val="20"/>
+        </w:rPr>
+        <w:t>WorkOrderTrigger</w:t>
+      </w:r>
+      <w:proofErr w:type="spellEnd"/>
+      <w:r>
+        <w:rPr>
+          <w:rFonts w:ascii="Times New Roman" w:hAnsi="Times New Roman" w:cs="Times New Roman"/>
+          <w:sz w:val="20"/>
+          <w:szCs w:val="20"/>
+        </w:rPr>
+        <w:t xml:space="preserve"> class.</w:t>
+      </w:r>
+    </w:p>
+    <w:p>
+      <w:pPr>
+        <w:numPr>
+          <w:ilvl w:val="0"/>
+          <w:numId w:val="53"/>
+        </w:numPr>
+        <w:rPr>
+          <w:rFonts w:ascii="Times New Roman" w:hAnsi="Times New Roman" w:cs="Times New Roman"/>
+          <w:sz w:val="20"/>
+          <w:szCs w:val="20"/>
+        </w:rPr>
+      </w:pPr>
+      <w:r>
+        <w:rPr>
+          <w:rFonts w:ascii="Times New Roman" w:hAnsi="Times New Roman" w:cs="Times New Roman"/>
+          <w:sz w:val="20"/>
+          <w:szCs w:val="20"/>
+        </w:rPr>
+        <w:t xml:space="preserve">Update it to include logic for handling updates with the </w:t>
+      </w:r>
+      <w:proofErr w:type="spellStart"/>
+      <w:r>
+        <w:rPr>
+          <w:rFonts w:ascii="Times New Roman" w:hAnsi="Times New Roman" w:cs="Times New Roman"/>
+          <w:b/>
+          <w:bCs/>
+          <w:sz w:val="20"/>
+          <w:szCs w:val="20"/>
+        </w:rPr>
+        <w:t>CompletionMail</w:t>
+      </w:r>
+      <w:proofErr w:type="spellEnd"/>
+      <w:r>
+        <w:rPr>
+          <w:rFonts w:ascii="Times New Roman" w:hAnsi="Times New Roman" w:cs="Times New Roman"/>
+          <w:sz w:val="20"/>
+          <w:szCs w:val="20"/>
+        </w:rPr>
+        <w:t xml:space="preserve"> class.</w:t>
+      </w:r>
+    </w:p>
+    <w:p>
+      <w:pPr>
+        <w:numPr>
+          <w:ilvl w:val="0"/>
+          <w:numId w:val="53"/>
+        </w:numPr>
+        <w:rPr>
+          <w:rFonts w:ascii="Times New Roman" w:hAnsi="Times New Roman" w:cs="Times New Roman"/>
+          <w:sz w:val="20"/>
+          <w:szCs w:val="20"/>
+        </w:rPr>
+      </w:pPr>
+      <w:r>
+        <w:rPr>
+          <w:rFonts w:ascii="Times New Roman" w:hAnsi="Times New Roman" w:cs="Times New Roman"/>
+          <w:sz w:val="20"/>
+          <w:szCs w:val="20"/>
+        </w:rPr>
+        <w:t>Save the updated trigger.</w:t>
+      </w:r>
+    </w:p>
+    <w:p>
+      <w:pPr>
+        <w:rPr>
+          <w:rFonts w:ascii="Times New Roman" w:hAnsi="Times New Roman" w:cs="Times New Roman"/>
+          <w:sz w:val="20"/>
+          <w:szCs w:val="20"/>
+        </w:rPr>
+      </w:pPr>
+      <w:r>
+        <w:rPr>
+          <w:rFonts w:ascii="Times New Roman" w:hAnsi="Times New Roman" w:cs="Times New Roman"/>
+          <w:sz w:val="20"/>
+          <w:szCs w:val="20"/>
+        </w:rPr>
+        <w:pict w14:anchorId="061DCAD1">
           <v:rect id="_x0000_i1043" style="width:0;height:1.5pt" o:hralign="center" o:hrstd="t" o:hr="t" fillcolor="#a0a0a0" stroked="f"/>
         </w:pict>
       </w:r>
     </w:p>
     <w:p>
       <w:pPr>
-        <w:spacing w:after="0" w:line="240" w:lineRule="auto"/>
-        <w:rPr>
-          <w:rFonts w:ascii="Times New Roman" w:eastAsia="Times New Roman" w:hAnsi="Times New Roman" w:cs="Times New Roman"/>
-          <w:kern w:val="0"/>
-          <w:sz w:val="24"/>
-          <w:szCs w:val="24"/>
-          <w:lang w:eastAsia="en-IN"/>
-          <w14:ligatures w14:val="none"/>
-        </w:rPr>
-      </w:pPr>
+        <w:rPr>
+          <w:rFonts w:ascii="Times New Roman" w:hAnsi="Times New Roman" w:cs="Times New Roman"/>
+          <w:b/>
+          <w:bCs/>
+          <w:sz w:val="20"/>
+          <w:szCs w:val="20"/>
+        </w:rPr>
+      </w:pPr>
+      <w:r>
+        <w:rPr>
+          <w:rFonts w:ascii="Times New Roman" w:hAnsi="Times New Roman" w:cs="Times New Roman"/>
+          <w:b/>
+          <w:bCs/>
+          <w:sz w:val="20"/>
+          <w:szCs w:val="20"/>
+        </w:rPr>
+        <w:t>8.7 Create an Asynchronous Apex Class (</w:t>
+      </w:r>
+      <w:proofErr w:type="spellStart"/>
+      <w:r>
+        <w:rPr>
+          <w:rFonts w:ascii="Times New Roman" w:hAnsi="Times New Roman" w:cs="Times New Roman"/>
+          <w:b/>
+          <w:bCs/>
+          <w:sz w:val="20"/>
+          <w:szCs w:val="20"/>
+        </w:rPr>
+        <w:t>RecordDeletions</w:t>
+      </w:r>
+      <w:proofErr w:type="spellEnd"/>
+      <w:r>
+        <w:rPr>
+          <w:rFonts w:ascii="Times New Roman" w:hAnsi="Times New Roman" w:cs="Times New Roman"/>
+          <w:b/>
+          <w:bCs/>
+          <w:sz w:val="20"/>
+          <w:szCs w:val="20"/>
+        </w:rPr>
+        <w:t>)</w:t>
+      </w:r>
+    </w:p>
+    <w:p>
+      <w:pPr>
+        <w:numPr>
+          <w:ilvl w:val="0"/>
+          <w:numId w:val="54"/>
+        </w:numPr>
+        <w:rPr>
+          <w:rFonts w:ascii="Times New Roman" w:hAnsi="Times New Roman" w:cs="Times New Roman"/>
+          <w:sz w:val="20"/>
+          <w:szCs w:val="20"/>
+        </w:rPr>
+      </w:pPr>
+      <w:r>
+        <w:rPr>
+          <w:rFonts w:ascii="Times New Roman" w:hAnsi="Times New Roman" w:cs="Times New Roman"/>
+          <w:sz w:val="20"/>
+          <w:szCs w:val="20"/>
+        </w:rPr>
+        <w:t xml:space="preserve">Create a new Apex class named </w:t>
+      </w:r>
+      <w:proofErr w:type="spellStart"/>
+      <w:r>
+        <w:rPr>
+          <w:rFonts w:ascii="Times New Roman" w:hAnsi="Times New Roman" w:cs="Times New Roman"/>
+          <w:b/>
+          <w:bCs/>
+          <w:sz w:val="20"/>
+          <w:szCs w:val="20"/>
+        </w:rPr>
+        <w:t>RecordDeletions</w:t>
+      </w:r>
+      <w:proofErr w:type="spellEnd"/>
+      <w:r>
+        <w:rPr>
+          <w:rFonts w:ascii="Times New Roman" w:hAnsi="Times New Roman" w:cs="Times New Roman"/>
+          <w:sz w:val="20"/>
+          <w:szCs w:val="20"/>
+        </w:rPr>
+        <w:t>.</w:t>
+      </w:r>
+    </w:p>
+    <w:p>
+      <w:pPr>
+        <w:numPr>
+          <w:ilvl w:val="0"/>
+          <w:numId w:val="54"/>
+        </w:numPr>
+        <w:rPr>
+          <w:rFonts w:ascii="Times New Roman" w:hAnsi="Times New Roman" w:cs="Times New Roman"/>
+          <w:sz w:val="20"/>
+          <w:szCs w:val="20"/>
+        </w:rPr>
+      </w:pPr>
+      <w:r>
+        <w:rPr>
+          <w:rFonts w:ascii="Times New Roman" w:hAnsi="Times New Roman" w:cs="Times New Roman"/>
+          <w:sz w:val="20"/>
+          <w:szCs w:val="20"/>
+        </w:rPr>
+        <w:t xml:space="preserve">Implement </w:t>
+      </w:r>
+      <w:proofErr w:type="spellStart"/>
+      <w:r>
+        <w:rPr>
+          <w:rFonts w:ascii="Times New Roman" w:hAnsi="Times New Roman" w:cs="Times New Roman"/>
+          <w:sz w:val="20"/>
+          <w:szCs w:val="20"/>
+        </w:rPr>
+        <w:t>batchable</w:t>
+      </w:r>
+      <w:proofErr w:type="spellEnd"/>
+      <w:r>
+        <w:rPr>
+          <w:rFonts w:ascii="Times New Roman" w:hAnsi="Times New Roman" w:cs="Times New Roman"/>
+          <w:sz w:val="20"/>
+          <w:szCs w:val="20"/>
+        </w:rPr>
+        <w:t xml:space="preserve"> logic to delete </w:t>
+      </w:r>
+      <w:proofErr w:type="spellStart"/>
+      <w:r>
+        <w:rPr>
+          <w:rFonts w:ascii="Times New Roman" w:hAnsi="Times New Roman" w:cs="Times New Roman"/>
+          <w:b/>
+          <w:bCs/>
+          <w:sz w:val="20"/>
+          <w:szCs w:val="20"/>
+        </w:rPr>
+        <w:t>WorkOrder</w:t>
+      </w:r>
+      <w:proofErr w:type="spellEnd"/>
+      <w:r>
+        <w:rPr>
+          <w:rFonts w:ascii="Times New Roman" w:hAnsi="Times New Roman" w:cs="Times New Roman"/>
+          <w:sz w:val="20"/>
+          <w:szCs w:val="20"/>
+        </w:rPr>
+        <w:t xml:space="preserve"> records meeting specified criteria.</w:t>
+      </w:r>
+    </w:p>
+    <w:p>
+      <w:pPr>
+        <w:numPr>
+          <w:ilvl w:val="0"/>
+          <w:numId w:val="54"/>
+        </w:numPr>
+        <w:rPr>
+          <w:rFonts w:ascii="Times New Roman" w:hAnsi="Times New Roman" w:cs="Times New Roman"/>
+          <w:sz w:val="20"/>
+          <w:szCs w:val="20"/>
+        </w:rPr>
+      </w:pPr>
+      <w:r>
+        <w:rPr>
+          <w:rFonts w:ascii="Times New Roman" w:hAnsi="Times New Roman" w:cs="Times New Roman"/>
+          <w:sz w:val="20"/>
+          <w:szCs w:val="20"/>
+        </w:rPr>
+        <w:t>Save the code.</w:t>
+      </w:r>
+    </w:p>
+    <w:p>
+      <w:pPr>
+        <w:rPr>
+          <w:rFonts w:ascii="Times New Roman" w:hAnsi="Times New Roman" w:cs="Times New Roman"/>
+          <w:sz w:val="20"/>
+          <w:szCs w:val="20"/>
+        </w:rPr>
+      </w:pPr>
+      <w:r>
+        <w:rPr>
+          <w:rFonts w:ascii="Times New Roman" w:hAnsi="Times New Roman" w:cs="Times New Roman"/>
+          <w:sz w:val="20"/>
+          <w:szCs w:val="20"/>
+        </w:rPr>
+        <w:pict w14:anchorId="3FFA6202">
+          <v:rect id="_x0000_i1044" style="width:0;height:1.5pt" o:hralign="center" o:hrstd="t" o:hr="t" fillcolor="#a0a0a0" stroked="f"/>
+        </w:pict>
+      </w:r>
+    </w:p>
+    <w:p>
+      <w:pPr>
+        <w:rPr>
+          <w:rFonts w:ascii="Times New Roman" w:hAnsi="Times New Roman" w:cs="Times New Roman"/>
+          <w:b/>
+          <w:bCs/>
+          <w:sz w:val="20"/>
+          <w:szCs w:val="20"/>
+        </w:rPr>
+      </w:pPr>
+      <w:r>
+        <w:rPr>
+          <w:rFonts w:ascii="Times New Roman" w:hAnsi="Times New Roman" w:cs="Times New Roman"/>
+          <w:b/>
+          <w:bCs/>
+          <w:sz w:val="20"/>
+          <w:szCs w:val="20"/>
+        </w:rPr>
+        <w:t>8.8 Create a Schedule Class (</w:t>
+      </w:r>
+      <w:proofErr w:type="spellStart"/>
+      <w:r>
+        <w:rPr>
+          <w:rFonts w:ascii="Times New Roman" w:hAnsi="Times New Roman" w:cs="Times New Roman"/>
+          <w:b/>
+          <w:bCs/>
+          <w:sz w:val="20"/>
+          <w:szCs w:val="20"/>
+        </w:rPr>
+        <w:t>ScheduleClass</w:t>
+      </w:r>
+      <w:proofErr w:type="spellEnd"/>
+      <w:r>
+        <w:rPr>
+          <w:rFonts w:ascii="Times New Roman" w:hAnsi="Times New Roman" w:cs="Times New Roman"/>
+          <w:b/>
+          <w:bCs/>
+          <w:sz w:val="20"/>
+          <w:szCs w:val="20"/>
+        </w:rPr>
+        <w:t>)</w:t>
+      </w:r>
+    </w:p>
+    <w:p>
+      <w:pPr>
+        <w:numPr>
+          <w:ilvl w:val="0"/>
+          <w:numId w:val="55"/>
+        </w:numPr>
+        <w:rPr>
+          <w:rFonts w:ascii="Times New Roman" w:hAnsi="Times New Roman" w:cs="Times New Roman"/>
+          <w:sz w:val="20"/>
+          <w:szCs w:val="20"/>
+        </w:rPr>
+      </w:pPr>
+      <w:r>
+        <w:rPr>
+          <w:rFonts w:ascii="Times New Roman" w:hAnsi="Times New Roman" w:cs="Times New Roman"/>
+          <w:sz w:val="20"/>
+          <w:szCs w:val="20"/>
+        </w:rPr>
+        <w:t xml:space="preserve">Create an Apex class named </w:t>
+      </w:r>
+      <w:proofErr w:type="spellStart"/>
+      <w:r>
+        <w:rPr>
+          <w:rFonts w:ascii="Times New Roman" w:hAnsi="Times New Roman" w:cs="Times New Roman"/>
+          <w:b/>
+          <w:bCs/>
+          <w:sz w:val="20"/>
+          <w:szCs w:val="20"/>
+        </w:rPr>
+        <w:t>ScheduleClass</w:t>
+      </w:r>
+      <w:proofErr w:type="spellEnd"/>
+      <w:r>
+        <w:rPr>
+          <w:rFonts w:ascii="Times New Roman" w:hAnsi="Times New Roman" w:cs="Times New Roman"/>
+          <w:sz w:val="20"/>
+          <w:szCs w:val="20"/>
+        </w:rPr>
+        <w:t>.</w:t>
+      </w:r>
+    </w:p>
+    <w:p>
+      <w:pPr>
+        <w:numPr>
+          <w:ilvl w:val="0"/>
+          <w:numId w:val="55"/>
+        </w:numPr>
+        <w:rPr>
+          <w:rFonts w:ascii="Times New Roman" w:hAnsi="Times New Roman" w:cs="Times New Roman"/>
+          <w:sz w:val="20"/>
+          <w:szCs w:val="20"/>
+        </w:rPr>
+      </w:pPr>
+      <w:r>
+        <w:rPr>
+          <w:rFonts w:ascii="Times New Roman" w:hAnsi="Times New Roman" w:cs="Times New Roman"/>
+          <w:sz w:val="20"/>
+          <w:szCs w:val="20"/>
+        </w:rPr>
+        <w:t xml:space="preserve">Write the code to schedule the </w:t>
+      </w:r>
+      <w:proofErr w:type="spellStart"/>
+      <w:r>
+        <w:rPr>
+          <w:rFonts w:ascii="Times New Roman" w:hAnsi="Times New Roman" w:cs="Times New Roman"/>
+          <w:b/>
+          <w:bCs/>
+          <w:sz w:val="20"/>
+          <w:szCs w:val="20"/>
+        </w:rPr>
+        <w:t>RecordDeletions</w:t>
+      </w:r>
+      <w:proofErr w:type="spellEnd"/>
+      <w:r>
+        <w:rPr>
+          <w:rFonts w:ascii="Times New Roman" w:hAnsi="Times New Roman" w:cs="Times New Roman"/>
+          <w:sz w:val="20"/>
+          <w:szCs w:val="20"/>
+        </w:rPr>
+        <w:t xml:space="preserve"> batch job.</w:t>
+      </w:r>
+    </w:p>
+    <w:p>
+      <w:pPr>
+        <w:numPr>
+          <w:ilvl w:val="0"/>
+          <w:numId w:val="55"/>
+        </w:numPr>
+        <w:rPr>
+          <w:rFonts w:ascii="Times New Roman" w:hAnsi="Times New Roman" w:cs="Times New Roman"/>
+          <w:sz w:val="20"/>
+          <w:szCs w:val="20"/>
+        </w:rPr>
+      </w:pPr>
+      <w:r>
+        <w:rPr>
+          <w:rFonts w:ascii="Times New Roman" w:hAnsi="Times New Roman" w:cs="Times New Roman"/>
+          <w:sz w:val="20"/>
+          <w:szCs w:val="20"/>
+        </w:rPr>
+        <w:t>Save the class.</w:t>
+      </w:r>
+    </w:p>
+    <w:p>
+      <w:pPr>
+        <w:rPr>
+          <w:rFonts w:ascii="Times New Roman" w:hAnsi="Times New Roman" w:cs="Times New Roman"/>
+          <w:sz w:val="20"/>
+          <w:szCs w:val="20"/>
+        </w:rPr>
+      </w:pPr>
+      <w:r>
+        <w:rPr>
+          <w:rFonts w:ascii="Times New Roman" w:hAnsi="Times New Roman" w:cs="Times New Roman"/>
+          <w:sz w:val="20"/>
+          <w:szCs w:val="20"/>
+        </w:rPr>
+        <w:pict w14:anchorId="038EB568">
+          <v:rect id="_x0000_i1045" style="width:0;height:1.5pt" o:hralign="center" o:hrstd="t" o:hr="t" fillcolor="#a0a0a0" stroked="f"/>
+        </w:pict>
+      </w:r>
+    </w:p>
+    <w:p>
+      <w:pPr>
+        <w:rPr>
+          <w:rFonts w:ascii="Times New Roman" w:hAnsi="Times New Roman" w:cs="Times New Roman"/>
+          <w:b/>
+          <w:bCs/>
+          <w:sz w:val="20"/>
+          <w:szCs w:val="20"/>
+        </w:rPr>
+      </w:pPr>
+      <w:r>
+        <w:rPr>
+          <w:rFonts w:ascii="Times New Roman" w:hAnsi="Times New Roman" w:cs="Times New Roman"/>
+          <w:b/>
+          <w:bCs/>
+          <w:sz w:val="20"/>
+          <w:szCs w:val="20"/>
+        </w:rPr>
+        <w:t>8.9 Schedule the Apex Job</w:t>
+      </w:r>
+    </w:p>
+    <w:p>
+      <w:pPr>
+        <w:numPr>
+          <w:ilvl w:val="0"/>
+          <w:numId w:val="56"/>
+        </w:numPr>
+        <w:rPr>
+          <w:rFonts w:ascii="Times New Roman" w:hAnsi="Times New Roman" w:cs="Times New Roman"/>
+          <w:sz w:val="20"/>
+          <w:szCs w:val="20"/>
+        </w:rPr>
+      </w:pPr>
+      <w:r>
+        <w:rPr>
+          <w:rFonts w:ascii="Times New Roman" w:hAnsi="Times New Roman" w:cs="Times New Roman"/>
+          <w:b/>
+          <w:bCs/>
+          <w:sz w:val="20"/>
+          <w:szCs w:val="20"/>
+        </w:rPr>
+        <w:t>Schedule Apex Execution:</w:t>
+      </w:r>
+    </w:p>
+    <w:p>
+      <w:pPr>
+        <w:pStyle w:val="ListParagraph"/>
+        <w:numPr>
+          <w:ilvl w:val="1"/>
+          <w:numId w:val="57"/>
+        </w:numPr>
+        <w:rPr>
+          <w:rFonts w:ascii="Times New Roman" w:hAnsi="Times New Roman" w:cs="Times New Roman"/>
+          <w:sz w:val="20"/>
+          <w:szCs w:val="20"/>
+        </w:rPr>
+      </w:pPr>
+      <w:r>
+        <w:rPr>
+          <w:rFonts w:ascii="Times New Roman" w:hAnsi="Times New Roman" w:cs="Times New Roman"/>
+          <w:sz w:val="20"/>
+          <w:szCs w:val="20"/>
+        </w:rPr>
+        <w:t xml:space="preserve">From the Setup page → Search for </w:t>
+      </w:r>
+      <w:r>
+        <w:rPr>
+          <w:rFonts w:ascii="Times New Roman" w:hAnsi="Times New Roman" w:cs="Times New Roman"/>
+          <w:b/>
+          <w:bCs/>
+          <w:sz w:val="20"/>
+          <w:szCs w:val="20"/>
+        </w:rPr>
+        <w:t>Apex Classes</w:t>
+      </w:r>
+      <w:r>
+        <w:rPr>
+          <w:rFonts w:ascii="Times New Roman" w:hAnsi="Times New Roman" w:cs="Times New Roman"/>
+          <w:sz w:val="20"/>
+          <w:szCs w:val="20"/>
+        </w:rPr>
+        <w:t xml:space="preserve"> → Click </w:t>
+      </w:r>
+      <w:r>
+        <w:rPr>
+          <w:rFonts w:ascii="Times New Roman" w:hAnsi="Times New Roman" w:cs="Times New Roman"/>
+          <w:b/>
+          <w:bCs/>
+          <w:sz w:val="20"/>
+          <w:szCs w:val="20"/>
+        </w:rPr>
+        <w:t>Schedule Apex</w:t>
+      </w:r>
+      <w:r>
+        <w:rPr>
+          <w:rFonts w:ascii="Times New Roman" w:hAnsi="Times New Roman" w:cs="Times New Roman"/>
+          <w:sz w:val="20"/>
+          <w:szCs w:val="20"/>
+        </w:rPr>
+        <w:t>.</w:t>
+      </w:r>
+    </w:p>
+    <w:p>
+      <w:pPr>
+        <w:numPr>
+          <w:ilvl w:val="0"/>
+          <w:numId w:val="56"/>
+        </w:numPr>
+        <w:rPr>
+          <w:rFonts w:ascii="Times New Roman" w:hAnsi="Times New Roman" w:cs="Times New Roman"/>
+          <w:sz w:val="20"/>
+          <w:szCs w:val="20"/>
+        </w:rPr>
+      </w:pPr>
+      <w:r>
+        <w:rPr>
+          <w:rFonts w:ascii="Times New Roman" w:hAnsi="Times New Roman" w:cs="Times New Roman"/>
+          <w:b/>
+          <w:bCs/>
+          <w:sz w:val="20"/>
+          <w:szCs w:val="20"/>
+        </w:rPr>
+        <w:t>Enter Job Details:</w:t>
+      </w:r>
+    </w:p>
+    <w:p>
+      <w:pPr>
+        <w:numPr>
+          <w:ilvl w:val="1"/>
+          <w:numId w:val="56"/>
+        </w:numPr>
+        <w:rPr>
+          <w:rFonts w:ascii="Times New Roman" w:hAnsi="Times New Roman" w:cs="Times New Roman"/>
+          <w:sz w:val="20"/>
+          <w:szCs w:val="20"/>
+        </w:rPr>
+      </w:pPr>
+      <w:r>
+        <w:rPr>
+          <w:rFonts w:ascii="Times New Roman" w:hAnsi="Times New Roman" w:cs="Times New Roman"/>
+          <w:sz w:val="20"/>
+          <w:szCs w:val="20"/>
+        </w:rPr>
+        <w:t xml:space="preserve">Job Name: </w:t>
+      </w:r>
+      <w:proofErr w:type="spellStart"/>
+      <w:r>
+        <w:rPr>
+          <w:rFonts w:ascii="Times New Roman" w:hAnsi="Times New Roman" w:cs="Times New Roman"/>
+          <w:b/>
+          <w:bCs/>
+          <w:sz w:val="20"/>
+          <w:szCs w:val="20"/>
+        </w:rPr>
+        <w:t>DeleteAssignmentSchedule</w:t>
+      </w:r>
+      <w:proofErr w:type="spellEnd"/>
+    </w:p>
+    <w:p>
+      <w:pPr>
+        <w:numPr>
+          <w:ilvl w:val="1"/>
+          <w:numId w:val="56"/>
+        </w:numPr>
+        <w:rPr>
+          <w:rFonts w:ascii="Times New Roman" w:hAnsi="Times New Roman" w:cs="Times New Roman"/>
+          <w:sz w:val="20"/>
+          <w:szCs w:val="20"/>
+        </w:rPr>
+      </w:pPr>
+      <w:r>
+        <w:rPr>
+          <w:rFonts w:ascii="Times New Roman" w:hAnsi="Times New Roman" w:cs="Times New Roman"/>
+          <w:sz w:val="20"/>
+          <w:szCs w:val="20"/>
+        </w:rPr>
+        <w:t xml:space="preserve">Apex Class: </w:t>
+      </w:r>
+      <w:proofErr w:type="spellStart"/>
+      <w:r>
+        <w:rPr>
+          <w:rFonts w:ascii="Times New Roman" w:hAnsi="Times New Roman" w:cs="Times New Roman"/>
+          <w:b/>
+          <w:bCs/>
+          <w:sz w:val="20"/>
+          <w:szCs w:val="20"/>
+        </w:rPr>
+        <w:t>ScheduleClass</w:t>
+      </w:r>
+      <w:proofErr w:type="spellEnd"/>
+    </w:p>
+    <w:p>
+      <w:pPr>
+        <w:numPr>
+          <w:ilvl w:val="1"/>
+          <w:numId w:val="56"/>
+        </w:numPr>
+        <w:rPr>
+          <w:rFonts w:ascii="Times New Roman" w:hAnsi="Times New Roman" w:cs="Times New Roman"/>
+          <w:sz w:val="20"/>
+          <w:szCs w:val="20"/>
+        </w:rPr>
+      </w:pPr>
+      <w:r>
+        <w:rPr>
+          <w:rFonts w:ascii="Times New Roman" w:hAnsi="Times New Roman" w:cs="Times New Roman"/>
+          <w:sz w:val="20"/>
+          <w:szCs w:val="20"/>
+        </w:rPr>
+        <w:t xml:space="preserve">Frequency: </w:t>
+      </w:r>
+      <w:r>
+        <w:rPr>
+          <w:rFonts w:ascii="Times New Roman" w:hAnsi="Times New Roman" w:cs="Times New Roman"/>
+          <w:b/>
+          <w:bCs/>
+          <w:sz w:val="20"/>
+          <w:szCs w:val="20"/>
+        </w:rPr>
+        <w:t>Monthly</w:t>
+      </w:r>
+    </w:p>
+    <w:p>
+      <w:pPr>
+        <w:numPr>
+          <w:ilvl w:val="1"/>
+          <w:numId w:val="56"/>
+        </w:numPr>
+        <w:rPr>
+          <w:rFonts w:ascii="Times New Roman" w:hAnsi="Times New Roman" w:cs="Times New Roman"/>
+          <w:sz w:val="20"/>
+          <w:szCs w:val="20"/>
+        </w:rPr>
+      </w:pPr>
+      <w:r>
+        <w:rPr>
+          <w:rFonts w:ascii="Times New Roman" w:hAnsi="Times New Roman" w:cs="Times New Roman"/>
+          <w:sz w:val="20"/>
+          <w:szCs w:val="20"/>
+        </w:rPr>
+        <w:t>Preferred Start Time: Choose any suitable time.</w:t>
+      </w:r>
+    </w:p>
+    <w:p>
+      <w:pPr>
+        <w:numPr>
+          <w:ilvl w:val="0"/>
+          <w:numId w:val="56"/>
+        </w:numPr>
+        <w:rPr>
+          <w:rFonts w:ascii="Times New Roman" w:hAnsi="Times New Roman" w:cs="Times New Roman"/>
+          <w:sz w:val="20"/>
+          <w:szCs w:val="20"/>
+        </w:rPr>
+      </w:pPr>
+      <w:r>
+        <w:rPr>
+          <w:rFonts w:ascii="Times New Roman" w:hAnsi="Times New Roman" w:cs="Times New Roman"/>
+          <w:b/>
+          <w:bCs/>
+          <w:sz w:val="20"/>
+          <w:szCs w:val="20"/>
+        </w:rPr>
+        <w:t>Save the Job.</w:t>
+      </w:r>
     </w:p>
     <w:p/>
     <w:sectPr>
@@ -7645,7 +9529,7 @@
 <w:numbering xmlns:wpc="http://schemas.microsoft.com/office/word/2010/wordprocessingCanvas" xmlns:cx="http://schemas.microsoft.com/office/drawing/2014/chartex" xmlns:cx1="http://schemas.microsoft.com/office/drawing/2015/9/8/chartex" xmlns:cx2="http://schemas.microsoft.com/office/drawing/2015/10/21/chartex" xmlns:cx3="http://schemas.microsoft.com/office/drawing/2016/5/9/chartex" xmlns:cx4="http://schemas.microsoft.com/office/drawing/2016/5/10/chartex" xmlns:cx5="http://schemas.microsoft.com/office/drawing/2016/5/11/chartex" xmlns:cx6="http://schemas.microsoft.com/office/drawing/2016/5/12/chartex" xmlns:cx7="http://schemas.microsoft.com/office/drawing/2016/5/13/chartex" xmlns:cx8="http://schemas.microsoft.com/office/drawing/2016/5/14/chartex" xmlns:mc="http://schemas.openxmlformats.org/markup-compatibility/2006" xmlns:aink="http://schemas.microsoft.com/office/drawing/2016/ink" xmlns:am3d="http://schemas.microsoft.com/office/drawing/2017/model3d" xmlns:o="urn:schemas-microsoft-com:office:office" xmlns:oel="http://schemas.microsoft.com/office/2019/extlst" xmlns:r="http://schemas.openxmlformats.org/officeDocument/2006/relationships" xmlns:m="http://schemas.openxmlformats.org/officeDocument/2006/math" xmlns:v="urn:schemas-microsoft-com:vml" xmlns:wp14="http://schemas.microsoft.com/office/word/2010/wordprocessingDrawing" xmlns:wp="http://schemas.openxmlformats.org/drawingml/2006/wordprocessingDrawing" xmlns:w10="urn:schemas-microsoft-com:office:word" xmlns:w="http://schemas.openxmlformats.org/wordprocessingml/2006/main" xmlns:w14="http://schemas.microsoft.com/office/word/2010/wordml" xmlns:w15="http://schemas.microsoft.com/office/word/2012/wordml" xmlns:w16cex="http://schemas.microsoft.com/office/word/2018/wordml/cex" xmlns:w16cid="http://schemas.microsoft.com/office/word/2016/wordml/cid" xmlns:w16="http://schemas.microsoft.com/office/word/2018/wordml" xmlns:w16du="http://schemas.microsoft.com/office/word/2023/wordml/word16du" xmlns:w16sdtdh="http://schemas.microsoft.com/office/word/2020/wordml/sdtdatahash" xmlns:w16se="http://schemas.microsoft.com/office/word/2015/wordml/symex" xmlns:wpg="http://schemas.microsoft.com/office/word/2010/wordprocessingGroup" xmlns:wpi="http://schemas.microsoft.com/office/word/2010/wordprocessingInk" xmlns:wne="http://schemas.microsoft.com/office/word/2006/wordml" xmlns:wps="http://schemas.microsoft.com/office/word/2010/wordprocessingShape" mc:Ignorable="w14 w15 w16se w16cid w16 w16cex w16sdtdh w16du wp14">
   <w:numPicBullet w:numPicBulletId="0">
     <w:pict>
-      <v:rect id="_x0000_i1047" style="width:0;height:1.5pt" o:hralign="center" o:bullet="t" o:hrstd="t" o:hr="t" fillcolor="#a0a0a0" stroked="f"/>
+      <v:rect id="_x0000_i1050" style="width:0;height:1.5pt" o:hralign="center" o:bullet="t" o:hrstd="t" o:hr="t" fillcolor="#a0a0a0" stroked="f"/>
     </w:pict>
   </w:numPicBullet>
   <w:abstractNum w:abstractNumId="0" w15:restartNumberingAfterBreak="0">
@@ -7996,6 +9880,119 @@
     </w:lvl>
   </w:abstractNum>
   <w:abstractNum w:abstractNumId="3" w15:restartNumberingAfterBreak="0">
+    <w:nsid w:val="07EA4837"/>
+    <w:multiLevelType w:val="multilevel"/>
+    <w:tmpl w:val="48D47F90"/>
+    <w:lvl w:ilvl="0">
+      <w:start w:val="1"/>
+      <w:numFmt w:val="decimal"/>
+      <w:lvlText w:val="%1."/>
+      <w:lvlJc w:val="left"/>
+      <w:pPr>
+        <w:tabs>
+          <w:tab w:val="num" w:pos="720"/>
+        </w:tabs>
+        <w:ind w:left="720" w:hanging="360"/>
+      </w:pPr>
+    </w:lvl>
+    <w:lvl w:ilvl="1">
+      <w:start w:val="1"/>
+      <w:numFmt w:val="bullet"/>
+      <w:lvlText w:val=""/>
+      <w:lvlJc w:val="left"/>
+      <w:pPr>
+        <w:ind w:left="1440" w:hanging="360"/>
+      </w:pPr>
+      <w:rPr>
+        <w:rFonts w:ascii="Wingdings" w:hAnsi="Wingdings" w:hint="default"/>
+      </w:rPr>
+    </w:lvl>
+    <w:lvl w:ilvl="2" w:tentative="1">
+      <w:start w:val="1"/>
+      <w:numFmt w:val="decimal"/>
+      <w:lvlText w:val="%3."/>
+      <w:lvlJc w:val="left"/>
+      <w:pPr>
+        <w:tabs>
+          <w:tab w:val="num" w:pos="2160"/>
+        </w:tabs>
+        <w:ind w:left="2160" w:hanging="360"/>
+      </w:pPr>
+    </w:lvl>
+    <w:lvl w:ilvl="3" w:tentative="1">
+      <w:start w:val="1"/>
+      <w:numFmt w:val="decimal"/>
+      <w:lvlText w:val="%4."/>
+      <w:lvlJc w:val="left"/>
+      <w:pPr>
+        <w:tabs>
+          <w:tab w:val="num" w:pos="2880"/>
+        </w:tabs>
+        <w:ind w:left="2880" w:hanging="360"/>
+      </w:pPr>
+    </w:lvl>
+    <w:lvl w:ilvl="4" w:tentative="1">
+      <w:start w:val="1"/>
+      <w:numFmt w:val="decimal"/>
+      <w:lvlText w:val="%5."/>
+      <w:lvlJc w:val="left"/>
+      <w:pPr>
+        <w:tabs>
+          <w:tab w:val="num" w:pos="3600"/>
+        </w:tabs>
+        <w:ind w:left="3600" w:hanging="360"/>
+      </w:pPr>
+    </w:lvl>
+    <w:lvl w:ilvl="5" w:tentative="1">
+      <w:start w:val="1"/>
+      <w:numFmt w:val="decimal"/>
+      <w:lvlText w:val="%6."/>
+      <w:lvlJc w:val="left"/>
+      <w:pPr>
+        <w:tabs>
+          <w:tab w:val="num" w:pos="4320"/>
+        </w:tabs>
+        <w:ind w:left="4320" w:hanging="360"/>
+      </w:pPr>
+    </w:lvl>
+    <w:lvl w:ilvl="6" w:tentative="1">
+      <w:start w:val="1"/>
+      <w:numFmt w:val="decimal"/>
+      <w:lvlText w:val="%7."/>
+      <w:lvlJc w:val="left"/>
+      <w:pPr>
+        <w:tabs>
+          <w:tab w:val="num" w:pos="5040"/>
+        </w:tabs>
+        <w:ind w:left="5040" w:hanging="360"/>
+      </w:pPr>
+    </w:lvl>
+    <w:lvl w:ilvl="7" w:tentative="1">
+      <w:start w:val="1"/>
+      <w:numFmt w:val="decimal"/>
+      <w:lvlText w:val="%8."/>
+      <w:lvlJc w:val="left"/>
+      <w:pPr>
+        <w:tabs>
+          <w:tab w:val="num" w:pos="5760"/>
+        </w:tabs>
+        <w:ind w:left="5760" w:hanging="360"/>
+      </w:pPr>
+    </w:lvl>
+    <w:lvl w:ilvl="8" w:tentative="1">
+      <w:start w:val="1"/>
+      <w:numFmt w:val="decimal"/>
+      <w:lvlText w:val="%9."/>
+      <w:lvlJc w:val="left"/>
+      <w:pPr>
+        <w:tabs>
+          <w:tab w:val="num" w:pos="6480"/>
+        </w:tabs>
+        <w:ind w:left="6480" w:hanging="360"/>
+      </w:pPr>
+    </w:lvl>
+  </w:abstractNum>
+  <w:abstractNum w:abstractNumId="4" w15:restartNumberingAfterBreak="0">
     <w:nsid w:val="08153061"/>
     <w:multiLevelType w:val="hybridMultilevel"/>
     <w:tmpl w:val="FCBA0EF8"/>
@@ -8086,7 +10083,7 @@
       </w:pPr>
     </w:lvl>
   </w:abstractNum>
-  <w:abstractNum w:abstractNumId="4" w15:restartNumberingAfterBreak="0">
+  <w:abstractNum w:abstractNumId="5" w15:restartNumberingAfterBreak="0">
     <w:nsid w:val="08AE243F"/>
     <w:multiLevelType w:val="multilevel"/>
     <w:tmpl w:val="602CE3A2"/>
@@ -8203,7 +10200,7 @@
       </w:pPr>
     </w:lvl>
   </w:abstractNum>
-  <w:abstractNum w:abstractNumId="5" w15:restartNumberingAfterBreak="0">
+  <w:abstractNum w:abstractNumId="6" w15:restartNumberingAfterBreak="0">
     <w:nsid w:val="09A22F90"/>
     <w:multiLevelType w:val="multilevel"/>
     <w:tmpl w:val="47C48D64"/>
@@ -8316,7 +10313,7 @@
       </w:pPr>
     </w:lvl>
   </w:abstractNum>
-  <w:abstractNum w:abstractNumId="6" w15:restartNumberingAfterBreak="0">
+  <w:abstractNum w:abstractNumId="7" w15:restartNumberingAfterBreak="0">
     <w:nsid w:val="0BC942A8"/>
     <w:multiLevelType w:val="multilevel"/>
     <w:tmpl w:val="CDC203EC"/>
@@ -8433,7 +10430,7 @@
       </w:pPr>
     </w:lvl>
   </w:abstractNum>
-  <w:abstractNum w:abstractNumId="7" w15:restartNumberingAfterBreak="0">
+  <w:abstractNum w:abstractNumId="8" w15:restartNumberingAfterBreak="0">
     <w:nsid w:val="0FE31991"/>
     <w:multiLevelType w:val="multilevel"/>
     <w:tmpl w:val="1C7C155E"/>
@@ -8550,7 +10547,7 @@
       </w:pPr>
     </w:lvl>
   </w:abstractNum>
-  <w:abstractNum w:abstractNumId="8" w15:restartNumberingAfterBreak="0">
+  <w:abstractNum w:abstractNumId="9" w15:restartNumberingAfterBreak="0">
     <w:nsid w:val="1051311F"/>
     <w:multiLevelType w:val="multilevel"/>
     <w:tmpl w:val="84BEE020"/>
@@ -8663,7 +10660,120 @@
       </w:pPr>
     </w:lvl>
   </w:abstractNum>
-  <w:abstractNum w:abstractNumId="9" w15:restartNumberingAfterBreak="0">
+  <w:abstractNum w:abstractNumId="10" w15:restartNumberingAfterBreak="0">
+    <w:nsid w:val="181E7165"/>
+    <w:multiLevelType w:val="multilevel"/>
+    <w:tmpl w:val="BC5CB640"/>
+    <w:lvl w:ilvl="0">
+      <w:start w:val="1"/>
+      <w:numFmt w:val="decimal"/>
+      <w:lvlText w:val="%1."/>
+      <w:lvlJc w:val="left"/>
+      <w:pPr>
+        <w:tabs>
+          <w:tab w:val="num" w:pos="720"/>
+        </w:tabs>
+        <w:ind w:left="720" w:hanging="360"/>
+      </w:pPr>
+    </w:lvl>
+    <w:lvl w:ilvl="1">
+      <w:start w:val="1"/>
+      <w:numFmt w:val="bullet"/>
+      <w:lvlText w:val=""/>
+      <w:lvlJc w:val="left"/>
+      <w:pPr>
+        <w:ind w:left="1440" w:hanging="360"/>
+      </w:pPr>
+      <w:rPr>
+        <w:rFonts w:ascii="Wingdings" w:hAnsi="Wingdings" w:hint="default"/>
+      </w:rPr>
+    </w:lvl>
+    <w:lvl w:ilvl="2" w:tentative="1">
+      <w:start w:val="1"/>
+      <w:numFmt w:val="decimal"/>
+      <w:lvlText w:val="%3."/>
+      <w:lvlJc w:val="left"/>
+      <w:pPr>
+        <w:tabs>
+          <w:tab w:val="num" w:pos="2160"/>
+        </w:tabs>
+        <w:ind w:left="2160" w:hanging="360"/>
+      </w:pPr>
+    </w:lvl>
+    <w:lvl w:ilvl="3" w:tentative="1">
+      <w:start w:val="1"/>
+      <w:numFmt w:val="decimal"/>
+      <w:lvlText w:val="%4."/>
+      <w:lvlJc w:val="left"/>
+      <w:pPr>
+        <w:tabs>
+          <w:tab w:val="num" w:pos="2880"/>
+        </w:tabs>
+        <w:ind w:left="2880" w:hanging="360"/>
+      </w:pPr>
+    </w:lvl>
+    <w:lvl w:ilvl="4" w:tentative="1">
+      <w:start w:val="1"/>
+      <w:numFmt w:val="decimal"/>
+      <w:lvlText w:val="%5."/>
+      <w:lvlJc w:val="left"/>
+      <w:pPr>
+        <w:tabs>
+          <w:tab w:val="num" w:pos="3600"/>
+        </w:tabs>
+        <w:ind w:left="3600" w:hanging="360"/>
+      </w:pPr>
+    </w:lvl>
+    <w:lvl w:ilvl="5" w:tentative="1">
+      <w:start w:val="1"/>
+      <w:numFmt w:val="decimal"/>
+      <w:lvlText w:val="%6."/>
+      <w:lvlJc w:val="left"/>
+      <w:pPr>
+        <w:tabs>
+          <w:tab w:val="num" w:pos="4320"/>
+        </w:tabs>
+        <w:ind w:left="4320" w:hanging="360"/>
+      </w:pPr>
+    </w:lvl>
+    <w:lvl w:ilvl="6" w:tentative="1">
+      <w:start w:val="1"/>
+      <w:numFmt w:val="decimal"/>
+      <w:lvlText w:val="%7."/>
+      <w:lvlJc w:val="left"/>
+      <w:pPr>
+        <w:tabs>
+          <w:tab w:val="num" w:pos="5040"/>
+        </w:tabs>
+        <w:ind w:left="5040" w:hanging="360"/>
+      </w:pPr>
+    </w:lvl>
+    <w:lvl w:ilvl="7" w:tentative="1">
+      <w:start w:val="1"/>
+      <w:numFmt w:val="decimal"/>
+      <w:lvlText w:val="%8."/>
+      <w:lvlJc w:val="left"/>
+      <w:pPr>
+        <w:tabs>
+          <w:tab w:val="num" w:pos="5760"/>
+        </w:tabs>
+        <w:ind w:left="5760" w:hanging="360"/>
+      </w:pPr>
+    </w:lvl>
+    <w:lvl w:ilvl="8" w:tentative="1">
+      <w:start w:val="1"/>
+      <w:numFmt w:val="decimal"/>
+      <w:lvlText w:val="%9."/>
+      <w:lvlJc w:val="left"/>
+      <w:pPr>
+        <w:tabs>
+          <w:tab w:val="num" w:pos="6480"/>
+        </w:tabs>
+        <w:ind w:left="6480" w:hanging="360"/>
+      </w:pPr>
+    </w:lvl>
+  </w:abstractNum>
+  <w:abstractNum w:abstractNumId="11" w15:restartNumberingAfterBreak="0">
     <w:nsid w:val="1FB87D66"/>
     <w:multiLevelType w:val="multilevel"/>
     <w:tmpl w:val="2114825E"/>
@@ -8812,7 +10922,7 @@
       </w:rPr>
     </w:lvl>
   </w:abstractNum>
-  <w:abstractNum w:abstractNumId="10" w15:restartNumberingAfterBreak="0">
+  <w:abstractNum w:abstractNumId="12" w15:restartNumberingAfterBreak="0">
     <w:nsid w:val="22141CC5"/>
     <w:multiLevelType w:val="multilevel"/>
     <w:tmpl w:val="B6EC1E32"/>
@@ -8961,7 +11071,7 @@
       </w:rPr>
     </w:lvl>
   </w:abstractNum>
-  <w:abstractNum w:abstractNumId="11" w15:restartNumberingAfterBreak="0">
+  <w:abstractNum w:abstractNumId="13" w15:restartNumberingAfterBreak="0">
     <w:nsid w:val="221951D0"/>
     <w:multiLevelType w:val="multilevel"/>
     <w:tmpl w:val="AE129DBC"/>
@@ -9074,7 +11184,7 @@
       </w:pPr>
     </w:lvl>
   </w:abstractNum>
-  <w:abstractNum w:abstractNumId="12" w15:restartNumberingAfterBreak="0">
+  <w:abstractNum w:abstractNumId="14" w15:restartNumberingAfterBreak="0">
     <w:nsid w:val="22320D09"/>
     <w:multiLevelType w:val="multilevel"/>
     <w:tmpl w:val="A1DAAF5E"/>
@@ -9223,7 +11333,7 @@
       </w:rPr>
     </w:lvl>
   </w:abstractNum>
-  <w:abstractNum w:abstractNumId="13" w15:restartNumberingAfterBreak="0">
+  <w:abstractNum w:abstractNumId="15" w15:restartNumberingAfterBreak="0">
     <w:nsid w:val="2367550A"/>
     <w:multiLevelType w:val="multilevel"/>
     <w:tmpl w:val="BF164434"/>
@@ -9340,7 +11450,7 @@
       </w:pPr>
     </w:lvl>
   </w:abstractNum>
-  <w:abstractNum w:abstractNumId="14" w15:restartNumberingAfterBreak="0">
+  <w:abstractNum w:abstractNumId="16" w15:restartNumberingAfterBreak="0">
     <w:nsid w:val="23AE15FF"/>
     <w:multiLevelType w:val="multilevel"/>
     <w:tmpl w:val="E9CCC94A"/>
@@ -9457,7 +11567,7 @@
       </w:pPr>
     </w:lvl>
   </w:abstractNum>
-  <w:abstractNum w:abstractNumId="15" w15:restartNumberingAfterBreak="0">
+  <w:abstractNum w:abstractNumId="17" w15:restartNumberingAfterBreak="0">
     <w:nsid w:val="23B472CA"/>
     <w:multiLevelType w:val="multilevel"/>
     <w:tmpl w:val="F16EC1D6"/>
@@ -9570,7 +11680,7 @@
       </w:pPr>
     </w:lvl>
   </w:abstractNum>
-  <w:abstractNum w:abstractNumId="16" w15:restartNumberingAfterBreak="0">
+  <w:abstractNum w:abstractNumId="18" w15:restartNumberingAfterBreak="0">
     <w:nsid w:val="25F319F1"/>
     <w:multiLevelType w:val="multilevel"/>
     <w:tmpl w:val="AFEC9E96"/>
@@ -9683,7 +11793,7 @@
       </w:pPr>
     </w:lvl>
   </w:abstractNum>
-  <w:abstractNum w:abstractNumId="17" w15:restartNumberingAfterBreak="0">
+  <w:abstractNum w:abstractNumId="19" w15:restartNumberingAfterBreak="0">
     <w:nsid w:val="2CBC580D"/>
     <w:multiLevelType w:val="multilevel"/>
     <w:tmpl w:val="2D7AE7CE"/>
@@ -9800,7 +11910,7 @@
       </w:pPr>
     </w:lvl>
   </w:abstractNum>
-  <w:abstractNum w:abstractNumId="18" w15:restartNumberingAfterBreak="0">
+  <w:abstractNum w:abstractNumId="20" w15:restartNumberingAfterBreak="0">
     <w:nsid w:val="346B2389"/>
     <w:multiLevelType w:val="multilevel"/>
     <w:tmpl w:val="E51A949A"/>
@@ -9921,7 +12031,7 @@
       </w:pPr>
     </w:lvl>
   </w:abstractNum>
-  <w:abstractNum w:abstractNumId="19" w15:restartNumberingAfterBreak="0">
+  <w:abstractNum w:abstractNumId="21" w15:restartNumberingAfterBreak="0">
     <w:nsid w:val="37C13050"/>
     <w:multiLevelType w:val="multilevel"/>
     <w:tmpl w:val="92540878"/>
@@ -10034,7 +12144,7 @@
       </w:pPr>
     </w:lvl>
   </w:abstractNum>
-  <w:abstractNum w:abstractNumId="20" w15:restartNumberingAfterBreak="0">
+  <w:abstractNum w:abstractNumId="22" w15:restartNumberingAfterBreak="0">
     <w:nsid w:val="38D87ABA"/>
     <w:multiLevelType w:val="multilevel"/>
     <w:tmpl w:val="70DAB906"/>
@@ -10147,7 +12257,7 @@
       </w:pPr>
     </w:lvl>
   </w:abstractNum>
-  <w:abstractNum w:abstractNumId="21" w15:restartNumberingAfterBreak="0">
+  <w:abstractNum w:abstractNumId="23" w15:restartNumberingAfterBreak="0">
     <w:nsid w:val="39A94A9F"/>
     <w:multiLevelType w:val="multilevel"/>
     <w:tmpl w:val="D714C59C"/>
@@ -10296,7 +12406,7 @@
       </w:rPr>
     </w:lvl>
   </w:abstractNum>
-  <w:abstractNum w:abstractNumId="22" w15:restartNumberingAfterBreak="0">
+  <w:abstractNum w:abstractNumId="24" w15:restartNumberingAfterBreak="0">
     <w:nsid w:val="3B173200"/>
     <w:multiLevelType w:val="multilevel"/>
     <w:tmpl w:val="C680A6DC"/>
@@ -10409,7 +12519,7 @@
       </w:pPr>
     </w:lvl>
   </w:abstractNum>
-  <w:abstractNum w:abstractNumId="23" w15:restartNumberingAfterBreak="0">
+  <w:abstractNum w:abstractNumId="25" w15:restartNumberingAfterBreak="0">
     <w:nsid w:val="3C5A04A5"/>
     <w:multiLevelType w:val="multilevel"/>
     <w:tmpl w:val="95B242CE"/>
@@ -10526,7 +12636,7 @@
       </w:pPr>
     </w:lvl>
   </w:abstractNum>
-  <w:abstractNum w:abstractNumId="24" w15:restartNumberingAfterBreak="0">
+  <w:abstractNum w:abstractNumId="26" w15:restartNumberingAfterBreak="0">
     <w:nsid w:val="3D622A34"/>
     <w:multiLevelType w:val="multilevel"/>
     <w:tmpl w:val="717874FC"/>
@@ -10643,7 +12753,7 @@
       </w:pPr>
     </w:lvl>
   </w:abstractNum>
-  <w:abstractNum w:abstractNumId="25" w15:restartNumberingAfterBreak="0">
+  <w:abstractNum w:abstractNumId="27" w15:restartNumberingAfterBreak="0">
     <w:nsid w:val="40247866"/>
     <w:multiLevelType w:val="multilevel"/>
     <w:tmpl w:val="8CF4E62C"/>
@@ -10788,7 +12898,7 @@
       </w:rPr>
     </w:lvl>
   </w:abstractNum>
-  <w:abstractNum w:abstractNumId="26" w15:restartNumberingAfterBreak="0">
+  <w:abstractNum w:abstractNumId="28" w15:restartNumberingAfterBreak="0">
     <w:nsid w:val="45B564B3"/>
     <w:multiLevelType w:val="multilevel"/>
     <w:tmpl w:val="DBA8355C"/>
@@ -10901,7 +13011,7 @@
       </w:pPr>
     </w:lvl>
   </w:abstractNum>
-  <w:abstractNum w:abstractNumId="27" w15:restartNumberingAfterBreak="0">
+  <w:abstractNum w:abstractNumId="29" w15:restartNumberingAfterBreak="0">
     <w:nsid w:val="4A2C2CE1"/>
     <w:multiLevelType w:val="multilevel"/>
     <w:tmpl w:val="87A40276"/>
@@ -11014,7 +13124,7 @@
       </w:pPr>
     </w:lvl>
   </w:abstractNum>
-  <w:abstractNum w:abstractNumId="28" w15:restartNumberingAfterBreak="0">
+  <w:abstractNum w:abstractNumId="30" w15:restartNumberingAfterBreak="0">
     <w:nsid w:val="4A68346D"/>
     <w:multiLevelType w:val="multilevel"/>
     <w:tmpl w:val="95AEC292"/>
@@ -11127,7 +13237,7 @@
       </w:pPr>
     </w:lvl>
   </w:abstractNum>
-  <w:abstractNum w:abstractNumId="29" w15:restartNumberingAfterBreak="0">
+  <w:abstractNum w:abstractNumId="31" w15:restartNumberingAfterBreak="0">
     <w:nsid w:val="4A8D5317"/>
     <w:multiLevelType w:val="multilevel"/>
     <w:tmpl w:val="0A3E588E"/>
@@ -11244,7 +13354,7 @@
       </w:pPr>
     </w:lvl>
   </w:abstractNum>
-  <w:abstractNum w:abstractNumId="30" w15:restartNumberingAfterBreak="0">
+  <w:abstractNum w:abstractNumId="32" w15:restartNumberingAfterBreak="0">
     <w:nsid w:val="4CD36CD8"/>
     <w:multiLevelType w:val="multilevel"/>
     <w:tmpl w:val="272C0A18"/>
@@ -11357,7 +13467,7 @@
       </w:pPr>
     </w:lvl>
   </w:abstractNum>
-  <w:abstractNum w:abstractNumId="31" w15:restartNumberingAfterBreak="0">
+  <w:abstractNum w:abstractNumId="33" w15:restartNumberingAfterBreak="0">
     <w:nsid w:val="4E705CF9"/>
     <w:multiLevelType w:val="multilevel"/>
     <w:tmpl w:val="488441AC"/>
@@ -11470,7 +13580,7 @@
       </w:pPr>
     </w:lvl>
   </w:abstractNum>
-  <w:abstractNum w:abstractNumId="32" w15:restartNumberingAfterBreak="0">
+  <w:abstractNum w:abstractNumId="34" w15:restartNumberingAfterBreak="0">
     <w:nsid w:val="51432B56"/>
     <w:multiLevelType w:val="multilevel"/>
     <w:tmpl w:val="B1A0EEE2"/>
@@ -11583,7 +13693,346 @@
       </w:pPr>
     </w:lvl>
   </w:abstractNum>
-  <w:abstractNum w:abstractNumId="33" w15:restartNumberingAfterBreak="0">
+  <w:abstractNum w:abstractNumId="35" w15:restartNumberingAfterBreak="0">
+    <w:nsid w:val="598A5B1F"/>
+    <w:multiLevelType w:val="multilevel"/>
+    <w:tmpl w:val="1DA4942A"/>
+    <w:lvl w:ilvl="0">
+      <w:start w:val="1"/>
+      <w:numFmt w:val="decimal"/>
+      <w:lvlText w:val="%1."/>
+      <w:lvlJc w:val="left"/>
+      <w:pPr>
+        <w:tabs>
+          <w:tab w:val="num" w:pos="720"/>
+        </w:tabs>
+        <w:ind w:left="720" w:hanging="360"/>
+      </w:pPr>
+    </w:lvl>
+    <w:lvl w:ilvl="1" w:tentative="1">
+      <w:start w:val="1"/>
+      <w:numFmt w:val="decimal"/>
+      <w:lvlText w:val="%2."/>
+      <w:lvlJc w:val="left"/>
+      <w:pPr>
+        <w:tabs>
+          <w:tab w:val="num" w:pos="1440"/>
+        </w:tabs>
+        <w:ind w:left="1440" w:hanging="360"/>
+      </w:pPr>
+    </w:lvl>
+    <w:lvl w:ilvl="2" w:tentative="1">
+      <w:start w:val="1"/>
+      <w:numFmt w:val="decimal"/>
+      <w:lvlText w:val="%3."/>
+      <w:lvlJc w:val="left"/>
+      <w:pPr>
+        <w:tabs>
+          <w:tab w:val="num" w:pos="2160"/>
+        </w:tabs>
+        <w:ind w:left="2160" w:hanging="360"/>
+      </w:pPr>
+    </w:lvl>
+    <w:lvl w:ilvl="3" w:tentative="1">
+      <w:start w:val="1"/>
+      <w:numFmt w:val="decimal"/>
+      <w:lvlText w:val="%4."/>
+      <w:lvlJc w:val="left"/>
+      <w:pPr>
+        <w:tabs>
+          <w:tab w:val="num" w:pos="2880"/>
+        </w:tabs>
+        <w:ind w:left="2880" w:hanging="360"/>
+      </w:pPr>
+    </w:lvl>
+    <w:lvl w:ilvl="4" w:tentative="1">
+      <w:start w:val="1"/>
+      <w:numFmt w:val="decimal"/>
+      <w:lvlText w:val="%5."/>
+      <w:lvlJc w:val="left"/>
+      <w:pPr>
+        <w:tabs>
+          <w:tab w:val="num" w:pos="3600"/>
+        </w:tabs>
+        <w:ind w:left="3600" w:hanging="360"/>
+      </w:pPr>
+    </w:lvl>
+    <w:lvl w:ilvl="5" w:tentative="1">
+      <w:start w:val="1"/>
+      <w:numFmt w:val="decimal"/>
+      <w:lvlText w:val="%6."/>
+      <w:lvlJc w:val="left"/>
+      <w:pPr>
+        <w:tabs>
+          <w:tab w:val="num" w:pos="4320"/>
+        </w:tabs>
+        <w:ind w:left="4320" w:hanging="360"/>
+      </w:pPr>
+    </w:lvl>
+    <w:lvl w:ilvl="6" w:tentative="1">
+      <w:start w:val="1"/>
+      <w:numFmt w:val="decimal"/>
+      <w:lvlText w:val="%7."/>
+      <w:lvlJc w:val="left"/>
+      <w:pPr>
+        <w:tabs>
+          <w:tab w:val="num" w:pos="5040"/>
+        </w:tabs>
+        <w:ind w:left="5040" w:hanging="360"/>
+      </w:pPr>
+    </w:lvl>
+    <w:lvl w:ilvl="7" w:tentative="1">
+      <w:start w:val="1"/>
+      <w:numFmt w:val="decimal"/>
+      <w:lvlText w:val="%8."/>
+      <w:lvlJc w:val="left"/>
+      <w:pPr>
+        <w:tabs>
+          <w:tab w:val="num" w:pos="5760"/>
+        </w:tabs>
+        <w:ind w:left="5760" w:hanging="360"/>
+      </w:pPr>
+    </w:lvl>
+    <w:lvl w:ilvl="8" w:tentative="1">
+      <w:start w:val="1"/>
+      <w:numFmt w:val="decimal"/>
+      <w:lvlText w:val="%9."/>
+      <w:lvlJc w:val="left"/>
+      <w:pPr>
+        <w:tabs>
+          <w:tab w:val="num" w:pos="6480"/>
+        </w:tabs>
+        <w:ind w:left="6480" w:hanging="360"/>
+      </w:pPr>
+    </w:lvl>
+  </w:abstractNum>
+  <w:abstractNum w:abstractNumId="36" w15:restartNumberingAfterBreak="0">
+    <w:nsid w:val="5A472973"/>
+    <w:multiLevelType w:val="multilevel"/>
+    <w:tmpl w:val="9BDA6BC8"/>
+    <w:lvl w:ilvl="0">
+      <w:start w:val="1"/>
+      <w:numFmt w:val="decimal"/>
+      <w:lvlText w:val="%1."/>
+      <w:lvlJc w:val="left"/>
+      <w:pPr>
+        <w:tabs>
+          <w:tab w:val="num" w:pos="720"/>
+        </w:tabs>
+        <w:ind w:left="720" w:hanging="360"/>
+      </w:pPr>
+    </w:lvl>
+    <w:lvl w:ilvl="1" w:tentative="1">
+      <w:start w:val="1"/>
+      <w:numFmt w:val="decimal"/>
+      <w:lvlText w:val="%2."/>
+      <w:lvlJc w:val="left"/>
+      <w:pPr>
+        <w:tabs>
+          <w:tab w:val="num" w:pos="1440"/>
+        </w:tabs>
+        <w:ind w:left="1440" w:hanging="360"/>
+      </w:pPr>
+    </w:lvl>
+    <w:lvl w:ilvl="2" w:tentative="1">
+      <w:start w:val="1"/>
+      <w:numFmt w:val="decimal"/>
+      <w:lvlText w:val="%3."/>
+      <w:lvlJc w:val="left"/>
+      <w:pPr>
+        <w:tabs>
+          <w:tab w:val="num" w:pos="2160"/>
+        </w:tabs>
+        <w:ind w:left="2160" w:hanging="360"/>
+      </w:pPr>
+    </w:lvl>
+    <w:lvl w:ilvl="3" w:tentative="1">
+      <w:start w:val="1"/>
+      <w:numFmt w:val="decimal"/>
+      <w:lvlText w:val="%4."/>
+      <w:lvlJc w:val="left"/>
+      <w:pPr>
+        <w:tabs>
+          <w:tab w:val="num" w:pos="2880"/>
+        </w:tabs>
+        <w:ind w:left="2880" w:hanging="360"/>
+      </w:pPr>
+    </w:lvl>
+    <w:lvl w:ilvl="4" w:tentative="1">
+      <w:start w:val="1"/>
+      <w:numFmt w:val="decimal"/>
+      <w:lvlText w:val="%5."/>
+      <w:lvlJc w:val="left"/>
+      <w:pPr>
+        <w:tabs>
+          <w:tab w:val="num" w:pos="3600"/>
+        </w:tabs>
+        <w:ind w:left="3600" w:hanging="360"/>
+      </w:pPr>
+    </w:lvl>
+    <w:lvl w:ilvl="5" w:tentative="1">
+      <w:start w:val="1"/>
+      <w:numFmt w:val="decimal"/>
+      <w:lvlText w:val="%6."/>
+      <w:lvlJc w:val="left"/>
+      <w:pPr>
+        <w:tabs>
+          <w:tab w:val="num" w:pos="4320"/>
+        </w:tabs>
+        <w:ind w:left="4320" w:hanging="360"/>
+      </w:pPr>
+    </w:lvl>
+    <w:lvl w:ilvl="6" w:tentative="1">
+      <w:start w:val="1"/>
+      <w:numFmt w:val="decimal"/>
+      <w:lvlText w:val="%7."/>
+      <w:lvlJc w:val="left"/>
+      <w:pPr>
+        <w:tabs>
+          <w:tab w:val="num" w:pos="5040"/>
+        </w:tabs>
+        <w:ind w:left="5040" w:hanging="360"/>
+      </w:pPr>
+    </w:lvl>
+    <w:lvl w:ilvl="7" w:tentative="1">
+      <w:start w:val="1"/>
+      <w:numFmt w:val="decimal"/>
+      <w:lvlText w:val="%8."/>
+      <w:lvlJc w:val="left"/>
+      <w:pPr>
+        <w:tabs>
+          <w:tab w:val="num" w:pos="5760"/>
+        </w:tabs>
+        <w:ind w:left="5760" w:hanging="360"/>
+      </w:pPr>
+    </w:lvl>
+    <w:lvl w:ilvl="8" w:tentative="1">
+      <w:start w:val="1"/>
+      <w:numFmt w:val="decimal"/>
+      <w:lvlText w:val="%9."/>
+      <w:lvlJc w:val="left"/>
+      <w:pPr>
+        <w:tabs>
+          <w:tab w:val="num" w:pos="6480"/>
+        </w:tabs>
+        <w:ind w:left="6480" w:hanging="360"/>
+      </w:pPr>
+    </w:lvl>
+  </w:abstractNum>
+  <w:abstractNum w:abstractNumId="37" w15:restartNumberingAfterBreak="0">
+    <w:nsid w:val="5B602C06"/>
+    <w:multiLevelType w:val="multilevel"/>
+    <w:tmpl w:val="24481FA4"/>
+    <w:lvl w:ilvl="0">
+      <w:start w:val="1"/>
+      <w:numFmt w:val="decimal"/>
+      <w:lvlText w:val="%1."/>
+      <w:lvlJc w:val="left"/>
+      <w:pPr>
+        <w:tabs>
+          <w:tab w:val="num" w:pos="720"/>
+        </w:tabs>
+        <w:ind w:left="720" w:hanging="360"/>
+      </w:pPr>
+    </w:lvl>
+    <w:lvl w:ilvl="1" w:tentative="1">
+      <w:start w:val="1"/>
+      <w:numFmt w:val="decimal"/>
+      <w:lvlText w:val="%2."/>
+      <w:lvlJc w:val="left"/>
+      <w:pPr>
+        <w:tabs>
+          <w:tab w:val="num" w:pos="1440"/>
+        </w:tabs>
+        <w:ind w:left="1440" w:hanging="360"/>
+      </w:pPr>
+    </w:lvl>
+    <w:lvl w:ilvl="2" w:tentative="1">
+      <w:start w:val="1"/>
+      <w:numFmt w:val="decimal"/>
+      <w:lvlText w:val="%3."/>
+      <w:lvlJc w:val="left"/>
+      <w:pPr>
+        <w:tabs>
+          <w:tab w:val="num" w:pos="2160"/>
+        </w:tabs>
+        <w:ind w:left="2160" w:hanging="360"/>
+      </w:pPr>
+    </w:lvl>
+    <w:lvl w:ilvl="3" w:tentative="1">
+      <w:start w:val="1"/>
+      <w:numFmt w:val="decimal"/>
+      <w:lvlText w:val="%4."/>
+      <w:lvlJc w:val="left"/>
+      <w:pPr>
+        <w:tabs>
+          <w:tab w:val="num" w:pos="2880"/>
+        </w:tabs>
+        <w:ind w:left="2880" w:hanging="360"/>
+      </w:pPr>
+    </w:lvl>
+    <w:lvl w:ilvl="4" w:tentative="1">
+      <w:start w:val="1"/>
+      <w:numFmt w:val="decimal"/>
+      <w:lvlText w:val="%5."/>
+      <w:lvlJc w:val="left"/>
+      <w:pPr>
+        <w:tabs>
+          <w:tab w:val="num" w:pos="3600"/>
+        </w:tabs>
+        <w:ind w:left="3600" w:hanging="360"/>
+      </w:pPr>
+    </w:lvl>
+    <w:lvl w:ilvl="5" w:tentative="1">
+      <w:start w:val="1"/>
+      <w:numFmt w:val="decimal"/>
+      <w:lvlText w:val="%6."/>
+      <w:lvlJc w:val="left"/>
+      <w:pPr>
+        <w:tabs>
+          <w:tab w:val="num" w:pos="4320"/>
+        </w:tabs>
+        <w:ind w:left="4320" w:hanging="360"/>
+      </w:pPr>
+    </w:lvl>
+    <w:lvl w:ilvl="6" w:tentative="1">
+      <w:start w:val="1"/>
+      <w:numFmt w:val="decimal"/>
+      <w:lvlText w:val="%7."/>
+      <w:lvlJc w:val="left"/>
+      <w:pPr>
+        <w:tabs>
+          <w:tab w:val="num" w:pos="5040"/>
+        </w:tabs>
+        <w:ind w:left="5040" w:hanging="360"/>
+      </w:pPr>
+    </w:lvl>
+    <w:lvl w:ilvl="7" w:tentative="1">
+      <w:start w:val="1"/>
+      <w:numFmt w:val="decimal"/>
+      <w:lvlText w:val="%8."/>
+      <w:lvlJc w:val="left"/>
+      <w:pPr>
+        <w:tabs>
+          <w:tab w:val="num" w:pos="5760"/>
+        </w:tabs>
+        <w:ind w:left="5760" w:hanging="360"/>
+      </w:pPr>
+    </w:lvl>
+    <w:lvl w:ilvl="8" w:tentative="1">
+      <w:start w:val="1"/>
+      <w:numFmt w:val="decimal"/>
+      <w:lvlText w:val="%9."/>
+      <w:lvlJc w:val="left"/>
+      <w:pPr>
+        <w:tabs>
+          <w:tab w:val="num" w:pos="6480"/>
+        </w:tabs>
+        <w:ind w:left="6480" w:hanging="360"/>
+      </w:pPr>
+    </w:lvl>
+  </w:abstractNum>
+  <w:abstractNum w:abstractNumId="38" w15:restartNumberingAfterBreak="0">
     <w:nsid w:val="5B9D6DCC"/>
     <w:multiLevelType w:val="multilevel"/>
     <w:tmpl w:val="0C08D44E"/>
@@ -11700,7 +14149,7 @@
       </w:pPr>
     </w:lvl>
   </w:abstractNum>
-  <w:abstractNum w:abstractNumId="34" w15:restartNumberingAfterBreak="0">
+  <w:abstractNum w:abstractNumId="39" w15:restartNumberingAfterBreak="0">
     <w:nsid w:val="5CFB538B"/>
     <w:multiLevelType w:val="multilevel"/>
     <w:tmpl w:val="66DEBB4C"/>
@@ -11821,7 +14270,7 @@
       </w:pPr>
     </w:lvl>
   </w:abstractNum>
-  <w:abstractNum w:abstractNumId="35" w15:restartNumberingAfterBreak="0">
+  <w:abstractNum w:abstractNumId="40" w15:restartNumberingAfterBreak="0">
     <w:nsid w:val="62214618"/>
     <w:multiLevelType w:val="multilevel"/>
     <w:tmpl w:val="984E64E0"/>
@@ -11934,7 +14383,7 @@
       </w:pPr>
     </w:lvl>
   </w:abstractNum>
-  <w:abstractNum w:abstractNumId="36" w15:restartNumberingAfterBreak="0">
+  <w:abstractNum w:abstractNumId="41" w15:restartNumberingAfterBreak="0">
     <w:nsid w:val="640E32AB"/>
     <w:multiLevelType w:val="multilevel"/>
     <w:tmpl w:val="9EB051FE"/>
@@ -12047,7 +14496,7 @@
       </w:pPr>
     </w:lvl>
   </w:abstractNum>
-  <w:abstractNum w:abstractNumId="37" w15:restartNumberingAfterBreak="0">
+  <w:abstractNum w:abstractNumId="42" w15:restartNumberingAfterBreak="0">
     <w:nsid w:val="665D56B2"/>
     <w:multiLevelType w:val="multilevel"/>
     <w:tmpl w:val="9F6C699C"/>
@@ -12160,7 +14609,7 @@
       </w:pPr>
     </w:lvl>
   </w:abstractNum>
-  <w:abstractNum w:abstractNumId="38" w15:restartNumberingAfterBreak="0">
+  <w:abstractNum w:abstractNumId="43" w15:restartNumberingAfterBreak="0">
     <w:nsid w:val="66CD1DBD"/>
     <w:multiLevelType w:val="multilevel"/>
     <w:tmpl w:val="206C484A"/>
@@ -12277,7 +14726,7 @@
       </w:pPr>
     </w:lvl>
   </w:abstractNum>
-  <w:abstractNum w:abstractNumId="39" w15:restartNumberingAfterBreak="0">
+  <w:abstractNum w:abstractNumId="44" w15:restartNumberingAfterBreak="0">
     <w:nsid w:val="679D3878"/>
     <w:multiLevelType w:val="multilevel"/>
     <w:tmpl w:val="7A9C2CB0"/>
@@ -12394,7 +14843,7 @@
       </w:pPr>
     </w:lvl>
   </w:abstractNum>
-  <w:abstractNum w:abstractNumId="40" w15:restartNumberingAfterBreak="0">
+  <w:abstractNum w:abstractNumId="45" w15:restartNumberingAfterBreak="0">
     <w:nsid w:val="67CB1AA4"/>
     <w:multiLevelType w:val="multilevel"/>
     <w:tmpl w:val="771C04A8"/>
@@ -12511,7 +14960,7 @@
       </w:pPr>
     </w:lvl>
   </w:abstractNum>
-  <w:abstractNum w:abstractNumId="41" w15:restartNumberingAfterBreak="0">
+  <w:abstractNum w:abstractNumId="46" w15:restartNumberingAfterBreak="0">
     <w:nsid w:val="691A4F91"/>
     <w:multiLevelType w:val="multilevel"/>
     <w:tmpl w:val="1EF4C058"/>
@@ -12624,7 +15073,7 @@
       </w:pPr>
     </w:lvl>
   </w:abstractNum>
-  <w:abstractNum w:abstractNumId="42" w15:restartNumberingAfterBreak="0">
+  <w:abstractNum w:abstractNumId="47" w15:restartNumberingAfterBreak="0">
     <w:nsid w:val="69AD59F0"/>
     <w:multiLevelType w:val="multilevel"/>
     <w:tmpl w:val="18141BDE"/>
@@ -12741,7 +15190,7 @@
       </w:pPr>
     </w:lvl>
   </w:abstractNum>
-  <w:abstractNum w:abstractNumId="43" w15:restartNumberingAfterBreak="0">
+  <w:abstractNum w:abstractNumId="48" w15:restartNumberingAfterBreak="0">
     <w:nsid w:val="6EA86692"/>
     <w:multiLevelType w:val="hybridMultilevel"/>
     <w:tmpl w:val="EC2AB12A"/>
@@ -12828,7 +15277,233 @@
       </w:pPr>
     </w:lvl>
   </w:abstractNum>
-  <w:abstractNum w:abstractNumId="44" w15:restartNumberingAfterBreak="0">
+  <w:abstractNum w:abstractNumId="49" w15:restartNumberingAfterBreak="0">
+    <w:nsid w:val="74C74D75"/>
+    <w:multiLevelType w:val="multilevel"/>
+    <w:tmpl w:val="75942122"/>
+    <w:lvl w:ilvl="0">
+      <w:start w:val="1"/>
+      <w:numFmt w:val="decimal"/>
+      <w:lvlText w:val="%1."/>
+      <w:lvlJc w:val="left"/>
+      <w:pPr>
+        <w:tabs>
+          <w:tab w:val="num" w:pos="720"/>
+        </w:tabs>
+        <w:ind w:left="720" w:hanging="360"/>
+      </w:pPr>
+    </w:lvl>
+    <w:lvl w:ilvl="1" w:tentative="1">
+      <w:start w:val="1"/>
+      <w:numFmt w:val="decimal"/>
+      <w:lvlText w:val="%2."/>
+      <w:lvlJc w:val="left"/>
+      <w:pPr>
+        <w:tabs>
+          <w:tab w:val="num" w:pos="1440"/>
+        </w:tabs>
+        <w:ind w:left="1440" w:hanging="360"/>
+      </w:pPr>
+    </w:lvl>
+    <w:lvl w:ilvl="2" w:tentative="1">
+      <w:start w:val="1"/>
+      <w:numFmt w:val="decimal"/>
+      <w:lvlText w:val="%3."/>
+      <w:lvlJc w:val="left"/>
+      <w:pPr>
+        <w:tabs>
+          <w:tab w:val="num" w:pos="2160"/>
+        </w:tabs>
+        <w:ind w:left="2160" w:hanging="360"/>
+      </w:pPr>
+    </w:lvl>
+    <w:lvl w:ilvl="3" w:tentative="1">
+      <w:start w:val="1"/>
+      <w:numFmt w:val="decimal"/>
+      <w:lvlText w:val="%4."/>
+      <w:lvlJc w:val="left"/>
+      <w:pPr>
+        <w:tabs>
+          <w:tab w:val="num" w:pos="2880"/>
+        </w:tabs>
+        <w:ind w:left="2880" w:hanging="360"/>
+      </w:pPr>
+    </w:lvl>
+    <w:lvl w:ilvl="4" w:tentative="1">
+      <w:start w:val="1"/>
+      <w:numFmt w:val="decimal"/>
+      <w:lvlText w:val="%5."/>
+      <w:lvlJc w:val="left"/>
+      <w:pPr>
+        <w:tabs>
+          <w:tab w:val="num" w:pos="3600"/>
+        </w:tabs>
+        <w:ind w:left="3600" w:hanging="360"/>
+      </w:pPr>
+    </w:lvl>
+    <w:lvl w:ilvl="5" w:tentative="1">
+      <w:start w:val="1"/>
+      <w:numFmt w:val="decimal"/>
+      <w:lvlText w:val="%6."/>
+      <w:lvlJc w:val="left"/>
+      <w:pPr>
+        <w:tabs>
+          <w:tab w:val="num" w:pos="4320"/>
+        </w:tabs>
+        <w:ind w:left="4320" w:hanging="360"/>
+      </w:pPr>
+    </w:lvl>
+    <w:lvl w:ilvl="6" w:tentative="1">
+      <w:start w:val="1"/>
+      <w:numFmt w:val="decimal"/>
+      <w:lvlText w:val="%7."/>
+      <w:lvlJc w:val="left"/>
+      <w:pPr>
+        <w:tabs>
+          <w:tab w:val="num" w:pos="5040"/>
+        </w:tabs>
+        <w:ind w:left="5040" w:hanging="360"/>
+      </w:pPr>
+    </w:lvl>
+    <w:lvl w:ilvl="7" w:tentative="1">
+      <w:start w:val="1"/>
+      <w:numFmt w:val="decimal"/>
+      <w:lvlText w:val="%8."/>
+      <w:lvlJc w:val="left"/>
+      <w:pPr>
+        <w:tabs>
+          <w:tab w:val="num" w:pos="5760"/>
+        </w:tabs>
+        <w:ind w:left="5760" w:hanging="360"/>
+      </w:pPr>
+    </w:lvl>
+    <w:lvl w:ilvl="8" w:tentative="1">
+      <w:start w:val="1"/>
+      <w:numFmt w:val="decimal"/>
+      <w:lvlText w:val="%9."/>
+      <w:lvlJc w:val="left"/>
+      <w:pPr>
+        <w:tabs>
+          <w:tab w:val="num" w:pos="6480"/>
+        </w:tabs>
+        <w:ind w:left="6480" w:hanging="360"/>
+      </w:pPr>
+    </w:lvl>
+  </w:abstractNum>
+  <w:abstractNum w:abstractNumId="50" w15:restartNumberingAfterBreak="0">
+    <w:nsid w:val="75AB00AF"/>
+    <w:multiLevelType w:val="multilevel"/>
+    <w:tmpl w:val="CF50D4B4"/>
+    <w:lvl w:ilvl="0">
+      <w:start w:val="1"/>
+      <w:numFmt w:val="decimal"/>
+      <w:lvlText w:val="%1."/>
+      <w:lvlJc w:val="left"/>
+      <w:pPr>
+        <w:tabs>
+          <w:tab w:val="num" w:pos="720"/>
+        </w:tabs>
+        <w:ind w:left="720" w:hanging="360"/>
+      </w:pPr>
+    </w:lvl>
+    <w:lvl w:ilvl="1">
+      <w:start w:val="1"/>
+      <w:numFmt w:val="bullet"/>
+      <w:lvlText w:val=""/>
+      <w:lvlJc w:val="left"/>
+      <w:pPr>
+        <w:ind w:left="1440" w:hanging="360"/>
+      </w:pPr>
+      <w:rPr>
+        <w:rFonts w:ascii="Wingdings" w:hAnsi="Wingdings" w:hint="default"/>
+      </w:rPr>
+    </w:lvl>
+    <w:lvl w:ilvl="2" w:tentative="1">
+      <w:start w:val="1"/>
+      <w:numFmt w:val="decimal"/>
+      <w:lvlText w:val="%3."/>
+      <w:lvlJc w:val="left"/>
+      <w:pPr>
+        <w:tabs>
+          <w:tab w:val="num" w:pos="2160"/>
+        </w:tabs>
+        <w:ind w:left="2160" w:hanging="360"/>
+      </w:pPr>
+    </w:lvl>
+    <w:lvl w:ilvl="3" w:tentative="1">
+      <w:start w:val="1"/>
+      <w:numFmt w:val="decimal"/>
+      <w:lvlText w:val="%4."/>
+      <w:lvlJc w:val="left"/>
+      <w:pPr>
+        <w:tabs>
+          <w:tab w:val="num" w:pos="2880"/>
+        </w:tabs>
+        <w:ind w:left="2880" w:hanging="360"/>
+      </w:pPr>
+    </w:lvl>
+    <w:lvl w:ilvl="4" w:tentative="1">
+      <w:start w:val="1"/>
+      <w:numFmt w:val="decimal"/>
+      <w:lvlText w:val="%5."/>
+      <w:lvlJc w:val="left"/>
+      <w:pPr>
+        <w:tabs>
+          <w:tab w:val="num" w:pos="3600"/>
+        </w:tabs>
+        <w:ind w:left="3600" w:hanging="360"/>
+      </w:pPr>
+    </w:lvl>
+    <w:lvl w:ilvl="5" w:tentative="1">
+      <w:start w:val="1"/>
+      <w:numFmt w:val="decimal"/>
+      <w:lvlText w:val="%6."/>
+      <w:lvlJc w:val="left"/>
+      <w:pPr>
+        <w:tabs>
+          <w:tab w:val="num" w:pos="4320"/>
+        </w:tabs>
+        <w:ind w:left="4320" w:hanging="360"/>
+      </w:pPr>
+    </w:lvl>
+    <w:lvl w:ilvl="6" w:tentative="1">
+      <w:start w:val="1"/>
+      <w:numFmt w:val="decimal"/>
+      <w:lvlText w:val="%7."/>
+      <w:lvlJc w:val="left"/>
+      <w:pPr>
+        <w:tabs>
+          <w:tab w:val="num" w:pos="5040"/>
+        </w:tabs>
+        <w:ind w:left="5040" w:hanging="360"/>
+      </w:pPr>
+    </w:lvl>
+    <w:lvl w:ilvl="7" w:tentative="1">
+      <w:start w:val="1"/>
+      <w:numFmt w:val="decimal"/>
+      <w:lvlText w:val="%8."/>
+      <w:lvlJc w:val="left"/>
+      <w:pPr>
+        <w:tabs>
+          <w:tab w:val="num" w:pos="5760"/>
+        </w:tabs>
+        <w:ind w:left="5760" w:hanging="360"/>
+      </w:pPr>
+    </w:lvl>
+    <w:lvl w:ilvl="8" w:tentative="1">
+      <w:start w:val="1"/>
+      <w:numFmt w:val="decimal"/>
+      <w:lvlText w:val="%9."/>
+      <w:lvlJc w:val="left"/>
+      <w:pPr>
+        <w:tabs>
+          <w:tab w:val="num" w:pos="6480"/>
+        </w:tabs>
+        <w:ind w:left="6480" w:hanging="360"/>
+      </w:pPr>
+    </w:lvl>
+  </w:abstractNum>
+  <w:abstractNum w:abstractNumId="51" w15:restartNumberingAfterBreak="0">
     <w:nsid w:val="76E33158"/>
     <w:multiLevelType w:val="multilevel"/>
     <w:tmpl w:val="D6FC2C80"/>
@@ -12945,7 +15620,7 @@
       </w:pPr>
     </w:lvl>
   </w:abstractNum>
-  <w:abstractNum w:abstractNumId="45" w15:restartNumberingAfterBreak="0">
+  <w:abstractNum w:abstractNumId="52" w15:restartNumberingAfterBreak="0">
     <w:nsid w:val="79D65EDD"/>
     <w:multiLevelType w:val="multilevel"/>
     <w:tmpl w:val="3C9A4B58"/>
@@ -13094,26 +15769,139 @@
       </w:rPr>
     </w:lvl>
   </w:abstractNum>
+  <w:abstractNum w:abstractNumId="53" w15:restartNumberingAfterBreak="0">
+    <w:nsid w:val="7A5B3EB7"/>
+    <w:multiLevelType w:val="multilevel"/>
+    <w:tmpl w:val="BC5CB640"/>
+    <w:lvl w:ilvl="0">
+      <w:start w:val="1"/>
+      <w:numFmt w:val="decimal"/>
+      <w:lvlText w:val="%1."/>
+      <w:lvlJc w:val="left"/>
+      <w:pPr>
+        <w:tabs>
+          <w:tab w:val="num" w:pos="720"/>
+        </w:tabs>
+        <w:ind w:left="720" w:hanging="360"/>
+      </w:pPr>
+    </w:lvl>
+    <w:lvl w:ilvl="1">
+      <w:start w:val="1"/>
+      <w:numFmt w:val="bullet"/>
+      <w:lvlText w:val=""/>
+      <w:lvlJc w:val="left"/>
+      <w:pPr>
+        <w:ind w:left="1440" w:hanging="360"/>
+      </w:pPr>
+      <w:rPr>
+        <w:rFonts w:ascii="Wingdings" w:hAnsi="Wingdings" w:hint="default"/>
+      </w:rPr>
+    </w:lvl>
+    <w:lvl w:ilvl="2" w:tentative="1">
+      <w:start w:val="1"/>
+      <w:numFmt w:val="decimal"/>
+      <w:lvlText w:val="%3."/>
+      <w:lvlJc w:val="left"/>
+      <w:pPr>
+        <w:tabs>
+          <w:tab w:val="num" w:pos="2160"/>
+        </w:tabs>
+        <w:ind w:left="2160" w:hanging="360"/>
+      </w:pPr>
+    </w:lvl>
+    <w:lvl w:ilvl="3" w:tentative="1">
+      <w:start w:val="1"/>
+      <w:numFmt w:val="decimal"/>
+      <w:lvlText w:val="%4."/>
+      <w:lvlJc w:val="left"/>
+      <w:pPr>
+        <w:tabs>
+          <w:tab w:val="num" w:pos="2880"/>
+        </w:tabs>
+        <w:ind w:left="2880" w:hanging="360"/>
+      </w:pPr>
+    </w:lvl>
+    <w:lvl w:ilvl="4" w:tentative="1">
+      <w:start w:val="1"/>
+      <w:numFmt w:val="decimal"/>
+      <w:lvlText w:val="%5."/>
+      <w:lvlJc w:val="left"/>
+      <w:pPr>
+        <w:tabs>
+          <w:tab w:val="num" w:pos="3600"/>
+        </w:tabs>
+        <w:ind w:left="3600" w:hanging="360"/>
+      </w:pPr>
+    </w:lvl>
+    <w:lvl w:ilvl="5" w:tentative="1">
+      <w:start w:val="1"/>
+      <w:numFmt w:val="decimal"/>
+      <w:lvlText w:val="%6."/>
+      <w:lvlJc w:val="left"/>
+      <w:pPr>
+        <w:tabs>
+          <w:tab w:val="num" w:pos="4320"/>
+        </w:tabs>
+        <w:ind w:left="4320" w:hanging="360"/>
+      </w:pPr>
+    </w:lvl>
+    <w:lvl w:ilvl="6" w:tentative="1">
+      <w:start w:val="1"/>
+      <w:numFmt w:val="decimal"/>
+      <w:lvlText w:val="%7."/>
+      <w:lvlJc w:val="left"/>
+      <w:pPr>
+        <w:tabs>
+          <w:tab w:val="num" w:pos="5040"/>
+        </w:tabs>
+        <w:ind w:left="5040" w:hanging="360"/>
+      </w:pPr>
+    </w:lvl>
+    <w:lvl w:ilvl="7" w:tentative="1">
+      <w:start w:val="1"/>
+      <w:numFmt w:val="decimal"/>
+      <w:lvlText w:val="%8."/>
+      <w:lvlJc w:val="left"/>
+      <w:pPr>
+        <w:tabs>
+          <w:tab w:val="num" w:pos="5760"/>
+        </w:tabs>
+        <w:ind w:left="5760" w:hanging="360"/>
+      </w:pPr>
+    </w:lvl>
+    <w:lvl w:ilvl="8" w:tentative="1">
+      <w:start w:val="1"/>
+      <w:numFmt w:val="decimal"/>
+      <w:lvlText w:val="%9."/>
+      <w:lvlJc w:val="left"/>
+      <w:pPr>
+        <w:tabs>
+          <w:tab w:val="num" w:pos="6480"/>
+        </w:tabs>
+        <w:ind w:left="6480" w:hanging="360"/>
+      </w:pPr>
+    </w:lvl>
+  </w:abstractNum>
   <w:num w:numId="1" w16cid:durableId="917862381">
-    <w:abstractNumId w:val="42"/>
+    <w:abstractNumId w:val="47"/>
   </w:num>
   <w:num w:numId="2" w16cid:durableId="1670863888">
-    <w:abstractNumId w:val="6"/>
+    <w:abstractNumId w:val="7"/>
   </w:num>
   <w:num w:numId="3" w16cid:durableId="634877371">
+    <w:abstractNumId w:val="5"/>
+  </w:num>
+  <w:num w:numId="4" w16cid:durableId="913203743">
+    <w:abstractNumId w:val="28"/>
+  </w:num>
+  <w:num w:numId="5" w16cid:durableId="868571978">
     <w:abstractNumId w:val="4"/>
   </w:num>
-  <w:num w:numId="4" w16cid:durableId="913203743">
-    <w:abstractNumId w:val="26"/>
-  </w:num>
-  <w:num w:numId="5" w16cid:durableId="868571978">
-    <w:abstractNumId w:val="3"/>
-  </w:num>
   <w:num w:numId="6" w16cid:durableId="686062530">
-    <w:abstractNumId w:val="41"/>
+    <w:abstractNumId w:val="46"/>
   </w:num>
   <w:num w:numId="7" w16cid:durableId="1794976907">
-    <w:abstractNumId w:val="22"/>
+    <w:abstractNumId w:val="24"/>
   </w:num>
   <w:num w:numId="8" w16cid:durableId="263851675">
     <w:abstractNumId w:val="1"/>
@@ -13122,124 +15910,148 @@
     <w:abstractNumId w:val="2"/>
   </w:num>
   <w:num w:numId="10" w16cid:durableId="1470899755">
+    <w:abstractNumId w:val="48"/>
+  </w:num>
+  <w:num w:numId="11" w16cid:durableId="591739686">
+    <w:abstractNumId w:val="48"/>
+  </w:num>
+  <w:num w:numId="12" w16cid:durableId="27805625">
+    <w:abstractNumId w:val="30"/>
+  </w:num>
+  <w:num w:numId="13" w16cid:durableId="860554412">
+    <w:abstractNumId w:val="40"/>
+  </w:num>
+  <w:num w:numId="14" w16cid:durableId="1892423060">
+    <w:abstractNumId w:val="45"/>
+  </w:num>
+  <w:num w:numId="15" w16cid:durableId="1372727661">
+    <w:abstractNumId w:val="48"/>
+  </w:num>
+  <w:num w:numId="16" w16cid:durableId="29917020">
+    <w:abstractNumId w:val="48"/>
+  </w:num>
+  <w:num w:numId="17" w16cid:durableId="1668824049">
+    <w:abstractNumId w:val="29"/>
+  </w:num>
+  <w:num w:numId="18" w16cid:durableId="2005159738">
+    <w:abstractNumId w:val="22"/>
+  </w:num>
+  <w:num w:numId="19" w16cid:durableId="1077021818">
+    <w:abstractNumId w:val="34"/>
+  </w:num>
+  <w:num w:numId="20" w16cid:durableId="585770895">
+    <w:abstractNumId w:val="21"/>
+  </w:num>
+  <w:num w:numId="21" w16cid:durableId="1492985598">
+    <w:abstractNumId w:val="32"/>
+  </w:num>
+  <w:num w:numId="22" w16cid:durableId="1952541940">
+    <w:abstractNumId w:val="6"/>
+  </w:num>
+  <w:num w:numId="23" w16cid:durableId="1052072243">
+    <w:abstractNumId w:val="41"/>
+  </w:num>
+  <w:num w:numId="24" w16cid:durableId="831218786">
+    <w:abstractNumId w:val="25"/>
+  </w:num>
+  <w:num w:numId="25" w16cid:durableId="1623262392">
+    <w:abstractNumId w:val="39"/>
+  </w:num>
+  <w:num w:numId="26" w16cid:durableId="1701011638">
+    <w:abstractNumId w:val="17"/>
+  </w:num>
+  <w:num w:numId="27" w16cid:durableId="1341201223">
     <w:abstractNumId w:val="43"/>
   </w:num>
-  <w:num w:numId="11" w16cid:durableId="591739686">
-    <w:abstractNumId w:val="43"/>
+  <w:num w:numId="28" w16cid:durableId="1546985174">
+    <w:abstractNumId w:val="12"/>
   </w:num>
-  <w:num w:numId="12" w16cid:durableId="27805625">
-    <w:abstractNumId w:val="28"/>
+  <w:num w:numId="29" w16cid:durableId="954943870">
+    <w:abstractNumId w:val="23"/>
   </w:num>
-  <w:num w:numId="13" w16cid:durableId="860554412">
-    <w:abstractNumId w:val="35"/>
+  <w:num w:numId="30" w16cid:durableId="2063291241">
+    <w:abstractNumId w:val="11"/>
   </w:num>
-  <w:num w:numId="14" w16cid:durableId="1892423060">
-    <w:abstractNumId w:val="40"/>
+  <w:num w:numId="31" w16cid:durableId="588739860">
+    <w:abstractNumId w:val="14"/>
   </w:num>
-  <w:num w:numId="15" w16cid:durableId="1372727661">
-    <w:abstractNumId w:val="43"/>
+  <w:num w:numId="32" w16cid:durableId="704602520">
+    <w:abstractNumId w:val="42"/>
   </w:num>
-  <w:num w:numId="16" w16cid:durableId="29917020">
-    <w:abstractNumId w:val="43"/>
+  <w:num w:numId="33" w16cid:durableId="520778298">
+    <w:abstractNumId w:val="15"/>
   </w:num>
-  <w:num w:numId="17" w16cid:durableId="1668824049">
-    <w:abstractNumId w:val="27"/>
+  <w:num w:numId="34" w16cid:durableId="578445610">
+    <w:abstractNumId w:val="9"/>
   </w:num>
-  <w:num w:numId="18" w16cid:durableId="2005159738">
+  <w:num w:numId="35" w16cid:durableId="1928878985">
+    <w:abstractNumId w:val="18"/>
+  </w:num>
+  <w:num w:numId="36" w16cid:durableId="2126732928">
+    <w:abstractNumId w:val="33"/>
+  </w:num>
+  <w:num w:numId="37" w16cid:durableId="658770981">
     <w:abstractNumId w:val="20"/>
   </w:num>
-  <w:num w:numId="19" w16cid:durableId="1077021818">
-    <w:abstractNumId w:val="32"/>
+  <w:num w:numId="38" w16cid:durableId="787748226">
+    <w:abstractNumId w:val="26"/>
   </w:num>
-  <w:num w:numId="20" w16cid:durableId="585770895">
+  <w:num w:numId="39" w16cid:durableId="424883421">
+    <w:abstractNumId w:val="44"/>
+  </w:num>
+  <w:num w:numId="40" w16cid:durableId="1092776851">
     <w:abstractNumId w:val="19"/>
   </w:num>
-  <w:num w:numId="21" w16cid:durableId="1492985598">
-    <w:abstractNumId w:val="30"/>
-  </w:num>
-  <w:num w:numId="22" w16cid:durableId="1952541940">
-    <w:abstractNumId w:val="5"/>
-  </w:num>
-  <w:num w:numId="23" w16cid:durableId="1052072243">
-    <w:abstractNumId w:val="36"/>
-  </w:num>
-  <w:num w:numId="24" w16cid:durableId="831218786">
-    <w:abstractNumId w:val="23"/>
-  </w:num>
-  <w:num w:numId="25" w16cid:durableId="1623262392">
-    <w:abstractNumId w:val="34"/>
-  </w:num>
-  <w:num w:numId="26" w16cid:durableId="1701011638">
-    <w:abstractNumId w:val="15"/>
-  </w:num>
-  <w:num w:numId="27" w16cid:durableId="1341201223">
-    <w:abstractNumId w:val="38"/>
-  </w:num>
-  <w:num w:numId="28" w16cid:durableId="1546985174">
-    <w:abstractNumId w:val="10"/>
-  </w:num>
-  <w:num w:numId="29" w16cid:durableId="954943870">
-    <w:abstractNumId w:val="21"/>
-  </w:num>
-  <w:num w:numId="30" w16cid:durableId="2063291241">
-    <w:abstractNumId w:val="9"/>
-  </w:num>
-  <w:num w:numId="31" w16cid:durableId="588739860">
-    <w:abstractNumId w:val="12"/>
-  </w:num>
-  <w:num w:numId="32" w16cid:durableId="704602520">
-    <w:abstractNumId w:val="37"/>
-  </w:num>
-  <w:num w:numId="33" w16cid:durableId="520778298">
-    <w:abstractNumId w:val="13"/>
-  </w:num>
-  <w:num w:numId="34" w16cid:durableId="578445610">
-    <w:abstractNumId w:val="8"/>
-  </w:num>
-  <w:num w:numId="35" w16cid:durableId="1928878985">
-    <w:abstractNumId w:val="16"/>
-  </w:num>
-  <w:num w:numId="36" w16cid:durableId="2126732928">
-    <w:abstractNumId w:val="31"/>
-  </w:num>
-  <w:num w:numId="37" w16cid:durableId="658770981">
-    <w:abstractNumId w:val="18"/>
-  </w:num>
-  <w:num w:numId="38" w16cid:durableId="787748226">
-    <w:abstractNumId w:val="24"/>
-  </w:num>
-  <w:num w:numId="39" w16cid:durableId="424883421">
-    <w:abstractNumId w:val="39"/>
-  </w:num>
-  <w:num w:numId="40" w16cid:durableId="1092776851">
-    <w:abstractNumId w:val="17"/>
-  </w:num>
   <w:num w:numId="41" w16cid:durableId="1065687701">
-    <w:abstractNumId w:val="44"/>
+    <w:abstractNumId w:val="51"/>
   </w:num>
   <w:num w:numId="42" w16cid:durableId="1945459644">
     <w:abstractNumId w:val="0"/>
   </w:num>
   <w:num w:numId="43" w16cid:durableId="1756323315">
-    <w:abstractNumId w:val="29"/>
+    <w:abstractNumId w:val="31"/>
   </w:num>
   <w:num w:numId="44" w16cid:durableId="2131775319">
-    <w:abstractNumId w:val="33"/>
+    <w:abstractNumId w:val="38"/>
   </w:num>
   <w:num w:numId="45" w16cid:durableId="224487940">
-    <w:abstractNumId w:val="14"/>
+    <w:abstractNumId w:val="16"/>
   </w:num>
   <w:num w:numId="46" w16cid:durableId="285627230">
-    <w:abstractNumId w:val="7"/>
+    <w:abstractNumId w:val="8"/>
   </w:num>
   <w:num w:numId="47" w16cid:durableId="2089574290">
-    <w:abstractNumId w:val="45"/>
+    <w:abstractNumId w:val="52"/>
   </w:num>
   <w:num w:numId="48" w16cid:durableId="829369338">
-    <w:abstractNumId w:val="25"/>
+    <w:abstractNumId w:val="27"/>
   </w:num>
   <w:num w:numId="49" w16cid:durableId="1417824677">
-    <w:abstractNumId w:val="11"/>
+    <w:abstractNumId w:val="13"/>
+  </w:num>
+  <w:num w:numId="50" w16cid:durableId="1664699273">
+    <w:abstractNumId w:val="50"/>
+  </w:num>
+  <w:num w:numId="51" w16cid:durableId="2145731840">
+    <w:abstractNumId w:val="53"/>
+  </w:num>
+  <w:num w:numId="52" w16cid:durableId="1005203591">
+    <w:abstractNumId w:val="35"/>
+  </w:num>
+  <w:num w:numId="53" w16cid:durableId="1310788847">
+    <w:abstractNumId w:val="49"/>
+  </w:num>
+  <w:num w:numId="54" w16cid:durableId="334042872">
+    <w:abstractNumId w:val="37"/>
+  </w:num>
+  <w:num w:numId="55" w16cid:durableId="912352192">
+    <w:abstractNumId w:val="36"/>
+  </w:num>
+  <w:num w:numId="56" w16cid:durableId="117141075">
+    <w:abstractNumId w:val="3"/>
+  </w:num>
+  <w:num w:numId="57" w16cid:durableId="1496385649">
+    <w:abstractNumId w:val="10"/>
   </w:num>
 </w:numbering>
 </file>
@@ -13854,7 +16666,6 @@
   <w:style w:type="character" w:default="1" w:styleId="DefaultParagraphFont">
     <w:name w:val="Default Paragraph Font"/>
     <w:uiPriority w:val="1"/>
-    <w:semiHidden/>
     <w:unhideWhenUsed/>
   </w:style>
   <w:style w:type="table" w:default="1" w:styleId="TableNormal">

</xml_diff>